<commit_message>
coalesced getProperties() and getPropertyList(), as the fact the event preserves the order of its properties is guaranteed by the spec
</commit_message>
<xml_diff>
--- a/doc/Events API (events-api) TODO.docx
+++ b/doc/Events API (events-api) TODO.docx
@@ -69,9 +69,17 @@
           <w:szCs w:val="20"/>
           <w:u w:val="none"/>
         </w:rPr>
-        <w:t>setProperty() -&gt; addProperty()</w:t>
-      </w:r>
-      <w:r>
+        <w:t>API Refactoring</w:t>
+      </w:r>
+    </w:p>
+    <w:p>
+      <w:pPr>
+        <w:pStyle w:val="ListParagraph"/>
+        <w:numPr>
+          <w:ilvl w:val="1"/>
+          <w:numId w:val="3"/>
+        </w:numPr>
+        <w:spacing w:before="100" w:beforeAutospacing="1" w:after="24"/>
         <w:rPr>
           <w:rStyle w:val="Hyperlink"/>
           <w:rFonts w:ascii="Garamond" w:hAnsi="Garamond"/>
@@ -80,8 +88,7 @@
           <w:szCs w:val="20"/>
           <w:u w:val="none"/>
         </w:rPr>
-        <w:t>? and all associated convenience methods. Properties have a natural order? Is this useful? Or not?</w:t>
-      </w:r>
+      </w:pPr>
       <w:r>
         <w:rPr>
           <w:rStyle w:val="Hyperlink"/>
@@ -91,9 +98,17 @@
           <w:szCs w:val="20"/>
           <w:u w:val="none"/>
         </w:rPr>
-        <w:br/>
-      </w:r>
-      <w:r>
+        <w:t xml:space="preserve">Get rid of getPropertyByKey() and propagate that through dependencies. </w:t>
+      </w:r>
+    </w:p>
+    <w:p>
+      <w:pPr>
+        <w:pStyle w:val="ListParagraph"/>
+        <w:numPr>
+          <w:ilvl w:val="1"/>
+          <w:numId w:val="3"/>
+        </w:numPr>
+        <w:spacing w:before="100" w:beforeAutospacing="1" w:after="24"/>
         <w:rPr>
           <w:rStyle w:val="Hyperlink"/>
           <w:rFonts w:ascii="Garamond" w:hAnsi="Garamond"/>
@@ -102,10 +117,172 @@
           <w:szCs w:val="20"/>
           <w:u w:val="none"/>
         </w:rPr>
-        <w:br/>
+      </w:pPr>
+      <w:r>
+        <w:rPr>
+          <w:rStyle w:val="Hyperlink"/>
+          <w:rFonts w:ascii="Garamond" w:hAnsi="Garamond"/>
+          <w:color w:val="000000"/>
+          <w:sz w:val="20"/>
+          <w:szCs w:val="20"/>
+          <w:u w:val="none"/>
+        </w:rPr>
+        <w:t xml:space="preserve">Address concerns and remove </w:t>
+      </w:r>
+      <w:hyperlink r:id="rId5" w:history="1">
+        <w:r>
+          <w:rPr>
+            <w:rStyle w:val="Hyperlink"/>
+            <w:rFonts w:ascii="Garamond" w:hAnsi="Garamond"/>
+            <w:sz w:val="20"/>
+            <w:szCs w:val="20"/>
+          </w:rPr>
+          <w:t>https://kb.novaordis.com/index.php/Events-api_Concepts#Event_Interface_Refactoring_Needed</w:t>
+        </w:r>
+      </w:hyperlink>
+      <w:r>
+        <w:rPr>
+          <w:rStyle w:val="Hyperlink"/>
+          <w:rFonts w:ascii="Garamond" w:hAnsi="Garamond"/>
+          <w:color w:val="000000"/>
+          <w:sz w:val="20"/>
+          <w:szCs w:val="20"/>
+          <w:u w:val="none"/>
+        </w:rPr>
+        <w:t xml:space="preserve"> </w:t>
+      </w:r>
+    </w:p>
+    <w:p>
+      <w:pPr>
+        <w:pStyle w:val="ListParagraph"/>
+        <w:numPr>
+          <w:ilvl w:val="1"/>
+          <w:numId w:val="3"/>
+        </w:numPr>
+        <w:spacing w:before="100" w:beforeAutospacing="1" w:after="24"/>
+        <w:rPr>
+          <w:rStyle w:val="Hyperlink"/>
+          <w:rFonts w:ascii="Garamond" w:hAnsi="Garamond"/>
+          <w:color w:val="000000"/>
+          <w:sz w:val="20"/>
+          <w:szCs w:val="20"/>
+          <w:u w:val="none"/>
+        </w:rPr>
+      </w:pPr>
+      <w:r>
+        <w:rPr>
+          <w:rStyle w:val="Hyperlink"/>
+          <w:rFonts w:ascii="Garamond" w:hAnsi="Garamond"/>
+          <w:color w:val="000000"/>
+          <w:sz w:val="20"/>
+          <w:szCs w:val="20"/>
+          <w:u w:val="none"/>
+        </w:rPr>
+        <w:t>Convenience setStringProperty()</w:t>
+      </w:r>
+      <w:r>
+        <w:rPr>
+          <w:rStyle w:val="Hyperlink"/>
+          <w:rFonts w:ascii="Garamond" w:hAnsi="Garamond"/>
+          <w:color w:val="000000"/>
+          <w:sz w:val="20"/>
+          <w:szCs w:val="20"/>
+          <w:u w:val="none"/>
+        </w:rPr>
+        <w:t>.removeStringProperty()/… consistent set of methods. S</w:t>
+      </w:r>
+      <w:r>
+        <w:rPr>
+          <w:rStyle w:val="Hyperlink"/>
+          <w:rFonts w:ascii="Garamond" w:hAnsi="Garamond"/>
+          <w:color w:val="000000"/>
+          <w:sz w:val="20"/>
+          <w:szCs w:val="20"/>
+          <w:u w:val="none"/>
+        </w:rPr>
+        <w:t>hould be available at Event level.</w:t>
+      </w:r>
+      <w:r>
+        <w:rPr>
+          <w:rStyle w:val="Hyperlink"/>
+          <w:rFonts w:ascii="Garamond" w:hAnsi="Garamond"/>
+          <w:color w:val="000000"/>
+          <w:sz w:val="20"/>
+          <w:szCs w:val="20"/>
+          <w:u w:val="none"/>
+        </w:rPr>
+        <w:t xml:space="preserve"> </w:t>
+      </w:r>
+    </w:p>
+    <w:p>
+      <w:pPr>
+        <w:pStyle w:val="ListParagraph"/>
+        <w:numPr>
+          <w:ilvl w:val="2"/>
+          <w:numId w:val="3"/>
+        </w:numPr>
+        <w:spacing w:before="100" w:beforeAutospacing="1" w:after="24"/>
+        <w:rPr>
+          <w:rStyle w:val="Hyperlink"/>
+          <w:rFonts w:ascii="Garamond" w:hAnsi="Garamond"/>
+          <w:color w:val="000000"/>
+          <w:sz w:val="20"/>
+          <w:szCs w:val="20"/>
+          <w:u w:val="none"/>
+        </w:rPr>
+      </w:pPr>
+      <w:r>
+        <w:rPr>
+          <w:rStyle w:val="Hyperlink"/>
+          <w:rFonts w:ascii="Garamond" w:hAnsi="Garamond"/>
+          <w:color w:val="000000"/>
+          <w:sz w:val="20"/>
+          <w:szCs w:val="20"/>
+          <w:u w:val="none"/>
+        </w:rPr>
+        <w:t>Some of the convenience methods need MeasureUnit, some not.</w:t>
       </w:r>
       <w:bookmarkStart w:id="0" w:name="_GoBack"/>
       <w:bookmarkEnd w:id="0"/>
+    </w:p>
+    <w:p>
+      <w:pPr>
+        <w:spacing w:before="100" w:beforeAutospacing="1" w:after="24"/>
+        <w:rPr>
+          <w:rStyle w:val="Hyperlink"/>
+          <w:rFonts w:ascii="Garamond" w:hAnsi="Garamond"/>
+          <w:color w:val="000000"/>
+          <w:sz w:val="20"/>
+          <w:szCs w:val="20"/>
+          <w:u w:val="none"/>
+        </w:rPr>
+      </w:pPr>
+    </w:p>
+    <w:p>
+      <w:pPr>
+        <w:spacing w:before="100" w:beforeAutospacing="1" w:after="24"/>
+        <w:rPr>
+          <w:rStyle w:val="Hyperlink"/>
+          <w:rFonts w:ascii="Garamond" w:hAnsi="Garamond"/>
+          <w:color w:val="000000"/>
+          <w:sz w:val="20"/>
+          <w:szCs w:val="20"/>
+          <w:u w:val="none"/>
+        </w:rPr>
+      </w:pPr>
+    </w:p>
+    <w:p>
+      <w:pPr>
+        <w:spacing w:before="100" w:beforeAutospacing="1" w:after="24"/>
+        <w:rPr>
+          <w:rStyle w:val="Hyperlink"/>
+          <w:rFonts w:ascii="Garamond" w:hAnsi="Garamond"/>
+          <w:color w:val="000000"/>
+          <w:sz w:val="20"/>
+          <w:szCs w:val="20"/>
+          <w:u w:val="none"/>
+        </w:rPr>
+      </w:pPr>
     </w:p>
     <w:p>
       <w:pPr>
@@ -638,7 +815,7 @@
         </w:rPr>
         <w:t xml:space="preserve">Keep </w:t>
       </w:r>
-      <w:hyperlink r:id="rId5" w:history="1">
+      <w:hyperlink r:id="rId6" w:history="1">
         <w:r>
           <w:rPr>
             <w:rStyle w:val="Hyperlink"/>
@@ -1013,6 +1190,7 @@
           <w:sz w:val="20"/>
           <w:szCs w:val="20"/>
         </w:rPr>
+        <w:lastRenderedPageBreak/>
         <w:t>07/25/16 FirstRequestLineParser.identifyEnd() and HttpdLogLine.parseFirstRequestLine() implementations should do the same thing, but they are doing different things:HttpdLogLine.parseFirstRequestLine() is more permissive and allows two or three elements ("GET /path" and "GET /path HTTP-version", while FirstRequestLineParser.identifyEnd() assumes three elements. Unify the implementation.</w:t>
       </w:r>
       <w:r>
@@ -1071,7 +1249,7 @@
           <w:szCs w:val="20"/>
         </w:rPr>
       </w:pPr>
-      <w:hyperlink r:id="rId6" w:history="1">
+      <w:hyperlink r:id="rId7" w:history="1">
         <w:r>
           <w:rPr>
             <w:rStyle w:val="Hyperlink"/>
@@ -1099,7 +1277,7 @@
           <w:szCs w:val="20"/>
         </w:rPr>
       </w:pPr>
-      <w:hyperlink r:id="rId7" w:history="1">
+      <w:hyperlink r:id="rId8" w:history="1">
         <w:r>
           <w:rPr>
             <w:rStyle w:val="Hyperlink"/>
@@ -1127,7 +1305,7 @@
           <w:szCs w:val="20"/>
         </w:rPr>
       </w:pPr>
-      <w:hyperlink r:id="rId8" w:history="1">
+      <w:hyperlink r:id="rId9" w:history="1">
         <w:r>
           <w:rPr>
             <w:rStyle w:val="Hyperlink"/>
@@ -1155,7 +1333,7 @@
           <w:szCs w:val="20"/>
         </w:rPr>
       </w:pPr>
-      <w:hyperlink r:id="rId9" w:history="1">
+      <w:hyperlink r:id="rId10" w:history="1">
         <w:r>
           <w:rPr>
             <w:rStyle w:val="Hyperlink"/>
@@ -1208,7 +1386,7 @@
         </w:rPr>
         <w:t xml:space="preserve"> – introduce a Procedure? </w:t>
       </w:r>
-      <w:hyperlink r:id="rId10" w:history="1">
+      <w:hyperlink r:id="rId11" w:history="1">
         <w:r>
           <w:rPr>
             <w:rStyle w:val="Hyperlink"/>
@@ -1769,7 +1947,7 @@
         <w:rFonts w:ascii="Courier New" w:hAnsi="Courier New" w:cs="Courier New" w:hint="default"/>
       </w:rPr>
     </w:lvl>
-    <w:lvl w:ilvl="2" w:tplc="04090005" w:tentative="1">
+    <w:lvl w:ilvl="2" w:tplc="04090005">
       <w:start w:val="1"/>
       <w:numFmt w:val="bullet"/>
       <w:lvlText w:val=""/>

</xml_diff>

<commit_message>
simplified Event API: got rid of getPropertyByKey()
</commit_message>
<xml_diff>
--- a/doc/Events API (events-api) TODO.docx
+++ b/doc/Events API (events-api) TODO.docx
@@ -71,6 +71,18 @@
         </w:rPr>
         <w:t>API Refactoring</w:t>
       </w:r>
+      <w:r>
+        <w:rPr>
+          <w:rStyle w:val="Hyperlink"/>
+          <w:rFonts w:ascii="Garamond" w:hAnsi="Garamond"/>
+          <w:b/>
+          <w:color w:val="000000"/>
+          <w:sz w:val="20"/>
+          <w:szCs w:val="20"/>
+          <w:u w:val="none"/>
+        </w:rPr>
+        <w:br/>
+      </w:r>
     </w:p>
     <w:p>
       <w:pPr>
@@ -98,7 +110,55 @@
           <w:szCs w:val="20"/>
           <w:u w:val="none"/>
         </w:rPr>
-        <w:t xml:space="preserve">Get rid of getPropertyByKey() and propagate that through dependencies. </w:t>
+        <w:t xml:space="preserve">Get rid of </w:t>
+      </w:r>
+      <w:proofErr w:type="spellStart"/>
+      <w:proofErr w:type="gramStart"/>
+      <w:r>
+        <w:rPr>
+          <w:rStyle w:val="Hyperlink"/>
+          <w:rFonts w:ascii="Garamond" w:hAnsi="Garamond"/>
+          <w:color w:val="000000"/>
+          <w:sz w:val="20"/>
+          <w:szCs w:val="20"/>
+          <w:u w:val="none"/>
+        </w:rPr>
+        <w:t>getPropertyByKey</w:t>
+      </w:r>
+      <w:proofErr w:type="spellEnd"/>
+      <w:r>
+        <w:rPr>
+          <w:rStyle w:val="Hyperlink"/>
+          <w:rFonts w:ascii="Garamond" w:hAnsi="Garamond"/>
+          <w:color w:val="000000"/>
+          <w:sz w:val="20"/>
+          <w:szCs w:val="20"/>
+          <w:u w:val="none"/>
+        </w:rPr>
+        <w:t>(</w:t>
+      </w:r>
+      <w:proofErr w:type="gramEnd"/>
+      <w:r>
+        <w:rPr>
+          <w:rStyle w:val="Hyperlink"/>
+          <w:rFonts w:ascii="Garamond" w:hAnsi="Garamond"/>
+          <w:color w:val="000000"/>
+          <w:sz w:val="20"/>
+          <w:szCs w:val="20"/>
+          <w:u w:val="none"/>
+        </w:rPr>
+        <w:t xml:space="preserve">) and propagate that through dependencies. </w:t>
+      </w:r>
+      <w:r>
+        <w:rPr>
+          <w:rStyle w:val="Hyperlink"/>
+          <w:rFonts w:ascii="Garamond" w:hAnsi="Garamond"/>
+          <w:color w:val="000000"/>
+          <w:sz w:val="20"/>
+          <w:szCs w:val="20"/>
+          <w:u w:val="none"/>
+        </w:rPr>
+        <w:br/>
       </w:r>
     </w:p>
     <w:p>
@@ -151,6 +211,17 @@
         </w:rPr>
         <w:t xml:space="preserve"> </w:t>
       </w:r>
+      <w:r>
+        <w:rPr>
+          <w:rStyle w:val="Hyperlink"/>
+          <w:rFonts w:ascii="Garamond" w:hAnsi="Garamond"/>
+          <w:color w:val="000000"/>
+          <w:sz w:val="20"/>
+          <w:szCs w:val="20"/>
+          <w:u w:val="none"/>
+        </w:rPr>
+        <w:br/>
+      </w:r>
     </w:p>
     <w:p>
       <w:pPr>
@@ -178,18 +249,79 @@
           <w:szCs w:val="20"/>
           <w:u w:val="none"/>
         </w:rPr>
-        <w:t>Convenience setStringProperty()</w:t>
-      </w:r>
-      <w:r>
-        <w:rPr>
-          <w:rStyle w:val="Hyperlink"/>
-          <w:rFonts w:ascii="Garamond" w:hAnsi="Garamond"/>
-          <w:color w:val="000000"/>
-          <w:sz w:val="20"/>
-          <w:szCs w:val="20"/>
-          <w:u w:val="none"/>
-        </w:rPr>
-        <w:t>.removeStringProperty()/… consistent set of methods. S</w:t>
+        <w:t xml:space="preserve">Convenience </w:t>
+      </w:r>
+      <w:proofErr w:type="spellStart"/>
+      <w:r>
+        <w:rPr>
+          <w:rStyle w:val="Hyperlink"/>
+          <w:rFonts w:ascii="Garamond" w:hAnsi="Garamond"/>
+          <w:color w:val="000000"/>
+          <w:sz w:val="20"/>
+          <w:szCs w:val="20"/>
+          <w:u w:val="none"/>
+        </w:rPr>
+        <w:t>setStringProperty</w:t>
+      </w:r>
+      <w:proofErr w:type="spellEnd"/>
+      <w:r>
+        <w:rPr>
+          <w:rStyle w:val="Hyperlink"/>
+          <w:rFonts w:ascii="Garamond" w:hAnsi="Garamond"/>
+          <w:color w:val="000000"/>
+          <w:sz w:val="20"/>
+          <w:szCs w:val="20"/>
+          <w:u w:val="none"/>
+        </w:rPr>
+        <w:t>(</w:t>
+      </w:r>
+      <w:proofErr w:type="gramStart"/>
+      <w:r>
+        <w:rPr>
+          <w:rStyle w:val="Hyperlink"/>
+          <w:rFonts w:ascii="Garamond" w:hAnsi="Garamond"/>
+          <w:color w:val="000000"/>
+          <w:sz w:val="20"/>
+          <w:szCs w:val="20"/>
+          <w:u w:val="none"/>
+        </w:rPr>
+        <w:t>)</w:t>
+      </w:r>
+      <w:r>
+        <w:rPr>
+          <w:rStyle w:val="Hyperlink"/>
+          <w:rFonts w:ascii="Garamond" w:hAnsi="Garamond"/>
+          <w:color w:val="000000"/>
+          <w:sz w:val="20"/>
+          <w:szCs w:val="20"/>
+          <w:u w:val="none"/>
+        </w:rPr>
+        <w:t>.</w:t>
+      </w:r>
+      <w:proofErr w:type="spellStart"/>
+      <w:r>
+        <w:rPr>
+          <w:rStyle w:val="Hyperlink"/>
+          <w:rFonts w:ascii="Garamond" w:hAnsi="Garamond"/>
+          <w:color w:val="000000"/>
+          <w:sz w:val="20"/>
+          <w:szCs w:val="20"/>
+          <w:u w:val="none"/>
+        </w:rPr>
+        <w:t>removeStringProperty</w:t>
+      </w:r>
+      <w:proofErr w:type="spellEnd"/>
+      <w:proofErr w:type="gramEnd"/>
+      <w:r>
+        <w:rPr>
+          <w:rStyle w:val="Hyperlink"/>
+          <w:rFonts w:ascii="Garamond" w:hAnsi="Garamond"/>
+          <w:color w:val="000000"/>
+          <w:sz w:val="20"/>
+          <w:szCs w:val="20"/>
+          <w:u w:val="none"/>
+        </w:rPr>
+        <w:t>()/… consistent set of methods. S</w:t>
       </w:r>
       <w:r>
         <w:rPr>
@@ -240,13 +372,40 @@
           <w:szCs w:val="20"/>
           <w:u w:val="none"/>
         </w:rPr>
-        <w:t>Some of the convenience methods need MeasureUnit, some not.</w:t>
-      </w:r>
-      <w:bookmarkStart w:id="0" w:name="_GoBack"/>
-      <w:bookmarkEnd w:id="0"/>
+        <w:t xml:space="preserve">Some of the convenience methods need </w:t>
+      </w:r>
+      <w:proofErr w:type="spellStart"/>
+      <w:r>
+        <w:rPr>
+          <w:rStyle w:val="Hyperlink"/>
+          <w:rFonts w:ascii="Garamond" w:hAnsi="Garamond"/>
+          <w:color w:val="000000"/>
+          <w:sz w:val="20"/>
+          <w:szCs w:val="20"/>
+          <w:u w:val="none"/>
+        </w:rPr>
+        <w:t>MeasureUnit</w:t>
+      </w:r>
+      <w:proofErr w:type="spellEnd"/>
+      <w:r>
+        <w:rPr>
+          <w:rStyle w:val="Hyperlink"/>
+          <w:rFonts w:ascii="Garamond" w:hAnsi="Garamond"/>
+          <w:color w:val="000000"/>
+          <w:sz w:val="20"/>
+          <w:szCs w:val="20"/>
+          <w:u w:val="none"/>
+        </w:rPr>
+        <w:t>, some not.</w:t>
+      </w:r>
     </w:p>
     <w:p>
       <w:pPr>
+        <w:pStyle w:val="ListParagraph"/>
+        <w:numPr>
+          <w:ilvl w:val="2"/>
+          <w:numId w:val="3"/>
+        </w:numPr>
         <w:spacing w:before="100" w:beforeAutospacing="1" w:after="24"/>
         <w:rPr>
           <w:rStyle w:val="Hyperlink"/>
@@ -257,9 +416,36 @@
           <w:u w:val="none"/>
         </w:rPr>
       </w:pPr>
+      <w:r>
+        <w:rPr>
+          <w:rStyle w:val="Hyperlink"/>
+          <w:rFonts w:ascii="Garamond" w:hAnsi="Garamond"/>
+          <w:color w:val="000000"/>
+          <w:sz w:val="20"/>
+          <w:szCs w:val="20"/>
+          <w:u w:val="none"/>
+        </w:rPr>
+        <w:t>Add test for each implementation.</w:t>
+      </w:r>
+      <w:r>
+        <w:rPr>
+          <w:rStyle w:val="Hyperlink"/>
+          <w:rFonts w:ascii="Garamond" w:hAnsi="Garamond"/>
+          <w:color w:val="000000"/>
+          <w:sz w:val="20"/>
+          <w:szCs w:val="20"/>
+          <w:u w:val="none"/>
+        </w:rPr>
+        <w:br/>
+      </w:r>
     </w:p>
     <w:p>
       <w:pPr>
+        <w:pStyle w:val="ListParagraph"/>
+        <w:numPr>
+          <w:ilvl w:val="1"/>
+          <w:numId w:val="3"/>
+        </w:numPr>
         <w:spacing w:before="100" w:beforeAutospacing="1" w:after="24"/>
         <w:rPr>
           <w:rStyle w:val="Hyperlink"/>
@@ -270,19 +456,30 @@
           <w:u w:val="none"/>
         </w:rPr>
       </w:pPr>
-    </w:p>
-    <w:p>
-      <w:pPr>
-        <w:spacing w:before="100" w:beforeAutospacing="1" w:after="24"/>
-        <w:rPr>
-          <w:rStyle w:val="Hyperlink"/>
-          <w:rFonts w:ascii="Garamond" w:hAnsi="Garamond"/>
-          <w:color w:val="000000"/>
-          <w:sz w:val="20"/>
-          <w:szCs w:val="20"/>
-          <w:u w:val="none"/>
-        </w:rPr>
-      </w:pPr>
+      <w:proofErr w:type="spellStart"/>
+      <w:r>
+        <w:rPr>
+          <w:rStyle w:val="Hyperlink"/>
+          <w:rFonts w:ascii="Garamond" w:hAnsi="Garamond"/>
+          <w:color w:val="000000"/>
+          <w:sz w:val="20"/>
+          <w:szCs w:val="20"/>
+          <w:u w:val="none"/>
+        </w:rPr>
+        <w:t>GenericEvent</w:t>
+      </w:r>
+      <w:proofErr w:type="spellEnd"/>
+      <w:r>
+        <w:rPr>
+          <w:rStyle w:val="Hyperlink"/>
+          <w:rFonts w:ascii="Garamond" w:hAnsi="Garamond"/>
+          <w:color w:val="000000"/>
+          <w:sz w:val="20"/>
+          <w:szCs w:val="20"/>
+          <w:u w:val="none"/>
+        </w:rPr>
+        <w:t xml:space="preserve"> implementation is not thread safe. Not sure whether I’ll ever need this, but keep this in mind.</w:t>
+      </w:r>
     </w:p>
     <w:p>
       <w:pPr>
@@ -302,6 +499,8 @@
           <w:u w:val="none"/>
         </w:rPr>
       </w:pPr>
+      <w:bookmarkStart w:id="0" w:name="_GoBack"/>
+      <w:bookmarkEnd w:id="0"/>
       <w:r>
         <w:rPr>
           <w:rStyle w:val="Hyperlink"/>
@@ -323,7 +522,31 @@
           <w:szCs w:val="20"/>
           <w:u w:val="none"/>
         </w:rPr>
-        <w:t>: Move OSType into utilities, alongside OS.</w:t>
+        <w:t xml:space="preserve">: Move </w:t>
+      </w:r>
+      <w:proofErr w:type="spellStart"/>
+      <w:r>
+        <w:rPr>
+          <w:rStyle w:val="Hyperlink"/>
+          <w:rFonts w:ascii="Garamond" w:hAnsi="Garamond"/>
+          <w:color w:val="000000"/>
+          <w:sz w:val="20"/>
+          <w:szCs w:val="20"/>
+          <w:u w:val="none"/>
+        </w:rPr>
+        <w:t>OSType</w:t>
+      </w:r>
+      <w:proofErr w:type="spellEnd"/>
+      <w:r>
+        <w:rPr>
+          <w:rStyle w:val="Hyperlink"/>
+          <w:rFonts w:ascii="Garamond" w:hAnsi="Garamond"/>
+          <w:color w:val="000000"/>
+          <w:sz w:val="20"/>
+          <w:szCs w:val="20"/>
+          <w:u w:val="none"/>
+        </w:rPr>
+        <w:t xml:space="preserve"> into utilities, alongside OS.</w:t>
       </w:r>
       <w:r>
         <w:rPr>
@@ -365,8 +588,9 @@
           <w:szCs w:val="20"/>
           <w:u w:val="none"/>
         </w:rPr>
-        <w:t>Refactor to novaordis-jbos</w:t>
-      </w:r>
+        <w:t>Refactor to novaordis-</w:t>
+      </w:r>
+      <w:proofErr w:type="spellStart"/>
       <w:r>
         <w:rPr>
           <w:rStyle w:val="Hyperlink"/>
@@ -377,18 +601,127 @@
           <w:szCs w:val="20"/>
           <w:u w:val="none"/>
         </w:rPr>
+        <w:t>jbos</w:t>
+      </w:r>
+      <w:r>
+        <w:rPr>
+          <w:rStyle w:val="Hyperlink"/>
+          <w:rFonts w:ascii="Garamond" w:hAnsi="Garamond"/>
+          <w:b/>
+          <w:color w:val="000000"/>
+          <w:sz w:val="20"/>
+          <w:szCs w:val="20"/>
+          <w:u w:val="none"/>
+        </w:rPr>
         <w:t>s</w:t>
       </w:r>
-      <w:r>
-        <w:rPr>
-          <w:rStyle w:val="Hyperlink"/>
-          <w:rFonts w:ascii="Garamond" w:hAnsi="Garamond"/>
-          <w:color w:val="000000"/>
-          <w:sz w:val="20"/>
-          <w:szCs w:val="20"/>
-          <w:u w:val="none"/>
-        </w:rPr>
-        <w:t>: JBoss-Related Heuristics. Move the JBoss-related heuristics (classpath, figuring out version, etc.) from JmxMetricSourceDefinitionUtil into a dedicated project: jboss-cli and rename? novaordis-util? novaordis-jboss?</w:t>
+      <w:proofErr w:type="spellEnd"/>
+      <w:r>
+        <w:rPr>
+          <w:rStyle w:val="Hyperlink"/>
+          <w:rFonts w:ascii="Garamond" w:hAnsi="Garamond"/>
+          <w:color w:val="000000"/>
+          <w:sz w:val="20"/>
+          <w:szCs w:val="20"/>
+          <w:u w:val="none"/>
+        </w:rPr>
+        <w:t xml:space="preserve">: JBoss-Related Heuristics. Move the JBoss-related heuristics (classpath, figuring out version, etc.) from </w:t>
+      </w:r>
+      <w:proofErr w:type="spellStart"/>
+      <w:r>
+        <w:rPr>
+          <w:rStyle w:val="Hyperlink"/>
+          <w:rFonts w:ascii="Garamond" w:hAnsi="Garamond"/>
+          <w:color w:val="000000"/>
+          <w:sz w:val="20"/>
+          <w:szCs w:val="20"/>
+          <w:u w:val="none"/>
+        </w:rPr>
+        <w:t>JmxMetricSourceDefinitionUtil</w:t>
+      </w:r>
+      <w:proofErr w:type="spellEnd"/>
+      <w:r>
+        <w:rPr>
+          <w:rStyle w:val="Hyperlink"/>
+          <w:rFonts w:ascii="Garamond" w:hAnsi="Garamond"/>
+          <w:color w:val="000000"/>
+          <w:sz w:val="20"/>
+          <w:szCs w:val="20"/>
+          <w:u w:val="none"/>
+        </w:rPr>
+        <w:t xml:space="preserve"> into a dedicated project: </w:t>
+      </w:r>
+      <w:proofErr w:type="spellStart"/>
+      <w:r>
+        <w:rPr>
+          <w:rStyle w:val="Hyperlink"/>
+          <w:rFonts w:ascii="Garamond" w:hAnsi="Garamond"/>
+          <w:color w:val="000000"/>
+          <w:sz w:val="20"/>
+          <w:szCs w:val="20"/>
+          <w:u w:val="none"/>
+        </w:rPr>
+        <w:t>jboss</w:t>
+      </w:r>
+      <w:proofErr w:type="spellEnd"/>
+      <w:r>
+        <w:rPr>
+          <w:rStyle w:val="Hyperlink"/>
+          <w:rFonts w:ascii="Garamond" w:hAnsi="Garamond"/>
+          <w:color w:val="000000"/>
+          <w:sz w:val="20"/>
+          <w:szCs w:val="20"/>
+          <w:u w:val="none"/>
+        </w:rPr>
+        <w:t>-cli and rename? novaordis-</w:t>
+      </w:r>
+      <w:proofErr w:type="spellStart"/>
+      <w:r>
+        <w:rPr>
+          <w:rStyle w:val="Hyperlink"/>
+          <w:rFonts w:ascii="Garamond" w:hAnsi="Garamond"/>
+          <w:color w:val="000000"/>
+          <w:sz w:val="20"/>
+          <w:szCs w:val="20"/>
+          <w:u w:val="none"/>
+        </w:rPr>
+        <w:t>util</w:t>
+      </w:r>
+      <w:proofErr w:type="spellEnd"/>
+      <w:r>
+        <w:rPr>
+          <w:rStyle w:val="Hyperlink"/>
+          <w:rFonts w:ascii="Garamond" w:hAnsi="Garamond"/>
+          <w:color w:val="000000"/>
+          <w:sz w:val="20"/>
+          <w:szCs w:val="20"/>
+          <w:u w:val="none"/>
+        </w:rPr>
+        <w:t>? novaordis-</w:t>
+      </w:r>
+      <w:proofErr w:type="spellStart"/>
+      <w:r>
+        <w:rPr>
+          <w:rStyle w:val="Hyperlink"/>
+          <w:rFonts w:ascii="Garamond" w:hAnsi="Garamond"/>
+          <w:color w:val="000000"/>
+          <w:sz w:val="20"/>
+          <w:szCs w:val="20"/>
+          <w:u w:val="none"/>
+        </w:rPr>
+        <w:t>jboss</w:t>
+      </w:r>
+      <w:proofErr w:type="spellEnd"/>
+      <w:r>
+        <w:rPr>
+          <w:rStyle w:val="Hyperlink"/>
+          <w:rFonts w:ascii="Garamond" w:hAnsi="Garamond"/>
+          <w:color w:val="000000"/>
+          <w:sz w:val="20"/>
+          <w:szCs w:val="20"/>
+          <w:u w:val="none"/>
+        </w:rPr>
+        <w:t>?</w:t>
       </w:r>
       <w:r>
         <w:rPr>
@@ -441,7 +774,31 @@
           <w:szCs w:val="20"/>
           <w:u w:val="none"/>
         </w:rPr>
-        <w:t>. Move sshConnection and all SSH stuff i</w:t>
+        <w:t xml:space="preserve">. Move </w:t>
+      </w:r>
+      <w:proofErr w:type="spellStart"/>
+      <w:r>
+        <w:rPr>
+          <w:rStyle w:val="Hyperlink"/>
+          <w:rFonts w:ascii="Garamond" w:hAnsi="Garamond"/>
+          <w:color w:val="000000"/>
+          <w:sz w:val="20"/>
+          <w:szCs w:val="20"/>
+          <w:u w:val="none"/>
+        </w:rPr>
+        <w:t>sshConnection</w:t>
+      </w:r>
+      <w:proofErr w:type="spellEnd"/>
+      <w:r>
+        <w:rPr>
+          <w:rStyle w:val="Hyperlink"/>
+          <w:rFonts w:ascii="Garamond" w:hAnsi="Garamond"/>
+          <w:color w:val="000000"/>
+          <w:sz w:val="20"/>
+          <w:szCs w:val="20"/>
+          <w:u w:val="none"/>
+        </w:rPr>
+        <w:t xml:space="preserve"> and all SSH stuff i</w:t>
       </w:r>
       <w:r>
         <w:rPr>
@@ -904,7 +1261,81 @@
           <w:szCs w:val="20"/>
           <w:u w:val="none"/>
         </w:rPr>
-        <w:t xml:space="preserve"> based on Priority vs. addition order getPropertyList(). Consider property priority (and sorting) vs fixed order. Reconsider getPropertyList();</w:t>
+        <w:t xml:space="preserve"> based on Priority vs. addition order </w:t>
+      </w:r>
+      <w:proofErr w:type="spellStart"/>
+      <w:proofErr w:type="gramStart"/>
+      <w:r>
+        <w:rPr>
+          <w:rStyle w:val="Hyperlink"/>
+          <w:rFonts w:ascii="Garamond" w:hAnsi="Garamond"/>
+          <w:color w:val="000000"/>
+          <w:sz w:val="20"/>
+          <w:szCs w:val="20"/>
+          <w:u w:val="none"/>
+        </w:rPr>
+        <w:t>getPropertyList</w:t>
+      </w:r>
+      <w:proofErr w:type="spellEnd"/>
+      <w:r>
+        <w:rPr>
+          <w:rStyle w:val="Hyperlink"/>
+          <w:rFonts w:ascii="Garamond" w:hAnsi="Garamond"/>
+          <w:color w:val="000000"/>
+          <w:sz w:val="20"/>
+          <w:szCs w:val="20"/>
+          <w:u w:val="none"/>
+        </w:rPr>
+        <w:t>(</w:t>
+      </w:r>
+      <w:proofErr w:type="gramEnd"/>
+      <w:r>
+        <w:rPr>
+          <w:rStyle w:val="Hyperlink"/>
+          <w:rFonts w:ascii="Garamond" w:hAnsi="Garamond"/>
+          <w:color w:val="000000"/>
+          <w:sz w:val="20"/>
+          <w:szCs w:val="20"/>
+          <w:u w:val="none"/>
+        </w:rPr>
+        <w:t xml:space="preserve">). Consider property priority (and sorting) vs fixed order. Reconsider </w:t>
+      </w:r>
+      <w:proofErr w:type="spellStart"/>
+      <w:proofErr w:type="gramStart"/>
+      <w:r>
+        <w:rPr>
+          <w:rStyle w:val="Hyperlink"/>
+          <w:rFonts w:ascii="Garamond" w:hAnsi="Garamond"/>
+          <w:color w:val="000000"/>
+          <w:sz w:val="20"/>
+          <w:szCs w:val="20"/>
+          <w:u w:val="none"/>
+        </w:rPr>
+        <w:t>getPropertyList</w:t>
+      </w:r>
+      <w:proofErr w:type="spellEnd"/>
+      <w:r>
+        <w:rPr>
+          <w:rStyle w:val="Hyperlink"/>
+          <w:rFonts w:ascii="Garamond" w:hAnsi="Garamond"/>
+          <w:color w:val="000000"/>
+          <w:sz w:val="20"/>
+          <w:szCs w:val="20"/>
+          <w:u w:val="none"/>
+        </w:rPr>
+        <w:t>(</w:t>
+      </w:r>
+      <w:proofErr w:type="gramEnd"/>
+      <w:r>
+        <w:rPr>
+          <w:rStyle w:val="Hyperlink"/>
+          <w:rFonts w:ascii="Garamond" w:hAnsi="Garamond"/>
+          <w:color w:val="000000"/>
+          <w:sz w:val="20"/>
+          <w:szCs w:val="20"/>
+          <w:u w:val="none"/>
+        </w:rPr>
+        <w:t>);</w:t>
       </w:r>
       <w:r>
         <w:rPr>
@@ -1056,7 +1487,25 @@
           <w:sz w:val="20"/>
           <w:szCs w:val="20"/>
         </w:rPr>
-        <w:t>Break off an events-httpd-parser first time I need httpd log parsing. Follow the same pattern as for events-log4j-parser or events-gc-parser.</w:t>
+        <w:t>Break off an events-httpd-parser first time I need httpd log parsing. Follow the same pattern as for events-log4j-parser or events-</w:t>
+      </w:r>
+      <w:proofErr w:type="spellStart"/>
+      <w:r>
+        <w:rPr>
+          <w:rFonts w:ascii="Garamond" w:hAnsi="Garamond"/>
+          <w:sz w:val="20"/>
+          <w:szCs w:val="20"/>
+        </w:rPr>
+        <w:t>gc</w:t>
+      </w:r>
+      <w:proofErr w:type="spellEnd"/>
+      <w:r>
+        <w:rPr>
+          <w:rFonts w:ascii="Garamond" w:hAnsi="Garamond"/>
+          <w:sz w:val="20"/>
+          <w:szCs w:val="20"/>
+        </w:rPr>
+        <w:t>-parser.</w:t>
       </w:r>
     </w:p>
     <w:p>
@@ -1102,15 +1551,69 @@
           <w:sz w:val="20"/>
           <w:szCs w:val="20"/>
         </w:rPr>
-        <w:t>Currently we take the easy way out by wrapping a HttpdLogLine in an Event – do we</w:t>
-      </w:r>
-      <w:r>
-        <w:rPr>
-          <w:rFonts w:ascii="Garamond" w:hAnsi="Garamond"/>
-          <w:sz w:val="20"/>
-          <w:szCs w:val="20"/>
-        </w:rPr>
-        <w:t xml:space="preserve"> want to create a HttpdLogEvent, by following the pattern introduced by GCEvents?</w:t>
+        <w:t xml:space="preserve">Currently we take the easy way out by wrapping a </w:t>
+      </w:r>
+      <w:proofErr w:type="spellStart"/>
+      <w:r>
+        <w:rPr>
+          <w:rFonts w:ascii="Garamond" w:hAnsi="Garamond"/>
+          <w:sz w:val="20"/>
+          <w:szCs w:val="20"/>
+        </w:rPr>
+        <w:t>HttpdLogLine</w:t>
+      </w:r>
+      <w:proofErr w:type="spellEnd"/>
+      <w:r>
+        <w:rPr>
+          <w:rFonts w:ascii="Garamond" w:hAnsi="Garamond"/>
+          <w:sz w:val="20"/>
+          <w:szCs w:val="20"/>
+        </w:rPr>
+        <w:t xml:space="preserve"> in an Event – do we</w:t>
+      </w:r>
+      <w:r>
+        <w:rPr>
+          <w:rFonts w:ascii="Garamond" w:hAnsi="Garamond"/>
+          <w:sz w:val="20"/>
+          <w:szCs w:val="20"/>
+        </w:rPr>
+        <w:t xml:space="preserve"> want to create a </w:t>
+      </w:r>
+      <w:proofErr w:type="spellStart"/>
+      <w:r>
+        <w:rPr>
+          <w:rFonts w:ascii="Garamond" w:hAnsi="Garamond"/>
+          <w:sz w:val="20"/>
+          <w:szCs w:val="20"/>
+        </w:rPr>
+        <w:t>HttpdLogEvent</w:t>
+      </w:r>
+      <w:proofErr w:type="spellEnd"/>
+      <w:r>
+        <w:rPr>
+          <w:rFonts w:ascii="Garamond" w:hAnsi="Garamond"/>
+          <w:sz w:val="20"/>
+          <w:szCs w:val="20"/>
+        </w:rPr>
+        <w:t xml:space="preserve">, by following the pattern introduced by </w:t>
+      </w:r>
+      <w:proofErr w:type="spellStart"/>
+      <w:r>
+        <w:rPr>
+          <w:rFonts w:ascii="Garamond" w:hAnsi="Garamond"/>
+          <w:sz w:val="20"/>
+          <w:szCs w:val="20"/>
+        </w:rPr>
+        <w:t>GCEvents</w:t>
+      </w:r>
+      <w:proofErr w:type="spellEnd"/>
+      <w:r>
+        <w:rPr>
+          <w:rFonts w:ascii="Garamond" w:hAnsi="Garamond"/>
+          <w:sz w:val="20"/>
+          <w:szCs w:val="20"/>
+        </w:rPr>
+        <w:t>?</w:t>
       </w:r>
     </w:p>
     <w:p>
@@ -1190,8 +1693,82 @@
           <w:sz w:val="20"/>
           <w:szCs w:val="20"/>
         </w:rPr>
+        <w:t xml:space="preserve">07/25/16 </w:t>
+      </w:r>
+      <w:proofErr w:type="spellStart"/>
+      <w:r>
+        <w:rPr>
+          <w:rFonts w:ascii="Garamond" w:hAnsi="Garamond"/>
+          <w:sz w:val="20"/>
+          <w:szCs w:val="20"/>
+        </w:rPr>
+        <w:t>FirstRequestLineParser.identifyEnd</w:t>
+      </w:r>
+      <w:proofErr w:type="spellEnd"/>
+      <w:r>
+        <w:rPr>
+          <w:rFonts w:ascii="Garamond" w:hAnsi="Garamond"/>
+          <w:sz w:val="20"/>
+          <w:szCs w:val="20"/>
+        </w:rPr>
+        <w:t xml:space="preserve">() and </w:t>
+      </w:r>
+      <w:proofErr w:type="spellStart"/>
+      <w:r>
+        <w:rPr>
+          <w:rFonts w:ascii="Garamond" w:hAnsi="Garamond"/>
+          <w:sz w:val="20"/>
+          <w:szCs w:val="20"/>
+        </w:rPr>
+        <w:t>HttpdLogLine.parseFirstRequestLine</w:t>
+      </w:r>
+      <w:proofErr w:type="spellEnd"/>
+      <w:r>
+        <w:rPr>
+          <w:rFonts w:ascii="Garamond" w:hAnsi="Garamond"/>
+          <w:sz w:val="20"/>
+          <w:szCs w:val="20"/>
+        </w:rPr>
+        <w:t xml:space="preserve">() implementations should do the same thing, but they are doing different </w:t>
+      </w:r>
+      <w:proofErr w:type="spellStart"/>
+      <w:proofErr w:type="gramStart"/>
+      <w:r>
+        <w:rPr>
+          <w:rFonts w:ascii="Garamond" w:hAnsi="Garamond"/>
+          <w:sz w:val="20"/>
+          <w:szCs w:val="20"/>
+        </w:rPr>
         <w:lastRenderedPageBreak/>
-        <w:t>07/25/16 FirstRequestLineParser.identifyEnd() and HttpdLogLine.parseFirstRequestLine() implementations should do the same thing, but they are doing different things:HttpdLogLine.parseFirstRequestLine() is more permissive and allows two or three elements ("GET /path" and "GET /path HTTP-version", while FirstRequestLineParser.identifyEnd() assumes three elements. Unify the implementation.</w:t>
+        <w:t>things:HttpdLogLine.parseFirstRequestLine</w:t>
+      </w:r>
+      <w:proofErr w:type="spellEnd"/>
+      <w:proofErr w:type="gramEnd"/>
+      <w:r>
+        <w:rPr>
+          <w:rFonts w:ascii="Garamond" w:hAnsi="Garamond"/>
+          <w:sz w:val="20"/>
+          <w:szCs w:val="20"/>
+        </w:rPr>
+        <w:t xml:space="preserve">() is more permissive and allows two or three elements ("GET /path" and "GET /path HTTP-version", while </w:t>
+      </w:r>
+      <w:proofErr w:type="spellStart"/>
+      <w:r>
+        <w:rPr>
+          <w:rFonts w:ascii="Garamond" w:hAnsi="Garamond"/>
+          <w:sz w:val="20"/>
+          <w:szCs w:val="20"/>
+        </w:rPr>
+        <w:t>FirstRequestLineParser.identifyEnd</w:t>
+      </w:r>
+      <w:proofErr w:type="spellEnd"/>
+      <w:r>
+        <w:rPr>
+          <w:rFonts w:ascii="Garamond" w:hAnsi="Garamond"/>
+          <w:sz w:val="20"/>
+          <w:szCs w:val="20"/>
+        </w:rPr>
+        <w:t>() assumes three elements. Unify the implementation.</w:t>
       </w:r>
       <w:r>
         <w:rPr>
@@ -1449,7 +2026,25 @@
           <w:sz w:val="20"/>
           <w:szCs w:val="20"/>
         </w:rPr>
-        <w:t>Start with enabling the commented out test "TODO N7aq32 RETURN HERE"</w:t>
+        <w:t xml:space="preserve">Start with enabling the </w:t>
+      </w:r>
+      <w:proofErr w:type="gramStart"/>
+      <w:r>
+        <w:rPr>
+          <w:rFonts w:ascii="Garamond" w:hAnsi="Garamond"/>
+          <w:sz w:val="20"/>
+          <w:szCs w:val="20"/>
+        </w:rPr>
+        <w:t>commented out</w:t>
+      </w:r>
+      <w:proofErr w:type="gramEnd"/>
+      <w:r>
+        <w:rPr>
+          <w:rFonts w:ascii="Garamond" w:hAnsi="Garamond"/>
+          <w:sz w:val="20"/>
+          <w:szCs w:val="20"/>
+        </w:rPr>
+        <w:t xml:space="preserve"> test "TODO N7aq32 RETURN HERE"</w:t>
       </w:r>
     </w:p>
     <w:p>
@@ -1592,13 +2187,59 @@
           <w:szCs w:val="20"/>
         </w:rPr>
       </w:pPr>
-      <w:r>
-        <w:rPr>
-          <w:rFonts w:ascii="Garamond" w:hAnsi="Garamond"/>
-          <w:sz w:val="20"/>
-          <w:szCs w:val="20"/>
-        </w:rPr>
-        <w:t>EndOfStreamListeners management in ComponentBase. Analyze EndOfStreamListener usage and decide whether we need to add thread safety for the management functions</w:t>
+      <w:proofErr w:type="spellStart"/>
+      <w:r>
+        <w:rPr>
+          <w:rFonts w:ascii="Garamond" w:hAnsi="Garamond"/>
+          <w:sz w:val="20"/>
+          <w:szCs w:val="20"/>
+        </w:rPr>
+        <w:t>EndOfStreamListeners</w:t>
+      </w:r>
+      <w:proofErr w:type="spellEnd"/>
+      <w:r>
+        <w:rPr>
+          <w:rFonts w:ascii="Garamond" w:hAnsi="Garamond"/>
+          <w:sz w:val="20"/>
+          <w:szCs w:val="20"/>
+        </w:rPr>
+        <w:t xml:space="preserve"> management in </w:t>
+      </w:r>
+      <w:proofErr w:type="spellStart"/>
+      <w:r>
+        <w:rPr>
+          <w:rFonts w:ascii="Garamond" w:hAnsi="Garamond"/>
+          <w:sz w:val="20"/>
+          <w:szCs w:val="20"/>
+        </w:rPr>
+        <w:t>ComponentBase</w:t>
+      </w:r>
+      <w:proofErr w:type="spellEnd"/>
+      <w:r>
+        <w:rPr>
+          <w:rFonts w:ascii="Garamond" w:hAnsi="Garamond"/>
+          <w:sz w:val="20"/>
+          <w:szCs w:val="20"/>
+        </w:rPr>
+        <w:t xml:space="preserve">. Analyze </w:t>
+      </w:r>
+      <w:proofErr w:type="spellStart"/>
+      <w:r>
+        <w:rPr>
+          <w:rFonts w:ascii="Garamond" w:hAnsi="Garamond"/>
+          <w:sz w:val="20"/>
+          <w:szCs w:val="20"/>
+        </w:rPr>
+        <w:t>EndOfStreamListener</w:t>
+      </w:r>
+      <w:proofErr w:type="spellEnd"/>
+      <w:r>
+        <w:rPr>
+          <w:rFonts w:ascii="Garamond" w:hAnsi="Garamond"/>
+          <w:sz w:val="20"/>
+          <w:szCs w:val="20"/>
+        </w:rPr>
+        <w:t xml:space="preserve"> usage and decide whether we need to add thread safety for the management functions</w:t>
       </w:r>
       <w:r>
         <w:rPr>
@@ -1629,8 +2270,18 @@
           <w:sz w:val="20"/>
           <w:szCs w:val="20"/>
         </w:rPr>
-        <w:t>Idea: use non-blocking IO in components and read from both a data channel and a control channel. The data channel is an adapter to an InputStream</w:t>
-      </w:r>
+        <w:t xml:space="preserve">Idea: use non-blocking IO in components and read from both a data channel and a control channel. The data channel is an adapter to an </w:t>
+      </w:r>
+      <w:proofErr w:type="spellStart"/>
+      <w:r>
+        <w:rPr>
+          <w:rFonts w:ascii="Garamond" w:hAnsi="Garamond"/>
+          <w:sz w:val="20"/>
+          <w:szCs w:val="20"/>
+        </w:rPr>
+        <w:t>InputStream</w:t>
+      </w:r>
+      <w:proofErr w:type="spellEnd"/>
       <w:r>
         <w:rPr>
           <w:rFonts w:ascii="Garamond" w:hAnsi="Garamond"/>
@@ -1660,7 +2311,25 @@
           <w:sz w:val="20"/>
           <w:szCs w:val="20"/>
         </w:rPr>
-        <w:t>How to handle exceptions in the logic’s process() High level view</w:t>
+        <w:t xml:space="preserve">How to handle exceptions in the logic’s </w:t>
+      </w:r>
+      <w:proofErr w:type="gramStart"/>
+      <w:r>
+        <w:rPr>
+          <w:rFonts w:ascii="Garamond" w:hAnsi="Garamond"/>
+          <w:sz w:val="20"/>
+          <w:szCs w:val="20"/>
+        </w:rPr>
+        <w:t>process(</w:t>
+      </w:r>
+      <w:proofErr w:type="gramEnd"/>
+      <w:r>
+        <w:rPr>
+          <w:rFonts w:ascii="Garamond" w:hAnsi="Garamond"/>
+          <w:sz w:val="20"/>
+          <w:szCs w:val="20"/>
+        </w:rPr>
+        <w:t>) High level view</w:t>
       </w:r>
       <w:r>
         <w:rPr>
@@ -1691,7 +2360,25 @@
           <w:sz w:val="20"/>
           <w:szCs w:val="20"/>
         </w:rPr>
-        <w:t>Need a OutputStreamEvent that gets written to the output stream</w:t>
+        <w:t xml:space="preserve">Need a </w:t>
+      </w:r>
+      <w:proofErr w:type="spellStart"/>
+      <w:r>
+        <w:rPr>
+          <w:rFonts w:ascii="Garamond" w:hAnsi="Garamond"/>
+          <w:sz w:val="20"/>
+          <w:szCs w:val="20"/>
+        </w:rPr>
+        <w:t>OutputStreamEvent</w:t>
+      </w:r>
+      <w:proofErr w:type="spellEnd"/>
+      <w:r>
+        <w:rPr>
+          <w:rFonts w:ascii="Garamond" w:hAnsi="Garamond"/>
+          <w:sz w:val="20"/>
+          <w:szCs w:val="20"/>
+        </w:rPr>
+        <w:t xml:space="preserve"> that gets written to the output stream</w:t>
       </w:r>
       <w:r>
         <w:rPr>
@@ -1722,7 +2409,43 @@
           <w:sz w:val="20"/>
           <w:szCs w:val="20"/>
         </w:rPr>
-        <w:t>Handle EndOfStream in SingleThreadedEventProcessor. Test.</w:t>
+        <w:t xml:space="preserve">Handle </w:t>
+      </w:r>
+      <w:proofErr w:type="spellStart"/>
+      <w:r>
+        <w:rPr>
+          <w:rFonts w:ascii="Garamond" w:hAnsi="Garamond"/>
+          <w:sz w:val="20"/>
+          <w:szCs w:val="20"/>
+        </w:rPr>
+        <w:t>EndOfStream</w:t>
+      </w:r>
+      <w:proofErr w:type="spellEnd"/>
+      <w:r>
+        <w:rPr>
+          <w:rFonts w:ascii="Garamond" w:hAnsi="Garamond"/>
+          <w:sz w:val="20"/>
+          <w:szCs w:val="20"/>
+        </w:rPr>
+        <w:t xml:space="preserve"> in </w:t>
+      </w:r>
+      <w:proofErr w:type="spellStart"/>
+      <w:r>
+        <w:rPr>
+          <w:rFonts w:ascii="Garamond" w:hAnsi="Garamond"/>
+          <w:sz w:val="20"/>
+          <w:szCs w:val="20"/>
+        </w:rPr>
+        <w:t>SingleThreadedEventProcessor</w:t>
+      </w:r>
+      <w:proofErr w:type="spellEnd"/>
+      <w:r>
+        <w:rPr>
+          <w:rFonts w:ascii="Garamond" w:hAnsi="Garamond"/>
+          <w:sz w:val="20"/>
+          <w:szCs w:val="20"/>
+        </w:rPr>
+        <w:t>. Test.</w:t>
       </w:r>
     </w:p>
     <w:p>
@@ -1768,7 +2491,61 @@
           <w:sz w:val="20"/>
           <w:szCs w:val="20"/>
         </w:rPr>
-        <w:t>Refactor InputStreamInitiator, EventProcessor and OutputStreamTerminator thread internals – there is much common behavior – unify.</w:t>
+        <w:t xml:space="preserve">Refactor </w:t>
+      </w:r>
+      <w:proofErr w:type="spellStart"/>
+      <w:r>
+        <w:rPr>
+          <w:rFonts w:ascii="Garamond" w:hAnsi="Garamond"/>
+          <w:sz w:val="20"/>
+          <w:szCs w:val="20"/>
+        </w:rPr>
+        <w:t>InputStreamInitiator</w:t>
+      </w:r>
+      <w:proofErr w:type="spellEnd"/>
+      <w:r>
+        <w:rPr>
+          <w:rFonts w:ascii="Garamond" w:hAnsi="Garamond"/>
+          <w:sz w:val="20"/>
+          <w:szCs w:val="20"/>
+        </w:rPr>
+        <w:t xml:space="preserve">, </w:t>
+      </w:r>
+      <w:proofErr w:type="spellStart"/>
+      <w:r>
+        <w:rPr>
+          <w:rFonts w:ascii="Garamond" w:hAnsi="Garamond"/>
+          <w:sz w:val="20"/>
+          <w:szCs w:val="20"/>
+        </w:rPr>
+        <w:t>EventProcessor</w:t>
+      </w:r>
+      <w:proofErr w:type="spellEnd"/>
+      <w:r>
+        <w:rPr>
+          <w:rFonts w:ascii="Garamond" w:hAnsi="Garamond"/>
+          <w:sz w:val="20"/>
+          <w:szCs w:val="20"/>
+        </w:rPr>
+        <w:t xml:space="preserve"> and </w:t>
+      </w:r>
+      <w:proofErr w:type="spellStart"/>
+      <w:r>
+        <w:rPr>
+          <w:rFonts w:ascii="Garamond" w:hAnsi="Garamond"/>
+          <w:sz w:val="20"/>
+          <w:szCs w:val="20"/>
+        </w:rPr>
+        <w:t>OutputStreamTerminator</w:t>
+      </w:r>
+      <w:proofErr w:type="spellEnd"/>
+      <w:r>
+        <w:rPr>
+          <w:rFonts w:ascii="Garamond" w:hAnsi="Garamond"/>
+          <w:sz w:val="20"/>
+          <w:szCs w:val="20"/>
+        </w:rPr>
+        <w:t xml:space="preserve"> thread internals – there is much common behavior – unify.</w:t>
       </w:r>
     </w:p>
     <w:p>
@@ -1791,7 +2568,43 @@
           <w:sz w:val="20"/>
           <w:szCs w:val="20"/>
         </w:rPr>
-        <w:t>Currently I deal with EOSListener only in OutputStreamtTerminators – it should be generic</w:t>
+        <w:t xml:space="preserve">Currently I deal with </w:t>
+      </w:r>
+      <w:proofErr w:type="spellStart"/>
+      <w:r>
+        <w:rPr>
+          <w:rFonts w:ascii="Garamond" w:hAnsi="Garamond"/>
+          <w:sz w:val="20"/>
+          <w:szCs w:val="20"/>
+        </w:rPr>
+        <w:t>EOSListener</w:t>
+      </w:r>
+      <w:proofErr w:type="spellEnd"/>
+      <w:r>
+        <w:rPr>
+          <w:rFonts w:ascii="Garamond" w:hAnsi="Garamond"/>
+          <w:sz w:val="20"/>
+          <w:szCs w:val="20"/>
+        </w:rPr>
+        <w:t xml:space="preserve"> only in </w:t>
+      </w:r>
+      <w:proofErr w:type="spellStart"/>
+      <w:r>
+        <w:rPr>
+          <w:rFonts w:ascii="Garamond" w:hAnsi="Garamond"/>
+          <w:sz w:val="20"/>
+          <w:szCs w:val="20"/>
+        </w:rPr>
+        <w:t>OutputStreamtTerminators</w:t>
+      </w:r>
+      <w:proofErr w:type="spellEnd"/>
+      <w:r>
+        <w:rPr>
+          <w:rFonts w:ascii="Garamond" w:hAnsi="Garamond"/>
+          <w:sz w:val="20"/>
+          <w:szCs w:val="20"/>
+        </w:rPr>
+        <w:t xml:space="preserve"> – it should be generic</w:t>
       </w:r>
       <w:r>
         <w:rPr>

</xml_diff>

<commit_message>
upgraded novaordis-utilities and the tests related to Address.getLiteral() (2)
</commit_message>
<xml_diff>
--- a/doc/Events API (events-api) TODO.docx
+++ b/doc/Events API (events-api) TODO.docx
@@ -33,13 +33,6 @@
         </w:rPr>
         <w:t>TODO</w:t>
       </w:r>
-    </w:p>
-    <w:p>
-      <w:pPr>
-        <w:rPr>
-          <w:rFonts w:ascii="Garamond" w:hAnsi="Garamond"/>
-        </w:rPr>
-      </w:pPr>
     </w:p>
     <w:p>
       <w:pPr>
@@ -69,6 +62,61 @@
           <w:szCs w:val="20"/>
           <w:u w:val="none"/>
         </w:rPr>
+        <w:t>externalizeValue()</w:t>
+      </w:r>
+      <w:r>
+        <w:rPr>
+          <w:rStyle w:val="Hyperlink"/>
+          <w:rFonts w:ascii="Garamond" w:hAnsi="Garamond"/>
+          <w:color w:val="000000"/>
+          <w:sz w:val="20"/>
+          <w:szCs w:val="20"/>
+          <w:u w:val="none"/>
+        </w:rPr>
+        <w:t xml:space="preserve"> – implement it. Now tests are commented out. Uncomment tests and start from there.</w:t>
+      </w:r>
+      <w:r>
+        <w:rPr>
+          <w:rStyle w:val="Hyperlink"/>
+          <w:rFonts w:ascii="Garamond" w:hAnsi="Garamond"/>
+          <w:color w:val="000000"/>
+          <w:sz w:val="20"/>
+          <w:szCs w:val="20"/>
+          <w:u w:val="none"/>
+        </w:rPr>
+        <w:br/>
+      </w:r>
+      <w:bookmarkStart w:id="0" w:name="_GoBack"/>
+      <w:bookmarkEnd w:id="0"/>
+    </w:p>
+    <w:p>
+      <w:pPr>
+        <w:pStyle w:val="ListParagraph"/>
+        <w:numPr>
+          <w:ilvl w:val="0"/>
+          <w:numId w:val="3"/>
+        </w:numPr>
+        <w:spacing w:before="100" w:beforeAutospacing="1" w:after="24"/>
+        <w:ind w:left="360"/>
+        <w:rPr>
+          <w:rStyle w:val="Hyperlink"/>
+          <w:rFonts w:ascii="Garamond" w:hAnsi="Garamond"/>
+          <w:color w:val="000000"/>
+          <w:sz w:val="20"/>
+          <w:szCs w:val="20"/>
+          <w:u w:val="none"/>
+        </w:rPr>
+      </w:pPr>
+      <w:r>
+        <w:rPr>
+          <w:rStyle w:val="Hyperlink"/>
+          <w:rFonts w:ascii="Garamond" w:hAnsi="Garamond"/>
+          <w:b/>
+          <w:color w:val="000000"/>
+          <w:sz w:val="20"/>
+          <w:szCs w:val="20"/>
+          <w:u w:val="none"/>
+        </w:rPr>
         <w:t>API Refactoring</w:t>
       </w:r>
       <w:r>
@@ -110,44 +158,7 @@
           <w:szCs w:val="20"/>
           <w:u w:val="none"/>
         </w:rPr>
-        <w:t xml:space="preserve">Get rid of </w:t>
-      </w:r>
-      <w:proofErr w:type="spellStart"/>
-      <w:proofErr w:type="gramStart"/>
-      <w:r>
-        <w:rPr>
-          <w:rStyle w:val="Hyperlink"/>
-          <w:rFonts w:ascii="Garamond" w:hAnsi="Garamond"/>
-          <w:color w:val="000000"/>
-          <w:sz w:val="20"/>
-          <w:szCs w:val="20"/>
-          <w:u w:val="none"/>
-        </w:rPr>
-        <w:t>getPropertyByKey</w:t>
-      </w:r>
-      <w:proofErr w:type="spellEnd"/>
-      <w:r>
-        <w:rPr>
-          <w:rStyle w:val="Hyperlink"/>
-          <w:rFonts w:ascii="Garamond" w:hAnsi="Garamond"/>
-          <w:color w:val="000000"/>
-          <w:sz w:val="20"/>
-          <w:szCs w:val="20"/>
-          <w:u w:val="none"/>
-        </w:rPr>
-        <w:t>(</w:t>
-      </w:r>
-      <w:proofErr w:type="gramEnd"/>
-      <w:r>
-        <w:rPr>
-          <w:rStyle w:val="Hyperlink"/>
-          <w:rFonts w:ascii="Garamond" w:hAnsi="Garamond"/>
-          <w:color w:val="000000"/>
-          <w:sz w:val="20"/>
-          <w:szCs w:val="20"/>
-          <w:u w:val="none"/>
-        </w:rPr>
-        <w:t xml:space="preserve">) and propagate that through dependencies. </w:t>
+        <w:t xml:space="preserve">Get rid of getPropertyByKey() and propagate that through dependencies. </w:t>
       </w:r>
       <w:r>
         <w:rPr>
@@ -189,7 +200,7 @@
         </w:rPr>
         <w:t xml:space="preserve">Address concerns and remove </w:t>
       </w:r>
-      <w:hyperlink r:id="rId5" w:history="1">
+      <w:hyperlink r:id="rId5" w:anchor="Event_Interface_Refactoring_Needed" w:history="1">
         <w:r>
           <w:rPr>
             <w:rStyle w:val="Hyperlink"/>
@@ -249,79 +260,18 @@
           <w:szCs w:val="20"/>
           <w:u w:val="none"/>
         </w:rPr>
-        <w:t xml:space="preserve">Convenience </w:t>
-      </w:r>
-      <w:proofErr w:type="spellStart"/>
-      <w:r>
-        <w:rPr>
-          <w:rStyle w:val="Hyperlink"/>
-          <w:rFonts w:ascii="Garamond" w:hAnsi="Garamond"/>
-          <w:color w:val="000000"/>
-          <w:sz w:val="20"/>
-          <w:szCs w:val="20"/>
-          <w:u w:val="none"/>
-        </w:rPr>
-        <w:t>setStringProperty</w:t>
-      </w:r>
-      <w:proofErr w:type="spellEnd"/>
-      <w:r>
-        <w:rPr>
-          <w:rStyle w:val="Hyperlink"/>
-          <w:rFonts w:ascii="Garamond" w:hAnsi="Garamond"/>
-          <w:color w:val="000000"/>
-          <w:sz w:val="20"/>
-          <w:szCs w:val="20"/>
-          <w:u w:val="none"/>
-        </w:rPr>
-        <w:t>(</w:t>
-      </w:r>
-      <w:proofErr w:type="gramStart"/>
-      <w:r>
-        <w:rPr>
-          <w:rStyle w:val="Hyperlink"/>
-          <w:rFonts w:ascii="Garamond" w:hAnsi="Garamond"/>
-          <w:color w:val="000000"/>
-          <w:sz w:val="20"/>
-          <w:szCs w:val="20"/>
-          <w:u w:val="none"/>
-        </w:rPr>
-        <w:t>)</w:t>
-      </w:r>
-      <w:r>
-        <w:rPr>
-          <w:rStyle w:val="Hyperlink"/>
-          <w:rFonts w:ascii="Garamond" w:hAnsi="Garamond"/>
-          <w:color w:val="000000"/>
-          <w:sz w:val="20"/>
-          <w:szCs w:val="20"/>
-          <w:u w:val="none"/>
-        </w:rPr>
-        <w:t>.</w:t>
-      </w:r>
-      <w:proofErr w:type="spellStart"/>
-      <w:r>
-        <w:rPr>
-          <w:rStyle w:val="Hyperlink"/>
-          <w:rFonts w:ascii="Garamond" w:hAnsi="Garamond"/>
-          <w:color w:val="000000"/>
-          <w:sz w:val="20"/>
-          <w:szCs w:val="20"/>
-          <w:u w:val="none"/>
-        </w:rPr>
-        <w:t>removeStringProperty</w:t>
-      </w:r>
-      <w:proofErr w:type="spellEnd"/>
-      <w:proofErr w:type="gramEnd"/>
-      <w:r>
-        <w:rPr>
-          <w:rStyle w:val="Hyperlink"/>
-          <w:rFonts w:ascii="Garamond" w:hAnsi="Garamond"/>
-          <w:color w:val="000000"/>
-          <w:sz w:val="20"/>
-          <w:szCs w:val="20"/>
-          <w:u w:val="none"/>
-        </w:rPr>
-        <w:t>()/… consistent set of methods. S</w:t>
+        <w:t>Convenience setStringProperty()</w:t>
+      </w:r>
+      <w:r>
+        <w:rPr>
+          <w:rStyle w:val="Hyperlink"/>
+          <w:rFonts w:ascii="Garamond" w:hAnsi="Garamond"/>
+          <w:color w:val="000000"/>
+          <w:sz w:val="20"/>
+          <w:szCs w:val="20"/>
+          <w:u w:val="none"/>
+        </w:rPr>
+        <w:t>.removeStringProperty()/… consistent set of methods. S</w:t>
       </w:r>
       <w:r>
         <w:rPr>
@@ -372,31 +322,7 @@
           <w:szCs w:val="20"/>
           <w:u w:val="none"/>
         </w:rPr>
-        <w:t xml:space="preserve">Some of the convenience methods need </w:t>
-      </w:r>
-      <w:proofErr w:type="spellStart"/>
-      <w:r>
-        <w:rPr>
-          <w:rStyle w:val="Hyperlink"/>
-          <w:rFonts w:ascii="Garamond" w:hAnsi="Garamond"/>
-          <w:color w:val="000000"/>
-          <w:sz w:val="20"/>
-          <w:szCs w:val="20"/>
-          <w:u w:val="none"/>
-        </w:rPr>
-        <w:t>MeasureUnit</w:t>
-      </w:r>
-      <w:proofErr w:type="spellEnd"/>
-      <w:r>
-        <w:rPr>
-          <w:rStyle w:val="Hyperlink"/>
-          <w:rFonts w:ascii="Garamond" w:hAnsi="Garamond"/>
-          <w:color w:val="000000"/>
-          <w:sz w:val="20"/>
-          <w:szCs w:val="20"/>
-          <w:u w:val="none"/>
-        </w:rPr>
-        <w:t>, some not.</w:t>
+        <w:t>Some of the convenience methods need MeasureUnit, some not.</w:t>
       </w:r>
     </w:p>
     <w:p>
@@ -456,29 +382,16 @@
           <w:u w:val="none"/>
         </w:rPr>
       </w:pPr>
-      <w:proofErr w:type="spellStart"/>
-      <w:r>
-        <w:rPr>
-          <w:rStyle w:val="Hyperlink"/>
-          <w:rFonts w:ascii="Garamond" w:hAnsi="Garamond"/>
-          <w:color w:val="000000"/>
-          <w:sz w:val="20"/>
-          <w:szCs w:val="20"/>
-          <w:u w:val="none"/>
-        </w:rPr>
-        <w:t>GenericEvent</w:t>
-      </w:r>
-      <w:proofErr w:type="spellEnd"/>
-      <w:r>
-        <w:rPr>
-          <w:rStyle w:val="Hyperlink"/>
-          <w:rFonts w:ascii="Garamond" w:hAnsi="Garamond"/>
-          <w:color w:val="000000"/>
-          <w:sz w:val="20"/>
-          <w:szCs w:val="20"/>
-          <w:u w:val="none"/>
-        </w:rPr>
-        <w:t xml:space="preserve"> implementation is not thread safe. Not sure whether I’ll ever need this, but keep this in mind.</w:t>
+      <w:r>
+        <w:rPr>
+          <w:rStyle w:val="Hyperlink"/>
+          <w:rFonts w:ascii="Garamond" w:hAnsi="Garamond"/>
+          <w:color w:val="000000"/>
+          <w:sz w:val="20"/>
+          <w:szCs w:val="20"/>
+          <w:u w:val="none"/>
+        </w:rPr>
+        <w:t>GenericEvent implementation is not thread safe. Not sure whether I’ll ever need this, but keep this in mind.</w:t>
       </w:r>
     </w:p>
     <w:p>
@@ -499,8 +412,6 @@
           <w:u w:val="none"/>
         </w:rPr>
       </w:pPr>
-      <w:bookmarkStart w:id="0" w:name="_GoBack"/>
-      <w:bookmarkEnd w:id="0"/>
       <w:r>
         <w:rPr>
           <w:rStyle w:val="Hyperlink"/>
@@ -522,31 +433,7 @@
           <w:szCs w:val="20"/>
           <w:u w:val="none"/>
         </w:rPr>
-        <w:t xml:space="preserve">: Move </w:t>
-      </w:r>
-      <w:proofErr w:type="spellStart"/>
-      <w:r>
-        <w:rPr>
-          <w:rStyle w:val="Hyperlink"/>
-          <w:rFonts w:ascii="Garamond" w:hAnsi="Garamond"/>
-          <w:color w:val="000000"/>
-          <w:sz w:val="20"/>
-          <w:szCs w:val="20"/>
-          <w:u w:val="none"/>
-        </w:rPr>
-        <w:t>OSType</w:t>
-      </w:r>
-      <w:proofErr w:type="spellEnd"/>
-      <w:r>
-        <w:rPr>
-          <w:rStyle w:val="Hyperlink"/>
-          <w:rFonts w:ascii="Garamond" w:hAnsi="Garamond"/>
-          <w:color w:val="000000"/>
-          <w:sz w:val="20"/>
-          <w:szCs w:val="20"/>
-          <w:u w:val="none"/>
-        </w:rPr>
-        <w:t xml:space="preserve"> into utilities, alongside OS.</w:t>
+        <w:t>: Move OSType into utilities, alongside OS.</w:t>
       </w:r>
       <w:r>
         <w:rPr>
@@ -588,9 +475,8 @@
           <w:szCs w:val="20"/>
           <w:u w:val="none"/>
         </w:rPr>
-        <w:t>Refactor to novaordis-</w:t>
-      </w:r>
-      <w:proofErr w:type="spellStart"/>
+        <w:t>Refactor to novaordis-jbos</w:t>
+      </w:r>
       <w:r>
         <w:rPr>
           <w:rStyle w:val="Hyperlink"/>
@@ -601,127 +487,18 @@
           <w:szCs w:val="20"/>
           <w:u w:val="none"/>
         </w:rPr>
-        <w:t>jbos</w:t>
-      </w:r>
-      <w:r>
-        <w:rPr>
-          <w:rStyle w:val="Hyperlink"/>
-          <w:rFonts w:ascii="Garamond" w:hAnsi="Garamond"/>
-          <w:b/>
-          <w:color w:val="000000"/>
-          <w:sz w:val="20"/>
-          <w:szCs w:val="20"/>
-          <w:u w:val="none"/>
-        </w:rPr>
         <w:t>s</w:t>
       </w:r>
-      <w:proofErr w:type="spellEnd"/>
-      <w:r>
-        <w:rPr>
-          <w:rStyle w:val="Hyperlink"/>
-          <w:rFonts w:ascii="Garamond" w:hAnsi="Garamond"/>
-          <w:color w:val="000000"/>
-          <w:sz w:val="20"/>
-          <w:szCs w:val="20"/>
-          <w:u w:val="none"/>
-        </w:rPr>
-        <w:t xml:space="preserve">: JBoss-Related Heuristics. Move the JBoss-related heuristics (classpath, figuring out version, etc.) from </w:t>
-      </w:r>
-      <w:proofErr w:type="spellStart"/>
-      <w:r>
-        <w:rPr>
-          <w:rStyle w:val="Hyperlink"/>
-          <w:rFonts w:ascii="Garamond" w:hAnsi="Garamond"/>
-          <w:color w:val="000000"/>
-          <w:sz w:val="20"/>
-          <w:szCs w:val="20"/>
-          <w:u w:val="none"/>
-        </w:rPr>
-        <w:t>JmxMetricSourceDefinitionUtil</w:t>
-      </w:r>
-      <w:proofErr w:type="spellEnd"/>
-      <w:r>
-        <w:rPr>
-          <w:rStyle w:val="Hyperlink"/>
-          <w:rFonts w:ascii="Garamond" w:hAnsi="Garamond"/>
-          <w:color w:val="000000"/>
-          <w:sz w:val="20"/>
-          <w:szCs w:val="20"/>
-          <w:u w:val="none"/>
-        </w:rPr>
-        <w:t xml:space="preserve"> into a dedicated project: </w:t>
-      </w:r>
-      <w:proofErr w:type="spellStart"/>
-      <w:r>
-        <w:rPr>
-          <w:rStyle w:val="Hyperlink"/>
-          <w:rFonts w:ascii="Garamond" w:hAnsi="Garamond"/>
-          <w:color w:val="000000"/>
-          <w:sz w:val="20"/>
-          <w:szCs w:val="20"/>
-          <w:u w:val="none"/>
-        </w:rPr>
-        <w:t>jboss</w:t>
-      </w:r>
-      <w:proofErr w:type="spellEnd"/>
-      <w:r>
-        <w:rPr>
-          <w:rStyle w:val="Hyperlink"/>
-          <w:rFonts w:ascii="Garamond" w:hAnsi="Garamond"/>
-          <w:color w:val="000000"/>
-          <w:sz w:val="20"/>
-          <w:szCs w:val="20"/>
-          <w:u w:val="none"/>
-        </w:rPr>
-        <w:t>-cli and rename? novaordis-</w:t>
-      </w:r>
-      <w:proofErr w:type="spellStart"/>
-      <w:r>
-        <w:rPr>
-          <w:rStyle w:val="Hyperlink"/>
-          <w:rFonts w:ascii="Garamond" w:hAnsi="Garamond"/>
-          <w:color w:val="000000"/>
-          <w:sz w:val="20"/>
-          <w:szCs w:val="20"/>
-          <w:u w:val="none"/>
-        </w:rPr>
-        <w:t>util</w:t>
-      </w:r>
-      <w:proofErr w:type="spellEnd"/>
-      <w:r>
-        <w:rPr>
-          <w:rStyle w:val="Hyperlink"/>
-          <w:rFonts w:ascii="Garamond" w:hAnsi="Garamond"/>
-          <w:color w:val="000000"/>
-          <w:sz w:val="20"/>
-          <w:szCs w:val="20"/>
-          <w:u w:val="none"/>
-        </w:rPr>
-        <w:t>? novaordis-</w:t>
-      </w:r>
-      <w:proofErr w:type="spellStart"/>
-      <w:r>
-        <w:rPr>
-          <w:rStyle w:val="Hyperlink"/>
-          <w:rFonts w:ascii="Garamond" w:hAnsi="Garamond"/>
-          <w:color w:val="000000"/>
-          <w:sz w:val="20"/>
-          <w:szCs w:val="20"/>
-          <w:u w:val="none"/>
-        </w:rPr>
-        <w:t>jboss</w:t>
-      </w:r>
-      <w:proofErr w:type="spellEnd"/>
-      <w:r>
-        <w:rPr>
-          <w:rStyle w:val="Hyperlink"/>
-          <w:rFonts w:ascii="Garamond" w:hAnsi="Garamond"/>
-          <w:color w:val="000000"/>
-          <w:sz w:val="20"/>
-          <w:szCs w:val="20"/>
-          <w:u w:val="none"/>
-        </w:rPr>
-        <w:t>?</w:t>
+      <w:r>
+        <w:rPr>
+          <w:rStyle w:val="Hyperlink"/>
+          <w:rFonts w:ascii="Garamond" w:hAnsi="Garamond"/>
+          <w:color w:val="000000"/>
+          <w:sz w:val="20"/>
+          <w:szCs w:val="20"/>
+          <w:u w:val="none"/>
+        </w:rPr>
+        <w:t>: JBoss-Related Heuristics. Move the JBoss-related heuristics (classpath, figuring out version, etc.) from JmxMetricSourceDefinitionUtil into a dedicated project: jboss-cli and rename? novaordis-util? novaordis-jboss?</w:t>
       </w:r>
       <w:r>
         <w:rPr>
@@ -774,31 +551,7 @@
           <w:szCs w:val="20"/>
           <w:u w:val="none"/>
         </w:rPr>
-        <w:t xml:space="preserve">. Move </w:t>
-      </w:r>
-      <w:proofErr w:type="spellStart"/>
-      <w:r>
-        <w:rPr>
-          <w:rStyle w:val="Hyperlink"/>
-          <w:rFonts w:ascii="Garamond" w:hAnsi="Garamond"/>
-          <w:color w:val="000000"/>
-          <w:sz w:val="20"/>
-          <w:szCs w:val="20"/>
-          <w:u w:val="none"/>
-        </w:rPr>
-        <w:t>sshConnection</w:t>
-      </w:r>
-      <w:proofErr w:type="spellEnd"/>
-      <w:r>
-        <w:rPr>
-          <w:rStyle w:val="Hyperlink"/>
-          <w:rFonts w:ascii="Garamond" w:hAnsi="Garamond"/>
-          <w:color w:val="000000"/>
-          <w:sz w:val="20"/>
-          <w:szCs w:val="20"/>
-          <w:u w:val="none"/>
-        </w:rPr>
-        <w:t xml:space="preserve"> and all SSH stuff i</w:t>
+        <w:t>. Move sshConnection and all SSH stuff i</w:t>
       </w:r>
       <w:r>
         <w:rPr>
@@ -1261,81 +1014,7 @@
           <w:szCs w:val="20"/>
           <w:u w:val="none"/>
         </w:rPr>
-        <w:t xml:space="preserve"> based on Priority vs. addition order </w:t>
-      </w:r>
-      <w:proofErr w:type="spellStart"/>
-      <w:proofErr w:type="gramStart"/>
-      <w:r>
-        <w:rPr>
-          <w:rStyle w:val="Hyperlink"/>
-          <w:rFonts w:ascii="Garamond" w:hAnsi="Garamond"/>
-          <w:color w:val="000000"/>
-          <w:sz w:val="20"/>
-          <w:szCs w:val="20"/>
-          <w:u w:val="none"/>
-        </w:rPr>
-        <w:t>getPropertyList</w:t>
-      </w:r>
-      <w:proofErr w:type="spellEnd"/>
-      <w:r>
-        <w:rPr>
-          <w:rStyle w:val="Hyperlink"/>
-          <w:rFonts w:ascii="Garamond" w:hAnsi="Garamond"/>
-          <w:color w:val="000000"/>
-          <w:sz w:val="20"/>
-          <w:szCs w:val="20"/>
-          <w:u w:val="none"/>
-        </w:rPr>
-        <w:t>(</w:t>
-      </w:r>
-      <w:proofErr w:type="gramEnd"/>
-      <w:r>
-        <w:rPr>
-          <w:rStyle w:val="Hyperlink"/>
-          <w:rFonts w:ascii="Garamond" w:hAnsi="Garamond"/>
-          <w:color w:val="000000"/>
-          <w:sz w:val="20"/>
-          <w:szCs w:val="20"/>
-          <w:u w:val="none"/>
-        </w:rPr>
-        <w:t xml:space="preserve">). Consider property priority (and sorting) vs fixed order. Reconsider </w:t>
-      </w:r>
-      <w:proofErr w:type="spellStart"/>
-      <w:proofErr w:type="gramStart"/>
-      <w:r>
-        <w:rPr>
-          <w:rStyle w:val="Hyperlink"/>
-          <w:rFonts w:ascii="Garamond" w:hAnsi="Garamond"/>
-          <w:color w:val="000000"/>
-          <w:sz w:val="20"/>
-          <w:szCs w:val="20"/>
-          <w:u w:val="none"/>
-        </w:rPr>
-        <w:t>getPropertyList</w:t>
-      </w:r>
-      <w:proofErr w:type="spellEnd"/>
-      <w:r>
-        <w:rPr>
-          <w:rStyle w:val="Hyperlink"/>
-          <w:rFonts w:ascii="Garamond" w:hAnsi="Garamond"/>
-          <w:color w:val="000000"/>
-          <w:sz w:val="20"/>
-          <w:szCs w:val="20"/>
-          <w:u w:val="none"/>
-        </w:rPr>
-        <w:t>(</w:t>
-      </w:r>
-      <w:proofErr w:type="gramEnd"/>
-      <w:r>
-        <w:rPr>
-          <w:rStyle w:val="Hyperlink"/>
-          <w:rFonts w:ascii="Garamond" w:hAnsi="Garamond"/>
-          <w:color w:val="000000"/>
-          <w:sz w:val="20"/>
-          <w:szCs w:val="20"/>
-          <w:u w:val="none"/>
-        </w:rPr>
-        <w:t>);</w:t>
+        <w:t xml:space="preserve"> based on Priority vs. addition order getPropertyList(). Consider property priority (and sorting) vs fixed order. Reconsider getPropertyList();</w:t>
       </w:r>
       <w:r>
         <w:rPr>
@@ -1487,25 +1166,7 @@
           <w:sz w:val="20"/>
           <w:szCs w:val="20"/>
         </w:rPr>
-        <w:t>Break off an events-httpd-parser first time I need httpd log parsing. Follow the same pattern as for events-log4j-parser or events-</w:t>
-      </w:r>
-      <w:proofErr w:type="spellStart"/>
-      <w:r>
-        <w:rPr>
-          <w:rFonts w:ascii="Garamond" w:hAnsi="Garamond"/>
-          <w:sz w:val="20"/>
-          <w:szCs w:val="20"/>
-        </w:rPr>
-        <w:t>gc</w:t>
-      </w:r>
-      <w:proofErr w:type="spellEnd"/>
-      <w:r>
-        <w:rPr>
-          <w:rFonts w:ascii="Garamond" w:hAnsi="Garamond"/>
-          <w:sz w:val="20"/>
-          <w:szCs w:val="20"/>
-        </w:rPr>
-        <w:t>-parser.</w:t>
+        <w:t>Break off an events-httpd-parser first time I need httpd log parsing. Follow the same pattern as for events-log4j-parser or events-gc-parser.</w:t>
       </w:r>
     </w:p>
     <w:p>
@@ -1551,69 +1212,15 @@
           <w:sz w:val="20"/>
           <w:szCs w:val="20"/>
         </w:rPr>
-        <w:t xml:space="preserve">Currently we take the easy way out by wrapping a </w:t>
-      </w:r>
-      <w:proofErr w:type="spellStart"/>
-      <w:r>
-        <w:rPr>
-          <w:rFonts w:ascii="Garamond" w:hAnsi="Garamond"/>
-          <w:sz w:val="20"/>
-          <w:szCs w:val="20"/>
-        </w:rPr>
-        <w:t>HttpdLogLine</w:t>
-      </w:r>
-      <w:proofErr w:type="spellEnd"/>
-      <w:r>
-        <w:rPr>
-          <w:rFonts w:ascii="Garamond" w:hAnsi="Garamond"/>
-          <w:sz w:val="20"/>
-          <w:szCs w:val="20"/>
-        </w:rPr>
-        <w:t xml:space="preserve"> in an Event – do we</w:t>
-      </w:r>
-      <w:r>
-        <w:rPr>
-          <w:rFonts w:ascii="Garamond" w:hAnsi="Garamond"/>
-          <w:sz w:val="20"/>
-          <w:szCs w:val="20"/>
-        </w:rPr>
-        <w:t xml:space="preserve"> want to create a </w:t>
-      </w:r>
-      <w:proofErr w:type="spellStart"/>
-      <w:r>
-        <w:rPr>
-          <w:rFonts w:ascii="Garamond" w:hAnsi="Garamond"/>
-          <w:sz w:val="20"/>
-          <w:szCs w:val="20"/>
-        </w:rPr>
-        <w:t>HttpdLogEvent</w:t>
-      </w:r>
-      <w:proofErr w:type="spellEnd"/>
-      <w:r>
-        <w:rPr>
-          <w:rFonts w:ascii="Garamond" w:hAnsi="Garamond"/>
-          <w:sz w:val="20"/>
-          <w:szCs w:val="20"/>
-        </w:rPr>
-        <w:t xml:space="preserve">, by following the pattern introduced by </w:t>
-      </w:r>
-      <w:proofErr w:type="spellStart"/>
-      <w:r>
-        <w:rPr>
-          <w:rFonts w:ascii="Garamond" w:hAnsi="Garamond"/>
-          <w:sz w:val="20"/>
-          <w:szCs w:val="20"/>
-        </w:rPr>
-        <w:t>GCEvents</w:t>
-      </w:r>
-      <w:proofErr w:type="spellEnd"/>
-      <w:r>
-        <w:rPr>
-          <w:rFonts w:ascii="Garamond" w:hAnsi="Garamond"/>
-          <w:sz w:val="20"/>
-          <w:szCs w:val="20"/>
-        </w:rPr>
-        <w:t>?</w:t>
+        <w:t>Currently we take the easy way out by wrapping a HttpdLogLine in an Event – do we</w:t>
+      </w:r>
+      <w:r>
+        <w:rPr>
+          <w:rFonts w:ascii="Garamond" w:hAnsi="Garamond"/>
+          <w:sz w:val="20"/>
+          <w:szCs w:val="20"/>
+        </w:rPr>
+        <w:t xml:space="preserve"> want to create a HttpdLogEvent, by following the pattern introduced by GCEvents?</w:t>
       </w:r>
     </w:p>
     <w:p>
@@ -1693,82 +1300,8 @@
           <w:sz w:val="20"/>
           <w:szCs w:val="20"/>
         </w:rPr>
-        <w:t xml:space="preserve">07/25/16 </w:t>
-      </w:r>
-      <w:proofErr w:type="spellStart"/>
-      <w:r>
-        <w:rPr>
-          <w:rFonts w:ascii="Garamond" w:hAnsi="Garamond"/>
-          <w:sz w:val="20"/>
-          <w:szCs w:val="20"/>
-        </w:rPr>
-        <w:t>FirstRequestLineParser.identifyEnd</w:t>
-      </w:r>
-      <w:proofErr w:type="spellEnd"/>
-      <w:r>
-        <w:rPr>
-          <w:rFonts w:ascii="Garamond" w:hAnsi="Garamond"/>
-          <w:sz w:val="20"/>
-          <w:szCs w:val="20"/>
-        </w:rPr>
-        <w:t xml:space="preserve">() and </w:t>
-      </w:r>
-      <w:proofErr w:type="spellStart"/>
-      <w:r>
-        <w:rPr>
-          <w:rFonts w:ascii="Garamond" w:hAnsi="Garamond"/>
-          <w:sz w:val="20"/>
-          <w:szCs w:val="20"/>
-        </w:rPr>
-        <w:t>HttpdLogLine.parseFirstRequestLine</w:t>
-      </w:r>
-      <w:proofErr w:type="spellEnd"/>
-      <w:r>
-        <w:rPr>
-          <w:rFonts w:ascii="Garamond" w:hAnsi="Garamond"/>
-          <w:sz w:val="20"/>
-          <w:szCs w:val="20"/>
-        </w:rPr>
-        <w:t xml:space="preserve">() implementations should do the same thing, but they are doing different </w:t>
-      </w:r>
-      <w:proofErr w:type="spellStart"/>
-      <w:proofErr w:type="gramStart"/>
-      <w:r>
-        <w:rPr>
-          <w:rFonts w:ascii="Garamond" w:hAnsi="Garamond"/>
-          <w:sz w:val="20"/>
-          <w:szCs w:val="20"/>
-        </w:rPr>
         <w:lastRenderedPageBreak/>
-        <w:t>things:HttpdLogLine.parseFirstRequestLine</w:t>
-      </w:r>
-      <w:proofErr w:type="spellEnd"/>
-      <w:proofErr w:type="gramEnd"/>
-      <w:r>
-        <w:rPr>
-          <w:rFonts w:ascii="Garamond" w:hAnsi="Garamond"/>
-          <w:sz w:val="20"/>
-          <w:szCs w:val="20"/>
-        </w:rPr>
-        <w:t xml:space="preserve">() is more permissive and allows two or three elements ("GET /path" and "GET /path HTTP-version", while </w:t>
-      </w:r>
-      <w:proofErr w:type="spellStart"/>
-      <w:r>
-        <w:rPr>
-          <w:rFonts w:ascii="Garamond" w:hAnsi="Garamond"/>
-          <w:sz w:val="20"/>
-          <w:szCs w:val="20"/>
-        </w:rPr>
-        <w:t>FirstRequestLineParser.identifyEnd</w:t>
-      </w:r>
-      <w:proofErr w:type="spellEnd"/>
-      <w:r>
-        <w:rPr>
-          <w:rFonts w:ascii="Garamond" w:hAnsi="Garamond"/>
-          <w:sz w:val="20"/>
-          <w:szCs w:val="20"/>
-        </w:rPr>
-        <w:t>() assumes three elements. Unify the implementation.</w:t>
+        <w:t>07/25/16 FirstRequestLineParser.identifyEnd() and HttpdLogLine.parseFirstRequestLine() implementations should do the same thing, but they are doing different things:HttpdLogLine.parseFirstRequestLine() is more permissive and allows two or three elements ("GET /path" and "GET /path HTTP-version", while FirstRequestLineParser.identifyEnd() assumes three elements. Unify the implementation.</w:t>
       </w:r>
       <w:r>
         <w:rPr>
@@ -2026,25 +1559,7 @@
           <w:sz w:val="20"/>
           <w:szCs w:val="20"/>
         </w:rPr>
-        <w:t xml:space="preserve">Start with enabling the </w:t>
-      </w:r>
-      <w:proofErr w:type="gramStart"/>
-      <w:r>
-        <w:rPr>
-          <w:rFonts w:ascii="Garamond" w:hAnsi="Garamond"/>
-          <w:sz w:val="20"/>
-          <w:szCs w:val="20"/>
-        </w:rPr>
-        <w:t>commented out</w:t>
-      </w:r>
-      <w:proofErr w:type="gramEnd"/>
-      <w:r>
-        <w:rPr>
-          <w:rFonts w:ascii="Garamond" w:hAnsi="Garamond"/>
-          <w:sz w:val="20"/>
-          <w:szCs w:val="20"/>
-        </w:rPr>
-        <w:t xml:space="preserve"> test "TODO N7aq32 RETURN HERE"</w:t>
+        <w:t>Start with enabling the commented out test "TODO N7aq32 RETURN HERE"</w:t>
       </w:r>
     </w:p>
     <w:p>
@@ -2187,59 +1702,13 @@
           <w:szCs w:val="20"/>
         </w:rPr>
       </w:pPr>
-      <w:proofErr w:type="spellStart"/>
-      <w:r>
-        <w:rPr>
-          <w:rFonts w:ascii="Garamond" w:hAnsi="Garamond"/>
-          <w:sz w:val="20"/>
-          <w:szCs w:val="20"/>
-        </w:rPr>
-        <w:t>EndOfStreamListeners</w:t>
-      </w:r>
-      <w:proofErr w:type="spellEnd"/>
-      <w:r>
-        <w:rPr>
-          <w:rFonts w:ascii="Garamond" w:hAnsi="Garamond"/>
-          <w:sz w:val="20"/>
-          <w:szCs w:val="20"/>
-        </w:rPr>
-        <w:t xml:space="preserve"> management in </w:t>
-      </w:r>
-      <w:proofErr w:type="spellStart"/>
-      <w:r>
-        <w:rPr>
-          <w:rFonts w:ascii="Garamond" w:hAnsi="Garamond"/>
-          <w:sz w:val="20"/>
-          <w:szCs w:val="20"/>
-        </w:rPr>
-        <w:t>ComponentBase</w:t>
-      </w:r>
-      <w:proofErr w:type="spellEnd"/>
-      <w:r>
-        <w:rPr>
-          <w:rFonts w:ascii="Garamond" w:hAnsi="Garamond"/>
-          <w:sz w:val="20"/>
-          <w:szCs w:val="20"/>
-        </w:rPr>
-        <w:t xml:space="preserve">. Analyze </w:t>
-      </w:r>
-      <w:proofErr w:type="spellStart"/>
-      <w:r>
-        <w:rPr>
-          <w:rFonts w:ascii="Garamond" w:hAnsi="Garamond"/>
-          <w:sz w:val="20"/>
-          <w:szCs w:val="20"/>
-        </w:rPr>
-        <w:t>EndOfStreamListener</w:t>
-      </w:r>
-      <w:proofErr w:type="spellEnd"/>
-      <w:r>
-        <w:rPr>
-          <w:rFonts w:ascii="Garamond" w:hAnsi="Garamond"/>
-          <w:sz w:val="20"/>
-          <w:szCs w:val="20"/>
-        </w:rPr>
-        <w:t xml:space="preserve"> usage and decide whether we need to add thread safety for the management functions</w:t>
+      <w:r>
+        <w:rPr>
+          <w:rFonts w:ascii="Garamond" w:hAnsi="Garamond"/>
+          <w:sz w:val="20"/>
+          <w:szCs w:val="20"/>
+        </w:rPr>
+        <w:t>EndOfStreamListeners management in ComponentBase. Analyze EndOfStreamListener usage and decide whether we need to add thread safety for the management functions</w:t>
       </w:r>
       <w:r>
         <w:rPr>
@@ -2270,18 +1739,8 @@
           <w:sz w:val="20"/>
           <w:szCs w:val="20"/>
         </w:rPr>
-        <w:t xml:space="preserve">Idea: use non-blocking IO in components and read from both a data channel and a control channel. The data channel is an adapter to an </w:t>
-      </w:r>
-      <w:proofErr w:type="spellStart"/>
-      <w:r>
-        <w:rPr>
-          <w:rFonts w:ascii="Garamond" w:hAnsi="Garamond"/>
-          <w:sz w:val="20"/>
-          <w:szCs w:val="20"/>
-        </w:rPr>
-        <w:t>InputStream</w:t>
-      </w:r>
-      <w:proofErr w:type="spellEnd"/>
+        <w:t>Idea: use non-blocking IO in components and read from both a data channel and a control channel. The data channel is an adapter to an InputStream</w:t>
+      </w:r>
       <w:r>
         <w:rPr>
           <w:rFonts w:ascii="Garamond" w:hAnsi="Garamond"/>
@@ -2311,25 +1770,7 @@
           <w:sz w:val="20"/>
           <w:szCs w:val="20"/>
         </w:rPr>
-        <w:t xml:space="preserve">How to handle exceptions in the logic’s </w:t>
-      </w:r>
-      <w:proofErr w:type="gramStart"/>
-      <w:r>
-        <w:rPr>
-          <w:rFonts w:ascii="Garamond" w:hAnsi="Garamond"/>
-          <w:sz w:val="20"/>
-          <w:szCs w:val="20"/>
-        </w:rPr>
-        <w:t>process(</w:t>
-      </w:r>
-      <w:proofErr w:type="gramEnd"/>
-      <w:r>
-        <w:rPr>
-          <w:rFonts w:ascii="Garamond" w:hAnsi="Garamond"/>
-          <w:sz w:val="20"/>
-          <w:szCs w:val="20"/>
-        </w:rPr>
-        <w:t>) High level view</w:t>
+        <w:t>How to handle exceptions in the logic’s process() High level view</w:t>
       </w:r>
       <w:r>
         <w:rPr>
@@ -2360,25 +1801,7 @@
           <w:sz w:val="20"/>
           <w:szCs w:val="20"/>
         </w:rPr>
-        <w:t xml:space="preserve">Need a </w:t>
-      </w:r>
-      <w:proofErr w:type="spellStart"/>
-      <w:r>
-        <w:rPr>
-          <w:rFonts w:ascii="Garamond" w:hAnsi="Garamond"/>
-          <w:sz w:val="20"/>
-          <w:szCs w:val="20"/>
-        </w:rPr>
-        <w:t>OutputStreamEvent</w:t>
-      </w:r>
-      <w:proofErr w:type="spellEnd"/>
-      <w:r>
-        <w:rPr>
-          <w:rFonts w:ascii="Garamond" w:hAnsi="Garamond"/>
-          <w:sz w:val="20"/>
-          <w:szCs w:val="20"/>
-        </w:rPr>
-        <w:t xml:space="preserve"> that gets written to the output stream</w:t>
+        <w:t>Need a OutputStreamEvent that gets written to the output stream</w:t>
       </w:r>
       <w:r>
         <w:rPr>
@@ -2409,43 +1832,7 @@
           <w:sz w:val="20"/>
           <w:szCs w:val="20"/>
         </w:rPr>
-        <w:t xml:space="preserve">Handle </w:t>
-      </w:r>
-      <w:proofErr w:type="spellStart"/>
-      <w:r>
-        <w:rPr>
-          <w:rFonts w:ascii="Garamond" w:hAnsi="Garamond"/>
-          <w:sz w:val="20"/>
-          <w:szCs w:val="20"/>
-        </w:rPr>
-        <w:t>EndOfStream</w:t>
-      </w:r>
-      <w:proofErr w:type="spellEnd"/>
-      <w:r>
-        <w:rPr>
-          <w:rFonts w:ascii="Garamond" w:hAnsi="Garamond"/>
-          <w:sz w:val="20"/>
-          <w:szCs w:val="20"/>
-        </w:rPr>
-        <w:t xml:space="preserve"> in </w:t>
-      </w:r>
-      <w:proofErr w:type="spellStart"/>
-      <w:r>
-        <w:rPr>
-          <w:rFonts w:ascii="Garamond" w:hAnsi="Garamond"/>
-          <w:sz w:val="20"/>
-          <w:szCs w:val="20"/>
-        </w:rPr>
-        <w:t>SingleThreadedEventProcessor</w:t>
-      </w:r>
-      <w:proofErr w:type="spellEnd"/>
-      <w:r>
-        <w:rPr>
-          <w:rFonts w:ascii="Garamond" w:hAnsi="Garamond"/>
-          <w:sz w:val="20"/>
-          <w:szCs w:val="20"/>
-        </w:rPr>
-        <w:t>. Test.</w:t>
+        <w:t>Handle EndOfStream in SingleThreadedEventProcessor. Test.</w:t>
       </w:r>
     </w:p>
     <w:p>
@@ -2491,61 +1878,7 @@
           <w:sz w:val="20"/>
           <w:szCs w:val="20"/>
         </w:rPr>
-        <w:t xml:space="preserve">Refactor </w:t>
-      </w:r>
-      <w:proofErr w:type="spellStart"/>
-      <w:r>
-        <w:rPr>
-          <w:rFonts w:ascii="Garamond" w:hAnsi="Garamond"/>
-          <w:sz w:val="20"/>
-          <w:szCs w:val="20"/>
-        </w:rPr>
-        <w:t>InputStreamInitiator</w:t>
-      </w:r>
-      <w:proofErr w:type="spellEnd"/>
-      <w:r>
-        <w:rPr>
-          <w:rFonts w:ascii="Garamond" w:hAnsi="Garamond"/>
-          <w:sz w:val="20"/>
-          <w:szCs w:val="20"/>
-        </w:rPr>
-        <w:t xml:space="preserve">, </w:t>
-      </w:r>
-      <w:proofErr w:type="spellStart"/>
-      <w:r>
-        <w:rPr>
-          <w:rFonts w:ascii="Garamond" w:hAnsi="Garamond"/>
-          <w:sz w:val="20"/>
-          <w:szCs w:val="20"/>
-        </w:rPr>
-        <w:t>EventProcessor</w:t>
-      </w:r>
-      <w:proofErr w:type="spellEnd"/>
-      <w:r>
-        <w:rPr>
-          <w:rFonts w:ascii="Garamond" w:hAnsi="Garamond"/>
-          <w:sz w:val="20"/>
-          <w:szCs w:val="20"/>
-        </w:rPr>
-        <w:t xml:space="preserve"> and </w:t>
-      </w:r>
-      <w:proofErr w:type="spellStart"/>
-      <w:r>
-        <w:rPr>
-          <w:rFonts w:ascii="Garamond" w:hAnsi="Garamond"/>
-          <w:sz w:val="20"/>
-          <w:szCs w:val="20"/>
-        </w:rPr>
-        <w:t>OutputStreamTerminator</w:t>
-      </w:r>
-      <w:proofErr w:type="spellEnd"/>
-      <w:r>
-        <w:rPr>
-          <w:rFonts w:ascii="Garamond" w:hAnsi="Garamond"/>
-          <w:sz w:val="20"/>
-          <w:szCs w:val="20"/>
-        </w:rPr>
-        <w:t xml:space="preserve"> thread internals – there is much common behavior – unify.</w:t>
+        <w:t>Refactor InputStreamInitiator, EventProcessor and OutputStreamTerminator thread internals – there is much common behavior – unify.</w:t>
       </w:r>
     </w:p>
     <w:p>
@@ -2568,43 +1901,7 @@
           <w:sz w:val="20"/>
           <w:szCs w:val="20"/>
         </w:rPr>
-        <w:t xml:space="preserve">Currently I deal with </w:t>
-      </w:r>
-      <w:proofErr w:type="spellStart"/>
-      <w:r>
-        <w:rPr>
-          <w:rFonts w:ascii="Garamond" w:hAnsi="Garamond"/>
-          <w:sz w:val="20"/>
-          <w:szCs w:val="20"/>
-        </w:rPr>
-        <w:t>EOSListener</w:t>
-      </w:r>
-      <w:proofErr w:type="spellEnd"/>
-      <w:r>
-        <w:rPr>
-          <w:rFonts w:ascii="Garamond" w:hAnsi="Garamond"/>
-          <w:sz w:val="20"/>
-          <w:szCs w:val="20"/>
-        </w:rPr>
-        <w:t xml:space="preserve"> only in </w:t>
-      </w:r>
-      <w:proofErr w:type="spellStart"/>
-      <w:r>
-        <w:rPr>
-          <w:rFonts w:ascii="Garamond" w:hAnsi="Garamond"/>
-          <w:sz w:val="20"/>
-          <w:szCs w:val="20"/>
-        </w:rPr>
-        <w:t>OutputStreamtTerminators</w:t>
-      </w:r>
-      <w:proofErr w:type="spellEnd"/>
-      <w:r>
-        <w:rPr>
-          <w:rFonts w:ascii="Garamond" w:hAnsi="Garamond"/>
-          <w:sz w:val="20"/>
-          <w:szCs w:val="20"/>
-        </w:rPr>
-        <w:t xml:space="preserve"> – it should be generic</w:t>
+        <w:t>Currently I deal with EOSListener only in OutputStreamtTerminators – it should be generic</w:t>
       </w:r>
       <w:r>
         <w:rPr>

</xml_diff>

<commit_message>
improved handling of TimestampProperties by GenericEvents and GenericTimedEvents - cases not handled before
</commit_message>
<xml_diff>
--- a/doc/Events API (events-api) TODO.docx
+++ b/doc/Events API (events-api) TODO.docx
@@ -52,6 +52,7 @@
           <w:u w:val="none"/>
         </w:rPr>
       </w:pPr>
+      <w:bookmarkStart w:id="0" w:name="_GoBack"/>
       <w:r>
         <w:rPr>
           <w:rStyle w:val="Hyperlink"/>
@@ -62,32 +63,35 @@
           <w:szCs w:val="20"/>
           <w:u w:val="none"/>
         </w:rPr>
-        <w:t>externalizeValue()</w:t>
-      </w:r>
-      <w:r>
-        <w:rPr>
-          <w:rStyle w:val="Hyperlink"/>
-          <w:rFonts w:ascii="Garamond" w:hAnsi="Garamond"/>
-          <w:color w:val="000000"/>
-          <w:sz w:val="20"/>
-          <w:szCs w:val="20"/>
-          <w:u w:val="none"/>
-        </w:rPr>
-        <w:t xml:space="preserve"> – implement it. Now tests are commented out. Uncomment tests and start from there.</w:t>
-      </w:r>
-      <w:r>
-        <w:rPr>
-          <w:rStyle w:val="Hyperlink"/>
-          <w:rFonts w:ascii="Garamond" w:hAnsi="Garamond"/>
-          <w:color w:val="000000"/>
-          <w:sz w:val="20"/>
-          <w:szCs w:val="20"/>
-          <w:u w:val="none"/>
-        </w:rPr>
-        <w:br/>
-      </w:r>
-      <w:bookmarkStart w:id="0" w:name="_GoBack"/>
+        <w:t>Time and Timestamp</w:t>
+      </w:r>
       <w:bookmarkEnd w:id="0"/>
+      <w:r>
+        <w:rPr>
+          <w:rStyle w:val="Hyperlink"/>
+          <w:rFonts w:ascii="Garamond" w:hAnsi="Garamond"/>
+          <w:color w:val="000000"/>
+          <w:sz w:val="20"/>
+          <w:szCs w:val="20"/>
+          <w:u w:val="none"/>
+        </w:rPr>
+        <w:t xml:space="preserve"> – assess usage and refactor – simplify.</w:t>
+      </w:r>
+    </w:p>
+    <w:p>
+      <w:pPr>
+        <w:pStyle w:val="ListParagraph"/>
+        <w:spacing w:before="100" w:beforeAutospacing="1" w:after="24"/>
+        <w:ind w:left="360"/>
+        <w:rPr>
+          <w:rStyle w:val="Hyperlink"/>
+          <w:rFonts w:ascii="Garamond" w:hAnsi="Garamond"/>
+          <w:color w:val="000000"/>
+          <w:sz w:val="20"/>
+          <w:szCs w:val="20"/>
+          <w:u w:val="none"/>
+        </w:rPr>
+      </w:pPr>
     </w:p>
     <w:p>
       <w:pPr>
@@ -107,6 +111,73 @@
           <w:u w:val="none"/>
         </w:rPr>
       </w:pPr>
+      <w:proofErr w:type="gramStart"/>
+      <w:r>
+        <w:rPr>
+          <w:rStyle w:val="Hyperlink"/>
+          <w:rFonts w:ascii="Garamond" w:hAnsi="Garamond"/>
+          <w:b/>
+          <w:color w:val="000000"/>
+          <w:sz w:val="20"/>
+          <w:szCs w:val="20"/>
+          <w:u w:val="none"/>
+        </w:rPr>
+        <w:t>externalizeValue(</w:t>
+      </w:r>
+      <w:proofErr w:type="gramEnd"/>
+      <w:r>
+        <w:rPr>
+          <w:rStyle w:val="Hyperlink"/>
+          <w:rFonts w:ascii="Garamond" w:hAnsi="Garamond"/>
+          <w:b/>
+          <w:color w:val="000000"/>
+          <w:sz w:val="20"/>
+          <w:szCs w:val="20"/>
+          <w:u w:val="none"/>
+        </w:rPr>
+        <w:t>)</w:t>
+      </w:r>
+      <w:r>
+        <w:rPr>
+          <w:rStyle w:val="Hyperlink"/>
+          <w:rFonts w:ascii="Garamond" w:hAnsi="Garamond"/>
+          <w:color w:val="000000"/>
+          <w:sz w:val="20"/>
+          <w:szCs w:val="20"/>
+          <w:u w:val="none"/>
+        </w:rPr>
+        <w:t xml:space="preserve"> – implement it. Now tests are commented out. Uncomment tests and start from there.</w:t>
+      </w:r>
+      <w:r>
+        <w:rPr>
+          <w:rStyle w:val="Hyperlink"/>
+          <w:rFonts w:ascii="Garamond" w:hAnsi="Garamond"/>
+          <w:color w:val="000000"/>
+          <w:sz w:val="20"/>
+          <w:szCs w:val="20"/>
+          <w:u w:val="none"/>
+        </w:rPr>
+        <w:br/>
+      </w:r>
+    </w:p>
+    <w:p>
+      <w:pPr>
+        <w:pStyle w:val="ListParagraph"/>
+        <w:numPr>
+          <w:ilvl w:val="0"/>
+          <w:numId w:val="3"/>
+        </w:numPr>
+        <w:spacing w:before="100" w:beforeAutospacing="1" w:after="24"/>
+        <w:ind w:left="360"/>
+        <w:rPr>
+          <w:rStyle w:val="Hyperlink"/>
+          <w:rFonts w:ascii="Garamond" w:hAnsi="Garamond"/>
+          <w:color w:val="000000"/>
+          <w:sz w:val="20"/>
+          <w:szCs w:val="20"/>
+          <w:u w:val="none"/>
+        </w:rPr>
+      </w:pPr>
       <w:r>
         <w:rPr>
           <w:rStyle w:val="Hyperlink"/>
@@ -158,7 +229,31 @@
           <w:szCs w:val="20"/>
           <w:u w:val="none"/>
         </w:rPr>
-        <w:t xml:space="preserve">Get rid of getPropertyByKey() and propagate that through dependencies. </w:t>
+        <w:t xml:space="preserve">Get rid of </w:t>
+      </w:r>
+      <w:proofErr w:type="gramStart"/>
+      <w:r>
+        <w:rPr>
+          <w:rStyle w:val="Hyperlink"/>
+          <w:rFonts w:ascii="Garamond" w:hAnsi="Garamond"/>
+          <w:color w:val="000000"/>
+          <w:sz w:val="20"/>
+          <w:szCs w:val="20"/>
+          <w:u w:val="none"/>
+        </w:rPr>
+        <w:t>getPropertyByKey(</w:t>
+      </w:r>
+      <w:proofErr w:type="gramEnd"/>
+      <w:r>
+        <w:rPr>
+          <w:rStyle w:val="Hyperlink"/>
+          <w:rFonts w:ascii="Garamond" w:hAnsi="Garamond"/>
+          <w:color w:val="000000"/>
+          <w:sz w:val="20"/>
+          <w:szCs w:val="20"/>
+          <w:u w:val="none"/>
+        </w:rPr>
+        <w:t xml:space="preserve">) and propagate that through dependencies. </w:t>
       </w:r>
       <w:r>
         <w:rPr>
@@ -260,18 +355,42 @@
           <w:szCs w:val="20"/>
           <w:u w:val="none"/>
         </w:rPr>
-        <w:t>Convenience setStringProperty()</w:t>
-      </w:r>
-      <w:r>
-        <w:rPr>
-          <w:rStyle w:val="Hyperlink"/>
-          <w:rFonts w:ascii="Garamond" w:hAnsi="Garamond"/>
-          <w:color w:val="000000"/>
-          <w:sz w:val="20"/>
-          <w:szCs w:val="20"/>
-          <w:u w:val="none"/>
-        </w:rPr>
-        <w:t>.removeStringProperty()/… consistent set of methods. S</w:t>
+        <w:t>Convenience setStringProperty(</w:t>
+      </w:r>
+      <w:proofErr w:type="gramStart"/>
+      <w:r>
+        <w:rPr>
+          <w:rStyle w:val="Hyperlink"/>
+          <w:rFonts w:ascii="Garamond" w:hAnsi="Garamond"/>
+          <w:color w:val="000000"/>
+          <w:sz w:val="20"/>
+          <w:szCs w:val="20"/>
+          <w:u w:val="none"/>
+        </w:rPr>
+        <w:t>)</w:t>
+      </w:r>
+      <w:r>
+        <w:rPr>
+          <w:rStyle w:val="Hyperlink"/>
+          <w:rFonts w:ascii="Garamond" w:hAnsi="Garamond"/>
+          <w:color w:val="000000"/>
+          <w:sz w:val="20"/>
+          <w:szCs w:val="20"/>
+          <w:u w:val="none"/>
+        </w:rPr>
+        <w:t>.removeStringProperty</w:t>
+      </w:r>
+      <w:proofErr w:type="gramEnd"/>
+      <w:r>
+        <w:rPr>
+          <w:rStyle w:val="Hyperlink"/>
+          <w:rFonts w:ascii="Garamond" w:hAnsi="Garamond"/>
+          <w:color w:val="000000"/>
+          <w:sz w:val="20"/>
+          <w:szCs w:val="20"/>
+          <w:u w:val="none"/>
+        </w:rPr>
+        <w:t>()/… consistent set of methods. S</w:t>
       </w:r>
       <w:r>
         <w:rPr>
@@ -1014,7 +1133,55 @@
           <w:szCs w:val="20"/>
           <w:u w:val="none"/>
         </w:rPr>
-        <w:t xml:space="preserve"> based on Priority vs. addition order getPropertyList(). Consider property priority (and sorting) vs fixed order. Reconsider getPropertyList();</w:t>
+        <w:t xml:space="preserve"> based on Priority vs. addition order </w:t>
+      </w:r>
+      <w:proofErr w:type="gramStart"/>
+      <w:r>
+        <w:rPr>
+          <w:rStyle w:val="Hyperlink"/>
+          <w:rFonts w:ascii="Garamond" w:hAnsi="Garamond"/>
+          <w:color w:val="000000"/>
+          <w:sz w:val="20"/>
+          <w:szCs w:val="20"/>
+          <w:u w:val="none"/>
+        </w:rPr>
+        <w:t>getPropertyList(</w:t>
+      </w:r>
+      <w:proofErr w:type="gramEnd"/>
+      <w:r>
+        <w:rPr>
+          <w:rStyle w:val="Hyperlink"/>
+          <w:rFonts w:ascii="Garamond" w:hAnsi="Garamond"/>
+          <w:color w:val="000000"/>
+          <w:sz w:val="20"/>
+          <w:szCs w:val="20"/>
+          <w:u w:val="none"/>
+        </w:rPr>
+        <w:t xml:space="preserve">). Consider property priority (and sorting) vs fixed order. Reconsider </w:t>
+      </w:r>
+      <w:proofErr w:type="gramStart"/>
+      <w:r>
+        <w:rPr>
+          <w:rStyle w:val="Hyperlink"/>
+          <w:rFonts w:ascii="Garamond" w:hAnsi="Garamond"/>
+          <w:color w:val="000000"/>
+          <w:sz w:val="20"/>
+          <w:szCs w:val="20"/>
+          <w:u w:val="none"/>
+        </w:rPr>
+        <w:t>getPropertyList(</w:t>
+      </w:r>
+      <w:proofErr w:type="gramEnd"/>
+      <w:r>
+        <w:rPr>
+          <w:rStyle w:val="Hyperlink"/>
+          <w:rFonts w:ascii="Garamond" w:hAnsi="Garamond"/>
+          <w:color w:val="000000"/>
+          <w:sz w:val="20"/>
+          <w:szCs w:val="20"/>
+          <w:u w:val="none"/>
+        </w:rPr>
+        <w:t>);</w:t>
       </w:r>
       <w:r>
         <w:rPr>
@@ -1266,6 +1433,7 @@
           <w:sz w:val="20"/>
           <w:szCs w:val="20"/>
         </w:rPr>
+        <w:lastRenderedPageBreak/>
         <w:t xml:space="preserve">Implement </w:t>
       </w:r>
       <w:r>
@@ -1300,8 +1468,25 @@
           <w:sz w:val="20"/>
           <w:szCs w:val="20"/>
         </w:rPr>
-        <w:lastRenderedPageBreak/>
-        <w:t>07/25/16 FirstRequestLineParser.identifyEnd() and HttpdLogLine.parseFirstRequestLine() implementations should do the same thing, but they are doing different things:HttpdLogLine.parseFirstRequestLine() is more permissive and allows two or three elements ("GET /path" and "GET /path HTTP-version", while FirstRequestLineParser.identifyEnd() assumes three elements. Unify the implementation.</w:t>
+        <w:t xml:space="preserve">07/25/16 FirstRequestLineParser.identifyEnd() and HttpdLogLine.parseFirstRequestLine() implementations should do the same thing, but they are doing different </w:t>
+      </w:r>
+      <w:proofErr w:type="gramStart"/>
+      <w:r>
+        <w:rPr>
+          <w:rFonts w:ascii="Garamond" w:hAnsi="Garamond"/>
+          <w:sz w:val="20"/>
+          <w:szCs w:val="20"/>
+        </w:rPr>
+        <w:t>things:HttpdLogLine.parseFirstRequestLine</w:t>
+      </w:r>
+      <w:proofErr w:type="gramEnd"/>
+      <w:r>
+        <w:rPr>
+          <w:rFonts w:ascii="Garamond" w:hAnsi="Garamond"/>
+          <w:sz w:val="20"/>
+          <w:szCs w:val="20"/>
+        </w:rPr>
+        <w:t>() is more permissive and allows two or three elements ("GET /path" and "GET /path HTTP-version", while FirstRequestLineParser.identifyEnd() assumes three elements. Unify the implementation.</w:t>
       </w:r>
       <w:r>
         <w:rPr>
@@ -1559,7 +1744,25 @@
           <w:sz w:val="20"/>
           <w:szCs w:val="20"/>
         </w:rPr>
-        <w:t>Start with enabling the commented out test "TODO N7aq32 RETURN HERE"</w:t>
+        <w:t xml:space="preserve">Start with enabling the </w:t>
+      </w:r>
+      <w:proofErr w:type="gramStart"/>
+      <w:r>
+        <w:rPr>
+          <w:rFonts w:ascii="Garamond" w:hAnsi="Garamond"/>
+          <w:sz w:val="20"/>
+          <w:szCs w:val="20"/>
+        </w:rPr>
+        <w:t>commented out</w:t>
+      </w:r>
+      <w:proofErr w:type="gramEnd"/>
+      <w:r>
+        <w:rPr>
+          <w:rFonts w:ascii="Garamond" w:hAnsi="Garamond"/>
+          <w:sz w:val="20"/>
+          <w:szCs w:val="20"/>
+        </w:rPr>
+        <w:t xml:space="preserve"> test "TODO N7aq32 RETURN HERE"</w:t>
       </w:r>
     </w:p>
     <w:p>
@@ -1770,7 +1973,25 @@
           <w:sz w:val="20"/>
           <w:szCs w:val="20"/>
         </w:rPr>
-        <w:t>How to handle exceptions in the logic’s process() High level view</w:t>
+        <w:t xml:space="preserve">How to handle exceptions in the logic’s </w:t>
+      </w:r>
+      <w:proofErr w:type="gramStart"/>
+      <w:r>
+        <w:rPr>
+          <w:rFonts w:ascii="Garamond" w:hAnsi="Garamond"/>
+          <w:sz w:val="20"/>
+          <w:szCs w:val="20"/>
+        </w:rPr>
+        <w:t>process(</w:t>
+      </w:r>
+      <w:proofErr w:type="gramEnd"/>
+      <w:r>
+        <w:rPr>
+          <w:rFonts w:ascii="Garamond" w:hAnsi="Garamond"/>
+          <w:sz w:val="20"/>
+          <w:szCs w:val="20"/>
+        </w:rPr>
+        <w:t>) High level view</w:t>
       </w:r>
       <w:r>
         <w:rPr>

</xml_diff>

<commit_message>
advanced type heuristics for PropertyFactory.createTypeHeuristicsInstance(...)
</commit_message>
<xml_diff>
--- a/doc/Events API (events-api) TODO.docx
+++ b/doc/Events API (events-api) TODO.docx
@@ -52,30 +52,64 @@
           <w:u w:val="none"/>
         </w:rPr>
       </w:pPr>
-      <w:bookmarkStart w:id="0" w:name="_GoBack"/>
-      <w:r>
-        <w:rPr>
-          <w:rStyle w:val="Hyperlink"/>
-          <w:rFonts w:ascii="Garamond" w:hAnsi="Garamond"/>
-          <w:b/>
-          <w:color w:val="000000"/>
-          <w:sz w:val="20"/>
-          <w:szCs w:val="20"/>
-          <w:u w:val="none"/>
-        </w:rPr>
-        <w:t>Time and Timestamp</w:t>
-      </w:r>
-      <w:bookmarkEnd w:id="0"/>
-      <w:r>
-        <w:rPr>
-          <w:rStyle w:val="Hyperlink"/>
-          <w:rFonts w:ascii="Garamond" w:hAnsi="Garamond"/>
-          <w:color w:val="000000"/>
-          <w:sz w:val="20"/>
-          <w:szCs w:val="20"/>
-          <w:u w:val="none"/>
-        </w:rPr>
-        <w:t xml:space="preserve"> – assess usage and refactor – simplify.</w:t>
+      <w:r>
+        <w:rPr>
+          <w:rStyle w:val="Hyperlink"/>
+          <w:rFonts w:ascii="Garamond" w:hAnsi="Garamond"/>
+          <w:color w:val="000000"/>
+          <w:sz w:val="20"/>
+          <w:szCs w:val="20"/>
+          <w:u w:val="none"/>
+        </w:rPr>
+        <w:t xml:space="preserve">Make </w:t>
+      </w:r>
+      <w:proofErr w:type="spellStart"/>
+      <w:r>
+        <w:rPr>
+          <w:rStyle w:val="Hyperlink"/>
+          <w:rFonts w:ascii="Garamond" w:hAnsi="Garamond"/>
+          <w:color w:val="000000"/>
+          <w:sz w:val="20"/>
+          <w:szCs w:val="20"/>
+          <w:u w:val="none"/>
+        </w:rPr>
+        <w:t>PropertyFactory</w:t>
+      </w:r>
+      <w:proofErr w:type="spellEnd"/>
+      <w:r>
+        <w:rPr>
+          <w:rStyle w:val="Hyperlink"/>
+          <w:rFonts w:ascii="Garamond" w:hAnsi="Garamond"/>
+          <w:color w:val="000000"/>
+          <w:sz w:val="20"/>
+          <w:szCs w:val="20"/>
+          <w:u w:val="none"/>
+        </w:rPr>
+        <w:t xml:space="preserve"> a non-static, and allow it to be configured with patterns (time patterns, </w:t>
+      </w:r>
+      <w:proofErr w:type="spellStart"/>
+      <w:r>
+        <w:rPr>
+          <w:rStyle w:val="Hyperlink"/>
+          <w:rFonts w:ascii="Garamond" w:hAnsi="Garamond"/>
+          <w:color w:val="000000"/>
+          <w:sz w:val="20"/>
+          <w:szCs w:val="20"/>
+          <w:u w:val="none"/>
+        </w:rPr>
+        <w:t>etc</w:t>
+      </w:r>
+      <w:proofErr w:type="spellEnd"/>
+      <w:r>
+        <w:rPr>
+          <w:rStyle w:val="Hyperlink"/>
+          <w:rFonts w:ascii="Garamond" w:hAnsi="Garamond"/>
+          <w:color w:val="000000"/>
+          <w:sz w:val="20"/>
+          <w:szCs w:val="20"/>
+          <w:u w:val="none"/>
+        </w:rPr>
+        <w:t>).</w:t>
       </w:r>
     </w:p>
     <w:p>
@@ -111,54 +145,286 @@
           <w:u w:val="none"/>
         </w:rPr>
       </w:pPr>
-      <w:proofErr w:type="gramStart"/>
-      <w:r>
-        <w:rPr>
-          <w:rStyle w:val="Hyperlink"/>
-          <w:rFonts w:ascii="Garamond" w:hAnsi="Garamond"/>
-          <w:b/>
-          <w:color w:val="000000"/>
-          <w:sz w:val="20"/>
-          <w:szCs w:val="20"/>
-          <w:u w:val="none"/>
-        </w:rPr>
-        <w:t>externalizeValue(</w:t>
-      </w:r>
-      <w:proofErr w:type="gramEnd"/>
-      <w:r>
-        <w:rPr>
-          <w:rStyle w:val="Hyperlink"/>
-          <w:rFonts w:ascii="Garamond" w:hAnsi="Garamond"/>
-          <w:b/>
-          <w:color w:val="000000"/>
-          <w:sz w:val="20"/>
-          <w:szCs w:val="20"/>
-          <w:u w:val="none"/>
-        </w:rPr>
-        <w:t>)</w:t>
-      </w:r>
-      <w:r>
-        <w:rPr>
-          <w:rStyle w:val="Hyperlink"/>
-          <w:rFonts w:ascii="Garamond" w:hAnsi="Garamond"/>
-          <w:color w:val="000000"/>
-          <w:sz w:val="20"/>
-          <w:szCs w:val="20"/>
-          <w:u w:val="none"/>
-        </w:rPr>
-        <w:t xml:space="preserve"> – implement it. Now tests are commented out. Uncomment tests and start from there.</w:t>
-      </w:r>
-      <w:r>
-        <w:rPr>
-          <w:rStyle w:val="Hyperlink"/>
-          <w:rFonts w:ascii="Garamond" w:hAnsi="Garamond"/>
-          <w:color w:val="000000"/>
-          <w:sz w:val="20"/>
-          <w:szCs w:val="20"/>
-          <w:u w:val="none"/>
-        </w:rPr>
-        <w:br/>
-      </w:r>
+      <w:proofErr w:type="spellStart"/>
+      <w:r>
+        <w:rPr>
+          <w:rStyle w:val="Hyperlink"/>
+          <w:rFonts w:ascii="Garamond" w:hAnsi="Garamond"/>
+          <w:color w:val="000000"/>
+          <w:sz w:val="20"/>
+          <w:szCs w:val="20"/>
+          <w:u w:val="none"/>
+        </w:rPr>
+        <w:t>TimestampProperty</w:t>
+      </w:r>
+      <w:proofErr w:type="spellEnd"/>
+      <w:r>
+        <w:rPr>
+          <w:rStyle w:val="Hyperlink"/>
+          <w:rFonts w:ascii="Garamond" w:hAnsi="Garamond"/>
+          <w:color w:val="000000"/>
+          <w:sz w:val="20"/>
+          <w:szCs w:val="20"/>
+          <w:u w:val="none"/>
+        </w:rPr>
+        <w:t xml:space="preserve"> – Have a </w:t>
+      </w:r>
+      <w:proofErr w:type="spellStart"/>
+      <w:r>
+        <w:rPr>
+          <w:rStyle w:val="Hyperlink"/>
+          <w:rFonts w:ascii="Garamond" w:hAnsi="Garamond"/>
+          <w:color w:val="000000"/>
+          <w:sz w:val="20"/>
+          <w:szCs w:val="20"/>
+          <w:u w:val="none"/>
+        </w:rPr>
+        <w:t>TimeProperty</w:t>
+      </w:r>
+      <w:proofErr w:type="spellEnd"/>
+      <w:r>
+        <w:rPr>
+          <w:rStyle w:val="Hyperlink"/>
+          <w:rFonts w:ascii="Garamond" w:hAnsi="Garamond"/>
+          <w:color w:val="000000"/>
+          <w:sz w:val="20"/>
+          <w:szCs w:val="20"/>
+          <w:u w:val="none"/>
+        </w:rPr>
+        <w:t xml:space="preserve"> that supports conversions from and to timestamps (time, date, </w:t>
+      </w:r>
+      <w:proofErr w:type="spellStart"/>
+      <w:r>
+        <w:rPr>
+          <w:rStyle w:val="Hyperlink"/>
+          <w:rFonts w:ascii="Garamond" w:hAnsi="Garamond"/>
+          <w:color w:val="000000"/>
+          <w:sz w:val="20"/>
+          <w:szCs w:val="20"/>
+          <w:u w:val="none"/>
+        </w:rPr>
+        <w:t>etc</w:t>
+      </w:r>
+      <w:proofErr w:type="spellEnd"/>
+      <w:r>
+        <w:rPr>
+          <w:rStyle w:val="Hyperlink"/>
+          <w:rFonts w:ascii="Garamond" w:hAnsi="Garamond"/>
+          <w:color w:val="000000"/>
+          <w:sz w:val="20"/>
+          <w:szCs w:val="20"/>
+          <w:u w:val="none"/>
+        </w:rPr>
+        <w:t xml:space="preserve">), and the “timestamp” quality is given by a higher attribute that only exists in CSV. </w:t>
+      </w:r>
+      <w:r>
+        <w:rPr>
+          <w:rStyle w:val="Hyperlink"/>
+          <w:rFonts w:ascii="Garamond" w:hAnsi="Garamond"/>
+          <w:color w:val="000000"/>
+          <w:sz w:val="20"/>
+          <w:szCs w:val="20"/>
+          <w:u w:val="none"/>
+        </w:rPr>
+        <w:t xml:space="preserve">The value type of the </w:t>
+      </w:r>
+      <w:proofErr w:type="spellStart"/>
+      <w:r>
+        <w:rPr>
+          <w:rStyle w:val="Hyperlink"/>
+          <w:rFonts w:ascii="Garamond" w:hAnsi="Garamond"/>
+          <w:color w:val="000000"/>
+          <w:sz w:val="20"/>
+          <w:szCs w:val="20"/>
+          <w:u w:val="none"/>
+        </w:rPr>
+        <w:t>TimeProperty</w:t>
+      </w:r>
+      <w:proofErr w:type="spellEnd"/>
+      <w:r>
+        <w:rPr>
+          <w:rStyle w:val="Hyperlink"/>
+          <w:rFonts w:ascii="Garamond" w:hAnsi="Garamond"/>
+          <w:color w:val="000000"/>
+          <w:sz w:val="20"/>
+          <w:szCs w:val="20"/>
+          <w:u w:val="none"/>
+        </w:rPr>
+        <w:t xml:space="preserve"> is Long (and represents the UTC timestamp). </w:t>
+      </w:r>
+      <w:r>
+        <w:rPr>
+          <w:rStyle w:val="Hyperlink"/>
+          <w:rFonts w:ascii="Garamond" w:hAnsi="Garamond"/>
+          <w:color w:val="000000"/>
+          <w:sz w:val="20"/>
+          <w:szCs w:val="20"/>
+          <w:u w:val="none"/>
+        </w:rPr>
+        <w:t xml:space="preserve">The name of the </w:t>
+      </w:r>
+      <w:proofErr w:type="spellStart"/>
+      <w:r>
+        <w:rPr>
+          <w:rStyle w:val="Hyperlink"/>
+          <w:rFonts w:ascii="Garamond" w:hAnsi="Garamond"/>
+          <w:color w:val="000000"/>
+          <w:sz w:val="20"/>
+          <w:szCs w:val="20"/>
+          <w:u w:val="none"/>
+        </w:rPr>
+        <w:t>TimeProperty</w:t>
+      </w:r>
+      <w:proofErr w:type="spellEnd"/>
+      <w:r>
+        <w:rPr>
+          <w:rStyle w:val="Hyperlink"/>
+          <w:rFonts w:ascii="Garamond" w:hAnsi="Garamond"/>
+          <w:color w:val="000000"/>
+          <w:sz w:val="20"/>
+          <w:szCs w:val="20"/>
+          <w:u w:val="none"/>
+        </w:rPr>
+        <w:t xml:space="preserve"> can be anything, not only “timestamp”. “timestamp” is a CSV thing.</w:t>
+      </w:r>
+      <w:r>
+        <w:rPr>
+          <w:rStyle w:val="Hyperlink"/>
+          <w:rFonts w:ascii="Garamond" w:hAnsi="Garamond"/>
+          <w:color w:val="000000"/>
+          <w:sz w:val="20"/>
+          <w:szCs w:val="20"/>
+          <w:u w:val="none"/>
+        </w:rPr>
+        <w:t xml:space="preserve"> Start with filling out </w:t>
+      </w:r>
+      <w:hyperlink r:id="rId5" w:history="1">
+        <w:r>
+          <w:rPr>
+            <w:rStyle w:val="Hyperlink"/>
+            <w:rFonts w:ascii="Garamond" w:hAnsi="Garamond"/>
+            <w:sz w:val="20"/>
+            <w:szCs w:val="20"/>
+          </w:rPr>
+          <w:t>https://kb.novaordis.com/index.php/Events-api_Concepts#Property</w:t>
+        </w:r>
+      </w:hyperlink>
+      <w:r>
+        <w:rPr>
+          <w:rStyle w:val="Hyperlink"/>
+          <w:rFonts w:ascii="Garamond" w:hAnsi="Garamond"/>
+          <w:color w:val="000000"/>
+          <w:sz w:val="20"/>
+          <w:szCs w:val="20"/>
+          <w:u w:val="none"/>
+        </w:rPr>
+        <w:t xml:space="preserve"> </w:t>
+      </w:r>
+    </w:p>
+    <w:p>
+      <w:pPr>
+        <w:spacing w:before="100" w:beforeAutospacing="1" w:after="24"/>
+        <w:rPr>
+          <w:rStyle w:val="Hyperlink"/>
+          <w:rFonts w:ascii="Garamond" w:hAnsi="Garamond"/>
+          <w:color w:val="000000"/>
+          <w:sz w:val="20"/>
+          <w:szCs w:val="20"/>
+          <w:u w:val="none"/>
+        </w:rPr>
+      </w:pPr>
+    </w:p>
+    <w:p>
+      <w:pPr>
+        <w:pStyle w:val="ListParagraph"/>
+        <w:numPr>
+          <w:ilvl w:val="1"/>
+          <w:numId w:val="3"/>
+        </w:numPr>
+        <w:spacing w:before="100" w:beforeAutospacing="1" w:after="24"/>
+        <w:rPr>
+          <w:rStyle w:val="Hyperlink"/>
+          <w:rFonts w:ascii="Garamond" w:hAnsi="Garamond"/>
+          <w:color w:val="000000"/>
+          <w:sz w:val="20"/>
+          <w:szCs w:val="20"/>
+          <w:u w:val="none"/>
+        </w:rPr>
+      </w:pPr>
+      <w:bookmarkStart w:id="0" w:name="_GoBack"/>
+      <w:bookmarkEnd w:id="0"/>
+      <w:r>
+        <w:rPr>
+          <w:rStyle w:val="Hyperlink"/>
+          <w:rFonts w:ascii="Garamond" w:hAnsi="Garamond"/>
+          <w:color w:val="000000"/>
+          <w:sz w:val="20"/>
+          <w:szCs w:val="20"/>
+          <w:u w:val="none"/>
+        </w:rPr>
+        <w:t xml:space="preserve">Do I want a </w:t>
+      </w:r>
+      <w:proofErr w:type="spellStart"/>
+      <w:r>
+        <w:rPr>
+          <w:rStyle w:val="Hyperlink"/>
+          <w:rFonts w:ascii="Garamond" w:hAnsi="Garamond"/>
+          <w:color w:val="000000"/>
+          <w:sz w:val="20"/>
+          <w:szCs w:val="20"/>
+          <w:u w:val="none"/>
+        </w:rPr>
+        <w:t>TimestampProperty</w:t>
+      </w:r>
+      <w:proofErr w:type="spellEnd"/>
+      <w:r>
+        <w:rPr>
+          <w:rStyle w:val="Hyperlink"/>
+          <w:rFonts w:ascii="Garamond" w:hAnsi="Garamond"/>
+          <w:color w:val="000000"/>
+          <w:sz w:val="20"/>
+          <w:szCs w:val="20"/>
+          <w:u w:val="none"/>
+        </w:rPr>
+        <w:t xml:space="preserve"> (moment in time) and a </w:t>
+      </w:r>
+      <w:proofErr w:type="spellStart"/>
+      <w:r>
+        <w:rPr>
+          <w:rStyle w:val="Hyperlink"/>
+          <w:rFonts w:ascii="Garamond" w:hAnsi="Garamond"/>
+          <w:color w:val="000000"/>
+          <w:sz w:val="20"/>
+          <w:szCs w:val="20"/>
+          <w:u w:val="none"/>
+        </w:rPr>
+        <w:t>TimeProperty</w:t>
+      </w:r>
+      <w:proofErr w:type="spellEnd"/>
+      <w:r>
+        <w:rPr>
+          <w:rStyle w:val="Hyperlink"/>
+          <w:rFonts w:ascii="Garamond" w:hAnsi="Garamond"/>
+          <w:color w:val="000000"/>
+          <w:sz w:val="20"/>
+          <w:szCs w:val="20"/>
+          <w:u w:val="none"/>
+        </w:rPr>
+        <w:t xml:space="preserve"> (elapsed time interval, sec, ms?)</w:t>
+      </w:r>
+    </w:p>
+    <w:p>
+      <w:pPr>
+        <w:spacing w:before="100" w:beforeAutospacing="1" w:after="24"/>
+        <w:rPr>
+          <w:rStyle w:val="Hyperlink"/>
+          <w:rFonts w:ascii="Garamond" w:hAnsi="Garamond"/>
+          <w:color w:val="000000"/>
+          <w:sz w:val="20"/>
+          <w:szCs w:val="20"/>
+          <w:u w:val="none"/>
+        </w:rPr>
+      </w:pPr>
     </w:p>
     <w:p>
       <w:pPr>
@@ -182,6 +448,174 @@
         <w:rPr>
           <w:rStyle w:val="Hyperlink"/>
           <w:rFonts w:ascii="Garamond" w:hAnsi="Garamond"/>
+          <w:color w:val="000000"/>
+          <w:sz w:val="20"/>
+          <w:szCs w:val="20"/>
+          <w:u w:val="none"/>
+        </w:rPr>
+        <w:br/>
+      </w:r>
+    </w:p>
+    <w:p>
+      <w:pPr>
+        <w:pStyle w:val="ListParagraph"/>
+        <w:numPr>
+          <w:ilvl w:val="0"/>
+          <w:numId w:val="3"/>
+        </w:numPr>
+        <w:spacing w:before="100" w:beforeAutospacing="1" w:after="24"/>
+        <w:ind w:left="360"/>
+        <w:rPr>
+          <w:rStyle w:val="Hyperlink"/>
+          <w:rFonts w:ascii="Garamond" w:hAnsi="Garamond"/>
+          <w:color w:val="000000"/>
+          <w:sz w:val="20"/>
+          <w:szCs w:val="20"/>
+          <w:u w:val="none"/>
+        </w:rPr>
+      </w:pPr>
+      <w:r>
+        <w:rPr>
+          <w:rStyle w:val="Hyperlink"/>
+          <w:rFonts w:ascii="Garamond" w:hAnsi="Garamond"/>
+          <w:b/>
+          <w:color w:val="000000"/>
+          <w:sz w:val="20"/>
+          <w:szCs w:val="20"/>
+          <w:u w:val="none"/>
+        </w:rPr>
+        <w:t>Time and Timestamp</w:t>
+      </w:r>
+      <w:r>
+        <w:rPr>
+          <w:rStyle w:val="Hyperlink"/>
+          <w:rFonts w:ascii="Garamond" w:hAnsi="Garamond"/>
+          <w:color w:val="000000"/>
+          <w:sz w:val="20"/>
+          <w:szCs w:val="20"/>
+          <w:u w:val="none"/>
+        </w:rPr>
+        <w:t xml:space="preserve"> – assess usage and refactor – simplify.</w:t>
+      </w:r>
+    </w:p>
+    <w:p>
+      <w:pPr>
+        <w:pStyle w:val="ListParagraph"/>
+        <w:spacing w:before="100" w:beforeAutospacing="1" w:after="24"/>
+        <w:ind w:left="360"/>
+        <w:rPr>
+          <w:rStyle w:val="Hyperlink"/>
+          <w:rFonts w:ascii="Garamond" w:hAnsi="Garamond"/>
+          <w:color w:val="000000"/>
+          <w:sz w:val="20"/>
+          <w:szCs w:val="20"/>
+          <w:u w:val="none"/>
+        </w:rPr>
+      </w:pPr>
+    </w:p>
+    <w:p>
+      <w:pPr>
+        <w:pStyle w:val="ListParagraph"/>
+        <w:numPr>
+          <w:ilvl w:val="0"/>
+          <w:numId w:val="3"/>
+        </w:numPr>
+        <w:spacing w:before="100" w:beforeAutospacing="1" w:after="24"/>
+        <w:ind w:left="360"/>
+        <w:rPr>
+          <w:rStyle w:val="Hyperlink"/>
+          <w:rFonts w:ascii="Garamond" w:hAnsi="Garamond"/>
+          <w:color w:val="000000"/>
+          <w:sz w:val="20"/>
+          <w:szCs w:val="20"/>
+          <w:u w:val="none"/>
+        </w:rPr>
+      </w:pPr>
+      <w:proofErr w:type="spellStart"/>
+      <w:proofErr w:type="gramStart"/>
+      <w:r>
+        <w:rPr>
+          <w:rStyle w:val="Hyperlink"/>
+          <w:rFonts w:ascii="Garamond" w:hAnsi="Garamond"/>
+          <w:b/>
+          <w:color w:val="000000"/>
+          <w:sz w:val="20"/>
+          <w:szCs w:val="20"/>
+          <w:u w:val="none"/>
+        </w:rPr>
+        <w:t>externalizeValue</w:t>
+      </w:r>
+      <w:proofErr w:type="spellEnd"/>
+      <w:r>
+        <w:rPr>
+          <w:rStyle w:val="Hyperlink"/>
+          <w:rFonts w:ascii="Garamond" w:hAnsi="Garamond"/>
+          <w:b/>
+          <w:color w:val="000000"/>
+          <w:sz w:val="20"/>
+          <w:szCs w:val="20"/>
+          <w:u w:val="none"/>
+        </w:rPr>
+        <w:t>(</w:t>
+      </w:r>
+      <w:proofErr w:type="gramEnd"/>
+      <w:r>
+        <w:rPr>
+          <w:rStyle w:val="Hyperlink"/>
+          <w:rFonts w:ascii="Garamond" w:hAnsi="Garamond"/>
+          <w:b/>
+          <w:color w:val="000000"/>
+          <w:sz w:val="20"/>
+          <w:szCs w:val="20"/>
+          <w:u w:val="none"/>
+        </w:rPr>
+        <w:t>)</w:t>
+      </w:r>
+      <w:r>
+        <w:rPr>
+          <w:rStyle w:val="Hyperlink"/>
+          <w:rFonts w:ascii="Garamond" w:hAnsi="Garamond"/>
+          <w:color w:val="000000"/>
+          <w:sz w:val="20"/>
+          <w:szCs w:val="20"/>
+          <w:u w:val="none"/>
+        </w:rPr>
+        <w:t xml:space="preserve"> – implement it. Now tests are commented out. Uncomment tests and start from there.</w:t>
+      </w:r>
+      <w:r>
+        <w:rPr>
+          <w:rStyle w:val="Hyperlink"/>
+          <w:rFonts w:ascii="Garamond" w:hAnsi="Garamond"/>
+          <w:color w:val="000000"/>
+          <w:sz w:val="20"/>
+          <w:szCs w:val="20"/>
+          <w:u w:val="none"/>
+        </w:rPr>
+        <w:br/>
+      </w:r>
+    </w:p>
+    <w:p>
+      <w:pPr>
+        <w:pStyle w:val="ListParagraph"/>
+        <w:numPr>
+          <w:ilvl w:val="0"/>
+          <w:numId w:val="3"/>
+        </w:numPr>
+        <w:spacing w:before="100" w:beforeAutospacing="1" w:after="24"/>
+        <w:ind w:left="360"/>
+        <w:rPr>
+          <w:rStyle w:val="Hyperlink"/>
+          <w:rFonts w:ascii="Garamond" w:hAnsi="Garamond"/>
+          <w:color w:val="000000"/>
+          <w:sz w:val="20"/>
+          <w:szCs w:val="20"/>
+          <w:u w:val="none"/>
+        </w:rPr>
+      </w:pPr>
+      <w:r>
+        <w:rPr>
+          <w:rStyle w:val="Hyperlink"/>
+          <w:rFonts w:ascii="Garamond" w:hAnsi="Garamond"/>
           <w:b/>
           <w:color w:val="000000"/>
           <w:sz w:val="20"/>
@@ -231,6 +665,7 @@
         </w:rPr>
         <w:t xml:space="preserve">Get rid of </w:t>
       </w:r>
+      <w:proofErr w:type="spellStart"/>
       <w:proofErr w:type="gramStart"/>
       <w:r>
         <w:rPr>
@@ -241,7 +676,19 @@
           <w:szCs w:val="20"/>
           <w:u w:val="none"/>
         </w:rPr>
-        <w:t>getPropertyByKey(</w:t>
+        <w:t>getPropertyByKey</w:t>
+      </w:r>
+      <w:proofErr w:type="spellEnd"/>
+      <w:r>
+        <w:rPr>
+          <w:rStyle w:val="Hyperlink"/>
+          <w:rFonts w:ascii="Garamond" w:hAnsi="Garamond"/>
+          <w:color w:val="000000"/>
+          <w:sz w:val="20"/>
+          <w:szCs w:val="20"/>
+          <w:u w:val="none"/>
+        </w:rPr>
+        <w:t>(</w:t>
       </w:r>
       <w:proofErr w:type="gramEnd"/>
       <w:r>
@@ -295,7 +742,7 @@
         </w:rPr>
         <w:t xml:space="preserve">Address concerns and remove </w:t>
       </w:r>
-      <w:hyperlink r:id="rId5" w:anchor="Event_Interface_Refactoring_Needed" w:history="1">
+      <w:hyperlink r:id="rId6" w:anchor="Event_Interface_Refactoring_Needed" w:history="1">
         <w:r>
           <w:rPr>
             <w:rStyle w:val="Hyperlink"/>
@@ -355,7 +802,31 @@
           <w:szCs w:val="20"/>
           <w:u w:val="none"/>
         </w:rPr>
-        <w:t>Convenience setStringProperty(</w:t>
+        <w:t xml:space="preserve">Convenience </w:t>
+      </w:r>
+      <w:proofErr w:type="spellStart"/>
+      <w:r>
+        <w:rPr>
+          <w:rStyle w:val="Hyperlink"/>
+          <w:rFonts w:ascii="Garamond" w:hAnsi="Garamond"/>
+          <w:color w:val="000000"/>
+          <w:sz w:val="20"/>
+          <w:szCs w:val="20"/>
+          <w:u w:val="none"/>
+        </w:rPr>
+        <w:t>setStringProperty</w:t>
+      </w:r>
+      <w:proofErr w:type="spellEnd"/>
+      <w:r>
+        <w:rPr>
+          <w:rStyle w:val="Hyperlink"/>
+          <w:rFonts w:ascii="Garamond" w:hAnsi="Garamond"/>
+          <w:color w:val="000000"/>
+          <w:sz w:val="20"/>
+          <w:szCs w:val="20"/>
+          <w:u w:val="none"/>
+        </w:rPr>
+        <w:t>(</w:t>
       </w:r>
       <w:proofErr w:type="gramStart"/>
       <w:r>
@@ -378,8 +849,21 @@
           <w:szCs w:val="20"/>
           <w:u w:val="none"/>
         </w:rPr>
-        <w:t>.removeStringProperty</w:t>
-      </w:r>
+        <w:t>.</w:t>
+      </w:r>
+      <w:proofErr w:type="spellStart"/>
+      <w:r>
+        <w:rPr>
+          <w:rStyle w:val="Hyperlink"/>
+          <w:rFonts w:ascii="Garamond" w:hAnsi="Garamond"/>
+          <w:color w:val="000000"/>
+          <w:sz w:val="20"/>
+          <w:szCs w:val="20"/>
+          <w:u w:val="none"/>
+        </w:rPr>
+        <w:t>removeStringProperty</w:t>
+      </w:r>
+      <w:proofErr w:type="spellEnd"/>
       <w:proofErr w:type="gramEnd"/>
       <w:r>
         <w:rPr>
@@ -441,7 +925,31 @@
           <w:szCs w:val="20"/>
           <w:u w:val="none"/>
         </w:rPr>
-        <w:t>Some of the convenience methods need MeasureUnit, some not.</w:t>
+        <w:t xml:space="preserve">Some of the convenience methods need </w:t>
+      </w:r>
+      <w:proofErr w:type="spellStart"/>
+      <w:r>
+        <w:rPr>
+          <w:rStyle w:val="Hyperlink"/>
+          <w:rFonts w:ascii="Garamond" w:hAnsi="Garamond"/>
+          <w:color w:val="000000"/>
+          <w:sz w:val="20"/>
+          <w:szCs w:val="20"/>
+          <w:u w:val="none"/>
+        </w:rPr>
+        <w:t>MeasureUnit</w:t>
+      </w:r>
+      <w:proofErr w:type="spellEnd"/>
+      <w:r>
+        <w:rPr>
+          <w:rStyle w:val="Hyperlink"/>
+          <w:rFonts w:ascii="Garamond" w:hAnsi="Garamond"/>
+          <w:color w:val="000000"/>
+          <w:sz w:val="20"/>
+          <w:szCs w:val="20"/>
+          <w:u w:val="none"/>
+        </w:rPr>
+        <w:t>, some not.</w:t>
       </w:r>
     </w:p>
     <w:p>
@@ -501,16 +1009,29 @@
           <w:u w:val="none"/>
         </w:rPr>
       </w:pPr>
-      <w:r>
-        <w:rPr>
-          <w:rStyle w:val="Hyperlink"/>
-          <w:rFonts w:ascii="Garamond" w:hAnsi="Garamond"/>
-          <w:color w:val="000000"/>
-          <w:sz w:val="20"/>
-          <w:szCs w:val="20"/>
-          <w:u w:val="none"/>
-        </w:rPr>
-        <w:t>GenericEvent implementation is not thread safe. Not sure whether I’ll ever need this, but keep this in mind.</w:t>
+      <w:proofErr w:type="spellStart"/>
+      <w:r>
+        <w:rPr>
+          <w:rStyle w:val="Hyperlink"/>
+          <w:rFonts w:ascii="Garamond" w:hAnsi="Garamond"/>
+          <w:color w:val="000000"/>
+          <w:sz w:val="20"/>
+          <w:szCs w:val="20"/>
+          <w:u w:val="none"/>
+        </w:rPr>
+        <w:t>GenericEvent</w:t>
+      </w:r>
+      <w:proofErr w:type="spellEnd"/>
+      <w:r>
+        <w:rPr>
+          <w:rStyle w:val="Hyperlink"/>
+          <w:rFonts w:ascii="Garamond" w:hAnsi="Garamond"/>
+          <w:color w:val="000000"/>
+          <w:sz w:val="20"/>
+          <w:szCs w:val="20"/>
+          <w:u w:val="none"/>
+        </w:rPr>
+        <w:t xml:space="preserve"> implementation is not thread safe. Not sure whether I’ll ever need this, but keep this in mind.</w:t>
       </w:r>
     </w:p>
     <w:p>
@@ -552,7 +1073,31 @@
           <w:szCs w:val="20"/>
           <w:u w:val="none"/>
         </w:rPr>
-        <w:t>: Move OSType into utilities, alongside OS.</w:t>
+        <w:t xml:space="preserve">: Move </w:t>
+      </w:r>
+      <w:proofErr w:type="spellStart"/>
+      <w:r>
+        <w:rPr>
+          <w:rStyle w:val="Hyperlink"/>
+          <w:rFonts w:ascii="Garamond" w:hAnsi="Garamond"/>
+          <w:color w:val="000000"/>
+          <w:sz w:val="20"/>
+          <w:szCs w:val="20"/>
+          <w:u w:val="none"/>
+        </w:rPr>
+        <w:t>OSType</w:t>
+      </w:r>
+      <w:proofErr w:type="spellEnd"/>
+      <w:r>
+        <w:rPr>
+          <w:rStyle w:val="Hyperlink"/>
+          <w:rFonts w:ascii="Garamond" w:hAnsi="Garamond"/>
+          <w:color w:val="000000"/>
+          <w:sz w:val="20"/>
+          <w:szCs w:val="20"/>
+          <w:u w:val="none"/>
+        </w:rPr>
+        <w:t xml:space="preserve"> into utilities, alongside OS.</w:t>
       </w:r>
       <w:r>
         <w:rPr>
@@ -594,8 +1139,9 @@
           <w:szCs w:val="20"/>
           <w:u w:val="none"/>
         </w:rPr>
-        <w:t>Refactor to novaordis-jbos</w:t>
-      </w:r>
+        <w:t>Refactor to novaordis-</w:t>
+      </w:r>
+      <w:proofErr w:type="spellStart"/>
       <w:r>
         <w:rPr>
           <w:rStyle w:val="Hyperlink"/>
@@ -606,18 +1152,127 @@
           <w:szCs w:val="20"/>
           <w:u w:val="none"/>
         </w:rPr>
+        <w:t>jbos</w:t>
+      </w:r>
+      <w:r>
+        <w:rPr>
+          <w:rStyle w:val="Hyperlink"/>
+          <w:rFonts w:ascii="Garamond" w:hAnsi="Garamond"/>
+          <w:b/>
+          <w:color w:val="000000"/>
+          <w:sz w:val="20"/>
+          <w:szCs w:val="20"/>
+          <w:u w:val="none"/>
+        </w:rPr>
         <w:t>s</w:t>
       </w:r>
-      <w:r>
-        <w:rPr>
-          <w:rStyle w:val="Hyperlink"/>
-          <w:rFonts w:ascii="Garamond" w:hAnsi="Garamond"/>
-          <w:color w:val="000000"/>
-          <w:sz w:val="20"/>
-          <w:szCs w:val="20"/>
-          <w:u w:val="none"/>
-        </w:rPr>
-        <w:t>: JBoss-Related Heuristics. Move the JBoss-related heuristics (classpath, figuring out version, etc.) from JmxMetricSourceDefinitionUtil into a dedicated project: jboss-cli and rename? novaordis-util? novaordis-jboss?</w:t>
+      <w:proofErr w:type="spellEnd"/>
+      <w:r>
+        <w:rPr>
+          <w:rStyle w:val="Hyperlink"/>
+          <w:rFonts w:ascii="Garamond" w:hAnsi="Garamond"/>
+          <w:color w:val="000000"/>
+          <w:sz w:val="20"/>
+          <w:szCs w:val="20"/>
+          <w:u w:val="none"/>
+        </w:rPr>
+        <w:t xml:space="preserve">: JBoss-Related Heuristics. Move the JBoss-related heuristics (classpath, figuring out version, etc.) from </w:t>
+      </w:r>
+      <w:proofErr w:type="spellStart"/>
+      <w:r>
+        <w:rPr>
+          <w:rStyle w:val="Hyperlink"/>
+          <w:rFonts w:ascii="Garamond" w:hAnsi="Garamond"/>
+          <w:color w:val="000000"/>
+          <w:sz w:val="20"/>
+          <w:szCs w:val="20"/>
+          <w:u w:val="none"/>
+        </w:rPr>
+        <w:t>JmxMetricSourceDefinitionUtil</w:t>
+      </w:r>
+      <w:proofErr w:type="spellEnd"/>
+      <w:r>
+        <w:rPr>
+          <w:rStyle w:val="Hyperlink"/>
+          <w:rFonts w:ascii="Garamond" w:hAnsi="Garamond"/>
+          <w:color w:val="000000"/>
+          <w:sz w:val="20"/>
+          <w:szCs w:val="20"/>
+          <w:u w:val="none"/>
+        </w:rPr>
+        <w:t xml:space="preserve"> into a dedicated project: </w:t>
+      </w:r>
+      <w:proofErr w:type="spellStart"/>
+      <w:r>
+        <w:rPr>
+          <w:rStyle w:val="Hyperlink"/>
+          <w:rFonts w:ascii="Garamond" w:hAnsi="Garamond"/>
+          <w:color w:val="000000"/>
+          <w:sz w:val="20"/>
+          <w:szCs w:val="20"/>
+          <w:u w:val="none"/>
+        </w:rPr>
+        <w:t>jboss</w:t>
+      </w:r>
+      <w:proofErr w:type="spellEnd"/>
+      <w:r>
+        <w:rPr>
+          <w:rStyle w:val="Hyperlink"/>
+          <w:rFonts w:ascii="Garamond" w:hAnsi="Garamond"/>
+          <w:color w:val="000000"/>
+          <w:sz w:val="20"/>
+          <w:szCs w:val="20"/>
+          <w:u w:val="none"/>
+        </w:rPr>
+        <w:t>-cli and rename? novaordis-</w:t>
+      </w:r>
+      <w:proofErr w:type="spellStart"/>
+      <w:r>
+        <w:rPr>
+          <w:rStyle w:val="Hyperlink"/>
+          <w:rFonts w:ascii="Garamond" w:hAnsi="Garamond"/>
+          <w:color w:val="000000"/>
+          <w:sz w:val="20"/>
+          <w:szCs w:val="20"/>
+          <w:u w:val="none"/>
+        </w:rPr>
+        <w:t>util</w:t>
+      </w:r>
+      <w:proofErr w:type="spellEnd"/>
+      <w:r>
+        <w:rPr>
+          <w:rStyle w:val="Hyperlink"/>
+          <w:rFonts w:ascii="Garamond" w:hAnsi="Garamond"/>
+          <w:color w:val="000000"/>
+          <w:sz w:val="20"/>
+          <w:szCs w:val="20"/>
+          <w:u w:val="none"/>
+        </w:rPr>
+        <w:t>? novaordis-</w:t>
+      </w:r>
+      <w:proofErr w:type="spellStart"/>
+      <w:r>
+        <w:rPr>
+          <w:rStyle w:val="Hyperlink"/>
+          <w:rFonts w:ascii="Garamond" w:hAnsi="Garamond"/>
+          <w:color w:val="000000"/>
+          <w:sz w:val="20"/>
+          <w:szCs w:val="20"/>
+          <w:u w:val="none"/>
+        </w:rPr>
+        <w:t>jboss</w:t>
+      </w:r>
+      <w:proofErr w:type="spellEnd"/>
+      <w:r>
+        <w:rPr>
+          <w:rStyle w:val="Hyperlink"/>
+          <w:rFonts w:ascii="Garamond" w:hAnsi="Garamond"/>
+          <w:color w:val="000000"/>
+          <w:sz w:val="20"/>
+          <w:szCs w:val="20"/>
+          <w:u w:val="none"/>
+        </w:rPr>
+        <w:t>?</w:t>
       </w:r>
       <w:r>
         <w:rPr>
@@ -670,7 +1325,31 @@
           <w:szCs w:val="20"/>
           <w:u w:val="none"/>
         </w:rPr>
-        <w:t>. Move sshConnection and all SSH stuff i</w:t>
+        <w:t xml:space="preserve">. Move </w:t>
+      </w:r>
+      <w:proofErr w:type="spellStart"/>
+      <w:r>
+        <w:rPr>
+          <w:rStyle w:val="Hyperlink"/>
+          <w:rFonts w:ascii="Garamond" w:hAnsi="Garamond"/>
+          <w:color w:val="000000"/>
+          <w:sz w:val="20"/>
+          <w:szCs w:val="20"/>
+          <w:u w:val="none"/>
+        </w:rPr>
+        <w:t>sshConnection</w:t>
+      </w:r>
+      <w:proofErr w:type="spellEnd"/>
+      <w:r>
+        <w:rPr>
+          <w:rStyle w:val="Hyperlink"/>
+          <w:rFonts w:ascii="Garamond" w:hAnsi="Garamond"/>
+          <w:color w:val="000000"/>
+          <w:sz w:val="20"/>
+          <w:szCs w:val="20"/>
+          <w:u w:val="none"/>
+        </w:rPr>
+        <w:t xml:space="preserve"> and all SSH stuff i</w:t>
       </w:r>
       <w:r>
         <w:rPr>
@@ -989,6 +1668,7 @@
           <w:szCs w:val="20"/>
           <w:u w:val="none"/>
         </w:rPr>
+        <w:lastRenderedPageBreak/>
         <w:t>Should allow for null output queues. It’ll just discard events, but makes easy configuring stuff. Think /dev/null.</w:t>
       </w:r>
       <w:r>
@@ -1044,7 +1724,7 @@
         </w:rPr>
         <w:t xml:space="preserve">Keep </w:t>
       </w:r>
-      <w:hyperlink r:id="rId6" w:history="1">
+      <w:hyperlink r:id="rId7" w:history="1">
         <w:r>
           <w:rPr>
             <w:rStyle w:val="Hyperlink"/>
@@ -1135,6 +1815,7 @@
         </w:rPr>
         <w:t xml:space="preserve"> based on Priority vs. addition order </w:t>
       </w:r>
+      <w:proofErr w:type="spellStart"/>
       <w:proofErr w:type="gramStart"/>
       <w:r>
         <w:rPr>
@@ -1145,7 +1826,19 @@
           <w:szCs w:val="20"/>
           <w:u w:val="none"/>
         </w:rPr>
-        <w:t>getPropertyList(</w:t>
+        <w:t>getPropertyList</w:t>
+      </w:r>
+      <w:proofErr w:type="spellEnd"/>
+      <w:r>
+        <w:rPr>
+          <w:rStyle w:val="Hyperlink"/>
+          <w:rFonts w:ascii="Garamond" w:hAnsi="Garamond"/>
+          <w:color w:val="000000"/>
+          <w:sz w:val="20"/>
+          <w:szCs w:val="20"/>
+          <w:u w:val="none"/>
+        </w:rPr>
+        <w:t>(</w:t>
       </w:r>
       <w:proofErr w:type="gramEnd"/>
       <w:r>
@@ -1159,6 +1852,7 @@
         </w:rPr>
         <w:t xml:space="preserve">). Consider property priority (and sorting) vs fixed order. Reconsider </w:t>
       </w:r>
+      <w:proofErr w:type="spellStart"/>
       <w:proofErr w:type="gramStart"/>
       <w:r>
         <w:rPr>
@@ -1169,7 +1863,19 @@
           <w:szCs w:val="20"/>
           <w:u w:val="none"/>
         </w:rPr>
-        <w:t>getPropertyList(</w:t>
+        <w:t>getPropertyList</w:t>
+      </w:r>
+      <w:proofErr w:type="spellEnd"/>
+      <w:r>
+        <w:rPr>
+          <w:rStyle w:val="Hyperlink"/>
+          <w:rFonts w:ascii="Garamond" w:hAnsi="Garamond"/>
+          <w:color w:val="000000"/>
+          <w:sz w:val="20"/>
+          <w:szCs w:val="20"/>
+          <w:u w:val="none"/>
+        </w:rPr>
+        <w:t>(</w:t>
       </w:r>
       <w:proofErr w:type="gramEnd"/>
       <w:r>
@@ -1333,7 +2039,25 @@
           <w:sz w:val="20"/>
           <w:szCs w:val="20"/>
         </w:rPr>
-        <w:t>Break off an events-httpd-parser first time I need httpd log parsing. Follow the same pattern as for events-log4j-parser or events-gc-parser.</w:t>
+        <w:t>Break off an events-httpd-parser first time I need httpd log parsing. Follow the same pattern as for events-log4j-parser or events-</w:t>
+      </w:r>
+      <w:proofErr w:type="spellStart"/>
+      <w:r>
+        <w:rPr>
+          <w:rFonts w:ascii="Garamond" w:hAnsi="Garamond"/>
+          <w:sz w:val="20"/>
+          <w:szCs w:val="20"/>
+        </w:rPr>
+        <w:t>gc</w:t>
+      </w:r>
+      <w:proofErr w:type="spellEnd"/>
+      <w:r>
+        <w:rPr>
+          <w:rFonts w:ascii="Garamond" w:hAnsi="Garamond"/>
+          <w:sz w:val="20"/>
+          <w:szCs w:val="20"/>
+        </w:rPr>
+        <w:t>-parser.</w:t>
       </w:r>
     </w:p>
     <w:p>
@@ -1379,15 +2103,69 @@
           <w:sz w:val="20"/>
           <w:szCs w:val="20"/>
         </w:rPr>
-        <w:t>Currently we take the easy way out by wrapping a HttpdLogLine in an Event – do we</w:t>
-      </w:r>
-      <w:r>
-        <w:rPr>
-          <w:rFonts w:ascii="Garamond" w:hAnsi="Garamond"/>
-          <w:sz w:val="20"/>
-          <w:szCs w:val="20"/>
-        </w:rPr>
-        <w:t xml:space="preserve"> want to create a HttpdLogEvent, by following the pattern introduced by GCEvents?</w:t>
+        <w:t xml:space="preserve">Currently we take the easy way out by wrapping a </w:t>
+      </w:r>
+      <w:proofErr w:type="spellStart"/>
+      <w:r>
+        <w:rPr>
+          <w:rFonts w:ascii="Garamond" w:hAnsi="Garamond"/>
+          <w:sz w:val="20"/>
+          <w:szCs w:val="20"/>
+        </w:rPr>
+        <w:t>HttpdLogLine</w:t>
+      </w:r>
+      <w:proofErr w:type="spellEnd"/>
+      <w:r>
+        <w:rPr>
+          <w:rFonts w:ascii="Garamond" w:hAnsi="Garamond"/>
+          <w:sz w:val="20"/>
+          <w:szCs w:val="20"/>
+        </w:rPr>
+        <w:t xml:space="preserve"> in an Event – do we</w:t>
+      </w:r>
+      <w:r>
+        <w:rPr>
+          <w:rFonts w:ascii="Garamond" w:hAnsi="Garamond"/>
+          <w:sz w:val="20"/>
+          <w:szCs w:val="20"/>
+        </w:rPr>
+        <w:t xml:space="preserve"> want to create a </w:t>
+      </w:r>
+      <w:proofErr w:type="spellStart"/>
+      <w:r>
+        <w:rPr>
+          <w:rFonts w:ascii="Garamond" w:hAnsi="Garamond"/>
+          <w:sz w:val="20"/>
+          <w:szCs w:val="20"/>
+        </w:rPr>
+        <w:t>HttpdLogEvent</w:t>
+      </w:r>
+      <w:proofErr w:type="spellEnd"/>
+      <w:r>
+        <w:rPr>
+          <w:rFonts w:ascii="Garamond" w:hAnsi="Garamond"/>
+          <w:sz w:val="20"/>
+          <w:szCs w:val="20"/>
+        </w:rPr>
+        <w:t xml:space="preserve">, by following the pattern introduced by </w:t>
+      </w:r>
+      <w:proofErr w:type="spellStart"/>
+      <w:r>
+        <w:rPr>
+          <w:rFonts w:ascii="Garamond" w:hAnsi="Garamond"/>
+          <w:sz w:val="20"/>
+          <w:szCs w:val="20"/>
+        </w:rPr>
+        <w:t>GCEvents</w:t>
+      </w:r>
+      <w:proofErr w:type="spellEnd"/>
+      <w:r>
+        <w:rPr>
+          <w:rFonts w:ascii="Garamond" w:hAnsi="Garamond"/>
+          <w:sz w:val="20"/>
+          <w:szCs w:val="20"/>
+        </w:rPr>
+        <w:t>?</w:t>
       </w:r>
     </w:p>
     <w:p>
@@ -1433,7 +2211,6 @@
           <w:sz w:val="20"/>
           <w:szCs w:val="20"/>
         </w:rPr>
-        <w:lastRenderedPageBreak/>
         <w:t xml:space="preserve">Implement </w:t>
       </w:r>
       <w:r>
@@ -1468,8 +2245,45 @@
           <w:sz w:val="20"/>
           <w:szCs w:val="20"/>
         </w:rPr>
-        <w:t xml:space="preserve">07/25/16 FirstRequestLineParser.identifyEnd() and HttpdLogLine.parseFirstRequestLine() implementations should do the same thing, but they are doing different </w:t>
-      </w:r>
+        <w:t xml:space="preserve">07/25/16 </w:t>
+      </w:r>
+      <w:proofErr w:type="spellStart"/>
+      <w:r>
+        <w:rPr>
+          <w:rFonts w:ascii="Garamond" w:hAnsi="Garamond"/>
+          <w:sz w:val="20"/>
+          <w:szCs w:val="20"/>
+        </w:rPr>
+        <w:t>FirstRequestLineParser.identifyEnd</w:t>
+      </w:r>
+      <w:proofErr w:type="spellEnd"/>
+      <w:r>
+        <w:rPr>
+          <w:rFonts w:ascii="Garamond" w:hAnsi="Garamond"/>
+          <w:sz w:val="20"/>
+          <w:szCs w:val="20"/>
+        </w:rPr>
+        <w:t xml:space="preserve">() and </w:t>
+      </w:r>
+      <w:proofErr w:type="spellStart"/>
+      <w:r>
+        <w:rPr>
+          <w:rFonts w:ascii="Garamond" w:hAnsi="Garamond"/>
+          <w:sz w:val="20"/>
+          <w:szCs w:val="20"/>
+        </w:rPr>
+        <w:t>HttpdLogLine.parseFirstRequestLine</w:t>
+      </w:r>
+      <w:proofErr w:type="spellEnd"/>
+      <w:r>
+        <w:rPr>
+          <w:rFonts w:ascii="Garamond" w:hAnsi="Garamond"/>
+          <w:sz w:val="20"/>
+          <w:szCs w:val="20"/>
+        </w:rPr>
+        <w:t xml:space="preserve">() implementations should do the same thing, but they are doing different </w:t>
+      </w:r>
+      <w:proofErr w:type="spellStart"/>
       <w:proofErr w:type="gramStart"/>
       <w:r>
         <w:rPr>
@@ -1479,6 +2293,7 @@
         </w:rPr>
         <w:t>things:HttpdLogLine.parseFirstRequestLine</w:t>
       </w:r>
+      <w:proofErr w:type="spellEnd"/>
       <w:proofErr w:type="gramEnd"/>
       <w:r>
         <w:rPr>
@@ -1486,7 +2301,25 @@
           <w:sz w:val="20"/>
           <w:szCs w:val="20"/>
         </w:rPr>
-        <w:t>() is more permissive and allows two or three elements ("GET /path" and "GET /path HTTP-version", while FirstRequestLineParser.identifyEnd() assumes three elements. Unify the implementation.</w:t>
+        <w:t xml:space="preserve">() is more permissive and allows two or three elements ("GET /path" and "GET /path HTTP-version", while </w:t>
+      </w:r>
+      <w:proofErr w:type="spellStart"/>
+      <w:r>
+        <w:rPr>
+          <w:rFonts w:ascii="Garamond" w:hAnsi="Garamond"/>
+          <w:sz w:val="20"/>
+          <w:szCs w:val="20"/>
+        </w:rPr>
+        <w:t>FirstRequestLineParser.identifyEnd</w:t>
+      </w:r>
+      <w:proofErr w:type="spellEnd"/>
+      <w:r>
+        <w:rPr>
+          <w:rFonts w:ascii="Garamond" w:hAnsi="Garamond"/>
+          <w:sz w:val="20"/>
+          <w:szCs w:val="20"/>
+        </w:rPr>
+        <w:t>() assumes three elements. Unify the implementation.</w:t>
       </w:r>
       <w:r>
         <w:rPr>
@@ -1544,7 +2377,7 @@
           <w:szCs w:val="20"/>
         </w:rPr>
       </w:pPr>
-      <w:hyperlink r:id="rId7" w:history="1">
+      <w:hyperlink r:id="rId8" w:history="1">
         <w:r>
           <w:rPr>
             <w:rStyle w:val="Hyperlink"/>
@@ -1572,7 +2405,7 @@
           <w:szCs w:val="20"/>
         </w:rPr>
       </w:pPr>
-      <w:hyperlink r:id="rId8" w:history="1">
+      <w:hyperlink r:id="rId9" w:history="1">
         <w:r>
           <w:rPr>
             <w:rStyle w:val="Hyperlink"/>
@@ -1600,7 +2433,7 @@
           <w:szCs w:val="20"/>
         </w:rPr>
       </w:pPr>
-      <w:hyperlink r:id="rId9" w:history="1">
+      <w:hyperlink r:id="rId10" w:history="1">
         <w:r>
           <w:rPr>
             <w:rStyle w:val="Hyperlink"/>
@@ -1628,7 +2461,7 @@
           <w:szCs w:val="20"/>
         </w:rPr>
       </w:pPr>
-      <w:hyperlink r:id="rId10" w:history="1">
+      <w:hyperlink r:id="rId11" w:history="1">
         <w:r>
           <w:rPr>
             <w:rStyle w:val="Hyperlink"/>
@@ -1681,7 +2514,7 @@
         </w:rPr>
         <w:t xml:space="preserve"> – introduce a Procedure? </w:t>
       </w:r>
-      <w:hyperlink r:id="rId11" w:history="1">
+      <w:hyperlink r:id="rId12" w:history="1">
         <w:r>
           <w:rPr>
             <w:rStyle w:val="Hyperlink"/>
@@ -1905,13 +2738,59 @@
           <w:szCs w:val="20"/>
         </w:rPr>
       </w:pPr>
-      <w:r>
-        <w:rPr>
-          <w:rFonts w:ascii="Garamond" w:hAnsi="Garamond"/>
-          <w:sz w:val="20"/>
-          <w:szCs w:val="20"/>
-        </w:rPr>
-        <w:t>EndOfStreamListeners management in ComponentBase. Analyze EndOfStreamListener usage and decide whether we need to add thread safety for the management functions</w:t>
+      <w:proofErr w:type="spellStart"/>
+      <w:r>
+        <w:rPr>
+          <w:rFonts w:ascii="Garamond" w:hAnsi="Garamond"/>
+          <w:sz w:val="20"/>
+          <w:szCs w:val="20"/>
+        </w:rPr>
+        <w:t>EndOfStreamListeners</w:t>
+      </w:r>
+      <w:proofErr w:type="spellEnd"/>
+      <w:r>
+        <w:rPr>
+          <w:rFonts w:ascii="Garamond" w:hAnsi="Garamond"/>
+          <w:sz w:val="20"/>
+          <w:szCs w:val="20"/>
+        </w:rPr>
+        <w:t xml:space="preserve"> management in </w:t>
+      </w:r>
+      <w:proofErr w:type="spellStart"/>
+      <w:r>
+        <w:rPr>
+          <w:rFonts w:ascii="Garamond" w:hAnsi="Garamond"/>
+          <w:sz w:val="20"/>
+          <w:szCs w:val="20"/>
+        </w:rPr>
+        <w:t>ComponentBase</w:t>
+      </w:r>
+      <w:proofErr w:type="spellEnd"/>
+      <w:r>
+        <w:rPr>
+          <w:rFonts w:ascii="Garamond" w:hAnsi="Garamond"/>
+          <w:sz w:val="20"/>
+          <w:szCs w:val="20"/>
+        </w:rPr>
+        <w:t xml:space="preserve">. Analyze </w:t>
+      </w:r>
+      <w:proofErr w:type="spellStart"/>
+      <w:r>
+        <w:rPr>
+          <w:rFonts w:ascii="Garamond" w:hAnsi="Garamond"/>
+          <w:sz w:val="20"/>
+          <w:szCs w:val="20"/>
+        </w:rPr>
+        <w:t>EndOfStreamListener</w:t>
+      </w:r>
+      <w:proofErr w:type="spellEnd"/>
+      <w:r>
+        <w:rPr>
+          <w:rFonts w:ascii="Garamond" w:hAnsi="Garamond"/>
+          <w:sz w:val="20"/>
+          <w:szCs w:val="20"/>
+        </w:rPr>
+        <w:t xml:space="preserve"> usage and decide whether we need to add thread safety for the management functions</w:t>
       </w:r>
       <w:r>
         <w:rPr>
@@ -1942,8 +2821,18 @@
           <w:sz w:val="20"/>
           <w:szCs w:val="20"/>
         </w:rPr>
-        <w:t>Idea: use non-blocking IO in components and read from both a data channel and a control channel. The data channel is an adapter to an InputStream</w:t>
-      </w:r>
+        <w:t xml:space="preserve">Idea: use non-blocking IO in components and read from both a data channel and a control channel. The data channel is an adapter to an </w:t>
+      </w:r>
+      <w:proofErr w:type="spellStart"/>
+      <w:r>
+        <w:rPr>
+          <w:rFonts w:ascii="Garamond" w:hAnsi="Garamond"/>
+          <w:sz w:val="20"/>
+          <w:szCs w:val="20"/>
+        </w:rPr>
+        <w:t>InputStream</w:t>
+      </w:r>
+      <w:proofErr w:type="spellEnd"/>
       <w:r>
         <w:rPr>
           <w:rFonts w:ascii="Garamond" w:hAnsi="Garamond"/>
@@ -2022,7 +2911,25 @@
           <w:sz w:val="20"/>
           <w:szCs w:val="20"/>
         </w:rPr>
-        <w:t>Need a OutputStreamEvent that gets written to the output stream</w:t>
+        <w:t xml:space="preserve">Need a </w:t>
+      </w:r>
+      <w:proofErr w:type="spellStart"/>
+      <w:r>
+        <w:rPr>
+          <w:rFonts w:ascii="Garamond" w:hAnsi="Garamond"/>
+          <w:sz w:val="20"/>
+          <w:szCs w:val="20"/>
+        </w:rPr>
+        <w:t>OutputStreamEvent</w:t>
+      </w:r>
+      <w:proofErr w:type="spellEnd"/>
+      <w:r>
+        <w:rPr>
+          <w:rFonts w:ascii="Garamond" w:hAnsi="Garamond"/>
+          <w:sz w:val="20"/>
+          <w:szCs w:val="20"/>
+        </w:rPr>
+        <w:t xml:space="preserve"> that gets written to the output stream</w:t>
       </w:r>
       <w:r>
         <w:rPr>
@@ -2053,7 +2960,43 @@
           <w:sz w:val="20"/>
           <w:szCs w:val="20"/>
         </w:rPr>
-        <w:t>Handle EndOfStream in SingleThreadedEventProcessor. Test.</w:t>
+        <w:t xml:space="preserve">Handle </w:t>
+      </w:r>
+      <w:proofErr w:type="spellStart"/>
+      <w:r>
+        <w:rPr>
+          <w:rFonts w:ascii="Garamond" w:hAnsi="Garamond"/>
+          <w:sz w:val="20"/>
+          <w:szCs w:val="20"/>
+        </w:rPr>
+        <w:t>EndOfStream</w:t>
+      </w:r>
+      <w:proofErr w:type="spellEnd"/>
+      <w:r>
+        <w:rPr>
+          <w:rFonts w:ascii="Garamond" w:hAnsi="Garamond"/>
+          <w:sz w:val="20"/>
+          <w:szCs w:val="20"/>
+        </w:rPr>
+        <w:t xml:space="preserve"> in </w:t>
+      </w:r>
+      <w:proofErr w:type="spellStart"/>
+      <w:r>
+        <w:rPr>
+          <w:rFonts w:ascii="Garamond" w:hAnsi="Garamond"/>
+          <w:sz w:val="20"/>
+          <w:szCs w:val="20"/>
+        </w:rPr>
+        <w:t>SingleThreadedEventProcessor</w:t>
+      </w:r>
+      <w:proofErr w:type="spellEnd"/>
+      <w:r>
+        <w:rPr>
+          <w:rFonts w:ascii="Garamond" w:hAnsi="Garamond"/>
+          <w:sz w:val="20"/>
+          <w:szCs w:val="20"/>
+        </w:rPr>
+        <w:t>. Test.</w:t>
       </w:r>
     </w:p>
     <w:p>
@@ -2099,7 +3042,61 @@
           <w:sz w:val="20"/>
           <w:szCs w:val="20"/>
         </w:rPr>
-        <w:t>Refactor InputStreamInitiator, EventProcessor and OutputStreamTerminator thread internals – there is much common behavior – unify.</w:t>
+        <w:t xml:space="preserve">Refactor </w:t>
+      </w:r>
+      <w:proofErr w:type="spellStart"/>
+      <w:r>
+        <w:rPr>
+          <w:rFonts w:ascii="Garamond" w:hAnsi="Garamond"/>
+          <w:sz w:val="20"/>
+          <w:szCs w:val="20"/>
+        </w:rPr>
+        <w:t>InputStreamInitiator</w:t>
+      </w:r>
+      <w:proofErr w:type="spellEnd"/>
+      <w:r>
+        <w:rPr>
+          <w:rFonts w:ascii="Garamond" w:hAnsi="Garamond"/>
+          <w:sz w:val="20"/>
+          <w:szCs w:val="20"/>
+        </w:rPr>
+        <w:t xml:space="preserve">, </w:t>
+      </w:r>
+      <w:proofErr w:type="spellStart"/>
+      <w:r>
+        <w:rPr>
+          <w:rFonts w:ascii="Garamond" w:hAnsi="Garamond"/>
+          <w:sz w:val="20"/>
+          <w:szCs w:val="20"/>
+        </w:rPr>
+        <w:t>EventProcessor</w:t>
+      </w:r>
+      <w:proofErr w:type="spellEnd"/>
+      <w:r>
+        <w:rPr>
+          <w:rFonts w:ascii="Garamond" w:hAnsi="Garamond"/>
+          <w:sz w:val="20"/>
+          <w:szCs w:val="20"/>
+        </w:rPr>
+        <w:t xml:space="preserve"> and </w:t>
+      </w:r>
+      <w:proofErr w:type="spellStart"/>
+      <w:r>
+        <w:rPr>
+          <w:rFonts w:ascii="Garamond" w:hAnsi="Garamond"/>
+          <w:sz w:val="20"/>
+          <w:szCs w:val="20"/>
+        </w:rPr>
+        <w:t>OutputStreamTerminator</w:t>
+      </w:r>
+      <w:proofErr w:type="spellEnd"/>
+      <w:r>
+        <w:rPr>
+          <w:rFonts w:ascii="Garamond" w:hAnsi="Garamond"/>
+          <w:sz w:val="20"/>
+          <w:szCs w:val="20"/>
+        </w:rPr>
+        <w:t xml:space="preserve"> thread internals – there is much common behavior – unify.</w:t>
       </w:r>
     </w:p>
     <w:p>
@@ -2122,7 +3119,43 @@
           <w:sz w:val="20"/>
           <w:szCs w:val="20"/>
         </w:rPr>
-        <w:t>Currently I deal with EOSListener only in OutputStreamtTerminators – it should be generic</w:t>
+        <w:t xml:space="preserve">Currently I deal with </w:t>
+      </w:r>
+      <w:proofErr w:type="spellStart"/>
+      <w:r>
+        <w:rPr>
+          <w:rFonts w:ascii="Garamond" w:hAnsi="Garamond"/>
+          <w:sz w:val="20"/>
+          <w:szCs w:val="20"/>
+        </w:rPr>
+        <w:t>EOSListener</w:t>
+      </w:r>
+      <w:proofErr w:type="spellEnd"/>
+      <w:r>
+        <w:rPr>
+          <w:rFonts w:ascii="Garamond" w:hAnsi="Garamond"/>
+          <w:sz w:val="20"/>
+          <w:szCs w:val="20"/>
+        </w:rPr>
+        <w:t xml:space="preserve"> only in </w:t>
+      </w:r>
+      <w:proofErr w:type="spellStart"/>
+      <w:r>
+        <w:rPr>
+          <w:rFonts w:ascii="Garamond" w:hAnsi="Garamond"/>
+          <w:sz w:val="20"/>
+          <w:szCs w:val="20"/>
+        </w:rPr>
+        <w:t>OutputStreamtTerminators</w:t>
+      </w:r>
+      <w:proofErr w:type="spellEnd"/>
+      <w:r>
+        <w:rPr>
+          <w:rFonts w:ascii="Garamond" w:hAnsi="Garamond"/>
+          <w:sz w:val="20"/>
+          <w:szCs w:val="20"/>
+        </w:rPr>
+        <w:t xml:space="preserve"> – it should be generic</w:t>
       </w:r>
       <w:r>
         <w:rPr>

</xml_diff>

<commit_message>
streghtened testing for 'missing value' cases
</commit_message>
<xml_diff>
--- a/doc/Events API (events-api) TODO.docx
+++ b/doc/Events API (events-api) TODO.docx
@@ -61,71 +61,8 @@
           <w:szCs w:val="20"/>
           <w:u w:val="none"/>
         </w:rPr>
-        <w:t xml:space="preserve">Make </w:t>
-      </w:r>
-      <w:proofErr w:type="spellStart"/>
-      <w:r>
-        <w:rPr>
-          <w:rStyle w:val="Hyperlink"/>
-          <w:rFonts w:ascii="Garamond" w:hAnsi="Garamond"/>
-          <w:color w:val="000000"/>
-          <w:sz w:val="20"/>
-          <w:szCs w:val="20"/>
-          <w:u w:val="none"/>
-        </w:rPr>
-        <w:t>PropertyFactory</w:t>
-      </w:r>
-      <w:proofErr w:type="spellEnd"/>
-      <w:r>
-        <w:rPr>
-          <w:rStyle w:val="Hyperlink"/>
-          <w:rFonts w:ascii="Garamond" w:hAnsi="Garamond"/>
-          <w:color w:val="000000"/>
-          <w:sz w:val="20"/>
-          <w:szCs w:val="20"/>
-          <w:u w:val="none"/>
-        </w:rPr>
-        <w:t xml:space="preserve"> a non-static, and allow it to be configured with patterns (time patterns, </w:t>
-      </w:r>
-      <w:proofErr w:type="spellStart"/>
-      <w:r>
-        <w:rPr>
-          <w:rStyle w:val="Hyperlink"/>
-          <w:rFonts w:ascii="Garamond" w:hAnsi="Garamond"/>
-          <w:color w:val="000000"/>
-          <w:sz w:val="20"/>
-          <w:szCs w:val="20"/>
-          <w:u w:val="none"/>
-        </w:rPr>
-        <w:t>etc</w:t>
-      </w:r>
-      <w:proofErr w:type="spellEnd"/>
-      <w:r>
-        <w:rPr>
-          <w:rStyle w:val="Hyperlink"/>
-          <w:rFonts w:ascii="Garamond" w:hAnsi="Garamond"/>
-          <w:color w:val="000000"/>
-          <w:sz w:val="20"/>
-          <w:szCs w:val="20"/>
-          <w:u w:val="none"/>
-        </w:rPr>
-        <w:t>).</w:t>
-      </w:r>
-    </w:p>
-    <w:p>
-      <w:pPr>
-        <w:pStyle w:val="ListParagraph"/>
-        <w:spacing w:before="100" w:beforeAutospacing="1" w:after="24"/>
-        <w:ind w:left="360"/>
-        <w:rPr>
-          <w:rStyle w:val="Hyperlink"/>
-          <w:rFonts w:ascii="Garamond" w:hAnsi="Garamond"/>
-          <w:color w:val="000000"/>
-          <w:sz w:val="20"/>
-          <w:szCs w:val="20"/>
-          <w:u w:val="none"/>
-        </w:rPr>
-      </w:pPr>
+        <w:t>Make PropertyFactory a non-static, and allow it to be configured with patterns (time patterns, etc).</w:t>
+      </w:r>
     </w:p>
     <w:p>
       <w:pPr>
@@ -145,147 +82,388 @@
           <w:u w:val="none"/>
         </w:rPr>
       </w:pPr>
-      <w:proofErr w:type="spellStart"/>
-      <w:r>
-        <w:rPr>
-          <w:rStyle w:val="Hyperlink"/>
-          <w:rFonts w:ascii="Garamond" w:hAnsi="Garamond"/>
-          <w:color w:val="000000"/>
-          <w:sz w:val="20"/>
-          <w:szCs w:val="20"/>
-          <w:u w:val="none"/>
-        </w:rPr>
-        <w:t>TimestampProperty</w:t>
-      </w:r>
-      <w:proofErr w:type="spellEnd"/>
-      <w:r>
-        <w:rPr>
-          <w:rStyle w:val="Hyperlink"/>
-          <w:rFonts w:ascii="Garamond" w:hAnsi="Garamond"/>
-          <w:color w:val="000000"/>
-          <w:sz w:val="20"/>
-          <w:szCs w:val="20"/>
-          <w:u w:val="none"/>
-        </w:rPr>
-        <w:t xml:space="preserve"> – Have a </w:t>
-      </w:r>
-      <w:proofErr w:type="spellStart"/>
-      <w:r>
-        <w:rPr>
-          <w:rStyle w:val="Hyperlink"/>
-          <w:rFonts w:ascii="Garamond" w:hAnsi="Garamond"/>
-          <w:color w:val="000000"/>
-          <w:sz w:val="20"/>
-          <w:szCs w:val="20"/>
-          <w:u w:val="none"/>
-        </w:rPr>
-        <w:t>TimeProperty</w:t>
-      </w:r>
-      <w:proofErr w:type="spellEnd"/>
-      <w:r>
-        <w:rPr>
-          <w:rStyle w:val="Hyperlink"/>
-          <w:rFonts w:ascii="Garamond" w:hAnsi="Garamond"/>
-          <w:color w:val="000000"/>
-          <w:sz w:val="20"/>
-          <w:szCs w:val="20"/>
-          <w:u w:val="none"/>
-        </w:rPr>
-        <w:t xml:space="preserve"> that supports conversions from and to timestamps (time, date, </w:t>
-      </w:r>
-      <w:proofErr w:type="spellStart"/>
-      <w:r>
-        <w:rPr>
-          <w:rStyle w:val="Hyperlink"/>
-          <w:rFonts w:ascii="Garamond" w:hAnsi="Garamond"/>
-          <w:color w:val="000000"/>
-          <w:sz w:val="20"/>
-          <w:szCs w:val="20"/>
-          <w:u w:val="none"/>
-        </w:rPr>
-        <w:t>etc</w:t>
-      </w:r>
-      <w:proofErr w:type="spellEnd"/>
-      <w:r>
-        <w:rPr>
-          <w:rStyle w:val="Hyperlink"/>
-          <w:rFonts w:ascii="Garamond" w:hAnsi="Garamond"/>
-          <w:color w:val="000000"/>
-          <w:sz w:val="20"/>
-          <w:szCs w:val="20"/>
-          <w:u w:val="none"/>
-        </w:rPr>
-        <w:t xml:space="preserve">), and the “timestamp” quality is given by a higher attribute that only exists in CSV. </w:t>
-      </w:r>
-      <w:r>
-        <w:rPr>
-          <w:rStyle w:val="Hyperlink"/>
-          <w:rFonts w:ascii="Garamond" w:hAnsi="Garamond"/>
-          <w:color w:val="000000"/>
-          <w:sz w:val="20"/>
-          <w:szCs w:val="20"/>
-          <w:u w:val="none"/>
-        </w:rPr>
-        <w:t xml:space="preserve">The value type of the </w:t>
-      </w:r>
-      <w:proofErr w:type="spellStart"/>
-      <w:r>
-        <w:rPr>
-          <w:rStyle w:val="Hyperlink"/>
-          <w:rFonts w:ascii="Garamond" w:hAnsi="Garamond"/>
-          <w:color w:val="000000"/>
-          <w:sz w:val="20"/>
-          <w:szCs w:val="20"/>
-          <w:u w:val="none"/>
-        </w:rPr>
-        <w:t>TimeProperty</w:t>
-      </w:r>
-      <w:proofErr w:type="spellEnd"/>
-      <w:r>
-        <w:rPr>
-          <w:rStyle w:val="Hyperlink"/>
-          <w:rFonts w:ascii="Garamond" w:hAnsi="Garamond"/>
-          <w:color w:val="000000"/>
-          <w:sz w:val="20"/>
-          <w:szCs w:val="20"/>
-          <w:u w:val="none"/>
-        </w:rPr>
-        <w:t xml:space="preserve"> is Long (and represents the UTC timestamp). </w:t>
-      </w:r>
-      <w:r>
-        <w:rPr>
-          <w:rStyle w:val="Hyperlink"/>
-          <w:rFonts w:ascii="Garamond" w:hAnsi="Garamond"/>
-          <w:color w:val="000000"/>
-          <w:sz w:val="20"/>
-          <w:szCs w:val="20"/>
-          <w:u w:val="none"/>
-        </w:rPr>
-        <w:t xml:space="preserve">The name of the </w:t>
-      </w:r>
-      <w:proofErr w:type="spellStart"/>
-      <w:r>
-        <w:rPr>
-          <w:rStyle w:val="Hyperlink"/>
-          <w:rFonts w:ascii="Garamond" w:hAnsi="Garamond"/>
-          <w:color w:val="000000"/>
-          <w:sz w:val="20"/>
-          <w:szCs w:val="20"/>
-          <w:u w:val="none"/>
-        </w:rPr>
-        <w:t>TimeProperty</w:t>
-      </w:r>
-      <w:proofErr w:type="spellEnd"/>
-      <w:r>
-        <w:rPr>
-          <w:rStyle w:val="Hyperlink"/>
-          <w:rFonts w:ascii="Garamond" w:hAnsi="Garamond"/>
-          <w:color w:val="000000"/>
-          <w:sz w:val="20"/>
-          <w:szCs w:val="20"/>
-          <w:u w:val="none"/>
-        </w:rPr>
-        <w:t xml:space="preserve"> can be anything, not only “timestamp”. “timestamp” is a CSV thing.</w:t>
+      <w:r>
+        <w:rPr>
+          <w:rStyle w:val="Hyperlink"/>
+          <w:rFonts w:ascii="Garamond" w:hAnsi="Garamond"/>
+          <w:b/>
+          <w:color w:val="000000"/>
+          <w:sz w:val="20"/>
+          <w:szCs w:val="20"/>
+          <w:u w:val="none"/>
+        </w:rPr>
+        <w:t xml:space="preserve">Query </w:t>
+      </w:r>
+      <w:r>
+        <w:rPr>
+          <w:rStyle w:val="Hyperlink"/>
+          <w:rFonts w:ascii="Garamond" w:hAnsi="Garamond"/>
+          <w:b/>
+          <w:color w:val="000000"/>
+          <w:sz w:val="20"/>
+          <w:szCs w:val="20"/>
+          <w:u w:val="none"/>
+        </w:rPr>
+        <w:t>I</w:t>
+      </w:r>
+      <w:r>
+        <w:rPr>
+          <w:rStyle w:val="Hyperlink"/>
+          <w:rFonts w:ascii="Garamond" w:hAnsi="Garamond"/>
+          <w:b/>
+          <w:color w:val="000000"/>
+          <w:sz w:val="20"/>
+          <w:szCs w:val="20"/>
+          <w:u w:val="none"/>
+        </w:rPr>
+        <w:t>mprovements</w:t>
+      </w:r>
+      <w:r>
+        <w:rPr>
+          <w:rStyle w:val="Hyperlink"/>
+          <w:rFonts w:ascii="Garamond" w:hAnsi="Garamond"/>
+          <w:b/>
+          <w:color w:val="000000"/>
+          <w:sz w:val="20"/>
+          <w:szCs w:val="20"/>
+          <w:u w:val="none"/>
+        </w:rPr>
+        <w:t>:</w:t>
+      </w:r>
+    </w:p>
+    <w:p>
+      <w:pPr>
+        <w:pStyle w:val="ListParagraph"/>
+        <w:numPr>
+          <w:ilvl w:val="1"/>
+          <w:numId w:val="3"/>
+        </w:numPr>
+        <w:spacing w:before="100" w:beforeAutospacing="1" w:after="24"/>
+        <w:rPr>
+          <w:rStyle w:val="Hyperlink"/>
+          <w:rFonts w:ascii="Garamond" w:hAnsi="Garamond"/>
+          <w:color w:val="000000"/>
+          <w:sz w:val="20"/>
+          <w:szCs w:val="20"/>
+          <w:u w:val="none"/>
+        </w:rPr>
+      </w:pPr>
+      <w:r>
+        <w:rPr>
+          <w:rStyle w:val="Hyperlink"/>
+          <w:rFonts w:ascii="Garamond" w:hAnsi="Garamond"/>
+          <w:color w:val="000000"/>
+          <w:sz w:val="20"/>
+          <w:szCs w:val="20"/>
+          <w:u w:val="none"/>
+        </w:rPr>
+        <w:t>Keep O'Reilly Regular Expressions fresh, so I can de-yellow.</w:t>
+      </w:r>
+      <w:r>
+        <w:rPr>
+          <w:rStyle w:val="Hyperlink"/>
+          <w:rFonts w:ascii="Garamond" w:hAnsi="Garamond"/>
+          <w:color w:val="000000"/>
+          <w:sz w:val="20"/>
+          <w:szCs w:val="20"/>
+          <w:u w:val="none"/>
+        </w:rPr>
+        <w:t xml:space="preserve"> – De-yellow and implement standard compliant regular expression query support.</w:t>
+      </w:r>
+      <w:bookmarkStart w:id="0" w:name="_GoBack"/>
+      <w:bookmarkEnd w:id="0"/>
+    </w:p>
+    <w:p>
+      <w:pPr>
+        <w:pStyle w:val="ListParagraph"/>
+        <w:numPr>
+          <w:ilvl w:val="1"/>
+          <w:numId w:val="7"/>
+        </w:numPr>
+        <w:spacing w:before="100" w:beforeAutospacing="1" w:after="24"/>
+        <w:ind w:left="1080"/>
+        <w:rPr>
+          <w:rStyle w:val="Hyperlink"/>
+          <w:rFonts w:ascii="Garamond" w:hAnsi="Garamond"/>
+          <w:color w:val="000000"/>
+          <w:sz w:val="20"/>
+          <w:szCs w:val="20"/>
+          <w:u w:val="none"/>
+        </w:rPr>
+      </w:pPr>
+      <w:r>
+        <w:rPr>
+          <w:rStyle w:val="Hyperlink"/>
+          <w:rFonts w:ascii="Garamond" w:hAnsi="Garamond"/>
+          <w:color w:val="000000"/>
+          <w:sz w:val="20"/>
+          <w:szCs w:val="20"/>
+          <w:u w:val="none"/>
+        </w:rPr>
+        <w:t>Display the first event that matches the query and then immediately exit the runtime (--first [count])</w:t>
+      </w:r>
+    </w:p>
+    <w:p>
+      <w:pPr>
+        <w:pStyle w:val="ListParagraph"/>
+        <w:numPr>
+          <w:ilvl w:val="1"/>
+          <w:numId w:val="7"/>
+        </w:numPr>
+        <w:spacing w:before="100" w:beforeAutospacing="1" w:after="24"/>
+        <w:ind w:left="1080"/>
+        <w:rPr>
+          <w:rStyle w:val="Hyperlink"/>
+          <w:rFonts w:ascii="Garamond" w:hAnsi="Garamond"/>
+          <w:color w:val="000000"/>
+          <w:sz w:val="20"/>
+          <w:szCs w:val="20"/>
+          <w:u w:val="none"/>
+        </w:rPr>
+      </w:pPr>
+      <w:r>
+        <w:rPr>
+          <w:rStyle w:val="Hyperlink"/>
+          <w:rFonts w:ascii="Garamond" w:hAnsi="Garamond"/>
+          <w:color w:val="000000"/>
+          <w:sz w:val="20"/>
+          <w:szCs w:val="20"/>
+          <w:u w:val="none"/>
+        </w:rPr>
+        <w:t>Display the last query that matches the query (--last [count]): optimization for files – start from the bottom?</w:t>
+      </w:r>
+    </w:p>
+    <w:p>
+      <w:pPr>
+        <w:pStyle w:val="ListParagraph"/>
+        <w:numPr>
+          <w:ilvl w:val="1"/>
+          <w:numId w:val="7"/>
+        </w:numPr>
+        <w:spacing w:before="100" w:beforeAutospacing="1" w:after="24"/>
+        <w:ind w:left="1080"/>
+        <w:rPr>
+          <w:rStyle w:val="Hyperlink"/>
+          <w:rFonts w:ascii="Garamond" w:hAnsi="Garamond"/>
+          <w:color w:val="000000"/>
+          <w:sz w:val="20"/>
+          <w:szCs w:val="20"/>
+          <w:u w:val="none"/>
+        </w:rPr>
+      </w:pPr>
+      <w:r>
+        <w:rPr>
+          <w:rStyle w:val="Hyperlink"/>
+          <w:rFonts w:ascii="Garamond" w:hAnsi="Garamond"/>
+          <w:color w:val="000000"/>
+          <w:sz w:val="20"/>
+          <w:szCs w:val="20"/>
+          <w:u w:val="none"/>
+        </w:rPr>
+        <w:t xml:space="preserve">Time bounds --from </w:t>
+      </w:r>
+      <w:r>
+        <w:rPr>
+          <w:rStyle w:val="Hyperlink"/>
+          <w:rFonts w:ascii="Garamond" w:hAnsi="Garamond"/>
+          <w:color w:val="000000"/>
+          <w:sz w:val="20"/>
+          <w:szCs w:val="20"/>
+          <w:u w:val="none"/>
+        </w:rPr>
+        <w:t>–</w:t>
+      </w:r>
+      <w:r>
+        <w:rPr>
+          <w:rStyle w:val="Hyperlink"/>
+          <w:rFonts w:ascii="Garamond" w:hAnsi="Garamond"/>
+          <w:color w:val="000000"/>
+          <w:sz w:val="20"/>
+          <w:szCs w:val="20"/>
+          <w:u w:val="none"/>
+        </w:rPr>
+        <w:t>to</w:t>
+      </w:r>
+      <w:r>
+        <w:rPr>
+          <w:rStyle w:val="Hyperlink"/>
+          <w:rFonts w:ascii="Garamond" w:hAnsi="Garamond"/>
+          <w:color w:val="000000"/>
+          <w:sz w:val="20"/>
+          <w:szCs w:val="20"/>
+          <w:u w:val="none"/>
+        </w:rPr>
+        <w:t>.</w:t>
+      </w:r>
+    </w:p>
+    <w:p>
+      <w:pPr>
+        <w:pStyle w:val="ListParagraph"/>
+        <w:numPr>
+          <w:ilvl w:val="1"/>
+          <w:numId w:val="7"/>
+        </w:numPr>
+        <w:spacing w:before="100" w:beforeAutospacing="1" w:after="24"/>
+        <w:ind w:left="1080"/>
+        <w:rPr>
+          <w:rStyle w:val="Hyperlink"/>
+          <w:rFonts w:ascii="Garamond" w:hAnsi="Garamond"/>
+          <w:b/>
+          <w:color w:val="000000"/>
+          <w:sz w:val="20"/>
+          <w:szCs w:val="20"/>
+          <w:u w:val="none"/>
+        </w:rPr>
+      </w:pPr>
+      <w:r>
+        <w:rPr>
+          <w:rStyle w:val="Hyperlink"/>
+          <w:rFonts w:ascii="Garamond" w:hAnsi="Garamond"/>
+          <w:color w:val="000000"/>
+          <w:sz w:val="20"/>
+          <w:szCs w:val="20"/>
+          <w:u w:val="none"/>
+        </w:rPr>
+        <w:t>Generic query language (and, or, parentheses). Look at what is already out there.</w:t>
+      </w:r>
+      <w:r>
+        <w:rPr>
+          <w:rStyle w:val="Hyperlink"/>
+          <w:rFonts w:ascii="Garamond" w:hAnsi="Garamond"/>
+          <w:b/>
+          <w:color w:val="000000"/>
+          <w:sz w:val="20"/>
+          <w:szCs w:val="20"/>
+          <w:u w:val="none"/>
+        </w:rPr>
+        <w:t xml:space="preserve"> </w:t>
+      </w:r>
+    </w:p>
+    <w:p>
+      <w:pPr>
+        <w:pStyle w:val="ListParagraph"/>
+        <w:numPr>
+          <w:ilvl w:val="1"/>
+          <w:numId w:val="7"/>
+        </w:numPr>
+        <w:spacing w:before="100" w:beforeAutospacing="1" w:after="24"/>
+        <w:ind w:left="1080"/>
+        <w:rPr>
+          <w:rStyle w:val="Hyperlink"/>
+          <w:rFonts w:ascii="Garamond" w:hAnsi="Garamond"/>
+          <w:color w:val="000000"/>
+          <w:sz w:val="20"/>
+          <w:szCs w:val="20"/>
+          <w:u w:val="none"/>
+        </w:rPr>
+      </w:pPr>
+      <w:r>
+        <w:rPr>
+          <w:rStyle w:val="Hyperlink"/>
+          <w:rFonts w:ascii="Garamond" w:hAnsi="Garamond"/>
+          <w:color w:val="000000"/>
+          <w:sz w:val="20"/>
+          <w:szCs w:val="20"/>
+          <w:u w:val="none"/>
+        </w:rPr>
+        <w:t>Should allow for null output queues. It’ll just discard events, but makes easy configuring stuff. Think /dev/null.</w:t>
+      </w:r>
+      <w:r>
+        <w:rPr>
+          <w:rStyle w:val="Hyperlink"/>
+          <w:rFonts w:ascii="Garamond" w:hAnsi="Garamond"/>
+          <w:color w:val="000000"/>
+          <w:sz w:val="20"/>
+          <w:szCs w:val="20"/>
+          <w:u w:val="none"/>
+        </w:rPr>
+        <w:br/>
+      </w:r>
+    </w:p>
+    <w:p>
+      <w:pPr>
+        <w:pStyle w:val="ListParagraph"/>
+        <w:numPr>
+          <w:ilvl w:val="0"/>
+          <w:numId w:val="3"/>
+        </w:numPr>
+        <w:spacing w:before="100" w:beforeAutospacing="1" w:after="24"/>
+        <w:ind w:left="360"/>
+        <w:rPr>
+          <w:rStyle w:val="Hyperlink"/>
+          <w:rFonts w:ascii="Garamond" w:hAnsi="Garamond"/>
+          <w:color w:val="000000"/>
+          <w:sz w:val="20"/>
+          <w:szCs w:val="20"/>
+          <w:u w:val="none"/>
+        </w:rPr>
+      </w:pPr>
+    </w:p>
+    <w:p>
+      <w:pPr>
+        <w:pStyle w:val="ListParagraph"/>
+        <w:spacing w:before="100" w:beforeAutospacing="1" w:after="24"/>
+        <w:ind w:left="360"/>
+        <w:rPr>
+          <w:rStyle w:val="Hyperlink"/>
+          <w:rFonts w:ascii="Garamond" w:hAnsi="Garamond"/>
+          <w:color w:val="000000"/>
+          <w:sz w:val="20"/>
+          <w:szCs w:val="20"/>
+          <w:u w:val="none"/>
+        </w:rPr>
+      </w:pPr>
+    </w:p>
+    <w:p>
+      <w:pPr>
+        <w:pStyle w:val="ListParagraph"/>
+        <w:numPr>
+          <w:ilvl w:val="0"/>
+          <w:numId w:val="3"/>
+        </w:numPr>
+        <w:spacing w:before="100" w:beforeAutospacing="1" w:after="24"/>
+        <w:ind w:left="360"/>
+        <w:rPr>
+          <w:rStyle w:val="Hyperlink"/>
+          <w:rFonts w:ascii="Garamond" w:hAnsi="Garamond"/>
+          <w:color w:val="000000"/>
+          <w:sz w:val="20"/>
+          <w:szCs w:val="20"/>
+          <w:u w:val="none"/>
+        </w:rPr>
+      </w:pPr>
+      <w:r>
+        <w:rPr>
+          <w:rStyle w:val="Hyperlink"/>
+          <w:rFonts w:ascii="Garamond" w:hAnsi="Garamond"/>
+          <w:color w:val="000000"/>
+          <w:sz w:val="20"/>
+          <w:szCs w:val="20"/>
+          <w:u w:val="none"/>
+        </w:rPr>
+        <w:t xml:space="preserve">TimestampProperty – Have a TimeProperty that supports conversions from and to timestamps (time, date, etc), and the “timestamp” quality is given by a higher attribute that only exists in CSV. </w:t>
+      </w:r>
+      <w:r>
+        <w:rPr>
+          <w:rStyle w:val="Hyperlink"/>
+          <w:rFonts w:ascii="Garamond" w:hAnsi="Garamond"/>
+          <w:color w:val="000000"/>
+          <w:sz w:val="20"/>
+          <w:szCs w:val="20"/>
+          <w:u w:val="none"/>
+        </w:rPr>
+        <w:t xml:space="preserve">The value type of the TimeProperty is Long (and represents the UTC timestamp). </w:t>
+      </w:r>
+      <w:r>
+        <w:rPr>
+          <w:rStyle w:val="Hyperlink"/>
+          <w:rFonts w:ascii="Garamond" w:hAnsi="Garamond"/>
+          <w:color w:val="000000"/>
+          <w:sz w:val="20"/>
+          <w:szCs w:val="20"/>
+          <w:u w:val="none"/>
+        </w:rPr>
+        <w:t>The name of the TimeProperty can be anything, not only “timestamp”. “timestamp” is a CSV thing.</w:t>
       </w:r>
       <w:r>
         <w:rPr>
@@ -298,7 +476,7 @@
         </w:rPr>
         <w:t xml:space="preserve"> Start with filling out </w:t>
       </w:r>
-      <w:hyperlink r:id="rId5" w:history="1">
+      <w:hyperlink r:id="rId5" w:anchor="Property" w:history="1">
         <w:r>
           <w:rPr>
             <w:rStyle w:val="Hyperlink"/>
@@ -360,55 +538,7 @@
           <w:szCs w:val="20"/>
           <w:u w:val="none"/>
         </w:rPr>
-        <w:t xml:space="preserve">Do I want a </w:t>
-      </w:r>
-      <w:proofErr w:type="spellStart"/>
-      <w:r>
-        <w:rPr>
-          <w:rStyle w:val="Hyperlink"/>
-          <w:rFonts w:ascii="Garamond" w:hAnsi="Garamond"/>
-          <w:color w:val="000000"/>
-          <w:sz w:val="20"/>
-          <w:szCs w:val="20"/>
-          <w:u w:val="none"/>
-        </w:rPr>
-        <w:t>TimestampProperty</w:t>
-      </w:r>
-      <w:proofErr w:type="spellEnd"/>
-      <w:r>
-        <w:rPr>
-          <w:rStyle w:val="Hyperlink"/>
-          <w:rFonts w:ascii="Garamond" w:hAnsi="Garamond"/>
-          <w:color w:val="000000"/>
-          <w:sz w:val="20"/>
-          <w:szCs w:val="20"/>
-          <w:u w:val="none"/>
-        </w:rPr>
-        <w:t xml:space="preserve"> (moment in time) and a </w:t>
-      </w:r>
-      <w:proofErr w:type="spellStart"/>
-      <w:r>
-        <w:rPr>
-          <w:rStyle w:val="Hyperlink"/>
-          <w:rFonts w:ascii="Garamond" w:hAnsi="Garamond"/>
-          <w:color w:val="000000"/>
-          <w:sz w:val="20"/>
-          <w:szCs w:val="20"/>
-          <w:u w:val="none"/>
-        </w:rPr>
-        <w:t>TimeProperty</w:t>
-      </w:r>
-      <w:proofErr w:type="spellEnd"/>
-      <w:r>
-        <w:rPr>
-          <w:rStyle w:val="Hyperlink"/>
-          <w:rFonts w:ascii="Garamond" w:hAnsi="Garamond"/>
-          <w:color w:val="000000"/>
-          <w:sz w:val="20"/>
-          <w:szCs w:val="20"/>
-          <w:u w:val="none"/>
-        </w:rPr>
-        <w:t xml:space="preserve"> (elapsed time interval, sec, ms?)</w:t>
+        <w:t>Do I want a TimestampProperty (moment in time) and a TimeProperty (elapsed time interval, sec, ms?)</w:t>
       </w:r>
     </w:p>
     <w:p>
@@ -429,8 +559,6 @@
           <w:u w:val="none"/>
         </w:rPr>
       </w:pPr>
-      <w:bookmarkStart w:id="0" w:name="_GoBack"/>
-      <w:bookmarkEnd w:id="0"/>
       <w:r>
         <w:rPr>
           <w:rStyle w:val="Hyperlink"/>
@@ -518,8 +646,6 @@
           <w:u w:val="none"/>
         </w:rPr>
       </w:pPr>
-      <w:proofErr w:type="spellStart"/>
-      <w:proofErr w:type="gramStart"/>
       <w:r>
         <w:rPr>
           <w:rStyle w:val="Hyperlink"/>
@@ -530,33 +656,7 @@
           <w:szCs w:val="20"/>
           <w:u w:val="none"/>
         </w:rPr>
-        <w:t>externalizeValue</w:t>
-      </w:r>
-      <w:proofErr w:type="spellEnd"/>
-      <w:r>
-        <w:rPr>
-          <w:rStyle w:val="Hyperlink"/>
-          <w:rFonts w:ascii="Garamond" w:hAnsi="Garamond"/>
-          <w:b/>
-          <w:color w:val="000000"/>
-          <w:sz w:val="20"/>
-          <w:szCs w:val="20"/>
-          <w:u w:val="none"/>
-        </w:rPr>
-        <w:t>(</w:t>
-      </w:r>
-      <w:proofErr w:type="gramEnd"/>
-      <w:r>
-        <w:rPr>
-          <w:rStyle w:val="Hyperlink"/>
-          <w:rFonts w:ascii="Garamond" w:hAnsi="Garamond"/>
-          <w:b/>
-          <w:color w:val="000000"/>
-          <w:sz w:val="20"/>
-          <w:szCs w:val="20"/>
-          <w:u w:val="none"/>
-        </w:rPr>
-        <w:t>)</w:t>
+        <w:t>externalizeValue()</w:t>
       </w:r>
       <w:r>
         <w:rPr>
@@ -650,44 +750,7 @@
           <w:szCs w:val="20"/>
           <w:u w:val="none"/>
         </w:rPr>
-        <w:t xml:space="preserve">Get rid of </w:t>
-      </w:r>
-      <w:proofErr w:type="spellStart"/>
-      <w:proofErr w:type="gramStart"/>
-      <w:r>
-        <w:rPr>
-          <w:rStyle w:val="Hyperlink"/>
-          <w:rFonts w:ascii="Garamond" w:hAnsi="Garamond"/>
-          <w:color w:val="000000"/>
-          <w:sz w:val="20"/>
-          <w:szCs w:val="20"/>
-          <w:u w:val="none"/>
-        </w:rPr>
-        <w:t>getPropertyByKey</w:t>
-      </w:r>
-      <w:proofErr w:type="spellEnd"/>
-      <w:r>
-        <w:rPr>
-          <w:rStyle w:val="Hyperlink"/>
-          <w:rFonts w:ascii="Garamond" w:hAnsi="Garamond"/>
-          <w:color w:val="000000"/>
-          <w:sz w:val="20"/>
-          <w:szCs w:val="20"/>
-          <w:u w:val="none"/>
-        </w:rPr>
-        <w:t>(</w:t>
-      </w:r>
-      <w:proofErr w:type="gramEnd"/>
-      <w:r>
-        <w:rPr>
-          <w:rStyle w:val="Hyperlink"/>
-          <w:rFonts w:ascii="Garamond" w:hAnsi="Garamond"/>
-          <w:color w:val="000000"/>
-          <w:sz w:val="20"/>
-          <w:szCs w:val="20"/>
-          <w:u w:val="none"/>
-        </w:rPr>
-        <w:t xml:space="preserve">) and propagate that through dependencies. </w:t>
+        <w:t xml:space="preserve">Get rid of getPropertyByKey() and propagate that through dependencies. </w:t>
       </w:r>
       <w:r>
         <w:rPr>
@@ -789,79 +852,18 @@
           <w:szCs w:val="20"/>
           <w:u w:val="none"/>
         </w:rPr>
-        <w:t xml:space="preserve">Convenience </w:t>
-      </w:r>
-      <w:proofErr w:type="spellStart"/>
-      <w:r>
-        <w:rPr>
-          <w:rStyle w:val="Hyperlink"/>
-          <w:rFonts w:ascii="Garamond" w:hAnsi="Garamond"/>
-          <w:color w:val="000000"/>
-          <w:sz w:val="20"/>
-          <w:szCs w:val="20"/>
-          <w:u w:val="none"/>
-        </w:rPr>
-        <w:t>setStringProperty</w:t>
-      </w:r>
-      <w:proofErr w:type="spellEnd"/>
-      <w:r>
-        <w:rPr>
-          <w:rStyle w:val="Hyperlink"/>
-          <w:rFonts w:ascii="Garamond" w:hAnsi="Garamond"/>
-          <w:color w:val="000000"/>
-          <w:sz w:val="20"/>
-          <w:szCs w:val="20"/>
-          <w:u w:val="none"/>
-        </w:rPr>
-        <w:t>(</w:t>
-      </w:r>
-      <w:proofErr w:type="gramStart"/>
-      <w:r>
-        <w:rPr>
-          <w:rStyle w:val="Hyperlink"/>
-          <w:rFonts w:ascii="Garamond" w:hAnsi="Garamond"/>
-          <w:color w:val="000000"/>
-          <w:sz w:val="20"/>
-          <w:szCs w:val="20"/>
-          <w:u w:val="none"/>
-        </w:rPr>
-        <w:t>)</w:t>
-      </w:r>
-      <w:r>
-        <w:rPr>
-          <w:rStyle w:val="Hyperlink"/>
-          <w:rFonts w:ascii="Garamond" w:hAnsi="Garamond"/>
-          <w:color w:val="000000"/>
-          <w:sz w:val="20"/>
-          <w:szCs w:val="20"/>
-          <w:u w:val="none"/>
-        </w:rPr>
-        <w:t>.</w:t>
-      </w:r>
-      <w:proofErr w:type="spellStart"/>
-      <w:r>
-        <w:rPr>
-          <w:rStyle w:val="Hyperlink"/>
-          <w:rFonts w:ascii="Garamond" w:hAnsi="Garamond"/>
-          <w:color w:val="000000"/>
-          <w:sz w:val="20"/>
-          <w:szCs w:val="20"/>
-          <w:u w:val="none"/>
-        </w:rPr>
-        <w:t>removeStringProperty</w:t>
-      </w:r>
-      <w:proofErr w:type="spellEnd"/>
-      <w:proofErr w:type="gramEnd"/>
-      <w:r>
-        <w:rPr>
-          <w:rStyle w:val="Hyperlink"/>
-          <w:rFonts w:ascii="Garamond" w:hAnsi="Garamond"/>
-          <w:color w:val="000000"/>
-          <w:sz w:val="20"/>
-          <w:szCs w:val="20"/>
-          <w:u w:val="none"/>
-        </w:rPr>
-        <w:t>()/… consistent set of methods. S</w:t>
+        <w:t>Convenience setStringProperty()</w:t>
+      </w:r>
+      <w:r>
+        <w:rPr>
+          <w:rStyle w:val="Hyperlink"/>
+          <w:rFonts w:ascii="Garamond" w:hAnsi="Garamond"/>
+          <w:color w:val="000000"/>
+          <w:sz w:val="20"/>
+          <w:szCs w:val="20"/>
+          <w:u w:val="none"/>
+        </w:rPr>
+        <w:t>.removeStringProperty()/… consistent set of methods. S</w:t>
       </w:r>
       <w:r>
         <w:rPr>
@@ -912,31 +914,7 @@
           <w:szCs w:val="20"/>
           <w:u w:val="none"/>
         </w:rPr>
-        <w:t xml:space="preserve">Some of the convenience methods need </w:t>
-      </w:r>
-      <w:proofErr w:type="spellStart"/>
-      <w:r>
-        <w:rPr>
-          <w:rStyle w:val="Hyperlink"/>
-          <w:rFonts w:ascii="Garamond" w:hAnsi="Garamond"/>
-          <w:color w:val="000000"/>
-          <w:sz w:val="20"/>
-          <w:szCs w:val="20"/>
-          <w:u w:val="none"/>
-        </w:rPr>
-        <w:t>MeasureUnit</w:t>
-      </w:r>
-      <w:proofErr w:type="spellEnd"/>
-      <w:r>
-        <w:rPr>
-          <w:rStyle w:val="Hyperlink"/>
-          <w:rFonts w:ascii="Garamond" w:hAnsi="Garamond"/>
-          <w:color w:val="000000"/>
-          <w:sz w:val="20"/>
-          <w:szCs w:val="20"/>
-          <w:u w:val="none"/>
-        </w:rPr>
-        <w:t>, some not.</w:t>
+        <w:t>Some of the convenience methods need MeasureUnit, some not.</w:t>
       </w:r>
     </w:p>
     <w:p>
@@ -996,29 +974,16 @@
           <w:u w:val="none"/>
         </w:rPr>
       </w:pPr>
-      <w:proofErr w:type="spellStart"/>
-      <w:r>
-        <w:rPr>
-          <w:rStyle w:val="Hyperlink"/>
-          <w:rFonts w:ascii="Garamond" w:hAnsi="Garamond"/>
-          <w:color w:val="000000"/>
-          <w:sz w:val="20"/>
-          <w:szCs w:val="20"/>
-          <w:u w:val="none"/>
-        </w:rPr>
-        <w:t>GenericEvent</w:t>
-      </w:r>
-      <w:proofErr w:type="spellEnd"/>
-      <w:r>
-        <w:rPr>
-          <w:rStyle w:val="Hyperlink"/>
-          <w:rFonts w:ascii="Garamond" w:hAnsi="Garamond"/>
-          <w:color w:val="000000"/>
-          <w:sz w:val="20"/>
-          <w:szCs w:val="20"/>
-          <w:u w:val="none"/>
-        </w:rPr>
-        <w:t xml:space="preserve"> implementation is not thread safe. Not sure whether I’ll ever need this, but keep this in mind.</w:t>
+      <w:r>
+        <w:rPr>
+          <w:rStyle w:val="Hyperlink"/>
+          <w:rFonts w:ascii="Garamond" w:hAnsi="Garamond"/>
+          <w:color w:val="000000"/>
+          <w:sz w:val="20"/>
+          <w:szCs w:val="20"/>
+          <w:u w:val="none"/>
+        </w:rPr>
+        <w:t>GenericEvent implementation is not thread safe. Not sure whether I’ll ever need this, but keep this in mind.</w:t>
       </w:r>
     </w:p>
     <w:p>
@@ -1060,31 +1025,7 @@
           <w:szCs w:val="20"/>
           <w:u w:val="none"/>
         </w:rPr>
-        <w:t xml:space="preserve">: Move </w:t>
-      </w:r>
-      <w:proofErr w:type="spellStart"/>
-      <w:r>
-        <w:rPr>
-          <w:rStyle w:val="Hyperlink"/>
-          <w:rFonts w:ascii="Garamond" w:hAnsi="Garamond"/>
-          <w:color w:val="000000"/>
-          <w:sz w:val="20"/>
-          <w:szCs w:val="20"/>
-          <w:u w:val="none"/>
-        </w:rPr>
-        <w:t>OSType</w:t>
-      </w:r>
-      <w:proofErr w:type="spellEnd"/>
-      <w:r>
-        <w:rPr>
-          <w:rStyle w:val="Hyperlink"/>
-          <w:rFonts w:ascii="Garamond" w:hAnsi="Garamond"/>
-          <w:color w:val="000000"/>
-          <w:sz w:val="20"/>
-          <w:szCs w:val="20"/>
-          <w:u w:val="none"/>
-        </w:rPr>
-        <w:t xml:space="preserve"> into utilities, alongside OS.</w:t>
+        <w:t>: Move OSType into utilities, alongside OS.</w:t>
       </w:r>
       <w:r>
         <w:rPr>
@@ -1126,9 +1067,8 @@
           <w:szCs w:val="20"/>
           <w:u w:val="none"/>
         </w:rPr>
-        <w:t>Refactor to novaordis-</w:t>
-      </w:r>
-      <w:proofErr w:type="spellStart"/>
+        <w:t>Refactor to novaordis-jbos</w:t>
+      </w:r>
       <w:r>
         <w:rPr>
           <w:rStyle w:val="Hyperlink"/>
@@ -1139,127 +1079,18 @@
           <w:szCs w:val="20"/>
           <w:u w:val="none"/>
         </w:rPr>
-        <w:t>jbos</w:t>
-      </w:r>
-      <w:r>
-        <w:rPr>
-          <w:rStyle w:val="Hyperlink"/>
-          <w:rFonts w:ascii="Garamond" w:hAnsi="Garamond"/>
-          <w:b/>
-          <w:color w:val="000000"/>
-          <w:sz w:val="20"/>
-          <w:szCs w:val="20"/>
-          <w:u w:val="none"/>
-        </w:rPr>
         <w:t>s</w:t>
       </w:r>
-      <w:proofErr w:type="spellEnd"/>
-      <w:r>
-        <w:rPr>
-          <w:rStyle w:val="Hyperlink"/>
-          <w:rFonts w:ascii="Garamond" w:hAnsi="Garamond"/>
-          <w:color w:val="000000"/>
-          <w:sz w:val="20"/>
-          <w:szCs w:val="20"/>
-          <w:u w:val="none"/>
-        </w:rPr>
-        <w:t xml:space="preserve">: JBoss-Related Heuristics. Move the JBoss-related heuristics (classpath, figuring out version, etc.) from </w:t>
-      </w:r>
-      <w:proofErr w:type="spellStart"/>
-      <w:r>
-        <w:rPr>
-          <w:rStyle w:val="Hyperlink"/>
-          <w:rFonts w:ascii="Garamond" w:hAnsi="Garamond"/>
-          <w:color w:val="000000"/>
-          <w:sz w:val="20"/>
-          <w:szCs w:val="20"/>
-          <w:u w:val="none"/>
-        </w:rPr>
-        <w:t>JmxMetricSourceDefinitionUtil</w:t>
-      </w:r>
-      <w:proofErr w:type="spellEnd"/>
-      <w:r>
-        <w:rPr>
-          <w:rStyle w:val="Hyperlink"/>
-          <w:rFonts w:ascii="Garamond" w:hAnsi="Garamond"/>
-          <w:color w:val="000000"/>
-          <w:sz w:val="20"/>
-          <w:szCs w:val="20"/>
-          <w:u w:val="none"/>
-        </w:rPr>
-        <w:t xml:space="preserve"> into a dedicated project: </w:t>
-      </w:r>
-      <w:proofErr w:type="spellStart"/>
-      <w:r>
-        <w:rPr>
-          <w:rStyle w:val="Hyperlink"/>
-          <w:rFonts w:ascii="Garamond" w:hAnsi="Garamond"/>
-          <w:color w:val="000000"/>
-          <w:sz w:val="20"/>
-          <w:szCs w:val="20"/>
-          <w:u w:val="none"/>
-        </w:rPr>
-        <w:t>jboss</w:t>
-      </w:r>
-      <w:proofErr w:type="spellEnd"/>
-      <w:r>
-        <w:rPr>
-          <w:rStyle w:val="Hyperlink"/>
-          <w:rFonts w:ascii="Garamond" w:hAnsi="Garamond"/>
-          <w:color w:val="000000"/>
-          <w:sz w:val="20"/>
-          <w:szCs w:val="20"/>
-          <w:u w:val="none"/>
-        </w:rPr>
-        <w:t>-cli and rename? novaordis-</w:t>
-      </w:r>
-      <w:proofErr w:type="spellStart"/>
-      <w:r>
-        <w:rPr>
-          <w:rStyle w:val="Hyperlink"/>
-          <w:rFonts w:ascii="Garamond" w:hAnsi="Garamond"/>
-          <w:color w:val="000000"/>
-          <w:sz w:val="20"/>
-          <w:szCs w:val="20"/>
-          <w:u w:val="none"/>
-        </w:rPr>
-        <w:t>util</w:t>
-      </w:r>
-      <w:proofErr w:type="spellEnd"/>
-      <w:r>
-        <w:rPr>
-          <w:rStyle w:val="Hyperlink"/>
-          <w:rFonts w:ascii="Garamond" w:hAnsi="Garamond"/>
-          <w:color w:val="000000"/>
-          <w:sz w:val="20"/>
-          <w:szCs w:val="20"/>
-          <w:u w:val="none"/>
-        </w:rPr>
-        <w:t>? novaordis-</w:t>
-      </w:r>
-      <w:proofErr w:type="spellStart"/>
-      <w:r>
-        <w:rPr>
-          <w:rStyle w:val="Hyperlink"/>
-          <w:rFonts w:ascii="Garamond" w:hAnsi="Garamond"/>
-          <w:color w:val="000000"/>
-          <w:sz w:val="20"/>
-          <w:szCs w:val="20"/>
-          <w:u w:val="none"/>
-        </w:rPr>
-        <w:t>jboss</w:t>
-      </w:r>
-      <w:proofErr w:type="spellEnd"/>
-      <w:r>
-        <w:rPr>
-          <w:rStyle w:val="Hyperlink"/>
-          <w:rFonts w:ascii="Garamond" w:hAnsi="Garamond"/>
-          <w:color w:val="000000"/>
-          <w:sz w:val="20"/>
-          <w:szCs w:val="20"/>
-          <w:u w:val="none"/>
-        </w:rPr>
-        <w:t>?</w:t>
+      <w:r>
+        <w:rPr>
+          <w:rStyle w:val="Hyperlink"/>
+          <w:rFonts w:ascii="Garamond" w:hAnsi="Garamond"/>
+          <w:color w:val="000000"/>
+          <w:sz w:val="20"/>
+          <w:szCs w:val="20"/>
+          <w:u w:val="none"/>
+        </w:rPr>
+        <w:t>: JBoss-Related Heuristics. Move the JBoss-related heuristics (classpath, figuring out version, etc.) from JmxMetricSourceDefinitionUtil into a dedicated project: jboss-cli and rename? novaordis-util? novaordis-jboss?</w:t>
       </w:r>
       <w:r>
         <w:rPr>
@@ -1301,6 +1132,7 @@
           <w:szCs w:val="20"/>
           <w:u w:val="none"/>
         </w:rPr>
+        <w:lastRenderedPageBreak/>
         <w:t>novaordis-ssh</w:t>
       </w:r>
       <w:r>
@@ -1312,31 +1144,7 @@
           <w:szCs w:val="20"/>
           <w:u w:val="none"/>
         </w:rPr>
-        <w:t xml:space="preserve">. Move </w:t>
-      </w:r>
-      <w:proofErr w:type="spellStart"/>
-      <w:r>
-        <w:rPr>
-          <w:rStyle w:val="Hyperlink"/>
-          <w:rFonts w:ascii="Garamond" w:hAnsi="Garamond"/>
-          <w:color w:val="000000"/>
-          <w:sz w:val="20"/>
-          <w:szCs w:val="20"/>
-          <w:u w:val="none"/>
-        </w:rPr>
-        <w:t>sshConnection</w:t>
-      </w:r>
-      <w:proofErr w:type="spellEnd"/>
-      <w:r>
-        <w:rPr>
-          <w:rStyle w:val="Hyperlink"/>
-          <w:rFonts w:ascii="Garamond" w:hAnsi="Garamond"/>
-          <w:color w:val="000000"/>
-          <w:sz w:val="20"/>
-          <w:szCs w:val="20"/>
-          <w:u w:val="none"/>
-        </w:rPr>
-        <w:t xml:space="preserve"> and all SSH stuff i</w:t>
+        <w:t>. Move sshConnection and all SSH stuff i</w:t>
       </w:r>
       <w:r>
         <w:rPr>
@@ -1348,314 +1156,6 @@
           <w:u w:val="none"/>
         </w:rPr>
         <w:t>n its own project or utilities.</w:t>
-      </w:r>
-      <w:r>
-        <w:rPr>
-          <w:rStyle w:val="Hyperlink"/>
-          <w:rFonts w:ascii="Garamond" w:hAnsi="Garamond"/>
-          <w:color w:val="000000"/>
-          <w:sz w:val="20"/>
-          <w:szCs w:val="20"/>
-          <w:u w:val="none"/>
-        </w:rPr>
-        <w:br/>
-      </w:r>
-    </w:p>
-    <w:p>
-      <w:pPr>
-        <w:pStyle w:val="ListParagraph"/>
-        <w:numPr>
-          <w:ilvl w:val="0"/>
-          <w:numId w:val="3"/>
-        </w:numPr>
-        <w:spacing w:before="100" w:beforeAutospacing="1" w:after="24"/>
-        <w:ind w:left="360"/>
-        <w:rPr>
-          <w:rStyle w:val="Hyperlink"/>
-          <w:rFonts w:ascii="Garamond" w:hAnsi="Garamond"/>
-          <w:color w:val="000000"/>
-          <w:sz w:val="20"/>
-          <w:szCs w:val="20"/>
-          <w:u w:val="none"/>
-        </w:rPr>
-      </w:pPr>
-      <w:r>
-        <w:rPr>
-          <w:rStyle w:val="Hyperlink"/>
-          <w:rFonts w:ascii="Garamond" w:hAnsi="Garamond"/>
-          <w:b/>
-          <w:color w:val="000000"/>
-          <w:sz w:val="20"/>
-          <w:szCs w:val="20"/>
-          <w:u w:val="none"/>
-        </w:rPr>
-        <w:t xml:space="preserve"> </w:t>
-      </w:r>
-      <w:r>
-        <w:rPr>
-          <w:rStyle w:val="Hyperlink"/>
-          <w:rFonts w:ascii="Garamond" w:hAnsi="Garamond"/>
-          <w:b/>
-          <w:color w:val="000000"/>
-          <w:sz w:val="20"/>
-          <w:szCs w:val="20"/>
-          <w:u w:val="none"/>
-        </w:rPr>
-        <w:t xml:space="preserve">Query </w:t>
-      </w:r>
-      <w:r>
-        <w:rPr>
-          <w:rStyle w:val="Hyperlink"/>
-          <w:rFonts w:ascii="Garamond" w:hAnsi="Garamond"/>
-          <w:b/>
-          <w:color w:val="000000"/>
-          <w:sz w:val="20"/>
-          <w:szCs w:val="20"/>
-          <w:u w:val="none"/>
-        </w:rPr>
-        <w:t>I</w:t>
-      </w:r>
-      <w:r>
-        <w:rPr>
-          <w:rStyle w:val="Hyperlink"/>
-          <w:rFonts w:ascii="Garamond" w:hAnsi="Garamond"/>
-          <w:b/>
-          <w:color w:val="000000"/>
-          <w:sz w:val="20"/>
-          <w:szCs w:val="20"/>
-          <w:u w:val="none"/>
-        </w:rPr>
-        <w:t>mprovements</w:t>
-      </w:r>
-      <w:r>
-        <w:rPr>
-          <w:rStyle w:val="Hyperlink"/>
-          <w:rFonts w:ascii="Garamond" w:hAnsi="Garamond"/>
-          <w:b/>
-          <w:color w:val="000000"/>
-          <w:sz w:val="20"/>
-          <w:szCs w:val="20"/>
-          <w:u w:val="none"/>
-        </w:rPr>
-        <w:t>:</w:t>
-      </w:r>
-    </w:p>
-    <w:p>
-      <w:pPr>
-        <w:pStyle w:val="ListParagraph"/>
-        <w:numPr>
-          <w:ilvl w:val="1"/>
-          <w:numId w:val="7"/>
-        </w:numPr>
-        <w:spacing w:before="100" w:beforeAutospacing="1" w:after="24"/>
-        <w:ind w:left="1080"/>
-        <w:rPr>
-          <w:rStyle w:val="Hyperlink"/>
-          <w:rFonts w:ascii="Garamond" w:hAnsi="Garamond"/>
-          <w:color w:val="000000"/>
-          <w:sz w:val="20"/>
-          <w:szCs w:val="20"/>
-          <w:u w:val="none"/>
-        </w:rPr>
-      </w:pPr>
-      <w:r>
-        <w:rPr>
-          <w:rStyle w:val="Hyperlink"/>
-          <w:rFonts w:ascii="Garamond" w:hAnsi="Garamond"/>
-          <w:color w:val="000000"/>
-          <w:sz w:val="20"/>
-          <w:szCs w:val="20"/>
-          <w:u w:val="none"/>
-        </w:rPr>
-        <w:t>Display the first event that matches the query and then immediately exit the runtime (--first [count])</w:t>
-      </w:r>
-    </w:p>
-    <w:p>
-      <w:pPr>
-        <w:pStyle w:val="ListParagraph"/>
-        <w:numPr>
-          <w:ilvl w:val="1"/>
-          <w:numId w:val="7"/>
-        </w:numPr>
-        <w:spacing w:before="100" w:beforeAutospacing="1" w:after="24"/>
-        <w:ind w:left="1080"/>
-        <w:rPr>
-          <w:rStyle w:val="Hyperlink"/>
-          <w:rFonts w:ascii="Garamond" w:hAnsi="Garamond"/>
-          <w:color w:val="000000"/>
-          <w:sz w:val="20"/>
-          <w:szCs w:val="20"/>
-          <w:u w:val="none"/>
-        </w:rPr>
-      </w:pPr>
-      <w:r>
-        <w:rPr>
-          <w:rStyle w:val="Hyperlink"/>
-          <w:rFonts w:ascii="Garamond" w:hAnsi="Garamond"/>
-          <w:color w:val="000000"/>
-          <w:sz w:val="20"/>
-          <w:szCs w:val="20"/>
-          <w:u w:val="none"/>
-        </w:rPr>
-        <w:t>Display the last query that matches the query (--last [count]): optimization for files – start from the bottom?</w:t>
-      </w:r>
-    </w:p>
-    <w:p>
-      <w:pPr>
-        <w:pStyle w:val="ListParagraph"/>
-        <w:numPr>
-          <w:ilvl w:val="1"/>
-          <w:numId w:val="7"/>
-        </w:numPr>
-        <w:spacing w:before="100" w:beforeAutospacing="1" w:after="24"/>
-        <w:ind w:left="1080"/>
-        <w:rPr>
-          <w:rStyle w:val="Hyperlink"/>
-          <w:rFonts w:ascii="Garamond" w:hAnsi="Garamond"/>
-          <w:color w:val="000000"/>
-          <w:sz w:val="20"/>
-          <w:szCs w:val="20"/>
-          <w:u w:val="none"/>
-        </w:rPr>
-      </w:pPr>
-      <w:r>
-        <w:rPr>
-          <w:rStyle w:val="Hyperlink"/>
-          <w:rFonts w:ascii="Garamond" w:hAnsi="Garamond"/>
-          <w:color w:val="000000"/>
-          <w:sz w:val="20"/>
-          <w:szCs w:val="20"/>
-          <w:u w:val="none"/>
-        </w:rPr>
-        <w:t xml:space="preserve">Time bounds --from </w:t>
-      </w:r>
-      <w:r>
-        <w:rPr>
-          <w:rStyle w:val="Hyperlink"/>
-          <w:rFonts w:ascii="Garamond" w:hAnsi="Garamond"/>
-          <w:color w:val="000000"/>
-          <w:sz w:val="20"/>
-          <w:szCs w:val="20"/>
-          <w:u w:val="none"/>
-        </w:rPr>
-        <w:t>–</w:t>
-      </w:r>
-      <w:r>
-        <w:rPr>
-          <w:rStyle w:val="Hyperlink"/>
-          <w:rFonts w:ascii="Garamond" w:hAnsi="Garamond"/>
-          <w:color w:val="000000"/>
-          <w:sz w:val="20"/>
-          <w:szCs w:val="20"/>
-          <w:u w:val="none"/>
-        </w:rPr>
-        <w:t>to</w:t>
-      </w:r>
-      <w:r>
-        <w:rPr>
-          <w:rStyle w:val="Hyperlink"/>
-          <w:rFonts w:ascii="Garamond" w:hAnsi="Garamond"/>
-          <w:color w:val="000000"/>
-          <w:sz w:val="20"/>
-          <w:szCs w:val="20"/>
-          <w:u w:val="none"/>
-        </w:rPr>
-        <w:t>.</w:t>
-      </w:r>
-    </w:p>
-    <w:p>
-      <w:pPr>
-        <w:pStyle w:val="ListParagraph"/>
-        <w:numPr>
-          <w:ilvl w:val="1"/>
-          <w:numId w:val="7"/>
-        </w:numPr>
-        <w:spacing w:before="100" w:beforeAutospacing="1" w:after="24"/>
-        <w:ind w:left="1080"/>
-        <w:rPr>
-          <w:rStyle w:val="Hyperlink"/>
-          <w:rFonts w:ascii="Garamond" w:hAnsi="Garamond"/>
-          <w:b/>
-          <w:color w:val="000000"/>
-          <w:sz w:val="20"/>
-          <w:szCs w:val="20"/>
-          <w:u w:val="none"/>
-        </w:rPr>
-      </w:pPr>
-      <w:r>
-        <w:rPr>
-          <w:rStyle w:val="Hyperlink"/>
-          <w:rFonts w:ascii="Garamond" w:hAnsi="Garamond"/>
-          <w:color w:val="000000"/>
-          <w:sz w:val="20"/>
-          <w:szCs w:val="20"/>
-          <w:u w:val="none"/>
-        </w:rPr>
-        <w:t xml:space="preserve">Generic query language (and, or, </w:t>
-      </w:r>
-      <w:r>
-        <w:rPr>
-          <w:rStyle w:val="Hyperlink"/>
-          <w:rFonts w:ascii="Garamond" w:hAnsi="Garamond"/>
-          <w:color w:val="000000"/>
-          <w:sz w:val="20"/>
-          <w:szCs w:val="20"/>
-          <w:u w:val="none"/>
-        </w:rPr>
-        <w:t xml:space="preserve">parentheses). Look at what is </w:t>
-      </w:r>
-      <w:r>
-        <w:rPr>
-          <w:rStyle w:val="Hyperlink"/>
-          <w:rFonts w:ascii="Garamond" w:hAnsi="Garamond"/>
-          <w:color w:val="000000"/>
-          <w:sz w:val="20"/>
-          <w:szCs w:val="20"/>
-          <w:u w:val="none"/>
-        </w:rPr>
-        <w:t>already out there.</w:t>
-      </w:r>
-      <w:r>
-        <w:rPr>
-          <w:rStyle w:val="Hyperlink"/>
-          <w:rFonts w:ascii="Garamond" w:hAnsi="Garamond"/>
-          <w:b/>
-          <w:color w:val="000000"/>
-          <w:sz w:val="20"/>
-          <w:szCs w:val="20"/>
-          <w:u w:val="none"/>
-        </w:rPr>
-        <w:t xml:space="preserve"> </w:t>
-      </w:r>
-    </w:p>
-    <w:p>
-      <w:pPr>
-        <w:pStyle w:val="ListParagraph"/>
-        <w:numPr>
-          <w:ilvl w:val="1"/>
-          <w:numId w:val="7"/>
-        </w:numPr>
-        <w:spacing w:before="100" w:beforeAutospacing="1" w:after="24"/>
-        <w:ind w:left="1080"/>
-        <w:rPr>
-          <w:rStyle w:val="Hyperlink"/>
-          <w:rFonts w:ascii="Garamond" w:hAnsi="Garamond"/>
-          <w:color w:val="000000"/>
-          <w:sz w:val="20"/>
-          <w:szCs w:val="20"/>
-          <w:u w:val="none"/>
-        </w:rPr>
-      </w:pPr>
-      <w:r>
-        <w:rPr>
-          <w:rStyle w:val="Hyperlink"/>
-          <w:rFonts w:ascii="Garamond" w:hAnsi="Garamond"/>
-          <w:color w:val="000000"/>
-          <w:sz w:val="20"/>
-          <w:szCs w:val="20"/>
-          <w:u w:val="none"/>
-        </w:rPr>
-        <w:t>Should allow for null output queues. It’ll just discard events, but makes easy configuring stuff. Think /dev/null.</w:t>
       </w:r>
       <w:r>
         <w:rPr>
@@ -1788,7 +1288,6 @@
           <w:szCs w:val="20"/>
           <w:u w:val="none"/>
         </w:rPr>
-        <w:lastRenderedPageBreak/>
         <w:t>Property in-line Sorting</w:t>
       </w:r>
       <w:r>
@@ -1800,81 +1299,7 @@
           <w:szCs w:val="20"/>
           <w:u w:val="none"/>
         </w:rPr>
-        <w:t xml:space="preserve"> based on Priority vs. addition order </w:t>
-      </w:r>
-      <w:proofErr w:type="spellStart"/>
-      <w:proofErr w:type="gramStart"/>
-      <w:r>
-        <w:rPr>
-          <w:rStyle w:val="Hyperlink"/>
-          <w:rFonts w:ascii="Garamond" w:hAnsi="Garamond"/>
-          <w:color w:val="000000"/>
-          <w:sz w:val="20"/>
-          <w:szCs w:val="20"/>
-          <w:u w:val="none"/>
-        </w:rPr>
-        <w:t>getPropertyList</w:t>
-      </w:r>
-      <w:proofErr w:type="spellEnd"/>
-      <w:r>
-        <w:rPr>
-          <w:rStyle w:val="Hyperlink"/>
-          <w:rFonts w:ascii="Garamond" w:hAnsi="Garamond"/>
-          <w:color w:val="000000"/>
-          <w:sz w:val="20"/>
-          <w:szCs w:val="20"/>
-          <w:u w:val="none"/>
-        </w:rPr>
-        <w:t>(</w:t>
-      </w:r>
-      <w:proofErr w:type="gramEnd"/>
-      <w:r>
-        <w:rPr>
-          <w:rStyle w:val="Hyperlink"/>
-          <w:rFonts w:ascii="Garamond" w:hAnsi="Garamond"/>
-          <w:color w:val="000000"/>
-          <w:sz w:val="20"/>
-          <w:szCs w:val="20"/>
-          <w:u w:val="none"/>
-        </w:rPr>
-        <w:t xml:space="preserve">). Consider property priority (and sorting) vs fixed order. Reconsider </w:t>
-      </w:r>
-      <w:proofErr w:type="spellStart"/>
-      <w:proofErr w:type="gramStart"/>
-      <w:r>
-        <w:rPr>
-          <w:rStyle w:val="Hyperlink"/>
-          <w:rFonts w:ascii="Garamond" w:hAnsi="Garamond"/>
-          <w:color w:val="000000"/>
-          <w:sz w:val="20"/>
-          <w:szCs w:val="20"/>
-          <w:u w:val="none"/>
-        </w:rPr>
-        <w:t>getPropertyList</w:t>
-      </w:r>
-      <w:proofErr w:type="spellEnd"/>
-      <w:r>
-        <w:rPr>
-          <w:rStyle w:val="Hyperlink"/>
-          <w:rFonts w:ascii="Garamond" w:hAnsi="Garamond"/>
-          <w:color w:val="000000"/>
-          <w:sz w:val="20"/>
-          <w:szCs w:val="20"/>
-          <w:u w:val="none"/>
-        </w:rPr>
-        <w:t>(</w:t>
-      </w:r>
-      <w:proofErr w:type="gramEnd"/>
-      <w:r>
-        <w:rPr>
-          <w:rStyle w:val="Hyperlink"/>
-          <w:rFonts w:ascii="Garamond" w:hAnsi="Garamond"/>
-          <w:color w:val="000000"/>
-          <w:sz w:val="20"/>
-          <w:szCs w:val="20"/>
-          <w:u w:val="none"/>
-        </w:rPr>
-        <w:t>);</w:t>
+        <w:t xml:space="preserve"> based on Priority vs. addition order getPropertyList(). Consider property priority (and sorting) vs fixed order. Reconsider getPropertyList();</w:t>
       </w:r>
       <w:r>
         <w:rPr>
@@ -2026,25 +1451,7 @@
           <w:sz w:val="20"/>
           <w:szCs w:val="20"/>
         </w:rPr>
-        <w:t>Break off an events-httpd-parser first time I need httpd log parsing. Follow the same pattern as for events-log4j-parser or events-</w:t>
-      </w:r>
-      <w:proofErr w:type="spellStart"/>
-      <w:r>
-        <w:rPr>
-          <w:rFonts w:ascii="Garamond" w:hAnsi="Garamond"/>
-          <w:sz w:val="20"/>
-          <w:szCs w:val="20"/>
-        </w:rPr>
-        <w:t>gc</w:t>
-      </w:r>
-      <w:proofErr w:type="spellEnd"/>
-      <w:r>
-        <w:rPr>
-          <w:rFonts w:ascii="Garamond" w:hAnsi="Garamond"/>
-          <w:sz w:val="20"/>
-          <w:szCs w:val="20"/>
-        </w:rPr>
-        <w:t>-parser.</w:t>
+        <w:t>Break off an events-httpd-parser first time I need httpd log parsing. Follow the same pattern as for events-log4j-parser or events-gc-parser.</w:t>
       </w:r>
     </w:p>
     <w:p>
@@ -2090,69 +1497,15 @@
           <w:sz w:val="20"/>
           <w:szCs w:val="20"/>
         </w:rPr>
-        <w:t xml:space="preserve">Currently we take the easy way out by wrapping a </w:t>
-      </w:r>
-      <w:proofErr w:type="spellStart"/>
-      <w:r>
-        <w:rPr>
-          <w:rFonts w:ascii="Garamond" w:hAnsi="Garamond"/>
-          <w:sz w:val="20"/>
-          <w:szCs w:val="20"/>
-        </w:rPr>
-        <w:t>HttpdLogLine</w:t>
-      </w:r>
-      <w:proofErr w:type="spellEnd"/>
-      <w:r>
-        <w:rPr>
-          <w:rFonts w:ascii="Garamond" w:hAnsi="Garamond"/>
-          <w:sz w:val="20"/>
-          <w:szCs w:val="20"/>
-        </w:rPr>
-        <w:t xml:space="preserve"> in an Event – do we</w:t>
-      </w:r>
-      <w:r>
-        <w:rPr>
-          <w:rFonts w:ascii="Garamond" w:hAnsi="Garamond"/>
-          <w:sz w:val="20"/>
-          <w:szCs w:val="20"/>
-        </w:rPr>
-        <w:t xml:space="preserve"> want to create a </w:t>
-      </w:r>
-      <w:proofErr w:type="spellStart"/>
-      <w:r>
-        <w:rPr>
-          <w:rFonts w:ascii="Garamond" w:hAnsi="Garamond"/>
-          <w:sz w:val="20"/>
-          <w:szCs w:val="20"/>
-        </w:rPr>
-        <w:t>HttpdLogEvent</w:t>
-      </w:r>
-      <w:proofErr w:type="spellEnd"/>
-      <w:r>
-        <w:rPr>
-          <w:rFonts w:ascii="Garamond" w:hAnsi="Garamond"/>
-          <w:sz w:val="20"/>
-          <w:szCs w:val="20"/>
-        </w:rPr>
-        <w:t xml:space="preserve">, by following the pattern introduced by </w:t>
-      </w:r>
-      <w:proofErr w:type="spellStart"/>
-      <w:r>
-        <w:rPr>
-          <w:rFonts w:ascii="Garamond" w:hAnsi="Garamond"/>
-          <w:sz w:val="20"/>
-          <w:szCs w:val="20"/>
-        </w:rPr>
-        <w:t>GCEvents</w:t>
-      </w:r>
-      <w:proofErr w:type="spellEnd"/>
-      <w:r>
-        <w:rPr>
-          <w:rFonts w:ascii="Garamond" w:hAnsi="Garamond"/>
-          <w:sz w:val="20"/>
-          <w:szCs w:val="20"/>
-        </w:rPr>
-        <w:t>?</w:t>
+        <w:t>Currently we take the easy way out by wrapping a HttpdLogLine in an Event – do we</w:t>
+      </w:r>
+      <w:r>
+        <w:rPr>
+          <w:rFonts w:ascii="Garamond" w:hAnsi="Garamond"/>
+          <w:sz w:val="20"/>
+          <w:szCs w:val="20"/>
+        </w:rPr>
+        <w:t xml:space="preserve"> want to create a HttpdLogEvent, by following the pattern introduced by GCEvents?</w:t>
       </w:r>
     </w:p>
     <w:p>
@@ -2232,81 +1585,7 @@
           <w:sz w:val="20"/>
           <w:szCs w:val="20"/>
         </w:rPr>
-        <w:t xml:space="preserve">07/25/16 </w:t>
-      </w:r>
-      <w:proofErr w:type="spellStart"/>
-      <w:r>
-        <w:rPr>
-          <w:rFonts w:ascii="Garamond" w:hAnsi="Garamond"/>
-          <w:sz w:val="20"/>
-          <w:szCs w:val="20"/>
-        </w:rPr>
-        <w:t>FirstRequestLineParser.identifyEnd</w:t>
-      </w:r>
-      <w:proofErr w:type="spellEnd"/>
-      <w:r>
-        <w:rPr>
-          <w:rFonts w:ascii="Garamond" w:hAnsi="Garamond"/>
-          <w:sz w:val="20"/>
-          <w:szCs w:val="20"/>
-        </w:rPr>
-        <w:t xml:space="preserve">() and </w:t>
-      </w:r>
-      <w:proofErr w:type="spellStart"/>
-      <w:r>
-        <w:rPr>
-          <w:rFonts w:ascii="Garamond" w:hAnsi="Garamond"/>
-          <w:sz w:val="20"/>
-          <w:szCs w:val="20"/>
-        </w:rPr>
-        <w:t>HttpdLogLine.parseFirstRequestLine</w:t>
-      </w:r>
-      <w:proofErr w:type="spellEnd"/>
-      <w:r>
-        <w:rPr>
-          <w:rFonts w:ascii="Garamond" w:hAnsi="Garamond"/>
-          <w:sz w:val="20"/>
-          <w:szCs w:val="20"/>
-        </w:rPr>
-        <w:t xml:space="preserve">() implementations should do the same thing, but they are doing different </w:t>
-      </w:r>
-      <w:proofErr w:type="spellStart"/>
-      <w:proofErr w:type="gramStart"/>
-      <w:r>
-        <w:rPr>
-          <w:rFonts w:ascii="Garamond" w:hAnsi="Garamond"/>
-          <w:sz w:val="20"/>
-          <w:szCs w:val="20"/>
-        </w:rPr>
-        <w:t>things:HttpdLogLine.parseFirstRequestLine</w:t>
-      </w:r>
-      <w:proofErr w:type="spellEnd"/>
-      <w:proofErr w:type="gramEnd"/>
-      <w:r>
-        <w:rPr>
-          <w:rFonts w:ascii="Garamond" w:hAnsi="Garamond"/>
-          <w:sz w:val="20"/>
-          <w:szCs w:val="20"/>
-        </w:rPr>
-        <w:t xml:space="preserve">() is more permissive and allows two or three elements ("GET /path" and "GET /path HTTP-version", while </w:t>
-      </w:r>
-      <w:proofErr w:type="spellStart"/>
-      <w:r>
-        <w:rPr>
-          <w:rFonts w:ascii="Garamond" w:hAnsi="Garamond"/>
-          <w:sz w:val="20"/>
-          <w:szCs w:val="20"/>
-        </w:rPr>
-        <w:t>FirstRequestLineParser.identifyEnd</w:t>
-      </w:r>
-      <w:proofErr w:type="spellEnd"/>
-      <w:r>
-        <w:rPr>
-          <w:rFonts w:ascii="Garamond" w:hAnsi="Garamond"/>
-          <w:sz w:val="20"/>
-          <w:szCs w:val="20"/>
-        </w:rPr>
-        <w:t>() assumes three elements. Unify the implementation.</w:t>
+        <w:t>07/25/16 FirstRequestLineParser.identifyEnd() and HttpdLogLine.parseFirstRequestLine() implementations should do the same thing, but they are doing different things:HttpdLogLine.parseFirstRequestLine() is more permissive and allows two or three elements ("GET /path" and "GET /path HTTP-version", while FirstRequestLineParser.identifyEnd() assumes three elements. Unify the implementation.</w:t>
       </w:r>
       <w:r>
         <w:rPr>
@@ -2564,25 +1843,7 @@
           <w:sz w:val="20"/>
           <w:szCs w:val="20"/>
         </w:rPr>
-        <w:t xml:space="preserve">Start with enabling the </w:t>
-      </w:r>
-      <w:proofErr w:type="gramStart"/>
-      <w:r>
-        <w:rPr>
-          <w:rFonts w:ascii="Garamond" w:hAnsi="Garamond"/>
-          <w:sz w:val="20"/>
-          <w:szCs w:val="20"/>
-        </w:rPr>
-        <w:t>commented out</w:t>
-      </w:r>
-      <w:proofErr w:type="gramEnd"/>
-      <w:r>
-        <w:rPr>
-          <w:rFonts w:ascii="Garamond" w:hAnsi="Garamond"/>
-          <w:sz w:val="20"/>
-          <w:szCs w:val="20"/>
-        </w:rPr>
-        <w:t xml:space="preserve"> test "TODO N7aq32 RETURN HERE"</w:t>
+        <w:t>Start with enabling the commented out test "TODO N7aq32 RETURN HERE"</w:t>
       </w:r>
     </w:p>
     <w:p>
@@ -2725,59 +1986,13 @@
           <w:szCs w:val="20"/>
         </w:rPr>
       </w:pPr>
-      <w:proofErr w:type="spellStart"/>
-      <w:r>
-        <w:rPr>
-          <w:rFonts w:ascii="Garamond" w:hAnsi="Garamond"/>
-          <w:sz w:val="20"/>
-          <w:szCs w:val="20"/>
-        </w:rPr>
-        <w:t>EndOfStreamListeners</w:t>
-      </w:r>
-      <w:proofErr w:type="spellEnd"/>
-      <w:r>
-        <w:rPr>
-          <w:rFonts w:ascii="Garamond" w:hAnsi="Garamond"/>
-          <w:sz w:val="20"/>
-          <w:szCs w:val="20"/>
-        </w:rPr>
-        <w:t xml:space="preserve"> management in </w:t>
-      </w:r>
-      <w:proofErr w:type="spellStart"/>
-      <w:r>
-        <w:rPr>
-          <w:rFonts w:ascii="Garamond" w:hAnsi="Garamond"/>
-          <w:sz w:val="20"/>
-          <w:szCs w:val="20"/>
-        </w:rPr>
-        <w:t>ComponentBase</w:t>
-      </w:r>
-      <w:proofErr w:type="spellEnd"/>
-      <w:r>
-        <w:rPr>
-          <w:rFonts w:ascii="Garamond" w:hAnsi="Garamond"/>
-          <w:sz w:val="20"/>
-          <w:szCs w:val="20"/>
-        </w:rPr>
-        <w:t xml:space="preserve">. Analyze </w:t>
-      </w:r>
-      <w:proofErr w:type="spellStart"/>
-      <w:r>
-        <w:rPr>
-          <w:rFonts w:ascii="Garamond" w:hAnsi="Garamond"/>
-          <w:sz w:val="20"/>
-          <w:szCs w:val="20"/>
-        </w:rPr>
-        <w:t>EndOfStreamListener</w:t>
-      </w:r>
-      <w:proofErr w:type="spellEnd"/>
-      <w:r>
-        <w:rPr>
-          <w:rFonts w:ascii="Garamond" w:hAnsi="Garamond"/>
-          <w:sz w:val="20"/>
-          <w:szCs w:val="20"/>
-        </w:rPr>
-        <w:t xml:space="preserve"> usage and decide whether we need to add thread safety for the management functions</w:t>
+      <w:r>
+        <w:rPr>
+          <w:rFonts w:ascii="Garamond" w:hAnsi="Garamond"/>
+          <w:sz w:val="20"/>
+          <w:szCs w:val="20"/>
+        </w:rPr>
+        <w:t>EndOfStreamListeners management in ComponentBase. Analyze EndOfStreamListener usage and decide whether we need to add thread safety for the management functions</w:t>
       </w:r>
       <w:r>
         <w:rPr>
@@ -2808,18 +2023,8 @@
           <w:sz w:val="20"/>
           <w:szCs w:val="20"/>
         </w:rPr>
-        <w:t xml:space="preserve">Idea: use non-blocking IO in components and read from both a data channel and a control channel. The data channel is an adapter to an </w:t>
-      </w:r>
-      <w:proofErr w:type="spellStart"/>
-      <w:r>
-        <w:rPr>
-          <w:rFonts w:ascii="Garamond" w:hAnsi="Garamond"/>
-          <w:sz w:val="20"/>
-          <w:szCs w:val="20"/>
-        </w:rPr>
-        <w:t>InputStream</w:t>
-      </w:r>
-      <w:proofErr w:type="spellEnd"/>
+        <w:t>Idea: use non-blocking IO in components and read from both a data channel and a control channel. The data channel is an adapter to an InputStream</w:t>
+      </w:r>
       <w:r>
         <w:rPr>
           <w:rFonts w:ascii="Garamond" w:hAnsi="Garamond"/>
@@ -2849,25 +2054,7 @@
           <w:sz w:val="20"/>
           <w:szCs w:val="20"/>
         </w:rPr>
-        <w:t xml:space="preserve">How to handle exceptions in the logic’s </w:t>
-      </w:r>
-      <w:proofErr w:type="gramStart"/>
-      <w:r>
-        <w:rPr>
-          <w:rFonts w:ascii="Garamond" w:hAnsi="Garamond"/>
-          <w:sz w:val="20"/>
-          <w:szCs w:val="20"/>
-        </w:rPr>
-        <w:t>process(</w:t>
-      </w:r>
-      <w:proofErr w:type="gramEnd"/>
-      <w:r>
-        <w:rPr>
-          <w:rFonts w:ascii="Garamond" w:hAnsi="Garamond"/>
-          <w:sz w:val="20"/>
-          <w:szCs w:val="20"/>
-        </w:rPr>
-        <w:t>) High level view</w:t>
+        <w:t>How to handle exceptions in the logic’s process() High level view</w:t>
       </w:r>
       <w:r>
         <w:rPr>
@@ -2898,25 +2085,7 @@
           <w:sz w:val="20"/>
           <w:szCs w:val="20"/>
         </w:rPr>
-        <w:t xml:space="preserve">Need a </w:t>
-      </w:r>
-      <w:proofErr w:type="spellStart"/>
-      <w:r>
-        <w:rPr>
-          <w:rFonts w:ascii="Garamond" w:hAnsi="Garamond"/>
-          <w:sz w:val="20"/>
-          <w:szCs w:val="20"/>
-        </w:rPr>
-        <w:t>OutputStreamEvent</w:t>
-      </w:r>
-      <w:proofErr w:type="spellEnd"/>
-      <w:r>
-        <w:rPr>
-          <w:rFonts w:ascii="Garamond" w:hAnsi="Garamond"/>
-          <w:sz w:val="20"/>
-          <w:szCs w:val="20"/>
-        </w:rPr>
-        <w:t xml:space="preserve"> that gets written to the output stream</w:t>
+        <w:t>Need a OutputStreamEvent that gets written to the output stream</w:t>
       </w:r>
       <w:r>
         <w:rPr>
@@ -2947,43 +2116,7 @@
           <w:sz w:val="20"/>
           <w:szCs w:val="20"/>
         </w:rPr>
-        <w:t xml:space="preserve">Handle </w:t>
-      </w:r>
-      <w:proofErr w:type="spellStart"/>
-      <w:r>
-        <w:rPr>
-          <w:rFonts w:ascii="Garamond" w:hAnsi="Garamond"/>
-          <w:sz w:val="20"/>
-          <w:szCs w:val="20"/>
-        </w:rPr>
-        <w:t>EndOfStream</w:t>
-      </w:r>
-      <w:proofErr w:type="spellEnd"/>
-      <w:r>
-        <w:rPr>
-          <w:rFonts w:ascii="Garamond" w:hAnsi="Garamond"/>
-          <w:sz w:val="20"/>
-          <w:szCs w:val="20"/>
-        </w:rPr>
-        <w:t xml:space="preserve"> in </w:t>
-      </w:r>
-      <w:proofErr w:type="spellStart"/>
-      <w:r>
-        <w:rPr>
-          <w:rFonts w:ascii="Garamond" w:hAnsi="Garamond"/>
-          <w:sz w:val="20"/>
-          <w:szCs w:val="20"/>
-        </w:rPr>
-        <w:t>SingleThreadedEventProcessor</w:t>
-      </w:r>
-      <w:proofErr w:type="spellEnd"/>
-      <w:r>
-        <w:rPr>
-          <w:rFonts w:ascii="Garamond" w:hAnsi="Garamond"/>
-          <w:sz w:val="20"/>
-          <w:szCs w:val="20"/>
-        </w:rPr>
-        <w:t>. Test.</w:t>
+        <w:t>Handle EndOfStream in SingleThreadedEventProcessor. Test.</w:t>
       </w:r>
     </w:p>
     <w:p>
@@ -3029,61 +2162,7 @@
           <w:sz w:val="20"/>
           <w:szCs w:val="20"/>
         </w:rPr>
-        <w:t xml:space="preserve">Refactor </w:t>
-      </w:r>
-      <w:proofErr w:type="spellStart"/>
-      <w:r>
-        <w:rPr>
-          <w:rFonts w:ascii="Garamond" w:hAnsi="Garamond"/>
-          <w:sz w:val="20"/>
-          <w:szCs w:val="20"/>
-        </w:rPr>
-        <w:t>InputStreamInitiator</w:t>
-      </w:r>
-      <w:proofErr w:type="spellEnd"/>
-      <w:r>
-        <w:rPr>
-          <w:rFonts w:ascii="Garamond" w:hAnsi="Garamond"/>
-          <w:sz w:val="20"/>
-          <w:szCs w:val="20"/>
-        </w:rPr>
-        <w:t xml:space="preserve">, </w:t>
-      </w:r>
-      <w:proofErr w:type="spellStart"/>
-      <w:r>
-        <w:rPr>
-          <w:rFonts w:ascii="Garamond" w:hAnsi="Garamond"/>
-          <w:sz w:val="20"/>
-          <w:szCs w:val="20"/>
-        </w:rPr>
-        <w:t>EventProcessor</w:t>
-      </w:r>
-      <w:proofErr w:type="spellEnd"/>
-      <w:r>
-        <w:rPr>
-          <w:rFonts w:ascii="Garamond" w:hAnsi="Garamond"/>
-          <w:sz w:val="20"/>
-          <w:szCs w:val="20"/>
-        </w:rPr>
-        <w:t xml:space="preserve"> and </w:t>
-      </w:r>
-      <w:proofErr w:type="spellStart"/>
-      <w:r>
-        <w:rPr>
-          <w:rFonts w:ascii="Garamond" w:hAnsi="Garamond"/>
-          <w:sz w:val="20"/>
-          <w:szCs w:val="20"/>
-        </w:rPr>
-        <w:t>OutputStreamTerminator</w:t>
-      </w:r>
-      <w:proofErr w:type="spellEnd"/>
-      <w:r>
-        <w:rPr>
-          <w:rFonts w:ascii="Garamond" w:hAnsi="Garamond"/>
-          <w:sz w:val="20"/>
-          <w:szCs w:val="20"/>
-        </w:rPr>
-        <w:t xml:space="preserve"> thread internals – there is much common behavior – unify.</w:t>
+        <w:t>Refactor InputStreamInitiator, EventProcessor and OutputStreamTerminator thread internals – there is much common behavior – unify.</w:t>
       </w:r>
     </w:p>
     <w:p>
@@ -3106,43 +2185,7 @@
           <w:sz w:val="20"/>
           <w:szCs w:val="20"/>
         </w:rPr>
-        <w:t xml:space="preserve">Currently I deal with </w:t>
-      </w:r>
-      <w:proofErr w:type="spellStart"/>
-      <w:r>
-        <w:rPr>
-          <w:rFonts w:ascii="Garamond" w:hAnsi="Garamond"/>
-          <w:sz w:val="20"/>
-          <w:szCs w:val="20"/>
-        </w:rPr>
-        <w:t>EOSListener</w:t>
-      </w:r>
-      <w:proofErr w:type="spellEnd"/>
-      <w:r>
-        <w:rPr>
-          <w:rFonts w:ascii="Garamond" w:hAnsi="Garamond"/>
-          <w:sz w:val="20"/>
-          <w:szCs w:val="20"/>
-        </w:rPr>
-        <w:t xml:space="preserve"> only in </w:t>
-      </w:r>
-      <w:proofErr w:type="spellStart"/>
-      <w:r>
-        <w:rPr>
-          <w:rFonts w:ascii="Garamond" w:hAnsi="Garamond"/>
-          <w:sz w:val="20"/>
-          <w:szCs w:val="20"/>
-        </w:rPr>
-        <w:t>OutputStreamtTerminators</w:t>
-      </w:r>
-      <w:proofErr w:type="spellEnd"/>
-      <w:r>
-        <w:rPr>
-          <w:rFonts w:ascii="Garamond" w:hAnsi="Garamond"/>
-          <w:sz w:val="20"/>
-          <w:szCs w:val="20"/>
-        </w:rPr>
-        <w:t xml:space="preserve"> – it should be generic</w:t>
+        <w:t>Currently I deal with EOSListener only in OutputStreamtTerminators – it should be generic</w:t>
       </w:r>
       <w:r>
         <w:rPr>

</xml_diff>

<commit_message>
move OSType to NovaOrdis Utilities
</commit_message>
<xml_diff>
--- a/doc/Events API (events-api) TODO.docx
+++ b/doc/Events API (events-api) TODO.docx
@@ -61,7 +61,55 @@
           <w:szCs w:val="20"/>
           <w:u w:val="none"/>
         </w:rPr>
-        <w:t>Make PropertyFactory a non-static, and allow it to be configured with patterns (time patterns, etc).</w:t>
+        <w:t xml:space="preserve">Make </w:t>
+      </w:r>
+      <w:proofErr w:type="spellStart"/>
+      <w:r>
+        <w:rPr>
+          <w:rStyle w:val="Hyperlink"/>
+          <w:rFonts w:ascii="Garamond" w:hAnsi="Garamond"/>
+          <w:color w:val="000000"/>
+          <w:sz w:val="20"/>
+          <w:szCs w:val="20"/>
+          <w:u w:val="none"/>
+        </w:rPr>
+        <w:t>PropertyFactory</w:t>
+      </w:r>
+      <w:proofErr w:type="spellEnd"/>
+      <w:r>
+        <w:rPr>
+          <w:rStyle w:val="Hyperlink"/>
+          <w:rFonts w:ascii="Garamond" w:hAnsi="Garamond"/>
+          <w:color w:val="000000"/>
+          <w:sz w:val="20"/>
+          <w:szCs w:val="20"/>
+          <w:u w:val="none"/>
+        </w:rPr>
+        <w:t xml:space="preserve"> a non-static, and allow it to be configured with patterns (time patterns, </w:t>
+      </w:r>
+      <w:proofErr w:type="spellStart"/>
+      <w:r>
+        <w:rPr>
+          <w:rStyle w:val="Hyperlink"/>
+          <w:rFonts w:ascii="Garamond" w:hAnsi="Garamond"/>
+          <w:color w:val="000000"/>
+          <w:sz w:val="20"/>
+          <w:szCs w:val="20"/>
+          <w:u w:val="none"/>
+        </w:rPr>
+        <w:t>etc</w:t>
+      </w:r>
+      <w:proofErr w:type="spellEnd"/>
+      <w:r>
+        <w:rPr>
+          <w:rStyle w:val="Hyperlink"/>
+          <w:rFonts w:ascii="Garamond" w:hAnsi="Garamond"/>
+          <w:color w:val="000000"/>
+          <w:sz w:val="20"/>
+          <w:szCs w:val="20"/>
+          <w:u w:val="none"/>
+        </w:rPr>
+        <w:t>).</w:t>
       </w:r>
       <w:r>
         <w:rPr>
@@ -93,6 +141,8 @@
           <w:u w:val="none"/>
         </w:rPr>
       </w:pPr>
+      <w:bookmarkStart w:id="0" w:name="_GoBack"/>
+      <w:bookmarkEnd w:id="0"/>
       <w:r>
         <w:rPr>
           <w:rStyle w:val="Hyperlink"/>
@@ -103,18 +153,140 @@
           <w:szCs w:val="20"/>
           <w:u w:val="none"/>
         </w:rPr>
-        <w:t>Refactor to novaordis-utilities</w:t>
-      </w:r>
-      <w:r>
-        <w:rPr>
-          <w:rStyle w:val="Hyperlink"/>
-          <w:rFonts w:ascii="Garamond" w:hAnsi="Garamond"/>
-          <w:color w:val="000000"/>
-          <w:sz w:val="20"/>
-          <w:szCs w:val="20"/>
-          <w:u w:val="none"/>
-        </w:rPr>
-        <w:t>: Move OSType into utilities, alongside OS.</w:t>
+        <w:t>Refactor to novaordis-</w:t>
+      </w:r>
+      <w:proofErr w:type="spellStart"/>
+      <w:r>
+        <w:rPr>
+          <w:rStyle w:val="Hyperlink"/>
+          <w:rFonts w:ascii="Garamond" w:hAnsi="Garamond"/>
+          <w:b/>
+          <w:color w:val="000000"/>
+          <w:sz w:val="20"/>
+          <w:szCs w:val="20"/>
+          <w:u w:val="none"/>
+        </w:rPr>
+        <w:t>jbos</w:t>
+      </w:r>
+      <w:r>
+        <w:rPr>
+          <w:rStyle w:val="Hyperlink"/>
+          <w:rFonts w:ascii="Garamond" w:hAnsi="Garamond"/>
+          <w:b/>
+          <w:color w:val="000000"/>
+          <w:sz w:val="20"/>
+          <w:szCs w:val="20"/>
+          <w:u w:val="none"/>
+        </w:rPr>
+        <w:t>s</w:t>
+      </w:r>
+      <w:proofErr w:type="spellEnd"/>
+      <w:r>
+        <w:rPr>
+          <w:rStyle w:val="Hyperlink"/>
+          <w:rFonts w:ascii="Garamond" w:hAnsi="Garamond"/>
+          <w:color w:val="000000"/>
+          <w:sz w:val="20"/>
+          <w:szCs w:val="20"/>
+          <w:u w:val="none"/>
+        </w:rPr>
+        <w:t xml:space="preserve">: JBoss-Related Heuristics. Move the JBoss-related heuristics (classpath, figuring out version, etc.) from </w:t>
+      </w:r>
+      <w:proofErr w:type="spellStart"/>
+      <w:r>
+        <w:rPr>
+          <w:rStyle w:val="Hyperlink"/>
+          <w:rFonts w:ascii="Garamond" w:hAnsi="Garamond"/>
+          <w:color w:val="000000"/>
+          <w:sz w:val="20"/>
+          <w:szCs w:val="20"/>
+          <w:u w:val="none"/>
+        </w:rPr>
+        <w:t>JmxMetricSourceDefinitionUtil</w:t>
+      </w:r>
+      <w:proofErr w:type="spellEnd"/>
+      <w:r>
+        <w:rPr>
+          <w:rStyle w:val="Hyperlink"/>
+          <w:rFonts w:ascii="Garamond" w:hAnsi="Garamond"/>
+          <w:color w:val="000000"/>
+          <w:sz w:val="20"/>
+          <w:szCs w:val="20"/>
+          <w:u w:val="none"/>
+        </w:rPr>
+        <w:t xml:space="preserve"> into a dedicated project: </w:t>
+      </w:r>
+      <w:proofErr w:type="spellStart"/>
+      <w:r>
+        <w:rPr>
+          <w:rStyle w:val="Hyperlink"/>
+          <w:rFonts w:ascii="Garamond" w:hAnsi="Garamond"/>
+          <w:color w:val="000000"/>
+          <w:sz w:val="20"/>
+          <w:szCs w:val="20"/>
+          <w:u w:val="none"/>
+        </w:rPr>
+        <w:t>jboss</w:t>
+      </w:r>
+      <w:proofErr w:type="spellEnd"/>
+      <w:r>
+        <w:rPr>
+          <w:rStyle w:val="Hyperlink"/>
+          <w:rFonts w:ascii="Garamond" w:hAnsi="Garamond"/>
+          <w:color w:val="000000"/>
+          <w:sz w:val="20"/>
+          <w:szCs w:val="20"/>
+          <w:u w:val="none"/>
+        </w:rPr>
+        <w:t>-cli and rename? novaordis-</w:t>
+      </w:r>
+      <w:proofErr w:type="spellStart"/>
+      <w:r>
+        <w:rPr>
+          <w:rStyle w:val="Hyperlink"/>
+          <w:rFonts w:ascii="Garamond" w:hAnsi="Garamond"/>
+          <w:color w:val="000000"/>
+          <w:sz w:val="20"/>
+          <w:szCs w:val="20"/>
+          <w:u w:val="none"/>
+        </w:rPr>
+        <w:t>util</w:t>
+      </w:r>
+      <w:proofErr w:type="spellEnd"/>
+      <w:r>
+        <w:rPr>
+          <w:rStyle w:val="Hyperlink"/>
+          <w:rFonts w:ascii="Garamond" w:hAnsi="Garamond"/>
+          <w:color w:val="000000"/>
+          <w:sz w:val="20"/>
+          <w:szCs w:val="20"/>
+          <w:u w:val="none"/>
+        </w:rPr>
+        <w:t>? novaordis-</w:t>
+      </w:r>
+      <w:proofErr w:type="spellStart"/>
+      <w:r>
+        <w:rPr>
+          <w:rStyle w:val="Hyperlink"/>
+          <w:rFonts w:ascii="Garamond" w:hAnsi="Garamond"/>
+          <w:color w:val="000000"/>
+          <w:sz w:val="20"/>
+          <w:szCs w:val="20"/>
+          <w:u w:val="none"/>
+        </w:rPr>
+        <w:t>jboss</w:t>
+      </w:r>
+      <w:proofErr w:type="spellEnd"/>
+      <w:r>
+        <w:rPr>
+          <w:rStyle w:val="Hyperlink"/>
+          <w:rFonts w:ascii="Garamond" w:hAnsi="Garamond"/>
+          <w:color w:val="000000"/>
+          <w:sz w:val="20"/>
+          <w:szCs w:val="20"/>
+          <w:u w:val="none"/>
+        </w:rPr>
+        <w:t>?</w:t>
       </w:r>
       <w:r>
         <w:rPr>
@@ -156,30 +328,42 @@
           <w:szCs w:val="20"/>
           <w:u w:val="none"/>
         </w:rPr>
-        <w:t>Refactor to novaordis-jbos</w:t>
-      </w:r>
-      <w:r>
-        <w:rPr>
-          <w:rStyle w:val="Hyperlink"/>
-          <w:rFonts w:ascii="Garamond" w:hAnsi="Garamond"/>
-          <w:b/>
-          <w:color w:val="000000"/>
-          <w:sz w:val="20"/>
-          <w:szCs w:val="20"/>
-          <w:u w:val="none"/>
-        </w:rPr>
-        <w:t>s</w:t>
-      </w:r>
-      <w:r>
-        <w:rPr>
-          <w:rStyle w:val="Hyperlink"/>
-          <w:rFonts w:ascii="Garamond" w:hAnsi="Garamond"/>
-          <w:color w:val="000000"/>
-          <w:sz w:val="20"/>
-          <w:szCs w:val="20"/>
-          <w:u w:val="none"/>
-        </w:rPr>
-        <w:t>: JBoss-Related Heuristics. Move the JBoss-related heuristics (classpath, figuring out version, etc.) from JmxMetricSourceDefinitionUtil into a dedicated project: jboss-cli and rename? novaordis-util? novaordis-jboss?</w:t>
+        <w:t>novaordis-ssh</w:t>
+      </w:r>
+      <w:r>
+        <w:rPr>
+          <w:rStyle w:val="Hyperlink"/>
+          <w:rFonts w:ascii="Garamond" w:hAnsi="Garamond"/>
+          <w:color w:val="000000"/>
+          <w:sz w:val="20"/>
+          <w:szCs w:val="20"/>
+          <w:u w:val="none"/>
+        </w:rPr>
+        <w:t xml:space="preserve">. Move </w:t>
+      </w:r>
+      <w:proofErr w:type="spellStart"/>
+      <w:r>
+        <w:rPr>
+          <w:rStyle w:val="Hyperlink"/>
+          <w:rFonts w:ascii="Garamond" w:hAnsi="Garamond"/>
+          <w:color w:val="000000"/>
+          <w:sz w:val="20"/>
+          <w:szCs w:val="20"/>
+          <w:u w:val="none"/>
+        </w:rPr>
+        <w:t>sshConnection</w:t>
+      </w:r>
+      <w:proofErr w:type="spellEnd"/>
+      <w:r>
+        <w:rPr>
+          <w:rStyle w:val="Hyperlink"/>
+          <w:rFonts w:ascii="Garamond" w:hAnsi="Garamond"/>
+          <w:color w:val="000000"/>
+          <w:sz w:val="20"/>
+          <w:szCs w:val="20"/>
+          <w:u w:val="none"/>
+        </w:rPr>
+        <w:t xml:space="preserve"> and all SSH stuff in its own project or utilities.</w:t>
       </w:r>
       <w:r>
         <w:rPr>
@@ -192,8 +376,6 @@
         </w:rPr>
         <w:br/>
       </w:r>
-      <w:bookmarkStart w:id="0" w:name="_GoBack"/>
-      <w:bookmarkEnd w:id="0"/>
     </w:p>
     <w:p>
       <w:pPr>
@@ -223,18 +405,278 @@
           <w:szCs w:val="20"/>
           <w:u w:val="none"/>
         </w:rPr>
-        <w:t>novaordis-ssh</w:t>
-      </w:r>
-      <w:r>
-        <w:rPr>
-          <w:rStyle w:val="Hyperlink"/>
-          <w:rFonts w:ascii="Garamond" w:hAnsi="Garamond"/>
-          <w:color w:val="000000"/>
-          <w:sz w:val="20"/>
-          <w:szCs w:val="20"/>
-          <w:u w:val="none"/>
-        </w:rPr>
-        <w:t>. Move sshConnection and all SSH stuff in its own project or utilities.</w:t>
+        <w:t xml:space="preserve">Query </w:t>
+      </w:r>
+      <w:r>
+        <w:rPr>
+          <w:rStyle w:val="Hyperlink"/>
+          <w:rFonts w:ascii="Garamond" w:hAnsi="Garamond"/>
+          <w:b/>
+          <w:color w:val="000000"/>
+          <w:sz w:val="20"/>
+          <w:szCs w:val="20"/>
+          <w:u w:val="none"/>
+        </w:rPr>
+        <w:t>I</w:t>
+      </w:r>
+      <w:r>
+        <w:rPr>
+          <w:rStyle w:val="Hyperlink"/>
+          <w:rFonts w:ascii="Garamond" w:hAnsi="Garamond"/>
+          <w:b/>
+          <w:color w:val="000000"/>
+          <w:sz w:val="20"/>
+          <w:szCs w:val="20"/>
+          <w:u w:val="none"/>
+        </w:rPr>
+        <w:t>mprovements</w:t>
+      </w:r>
+      <w:r>
+        <w:rPr>
+          <w:rStyle w:val="Hyperlink"/>
+          <w:rFonts w:ascii="Garamond" w:hAnsi="Garamond"/>
+          <w:b/>
+          <w:color w:val="000000"/>
+          <w:sz w:val="20"/>
+          <w:szCs w:val="20"/>
+          <w:u w:val="none"/>
+        </w:rPr>
+        <w:t>:</w:t>
+      </w:r>
+    </w:p>
+    <w:p>
+      <w:pPr>
+        <w:pStyle w:val="ListParagraph"/>
+        <w:numPr>
+          <w:ilvl w:val="1"/>
+          <w:numId w:val="3"/>
+        </w:numPr>
+        <w:spacing w:before="100" w:beforeAutospacing="1" w:after="24"/>
+        <w:rPr>
+          <w:rStyle w:val="Hyperlink"/>
+          <w:rFonts w:ascii="Garamond" w:hAnsi="Garamond"/>
+          <w:color w:val="000000"/>
+          <w:sz w:val="20"/>
+          <w:szCs w:val="20"/>
+          <w:u w:val="none"/>
+        </w:rPr>
+      </w:pPr>
+      <w:r>
+        <w:rPr>
+          <w:rStyle w:val="Hyperlink"/>
+          <w:rFonts w:ascii="Garamond" w:hAnsi="Garamond"/>
+          <w:color w:val="000000"/>
+          <w:sz w:val="20"/>
+          <w:szCs w:val="20"/>
+          <w:u w:val="none"/>
+        </w:rPr>
+        <w:t xml:space="preserve">Time bounds --from </w:t>
+      </w:r>
+      <w:r>
+        <w:rPr>
+          <w:rStyle w:val="Hyperlink"/>
+          <w:rFonts w:ascii="Garamond" w:hAnsi="Garamond"/>
+          <w:color w:val="000000"/>
+          <w:sz w:val="20"/>
+          <w:szCs w:val="20"/>
+          <w:u w:val="none"/>
+        </w:rPr>
+        <w:t>–</w:t>
+      </w:r>
+      <w:r>
+        <w:rPr>
+          <w:rStyle w:val="Hyperlink"/>
+          <w:rFonts w:ascii="Garamond" w:hAnsi="Garamond"/>
+          <w:color w:val="000000"/>
+          <w:sz w:val="20"/>
+          <w:szCs w:val="20"/>
+          <w:u w:val="none"/>
+        </w:rPr>
+        <w:t>to</w:t>
+      </w:r>
+      <w:r>
+        <w:rPr>
+          <w:rStyle w:val="Hyperlink"/>
+          <w:rFonts w:ascii="Garamond" w:hAnsi="Garamond"/>
+          <w:color w:val="000000"/>
+          <w:sz w:val="20"/>
+          <w:szCs w:val="20"/>
+          <w:u w:val="none"/>
+        </w:rPr>
+        <w:t>.</w:t>
+      </w:r>
+    </w:p>
+    <w:p>
+      <w:pPr>
+        <w:pStyle w:val="ListParagraph"/>
+        <w:numPr>
+          <w:ilvl w:val="1"/>
+          <w:numId w:val="3"/>
+        </w:numPr>
+        <w:spacing w:before="100" w:beforeAutospacing="1" w:after="24"/>
+        <w:rPr>
+          <w:rStyle w:val="Hyperlink"/>
+          <w:rFonts w:ascii="Garamond" w:hAnsi="Garamond"/>
+          <w:color w:val="000000"/>
+          <w:sz w:val="20"/>
+          <w:szCs w:val="20"/>
+          <w:u w:val="none"/>
+        </w:rPr>
+      </w:pPr>
+      <w:r>
+        <w:rPr>
+          <w:rStyle w:val="Hyperlink"/>
+          <w:rFonts w:ascii="Garamond" w:hAnsi="Garamond"/>
+          <w:color w:val="000000"/>
+          <w:sz w:val="20"/>
+          <w:szCs w:val="20"/>
+          <w:u w:val="none"/>
+        </w:rPr>
+        <w:t>Keep O'Reilly Regular Expressions fresh, so I can de-yellow.</w:t>
+      </w:r>
+      <w:r>
+        <w:rPr>
+          <w:rStyle w:val="Hyperlink"/>
+          <w:rFonts w:ascii="Garamond" w:hAnsi="Garamond"/>
+          <w:color w:val="000000"/>
+          <w:sz w:val="20"/>
+          <w:szCs w:val="20"/>
+          <w:u w:val="none"/>
+        </w:rPr>
+        <w:t xml:space="preserve"> – De-yellow and implement standard compliant regular expression query support.</w:t>
+      </w:r>
+    </w:p>
+    <w:p>
+      <w:pPr>
+        <w:pStyle w:val="ListParagraph"/>
+        <w:numPr>
+          <w:ilvl w:val="1"/>
+          <w:numId w:val="7"/>
+        </w:numPr>
+        <w:spacing w:before="100" w:beforeAutospacing="1" w:after="24"/>
+        <w:ind w:left="1080"/>
+        <w:rPr>
+          <w:rStyle w:val="Hyperlink"/>
+          <w:rFonts w:ascii="Garamond" w:hAnsi="Garamond"/>
+          <w:color w:val="000000"/>
+          <w:sz w:val="20"/>
+          <w:szCs w:val="20"/>
+          <w:u w:val="none"/>
+        </w:rPr>
+      </w:pPr>
+      <w:r>
+        <w:rPr>
+          <w:rStyle w:val="Hyperlink"/>
+          <w:rFonts w:ascii="Garamond" w:hAnsi="Garamond"/>
+          <w:color w:val="000000"/>
+          <w:sz w:val="20"/>
+          <w:szCs w:val="20"/>
+          <w:u w:val="none"/>
+        </w:rPr>
+        <w:t>Display the first event that matches the query and then immediately exit the runtime (--first [count])</w:t>
+      </w:r>
+    </w:p>
+    <w:p>
+      <w:pPr>
+        <w:pStyle w:val="ListParagraph"/>
+        <w:numPr>
+          <w:ilvl w:val="1"/>
+          <w:numId w:val="7"/>
+        </w:numPr>
+        <w:spacing w:before="100" w:beforeAutospacing="1" w:after="24"/>
+        <w:ind w:left="1080"/>
+        <w:rPr>
+          <w:rStyle w:val="Hyperlink"/>
+          <w:rFonts w:ascii="Garamond" w:hAnsi="Garamond"/>
+          <w:color w:val="000000"/>
+          <w:sz w:val="20"/>
+          <w:szCs w:val="20"/>
+          <w:u w:val="none"/>
+        </w:rPr>
+      </w:pPr>
+      <w:r>
+        <w:rPr>
+          <w:rStyle w:val="Hyperlink"/>
+          <w:rFonts w:ascii="Garamond" w:hAnsi="Garamond"/>
+          <w:color w:val="000000"/>
+          <w:sz w:val="20"/>
+          <w:szCs w:val="20"/>
+          <w:u w:val="none"/>
+        </w:rPr>
+        <w:t>Display the last query that matches the query (--last [count]): optimization for files – start from the bottom?</w:t>
+      </w:r>
+    </w:p>
+    <w:p>
+      <w:pPr>
+        <w:pStyle w:val="ListParagraph"/>
+        <w:numPr>
+          <w:ilvl w:val="1"/>
+          <w:numId w:val="7"/>
+        </w:numPr>
+        <w:spacing w:before="100" w:beforeAutospacing="1" w:after="24"/>
+        <w:ind w:left="1080"/>
+        <w:rPr>
+          <w:rStyle w:val="Hyperlink"/>
+          <w:rFonts w:ascii="Garamond" w:hAnsi="Garamond"/>
+          <w:b/>
+          <w:color w:val="000000"/>
+          <w:sz w:val="20"/>
+          <w:szCs w:val="20"/>
+          <w:u w:val="none"/>
+        </w:rPr>
+      </w:pPr>
+      <w:r>
+        <w:rPr>
+          <w:rStyle w:val="Hyperlink"/>
+          <w:rFonts w:ascii="Garamond" w:hAnsi="Garamond"/>
+          <w:color w:val="000000"/>
+          <w:sz w:val="20"/>
+          <w:szCs w:val="20"/>
+          <w:u w:val="none"/>
+        </w:rPr>
+        <w:t>Generic query language (and, or, parentheses). Look at what is already out there.</w:t>
+      </w:r>
+      <w:r>
+        <w:rPr>
+          <w:rStyle w:val="Hyperlink"/>
+          <w:rFonts w:ascii="Garamond" w:hAnsi="Garamond"/>
+          <w:b/>
+          <w:color w:val="000000"/>
+          <w:sz w:val="20"/>
+          <w:szCs w:val="20"/>
+          <w:u w:val="none"/>
+        </w:rPr>
+        <w:t xml:space="preserve"> </w:t>
+      </w:r>
+    </w:p>
+    <w:p>
+      <w:pPr>
+        <w:pStyle w:val="ListParagraph"/>
+        <w:numPr>
+          <w:ilvl w:val="1"/>
+          <w:numId w:val="7"/>
+        </w:numPr>
+        <w:spacing w:before="100" w:beforeAutospacing="1" w:after="24"/>
+        <w:ind w:left="1080"/>
+        <w:rPr>
+          <w:rStyle w:val="Hyperlink"/>
+          <w:rFonts w:ascii="Garamond" w:hAnsi="Garamond"/>
+          <w:color w:val="000000"/>
+          <w:sz w:val="20"/>
+          <w:szCs w:val="20"/>
+          <w:u w:val="none"/>
+        </w:rPr>
+      </w:pPr>
+      <w:r>
+        <w:rPr>
+          <w:rStyle w:val="Hyperlink"/>
+          <w:rFonts w:ascii="Garamond" w:hAnsi="Garamond"/>
+          <w:color w:val="000000"/>
+          <w:sz w:val="20"/>
+          <w:szCs w:val="20"/>
+          <w:u w:val="none"/>
+        </w:rPr>
+        <w:t>Should allow for null output queues. It’ll just discard events, but makes easy configuring stuff. Think /dev/null.</w:t>
       </w:r>
       <w:r>
         <w:rPr>
@@ -247,6 +689,21 @@
         </w:rPr>
         <w:br/>
       </w:r>
+    </w:p>
+    <w:p>
+      <w:pPr>
+        <w:pStyle w:val="ListParagraph"/>
+        <w:spacing w:before="100" w:beforeAutospacing="1" w:after="24"/>
+        <w:ind w:left="360"/>
+        <w:rPr>
+          <w:rStyle w:val="Hyperlink"/>
+          <w:rFonts w:ascii="Garamond" w:hAnsi="Garamond"/>
+          <w:color w:val="000000"/>
+          <w:sz w:val="20"/>
+          <w:szCs w:val="20"/>
+          <w:u w:val="none"/>
+        </w:rPr>
+      </w:pPr>
     </w:p>
     <w:p>
       <w:pPr>
@@ -276,44 +733,34 @@
           <w:szCs w:val="20"/>
           <w:u w:val="none"/>
         </w:rPr>
-        <w:t xml:space="preserve">Query </w:t>
-      </w:r>
-      <w:r>
-        <w:rPr>
-          <w:rStyle w:val="Hyperlink"/>
-          <w:rFonts w:ascii="Garamond" w:hAnsi="Garamond"/>
-          <w:b/>
-          <w:color w:val="000000"/>
-          <w:sz w:val="20"/>
-          <w:szCs w:val="20"/>
-          <w:u w:val="none"/>
-        </w:rPr>
-        <w:t>I</w:t>
-      </w:r>
-      <w:r>
-        <w:rPr>
-          <w:rStyle w:val="Hyperlink"/>
-          <w:rFonts w:ascii="Garamond" w:hAnsi="Garamond"/>
-          <w:b/>
-          <w:color w:val="000000"/>
-          <w:sz w:val="20"/>
-          <w:szCs w:val="20"/>
-          <w:u w:val="none"/>
-        </w:rPr>
-        <w:t>mprovements</w:t>
-      </w:r>
-      <w:r>
-        <w:rPr>
-          <w:rStyle w:val="Hyperlink"/>
-          <w:rFonts w:ascii="Garamond" w:hAnsi="Garamond"/>
-          <w:b/>
-          <w:color w:val="000000"/>
-          <w:sz w:val="20"/>
-          <w:szCs w:val="20"/>
-          <w:u w:val="none"/>
-        </w:rPr>
-        <w:t>:</w:t>
-      </w:r>
+        <w:t>Time and Timestamp</w:t>
+      </w:r>
+      <w:r>
+        <w:rPr>
+          <w:rStyle w:val="Hyperlink"/>
+          <w:rFonts w:ascii="Garamond" w:hAnsi="Garamond"/>
+          <w:color w:val="000000"/>
+          <w:sz w:val="20"/>
+          <w:szCs w:val="20"/>
+          <w:u w:val="none"/>
+        </w:rPr>
+        <w:t xml:space="preserve"> – assess usage and refactor – simplify.</w:t>
+      </w:r>
+    </w:p>
+    <w:p>
+      <w:pPr>
+        <w:pStyle w:val="ListParagraph"/>
+        <w:spacing w:before="100" w:beforeAutospacing="1" w:after="24"/>
+        <w:ind w:left="360"/>
+        <w:rPr>
+          <w:rStyle w:val="Hyperlink"/>
+          <w:rFonts w:ascii="Garamond" w:hAnsi="Garamond"/>
+          <w:color w:val="000000"/>
+          <w:sz w:val="20"/>
+          <w:szCs w:val="20"/>
+          <w:u w:val="none"/>
+        </w:rPr>
+      </w:pPr>
     </w:p>
     <w:p>
       <w:pPr>
@@ -332,160 +779,8 @@
           <w:u w:val="none"/>
         </w:rPr>
       </w:pPr>
-      <w:r>
-        <w:rPr>
-          <w:rStyle w:val="Hyperlink"/>
-          <w:rFonts w:ascii="Garamond" w:hAnsi="Garamond"/>
-          <w:color w:val="000000"/>
-          <w:sz w:val="20"/>
-          <w:szCs w:val="20"/>
-          <w:u w:val="none"/>
-        </w:rPr>
-        <w:t xml:space="preserve">Time bounds --from </w:t>
-      </w:r>
-      <w:r>
-        <w:rPr>
-          <w:rStyle w:val="Hyperlink"/>
-          <w:rFonts w:ascii="Garamond" w:hAnsi="Garamond"/>
-          <w:color w:val="000000"/>
-          <w:sz w:val="20"/>
-          <w:szCs w:val="20"/>
-          <w:u w:val="none"/>
-        </w:rPr>
-        <w:t>–</w:t>
-      </w:r>
-      <w:r>
-        <w:rPr>
-          <w:rStyle w:val="Hyperlink"/>
-          <w:rFonts w:ascii="Garamond" w:hAnsi="Garamond"/>
-          <w:color w:val="000000"/>
-          <w:sz w:val="20"/>
-          <w:szCs w:val="20"/>
-          <w:u w:val="none"/>
-        </w:rPr>
-        <w:t>to</w:t>
-      </w:r>
-      <w:r>
-        <w:rPr>
-          <w:rStyle w:val="Hyperlink"/>
-          <w:rFonts w:ascii="Garamond" w:hAnsi="Garamond"/>
-          <w:color w:val="000000"/>
-          <w:sz w:val="20"/>
-          <w:szCs w:val="20"/>
-          <w:u w:val="none"/>
-        </w:rPr>
-        <w:t>.</w:t>
-      </w:r>
-    </w:p>
-    <w:p>
-      <w:pPr>
-        <w:pStyle w:val="ListParagraph"/>
-        <w:numPr>
-          <w:ilvl w:val="1"/>
-          <w:numId w:val="3"/>
-        </w:numPr>
-        <w:spacing w:before="100" w:beforeAutospacing="1" w:after="24"/>
-        <w:rPr>
-          <w:rStyle w:val="Hyperlink"/>
-          <w:rFonts w:ascii="Garamond" w:hAnsi="Garamond"/>
-          <w:color w:val="000000"/>
-          <w:sz w:val="20"/>
-          <w:szCs w:val="20"/>
-          <w:u w:val="none"/>
-        </w:rPr>
-      </w:pPr>
-      <w:r>
-        <w:rPr>
-          <w:rStyle w:val="Hyperlink"/>
-          <w:rFonts w:ascii="Garamond" w:hAnsi="Garamond"/>
-          <w:color w:val="000000"/>
-          <w:sz w:val="20"/>
-          <w:szCs w:val="20"/>
-          <w:u w:val="none"/>
-        </w:rPr>
-        <w:t>Keep O'Reilly Regular Expressions fresh, so I can de-yellow.</w:t>
-      </w:r>
-      <w:r>
-        <w:rPr>
-          <w:rStyle w:val="Hyperlink"/>
-          <w:rFonts w:ascii="Garamond" w:hAnsi="Garamond"/>
-          <w:color w:val="000000"/>
-          <w:sz w:val="20"/>
-          <w:szCs w:val="20"/>
-          <w:u w:val="none"/>
-        </w:rPr>
-        <w:t xml:space="preserve"> – De-yellow and implement standard compliant regular expression query support.</w:t>
-      </w:r>
-    </w:p>
-    <w:p>
-      <w:pPr>
-        <w:pStyle w:val="ListParagraph"/>
-        <w:numPr>
-          <w:ilvl w:val="1"/>
-          <w:numId w:val="7"/>
-        </w:numPr>
-        <w:spacing w:before="100" w:beforeAutospacing="1" w:after="24"/>
-        <w:ind w:left="1080"/>
-        <w:rPr>
-          <w:rStyle w:val="Hyperlink"/>
-          <w:rFonts w:ascii="Garamond" w:hAnsi="Garamond"/>
-          <w:color w:val="000000"/>
-          <w:sz w:val="20"/>
-          <w:szCs w:val="20"/>
-          <w:u w:val="none"/>
-        </w:rPr>
-      </w:pPr>
-      <w:r>
-        <w:rPr>
-          <w:rStyle w:val="Hyperlink"/>
-          <w:rFonts w:ascii="Garamond" w:hAnsi="Garamond"/>
-          <w:color w:val="000000"/>
-          <w:sz w:val="20"/>
-          <w:szCs w:val="20"/>
-          <w:u w:val="none"/>
-        </w:rPr>
-        <w:t>Display the first event that matches the query and then immediately exit the runtime (--first [count])</w:t>
-      </w:r>
-    </w:p>
-    <w:p>
-      <w:pPr>
-        <w:pStyle w:val="ListParagraph"/>
-        <w:numPr>
-          <w:ilvl w:val="1"/>
-          <w:numId w:val="7"/>
-        </w:numPr>
-        <w:spacing w:before="100" w:beforeAutospacing="1" w:after="24"/>
-        <w:ind w:left="1080"/>
-        <w:rPr>
-          <w:rStyle w:val="Hyperlink"/>
-          <w:rFonts w:ascii="Garamond" w:hAnsi="Garamond"/>
-          <w:color w:val="000000"/>
-          <w:sz w:val="20"/>
-          <w:szCs w:val="20"/>
-          <w:u w:val="none"/>
-        </w:rPr>
-      </w:pPr>
-      <w:r>
-        <w:rPr>
-          <w:rStyle w:val="Hyperlink"/>
-          <w:rFonts w:ascii="Garamond" w:hAnsi="Garamond"/>
-          <w:color w:val="000000"/>
-          <w:sz w:val="20"/>
-          <w:szCs w:val="20"/>
-          <w:u w:val="none"/>
-        </w:rPr>
-        <w:t>Display the last query that matches the query (--last [count]): optimization for files – start from the bottom?</w:t>
-      </w:r>
-    </w:p>
-    <w:p>
-      <w:pPr>
-        <w:pStyle w:val="ListParagraph"/>
-        <w:numPr>
-          <w:ilvl w:val="1"/>
-          <w:numId w:val="7"/>
-        </w:numPr>
-        <w:spacing w:before="100" w:beforeAutospacing="1" w:after="24"/>
-        <w:ind w:left="1080"/>
+      <w:proofErr w:type="spellStart"/>
+      <w:r>
         <w:rPr>
           <w:rStyle w:val="Hyperlink"/>
           <w:rFonts w:ascii="Garamond" w:hAnsi="Garamond"/>
@@ -495,18 +790,9 @@
           <w:szCs w:val="20"/>
           <w:u w:val="none"/>
         </w:rPr>
-      </w:pPr>
-      <w:r>
-        <w:rPr>
-          <w:rStyle w:val="Hyperlink"/>
-          <w:rFonts w:ascii="Garamond" w:hAnsi="Garamond"/>
-          <w:color w:val="000000"/>
-          <w:sz w:val="20"/>
-          <w:szCs w:val="20"/>
-          <w:u w:val="none"/>
-        </w:rPr>
-        <w:t>Generic query language (and, or, parentheses). Look at what is already out there.</w:t>
-      </w:r>
+        <w:t>TimestampProperty</w:t>
+      </w:r>
+      <w:proofErr w:type="spellEnd"/>
       <w:r>
         <w:rPr>
           <w:rStyle w:val="Hyperlink"/>
@@ -517,161 +803,6 @@
           <w:szCs w:val="20"/>
           <w:u w:val="none"/>
         </w:rPr>
-        <w:t xml:space="preserve"> </w:t>
-      </w:r>
-    </w:p>
-    <w:p>
-      <w:pPr>
-        <w:pStyle w:val="ListParagraph"/>
-        <w:numPr>
-          <w:ilvl w:val="1"/>
-          <w:numId w:val="7"/>
-        </w:numPr>
-        <w:spacing w:before="100" w:beforeAutospacing="1" w:after="24"/>
-        <w:ind w:left="1080"/>
-        <w:rPr>
-          <w:rStyle w:val="Hyperlink"/>
-          <w:rFonts w:ascii="Garamond" w:hAnsi="Garamond"/>
-          <w:color w:val="000000"/>
-          <w:sz w:val="20"/>
-          <w:szCs w:val="20"/>
-          <w:u w:val="none"/>
-        </w:rPr>
-      </w:pPr>
-      <w:r>
-        <w:rPr>
-          <w:rStyle w:val="Hyperlink"/>
-          <w:rFonts w:ascii="Garamond" w:hAnsi="Garamond"/>
-          <w:color w:val="000000"/>
-          <w:sz w:val="20"/>
-          <w:szCs w:val="20"/>
-          <w:u w:val="none"/>
-        </w:rPr>
-        <w:t>Should allow for null output queues. It’ll just discard events, but makes easy configuring stuff. Think /dev/null.</w:t>
-      </w:r>
-      <w:r>
-        <w:rPr>
-          <w:rStyle w:val="Hyperlink"/>
-          <w:rFonts w:ascii="Garamond" w:hAnsi="Garamond"/>
-          <w:color w:val="000000"/>
-          <w:sz w:val="20"/>
-          <w:szCs w:val="20"/>
-          <w:u w:val="none"/>
-        </w:rPr>
-        <w:br/>
-      </w:r>
-    </w:p>
-    <w:p>
-      <w:pPr>
-        <w:pStyle w:val="ListParagraph"/>
-        <w:spacing w:before="100" w:beforeAutospacing="1" w:after="24"/>
-        <w:ind w:left="360"/>
-        <w:rPr>
-          <w:rStyle w:val="Hyperlink"/>
-          <w:rFonts w:ascii="Garamond" w:hAnsi="Garamond"/>
-          <w:color w:val="000000"/>
-          <w:sz w:val="20"/>
-          <w:szCs w:val="20"/>
-          <w:u w:val="none"/>
-        </w:rPr>
-      </w:pPr>
-    </w:p>
-    <w:p>
-      <w:pPr>
-        <w:pStyle w:val="ListParagraph"/>
-        <w:numPr>
-          <w:ilvl w:val="0"/>
-          <w:numId w:val="3"/>
-        </w:numPr>
-        <w:spacing w:before="100" w:beforeAutospacing="1" w:after="24"/>
-        <w:ind w:left="360"/>
-        <w:rPr>
-          <w:rStyle w:val="Hyperlink"/>
-          <w:rFonts w:ascii="Garamond" w:hAnsi="Garamond"/>
-          <w:color w:val="000000"/>
-          <w:sz w:val="20"/>
-          <w:szCs w:val="20"/>
-          <w:u w:val="none"/>
-        </w:rPr>
-      </w:pPr>
-      <w:r>
-        <w:rPr>
-          <w:rStyle w:val="Hyperlink"/>
-          <w:rFonts w:ascii="Garamond" w:hAnsi="Garamond"/>
-          <w:b/>
-          <w:color w:val="000000"/>
-          <w:sz w:val="20"/>
-          <w:szCs w:val="20"/>
-          <w:u w:val="none"/>
-        </w:rPr>
-        <w:t>Time and Timestamp</w:t>
-      </w:r>
-      <w:r>
-        <w:rPr>
-          <w:rStyle w:val="Hyperlink"/>
-          <w:rFonts w:ascii="Garamond" w:hAnsi="Garamond"/>
-          <w:color w:val="000000"/>
-          <w:sz w:val="20"/>
-          <w:szCs w:val="20"/>
-          <w:u w:val="none"/>
-        </w:rPr>
-        <w:t xml:space="preserve"> – assess usage and refactor – simplify.</w:t>
-      </w:r>
-    </w:p>
-    <w:p>
-      <w:pPr>
-        <w:pStyle w:val="ListParagraph"/>
-        <w:spacing w:before="100" w:beforeAutospacing="1" w:after="24"/>
-        <w:ind w:left="360"/>
-        <w:rPr>
-          <w:rStyle w:val="Hyperlink"/>
-          <w:rFonts w:ascii="Garamond" w:hAnsi="Garamond"/>
-          <w:color w:val="000000"/>
-          <w:sz w:val="20"/>
-          <w:szCs w:val="20"/>
-          <w:u w:val="none"/>
-        </w:rPr>
-      </w:pPr>
-    </w:p>
-    <w:p>
-      <w:pPr>
-        <w:pStyle w:val="ListParagraph"/>
-        <w:numPr>
-          <w:ilvl w:val="1"/>
-          <w:numId w:val="3"/>
-        </w:numPr>
-        <w:spacing w:before="100" w:beforeAutospacing="1" w:after="24"/>
-        <w:rPr>
-          <w:rStyle w:val="Hyperlink"/>
-          <w:rFonts w:ascii="Garamond" w:hAnsi="Garamond"/>
-          <w:color w:val="000000"/>
-          <w:sz w:val="20"/>
-          <w:szCs w:val="20"/>
-          <w:u w:val="none"/>
-        </w:rPr>
-      </w:pPr>
-      <w:r>
-        <w:rPr>
-          <w:rStyle w:val="Hyperlink"/>
-          <w:rFonts w:ascii="Garamond" w:hAnsi="Garamond"/>
-          <w:b/>
-          <w:color w:val="000000"/>
-          <w:sz w:val="20"/>
-          <w:szCs w:val="20"/>
-          <w:u w:val="none"/>
-        </w:rPr>
-        <w:t>TimestampProperty</w:t>
-      </w:r>
-      <w:r>
-        <w:rPr>
-          <w:rStyle w:val="Hyperlink"/>
-          <w:rFonts w:ascii="Garamond" w:hAnsi="Garamond"/>
-          <w:b/>
-          <w:color w:val="000000"/>
-          <w:sz w:val="20"/>
-          <w:szCs w:val="20"/>
-          <w:u w:val="none"/>
-        </w:rPr>
         <w:t xml:space="preserve"> and Timestamp</w:t>
       </w:r>
       <w:r>
@@ -683,29 +814,125 @@
           <w:szCs w:val="20"/>
           <w:u w:val="none"/>
         </w:rPr>
-        <w:t xml:space="preserve"> – Have a TimeProperty that supports conversions from and to timestamps (time, date, etc), and the “timestamp” quality is given by a higher attribute that only exists in CSV. </w:t>
-      </w:r>
-      <w:r>
-        <w:rPr>
-          <w:rStyle w:val="Hyperlink"/>
-          <w:rFonts w:ascii="Garamond" w:hAnsi="Garamond"/>
-          <w:color w:val="000000"/>
-          <w:sz w:val="20"/>
-          <w:szCs w:val="20"/>
-          <w:u w:val="none"/>
-        </w:rPr>
-        <w:t xml:space="preserve">The value type of the TimeProperty is Long (and represents the UTC timestamp). </w:t>
-      </w:r>
-      <w:r>
-        <w:rPr>
-          <w:rStyle w:val="Hyperlink"/>
-          <w:rFonts w:ascii="Garamond" w:hAnsi="Garamond"/>
-          <w:color w:val="000000"/>
-          <w:sz w:val="20"/>
-          <w:szCs w:val="20"/>
-          <w:u w:val="none"/>
-        </w:rPr>
-        <w:t>The name of the TimeProperty can be anything, not only “timestamp”. “timestamp” is a CSV thing.</w:t>
+        <w:t xml:space="preserve"> – Have a </w:t>
+      </w:r>
+      <w:proofErr w:type="spellStart"/>
+      <w:r>
+        <w:rPr>
+          <w:rStyle w:val="Hyperlink"/>
+          <w:rFonts w:ascii="Garamond" w:hAnsi="Garamond"/>
+          <w:color w:val="000000"/>
+          <w:sz w:val="20"/>
+          <w:szCs w:val="20"/>
+          <w:u w:val="none"/>
+        </w:rPr>
+        <w:t>TimeProperty</w:t>
+      </w:r>
+      <w:proofErr w:type="spellEnd"/>
+      <w:r>
+        <w:rPr>
+          <w:rStyle w:val="Hyperlink"/>
+          <w:rFonts w:ascii="Garamond" w:hAnsi="Garamond"/>
+          <w:color w:val="000000"/>
+          <w:sz w:val="20"/>
+          <w:szCs w:val="20"/>
+          <w:u w:val="none"/>
+        </w:rPr>
+        <w:t xml:space="preserve"> that supports conversions from and to timestamps (time, date, </w:t>
+      </w:r>
+      <w:proofErr w:type="spellStart"/>
+      <w:r>
+        <w:rPr>
+          <w:rStyle w:val="Hyperlink"/>
+          <w:rFonts w:ascii="Garamond" w:hAnsi="Garamond"/>
+          <w:color w:val="000000"/>
+          <w:sz w:val="20"/>
+          <w:szCs w:val="20"/>
+          <w:u w:val="none"/>
+        </w:rPr>
+        <w:t>etc</w:t>
+      </w:r>
+      <w:proofErr w:type="spellEnd"/>
+      <w:r>
+        <w:rPr>
+          <w:rStyle w:val="Hyperlink"/>
+          <w:rFonts w:ascii="Garamond" w:hAnsi="Garamond"/>
+          <w:color w:val="000000"/>
+          <w:sz w:val="20"/>
+          <w:szCs w:val="20"/>
+          <w:u w:val="none"/>
+        </w:rPr>
+        <w:t xml:space="preserve">), and the “timestamp” quality is given by a higher attribute that only exists in CSV. </w:t>
+      </w:r>
+      <w:r>
+        <w:rPr>
+          <w:rStyle w:val="Hyperlink"/>
+          <w:rFonts w:ascii="Garamond" w:hAnsi="Garamond"/>
+          <w:color w:val="000000"/>
+          <w:sz w:val="20"/>
+          <w:szCs w:val="20"/>
+          <w:u w:val="none"/>
+        </w:rPr>
+        <w:t xml:space="preserve">The value type of the </w:t>
+      </w:r>
+      <w:proofErr w:type="spellStart"/>
+      <w:r>
+        <w:rPr>
+          <w:rStyle w:val="Hyperlink"/>
+          <w:rFonts w:ascii="Garamond" w:hAnsi="Garamond"/>
+          <w:color w:val="000000"/>
+          <w:sz w:val="20"/>
+          <w:szCs w:val="20"/>
+          <w:u w:val="none"/>
+        </w:rPr>
+        <w:t>TimeProperty</w:t>
+      </w:r>
+      <w:proofErr w:type="spellEnd"/>
+      <w:r>
+        <w:rPr>
+          <w:rStyle w:val="Hyperlink"/>
+          <w:rFonts w:ascii="Garamond" w:hAnsi="Garamond"/>
+          <w:color w:val="000000"/>
+          <w:sz w:val="20"/>
+          <w:szCs w:val="20"/>
+          <w:u w:val="none"/>
+        </w:rPr>
+        <w:t xml:space="preserve"> is Long (and represents the UTC timestamp). </w:t>
+      </w:r>
+      <w:r>
+        <w:rPr>
+          <w:rStyle w:val="Hyperlink"/>
+          <w:rFonts w:ascii="Garamond" w:hAnsi="Garamond"/>
+          <w:color w:val="000000"/>
+          <w:sz w:val="20"/>
+          <w:szCs w:val="20"/>
+          <w:u w:val="none"/>
+        </w:rPr>
+        <w:t xml:space="preserve">The name of the </w:t>
+      </w:r>
+      <w:proofErr w:type="spellStart"/>
+      <w:r>
+        <w:rPr>
+          <w:rStyle w:val="Hyperlink"/>
+          <w:rFonts w:ascii="Garamond" w:hAnsi="Garamond"/>
+          <w:color w:val="000000"/>
+          <w:sz w:val="20"/>
+          <w:szCs w:val="20"/>
+          <w:u w:val="none"/>
+        </w:rPr>
+        <w:t>TimeProperty</w:t>
+      </w:r>
+      <w:proofErr w:type="spellEnd"/>
+      <w:r>
+        <w:rPr>
+          <w:rStyle w:val="Hyperlink"/>
+          <w:rFonts w:ascii="Garamond" w:hAnsi="Garamond"/>
+          <w:color w:val="000000"/>
+          <w:sz w:val="20"/>
+          <w:szCs w:val="20"/>
+          <w:u w:val="none"/>
+        </w:rPr>
+        <w:t xml:space="preserve"> can be anything, not only “timestamp”. “timestamp” is a CSV thing.</w:t>
       </w:r>
       <w:r>
         <w:rPr>
@@ -778,7 +1005,55 @@
           <w:szCs w:val="20"/>
           <w:u w:val="none"/>
         </w:rPr>
-        <w:t>Do I want a TimestampProperty (moment in time) and a TimeProperty (elapsed time interval, sec, ms?)</w:t>
+        <w:t xml:space="preserve">Do I want a </w:t>
+      </w:r>
+      <w:proofErr w:type="spellStart"/>
+      <w:r>
+        <w:rPr>
+          <w:rStyle w:val="Hyperlink"/>
+          <w:rFonts w:ascii="Garamond" w:hAnsi="Garamond"/>
+          <w:color w:val="000000"/>
+          <w:sz w:val="20"/>
+          <w:szCs w:val="20"/>
+          <w:u w:val="none"/>
+        </w:rPr>
+        <w:t>TimestampProperty</w:t>
+      </w:r>
+      <w:proofErr w:type="spellEnd"/>
+      <w:r>
+        <w:rPr>
+          <w:rStyle w:val="Hyperlink"/>
+          <w:rFonts w:ascii="Garamond" w:hAnsi="Garamond"/>
+          <w:color w:val="000000"/>
+          <w:sz w:val="20"/>
+          <w:szCs w:val="20"/>
+          <w:u w:val="none"/>
+        </w:rPr>
+        <w:t xml:space="preserve"> (moment in time) and a </w:t>
+      </w:r>
+      <w:proofErr w:type="spellStart"/>
+      <w:r>
+        <w:rPr>
+          <w:rStyle w:val="Hyperlink"/>
+          <w:rFonts w:ascii="Garamond" w:hAnsi="Garamond"/>
+          <w:color w:val="000000"/>
+          <w:sz w:val="20"/>
+          <w:szCs w:val="20"/>
+          <w:u w:val="none"/>
+        </w:rPr>
+        <w:t>TimeProperty</w:t>
+      </w:r>
+      <w:proofErr w:type="spellEnd"/>
+      <w:r>
+        <w:rPr>
+          <w:rStyle w:val="Hyperlink"/>
+          <w:rFonts w:ascii="Garamond" w:hAnsi="Garamond"/>
+          <w:color w:val="000000"/>
+          <w:sz w:val="20"/>
+          <w:szCs w:val="20"/>
+          <w:u w:val="none"/>
+        </w:rPr>
+        <w:t xml:space="preserve"> (elapsed time interval, sec, ms?)</w:t>
       </w:r>
     </w:p>
     <w:p>
@@ -799,6 +1074,8 @@
           <w:u w:val="none"/>
         </w:rPr>
       </w:pPr>
+      <w:proofErr w:type="spellStart"/>
+      <w:proofErr w:type="gramStart"/>
       <w:r>
         <w:rPr>
           <w:rStyle w:val="Hyperlink"/>
@@ -809,7 +1086,33 @@
           <w:szCs w:val="20"/>
           <w:u w:val="none"/>
         </w:rPr>
-        <w:t>externalizeValue()</w:t>
+        <w:t>externalizeValue</w:t>
+      </w:r>
+      <w:proofErr w:type="spellEnd"/>
+      <w:r>
+        <w:rPr>
+          <w:rStyle w:val="Hyperlink"/>
+          <w:rFonts w:ascii="Garamond" w:hAnsi="Garamond"/>
+          <w:b/>
+          <w:color w:val="000000"/>
+          <w:sz w:val="20"/>
+          <w:szCs w:val="20"/>
+          <w:u w:val="none"/>
+        </w:rPr>
+        <w:t>(</w:t>
+      </w:r>
+      <w:proofErr w:type="gramEnd"/>
+      <w:r>
+        <w:rPr>
+          <w:rStyle w:val="Hyperlink"/>
+          <w:rFonts w:ascii="Garamond" w:hAnsi="Garamond"/>
+          <w:b/>
+          <w:color w:val="000000"/>
+          <w:sz w:val="20"/>
+          <w:szCs w:val="20"/>
+          <w:u w:val="none"/>
+        </w:rPr>
+        <w:t>)</w:t>
       </w:r>
       <w:r>
         <w:rPr>
@@ -872,18 +1175,79 @@
           <w:szCs w:val="20"/>
           <w:u w:val="none"/>
         </w:rPr>
-        <w:t>Convenience setStringProperty()</w:t>
-      </w:r>
-      <w:r>
-        <w:rPr>
-          <w:rStyle w:val="Hyperlink"/>
-          <w:rFonts w:ascii="Garamond" w:hAnsi="Garamond"/>
-          <w:color w:val="000000"/>
-          <w:sz w:val="20"/>
-          <w:szCs w:val="20"/>
-          <w:u w:val="none"/>
-        </w:rPr>
-        <w:t>.removeStringProperty()/… consistent set of methods. S</w:t>
+        <w:t xml:space="preserve">Convenience </w:t>
+      </w:r>
+      <w:proofErr w:type="spellStart"/>
+      <w:r>
+        <w:rPr>
+          <w:rStyle w:val="Hyperlink"/>
+          <w:rFonts w:ascii="Garamond" w:hAnsi="Garamond"/>
+          <w:color w:val="000000"/>
+          <w:sz w:val="20"/>
+          <w:szCs w:val="20"/>
+          <w:u w:val="none"/>
+        </w:rPr>
+        <w:t>setStringProperty</w:t>
+      </w:r>
+      <w:proofErr w:type="spellEnd"/>
+      <w:r>
+        <w:rPr>
+          <w:rStyle w:val="Hyperlink"/>
+          <w:rFonts w:ascii="Garamond" w:hAnsi="Garamond"/>
+          <w:color w:val="000000"/>
+          <w:sz w:val="20"/>
+          <w:szCs w:val="20"/>
+          <w:u w:val="none"/>
+        </w:rPr>
+        <w:t>(</w:t>
+      </w:r>
+      <w:proofErr w:type="gramStart"/>
+      <w:r>
+        <w:rPr>
+          <w:rStyle w:val="Hyperlink"/>
+          <w:rFonts w:ascii="Garamond" w:hAnsi="Garamond"/>
+          <w:color w:val="000000"/>
+          <w:sz w:val="20"/>
+          <w:szCs w:val="20"/>
+          <w:u w:val="none"/>
+        </w:rPr>
+        <w:t>)</w:t>
+      </w:r>
+      <w:r>
+        <w:rPr>
+          <w:rStyle w:val="Hyperlink"/>
+          <w:rFonts w:ascii="Garamond" w:hAnsi="Garamond"/>
+          <w:color w:val="000000"/>
+          <w:sz w:val="20"/>
+          <w:szCs w:val="20"/>
+          <w:u w:val="none"/>
+        </w:rPr>
+        <w:t>.</w:t>
+      </w:r>
+      <w:proofErr w:type="spellStart"/>
+      <w:r>
+        <w:rPr>
+          <w:rStyle w:val="Hyperlink"/>
+          <w:rFonts w:ascii="Garamond" w:hAnsi="Garamond"/>
+          <w:color w:val="000000"/>
+          <w:sz w:val="20"/>
+          <w:szCs w:val="20"/>
+          <w:u w:val="none"/>
+        </w:rPr>
+        <w:t>removeStringProperty</w:t>
+      </w:r>
+      <w:proofErr w:type="spellEnd"/>
+      <w:proofErr w:type="gramEnd"/>
+      <w:r>
+        <w:rPr>
+          <w:rStyle w:val="Hyperlink"/>
+          <w:rFonts w:ascii="Garamond" w:hAnsi="Garamond"/>
+          <w:color w:val="000000"/>
+          <w:sz w:val="20"/>
+          <w:szCs w:val="20"/>
+          <w:u w:val="none"/>
+        </w:rPr>
+        <w:t>()/… consistent set of methods. S</w:t>
       </w:r>
       <w:r>
         <w:rPr>
@@ -934,7 +1298,31 @@
           <w:szCs w:val="20"/>
           <w:u w:val="none"/>
         </w:rPr>
-        <w:t>Some of the convenience methods need MeasureUnit, some not.</w:t>
+        <w:t xml:space="preserve">Some of the convenience methods need </w:t>
+      </w:r>
+      <w:proofErr w:type="spellStart"/>
+      <w:r>
+        <w:rPr>
+          <w:rStyle w:val="Hyperlink"/>
+          <w:rFonts w:ascii="Garamond" w:hAnsi="Garamond"/>
+          <w:color w:val="000000"/>
+          <w:sz w:val="20"/>
+          <w:szCs w:val="20"/>
+          <w:u w:val="none"/>
+        </w:rPr>
+        <w:t>MeasureUnit</w:t>
+      </w:r>
+      <w:proofErr w:type="spellEnd"/>
+      <w:r>
+        <w:rPr>
+          <w:rStyle w:val="Hyperlink"/>
+          <w:rFonts w:ascii="Garamond" w:hAnsi="Garamond"/>
+          <w:color w:val="000000"/>
+          <w:sz w:val="20"/>
+          <w:szCs w:val="20"/>
+          <w:u w:val="none"/>
+        </w:rPr>
+        <w:t>, some not.</w:t>
       </w:r>
     </w:p>
     <w:p>
@@ -994,6 +1382,7 @@
           <w:u w:val="none"/>
         </w:rPr>
       </w:pPr>
+      <w:proofErr w:type="spellStart"/>
       <w:r>
         <w:rPr>
           <w:rStyle w:val="Hyperlink"/>
@@ -1004,18 +1393,44 @@
           <w:szCs w:val="20"/>
           <w:u w:val="none"/>
         </w:rPr>
-        <w:t xml:space="preserve">GenericEvent thread safety. </w:t>
-      </w:r>
-      <w:r>
-        <w:rPr>
-          <w:rStyle w:val="Hyperlink"/>
-          <w:rFonts w:ascii="Garamond" w:hAnsi="Garamond"/>
-          <w:color w:val="000000"/>
-          <w:sz w:val="20"/>
-          <w:szCs w:val="20"/>
-          <w:u w:val="none"/>
-        </w:rPr>
-        <w:t>GenericEvent implementation is not thread safe. Not sure whether I’ll ever need this, but keep this in mind.</w:t>
+        <w:t>GenericEvent</w:t>
+      </w:r>
+      <w:proofErr w:type="spellEnd"/>
+      <w:r>
+        <w:rPr>
+          <w:rStyle w:val="Hyperlink"/>
+          <w:rFonts w:ascii="Garamond" w:hAnsi="Garamond"/>
+          <w:b/>
+          <w:color w:val="000000"/>
+          <w:sz w:val="20"/>
+          <w:szCs w:val="20"/>
+          <w:u w:val="none"/>
+        </w:rPr>
+        <w:t xml:space="preserve"> thread safety. </w:t>
+      </w:r>
+      <w:proofErr w:type="spellStart"/>
+      <w:r>
+        <w:rPr>
+          <w:rStyle w:val="Hyperlink"/>
+          <w:rFonts w:ascii="Garamond" w:hAnsi="Garamond"/>
+          <w:color w:val="000000"/>
+          <w:sz w:val="20"/>
+          <w:szCs w:val="20"/>
+          <w:u w:val="none"/>
+        </w:rPr>
+        <w:t>GenericEvent</w:t>
+      </w:r>
+      <w:proofErr w:type="spellEnd"/>
+      <w:r>
+        <w:rPr>
+          <w:rStyle w:val="Hyperlink"/>
+          <w:rFonts w:ascii="Garamond" w:hAnsi="Garamond"/>
+          <w:color w:val="000000"/>
+          <w:sz w:val="20"/>
+          <w:szCs w:val="20"/>
+          <w:u w:val="none"/>
+        </w:rPr>
+        <w:t xml:space="preserve"> implementation is not thread safe. Not sure whether I’ll ever need this, but keep this in mind.</w:t>
       </w:r>
       <w:r>
         <w:rPr>
@@ -1258,7 +1673,25 @@
           <w:sz w:val="20"/>
           <w:szCs w:val="20"/>
         </w:rPr>
-        <w:t>Break off an events-httpd-parser first time I need httpd log parsing. Follow the same pattern as for events-log4j-parser or events-gc-parser.</w:t>
+        <w:t>Break off an events-httpd-parser first time I need httpd log parsing. Follow the same pattern as for events-log4j-parser or events-</w:t>
+      </w:r>
+      <w:proofErr w:type="spellStart"/>
+      <w:r>
+        <w:rPr>
+          <w:rFonts w:ascii="Garamond" w:hAnsi="Garamond"/>
+          <w:sz w:val="20"/>
+          <w:szCs w:val="20"/>
+        </w:rPr>
+        <w:t>gc</w:t>
+      </w:r>
+      <w:proofErr w:type="spellEnd"/>
+      <w:r>
+        <w:rPr>
+          <w:rFonts w:ascii="Garamond" w:hAnsi="Garamond"/>
+          <w:sz w:val="20"/>
+          <w:szCs w:val="20"/>
+        </w:rPr>
+        <w:t>-parser.</w:t>
       </w:r>
     </w:p>
     <w:p>
@@ -1281,7 +1714,6 @@
           <w:sz w:val="20"/>
           <w:szCs w:val="20"/>
         </w:rPr>
-        <w:lastRenderedPageBreak/>
         <w:t>Migrate code and tests from events-core.</w:t>
       </w:r>
     </w:p>
@@ -1305,15 +1737,69 @@
           <w:sz w:val="20"/>
           <w:szCs w:val="20"/>
         </w:rPr>
-        <w:t>Currently we take the easy way out by wrapping a HttpdLogLine in an Event – do we</w:t>
-      </w:r>
-      <w:r>
-        <w:rPr>
-          <w:rFonts w:ascii="Garamond" w:hAnsi="Garamond"/>
-          <w:sz w:val="20"/>
-          <w:szCs w:val="20"/>
-        </w:rPr>
-        <w:t xml:space="preserve"> want to create a HttpdLogEvent, by following the pattern introduced by GCEvents?</w:t>
+        <w:t xml:space="preserve">Currently we take the easy way out by wrapping a </w:t>
+      </w:r>
+      <w:proofErr w:type="spellStart"/>
+      <w:r>
+        <w:rPr>
+          <w:rFonts w:ascii="Garamond" w:hAnsi="Garamond"/>
+          <w:sz w:val="20"/>
+          <w:szCs w:val="20"/>
+        </w:rPr>
+        <w:t>HttpdLogLine</w:t>
+      </w:r>
+      <w:proofErr w:type="spellEnd"/>
+      <w:r>
+        <w:rPr>
+          <w:rFonts w:ascii="Garamond" w:hAnsi="Garamond"/>
+          <w:sz w:val="20"/>
+          <w:szCs w:val="20"/>
+        </w:rPr>
+        <w:t xml:space="preserve"> in an Event – do we</w:t>
+      </w:r>
+      <w:r>
+        <w:rPr>
+          <w:rFonts w:ascii="Garamond" w:hAnsi="Garamond"/>
+          <w:sz w:val="20"/>
+          <w:szCs w:val="20"/>
+        </w:rPr>
+        <w:t xml:space="preserve"> want to create a </w:t>
+      </w:r>
+      <w:proofErr w:type="spellStart"/>
+      <w:r>
+        <w:rPr>
+          <w:rFonts w:ascii="Garamond" w:hAnsi="Garamond"/>
+          <w:sz w:val="20"/>
+          <w:szCs w:val="20"/>
+        </w:rPr>
+        <w:t>HttpdLogEvent</w:t>
+      </w:r>
+      <w:proofErr w:type="spellEnd"/>
+      <w:r>
+        <w:rPr>
+          <w:rFonts w:ascii="Garamond" w:hAnsi="Garamond"/>
+          <w:sz w:val="20"/>
+          <w:szCs w:val="20"/>
+        </w:rPr>
+        <w:t xml:space="preserve">, by following the pattern introduced by </w:t>
+      </w:r>
+      <w:proofErr w:type="spellStart"/>
+      <w:r>
+        <w:rPr>
+          <w:rFonts w:ascii="Garamond" w:hAnsi="Garamond"/>
+          <w:sz w:val="20"/>
+          <w:szCs w:val="20"/>
+        </w:rPr>
+        <w:t>GCEvents</w:t>
+      </w:r>
+      <w:proofErr w:type="spellEnd"/>
+      <w:r>
+        <w:rPr>
+          <w:rFonts w:ascii="Garamond" w:hAnsi="Garamond"/>
+          <w:sz w:val="20"/>
+          <w:szCs w:val="20"/>
+        </w:rPr>
+        <w:t>?</w:t>
       </w:r>
     </w:p>
     <w:p>
@@ -1336,6 +1822,7 @@
           <w:sz w:val="20"/>
           <w:szCs w:val="20"/>
         </w:rPr>
+        <w:lastRenderedPageBreak/>
         <w:t xml:space="preserve">httpd log parser: PID:"%P" generates PID:"12121" in the logs. Parse that natively. </w:t>
       </w:r>
     </w:p>
@@ -1393,7 +1880,81 @@
           <w:sz w:val="20"/>
           <w:szCs w:val="20"/>
         </w:rPr>
-        <w:t>07/25/16 FirstRequestLineParser.identifyEnd() and HttpdLogLine.parseFirstRequestLine() implementations should do the same thing, but they are doing different things:HttpdLogLine.parseFirstRequestLine() is more permissive and allows two or three elements ("GET /path" and "GET /path HTTP-version", while FirstRequestLineParser.identifyEnd() assumes three elements. Unify the implementation.</w:t>
+        <w:t xml:space="preserve">07/25/16 </w:t>
+      </w:r>
+      <w:proofErr w:type="spellStart"/>
+      <w:r>
+        <w:rPr>
+          <w:rFonts w:ascii="Garamond" w:hAnsi="Garamond"/>
+          <w:sz w:val="20"/>
+          <w:szCs w:val="20"/>
+        </w:rPr>
+        <w:t>FirstRequestLineParser.identifyEnd</w:t>
+      </w:r>
+      <w:proofErr w:type="spellEnd"/>
+      <w:r>
+        <w:rPr>
+          <w:rFonts w:ascii="Garamond" w:hAnsi="Garamond"/>
+          <w:sz w:val="20"/>
+          <w:szCs w:val="20"/>
+        </w:rPr>
+        <w:t xml:space="preserve">() and </w:t>
+      </w:r>
+      <w:proofErr w:type="spellStart"/>
+      <w:r>
+        <w:rPr>
+          <w:rFonts w:ascii="Garamond" w:hAnsi="Garamond"/>
+          <w:sz w:val="20"/>
+          <w:szCs w:val="20"/>
+        </w:rPr>
+        <w:t>HttpdLogLine.parseFirstRequestLine</w:t>
+      </w:r>
+      <w:proofErr w:type="spellEnd"/>
+      <w:r>
+        <w:rPr>
+          <w:rFonts w:ascii="Garamond" w:hAnsi="Garamond"/>
+          <w:sz w:val="20"/>
+          <w:szCs w:val="20"/>
+        </w:rPr>
+        <w:t xml:space="preserve">() implementations should do the same thing, but they are doing different </w:t>
+      </w:r>
+      <w:proofErr w:type="spellStart"/>
+      <w:proofErr w:type="gramStart"/>
+      <w:r>
+        <w:rPr>
+          <w:rFonts w:ascii="Garamond" w:hAnsi="Garamond"/>
+          <w:sz w:val="20"/>
+          <w:szCs w:val="20"/>
+        </w:rPr>
+        <w:t>things:HttpdLogLine.parseFirstRequestLine</w:t>
+      </w:r>
+      <w:proofErr w:type="spellEnd"/>
+      <w:proofErr w:type="gramEnd"/>
+      <w:r>
+        <w:rPr>
+          <w:rFonts w:ascii="Garamond" w:hAnsi="Garamond"/>
+          <w:sz w:val="20"/>
+          <w:szCs w:val="20"/>
+        </w:rPr>
+        <w:t xml:space="preserve">() is more permissive and allows two or three elements ("GET /path" and "GET /path HTTP-version", while </w:t>
+      </w:r>
+      <w:proofErr w:type="spellStart"/>
+      <w:r>
+        <w:rPr>
+          <w:rFonts w:ascii="Garamond" w:hAnsi="Garamond"/>
+          <w:sz w:val="20"/>
+          <w:szCs w:val="20"/>
+        </w:rPr>
+        <w:t>FirstRequestLineParser.identifyEnd</w:t>
+      </w:r>
+      <w:proofErr w:type="spellEnd"/>
+      <w:r>
+        <w:rPr>
+          <w:rFonts w:ascii="Garamond" w:hAnsi="Garamond"/>
+          <w:sz w:val="20"/>
+          <w:szCs w:val="20"/>
+        </w:rPr>
+        <w:t>() assumes three elements. Unify the implementation.</w:t>
       </w:r>
       <w:r>
         <w:rPr>
@@ -1651,7 +2212,25 @@
           <w:sz w:val="20"/>
           <w:szCs w:val="20"/>
         </w:rPr>
-        <w:t>Start with enabling the commented out test "TODO N7aq32 RETURN HERE"</w:t>
+        <w:t xml:space="preserve">Start with enabling the </w:t>
+      </w:r>
+      <w:proofErr w:type="gramStart"/>
+      <w:r>
+        <w:rPr>
+          <w:rFonts w:ascii="Garamond" w:hAnsi="Garamond"/>
+          <w:sz w:val="20"/>
+          <w:szCs w:val="20"/>
+        </w:rPr>
+        <w:t>commented out</w:t>
+      </w:r>
+      <w:proofErr w:type="gramEnd"/>
+      <w:r>
+        <w:rPr>
+          <w:rFonts w:ascii="Garamond" w:hAnsi="Garamond"/>
+          <w:sz w:val="20"/>
+          <w:szCs w:val="20"/>
+        </w:rPr>
+        <w:t xml:space="preserve"> test "TODO N7aq32 RETURN HERE"</w:t>
       </w:r>
     </w:p>
     <w:p>
@@ -1794,13 +2373,59 @@
           <w:szCs w:val="20"/>
         </w:rPr>
       </w:pPr>
-      <w:r>
-        <w:rPr>
-          <w:rFonts w:ascii="Garamond" w:hAnsi="Garamond"/>
-          <w:sz w:val="20"/>
-          <w:szCs w:val="20"/>
-        </w:rPr>
-        <w:t>EndOfStreamListeners management in ComponentBase. Analyze EndOfStreamListener usage and decide whether we need to add thread safety for the management functions</w:t>
+      <w:proofErr w:type="spellStart"/>
+      <w:r>
+        <w:rPr>
+          <w:rFonts w:ascii="Garamond" w:hAnsi="Garamond"/>
+          <w:sz w:val="20"/>
+          <w:szCs w:val="20"/>
+        </w:rPr>
+        <w:t>EndOfStreamListeners</w:t>
+      </w:r>
+      <w:proofErr w:type="spellEnd"/>
+      <w:r>
+        <w:rPr>
+          <w:rFonts w:ascii="Garamond" w:hAnsi="Garamond"/>
+          <w:sz w:val="20"/>
+          <w:szCs w:val="20"/>
+        </w:rPr>
+        <w:t xml:space="preserve"> management in </w:t>
+      </w:r>
+      <w:proofErr w:type="spellStart"/>
+      <w:r>
+        <w:rPr>
+          <w:rFonts w:ascii="Garamond" w:hAnsi="Garamond"/>
+          <w:sz w:val="20"/>
+          <w:szCs w:val="20"/>
+        </w:rPr>
+        <w:t>ComponentBase</w:t>
+      </w:r>
+      <w:proofErr w:type="spellEnd"/>
+      <w:r>
+        <w:rPr>
+          <w:rFonts w:ascii="Garamond" w:hAnsi="Garamond"/>
+          <w:sz w:val="20"/>
+          <w:szCs w:val="20"/>
+        </w:rPr>
+        <w:t xml:space="preserve">. Analyze </w:t>
+      </w:r>
+      <w:proofErr w:type="spellStart"/>
+      <w:r>
+        <w:rPr>
+          <w:rFonts w:ascii="Garamond" w:hAnsi="Garamond"/>
+          <w:sz w:val="20"/>
+          <w:szCs w:val="20"/>
+        </w:rPr>
+        <w:t>EndOfStreamListener</w:t>
+      </w:r>
+      <w:proofErr w:type="spellEnd"/>
+      <w:r>
+        <w:rPr>
+          <w:rFonts w:ascii="Garamond" w:hAnsi="Garamond"/>
+          <w:sz w:val="20"/>
+          <w:szCs w:val="20"/>
+        </w:rPr>
+        <w:t xml:space="preserve"> usage and decide whether we need to add thread safety for the management functions</w:t>
       </w:r>
       <w:r>
         <w:rPr>
@@ -1831,8 +2456,18 @@
           <w:sz w:val="20"/>
           <w:szCs w:val="20"/>
         </w:rPr>
-        <w:t>Idea: use non-blocking IO in components and read from both a data channel and a control channel. The data channel is an adapter to an InputStream</w:t>
-      </w:r>
+        <w:t xml:space="preserve">Idea: use non-blocking IO in components and read from both a data channel and a control channel. The data channel is an adapter to an </w:t>
+      </w:r>
+      <w:proofErr w:type="spellStart"/>
+      <w:r>
+        <w:rPr>
+          <w:rFonts w:ascii="Garamond" w:hAnsi="Garamond"/>
+          <w:sz w:val="20"/>
+          <w:szCs w:val="20"/>
+        </w:rPr>
+        <w:t>InputStream</w:t>
+      </w:r>
+      <w:proofErr w:type="spellEnd"/>
       <w:r>
         <w:rPr>
           <w:rFonts w:ascii="Garamond" w:hAnsi="Garamond"/>
@@ -1862,7 +2497,25 @@
           <w:sz w:val="20"/>
           <w:szCs w:val="20"/>
         </w:rPr>
-        <w:t>How to handle exceptions in the logic’s process() High level view</w:t>
+        <w:t xml:space="preserve">How to handle exceptions in the logic’s </w:t>
+      </w:r>
+      <w:proofErr w:type="gramStart"/>
+      <w:r>
+        <w:rPr>
+          <w:rFonts w:ascii="Garamond" w:hAnsi="Garamond"/>
+          <w:sz w:val="20"/>
+          <w:szCs w:val="20"/>
+        </w:rPr>
+        <w:t>process(</w:t>
+      </w:r>
+      <w:proofErr w:type="gramEnd"/>
+      <w:r>
+        <w:rPr>
+          <w:rFonts w:ascii="Garamond" w:hAnsi="Garamond"/>
+          <w:sz w:val="20"/>
+          <w:szCs w:val="20"/>
+        </w:rPr>
+        <w:t>) High level view</w:t>
       </w:r>
       <w:r>
         <w:rPr>
@@ -1893,7 +2546,25 @@
           <w:sz w:val="20"/>
           <w:szCs w:val="20"/>
         </w:rPr>
-        <w:t>Need a OutputStreamEvent that gets written to the output stream</w:t>
+        <w:t xml:space="preserve">Need a </w:t>
+      </w:r>
+      <w:proofErr w:type="spellStart"/>
+      <w:r>
+        <w:rPr>
+          <w:rFonts w:ascii="Garamond" w:hAnsi="Garamond"/>
+          <w:sz w:val="20"/>
+          <w:szCs w:val="20"/>
+        </w:rPr>
+        <w:t>OutputStreamEvent</w:t>
+      </w:r>
+      <w:proofErr w:type="spellEnd"/>
+      <w:r>
+        <w:rPr>
+          <w:rFonts w:ascii="Garamond" w:hAnsi="Garamond"/>
+          <w:sz w:val="20"/>
+          <w:szCs w:val="20"/>
+        </w:rPr>
+        <w:t xml:space="preserve"> that gets written to the output stream</w:t>
       </w:r>
       <w:r>
         <w:rPr>
@@ -1924,7 +2595,43 @@
           <w:sz w:val="20"/>
           <w:szCs w:val="20"/>
         </w:rPr>
-        <w:t>Handle EndOfStream in SingleThreadedEventProcessor. Test.</w:t>
+        <w:t xml:space="preserve">Handle </w:t>
+      </w:r>
+      <w:proofErr w:type="spellStart"/>
+      <w:r>
+        <w:rPr>
+          <w:rFonts w:ascii="Garamond" w:hAnsi="Garamond"/>
+          <w:sz w:val="20"/>
+          <w:szCs w:val="20"/>
+        </w:rPr>
+        <w:t>EndOfStream</w:t>
+      </w:r>
+      <w:proofErr w:type="spellEnd"/>
+      <w:r>
+        <w:rPr>
+          <w:rFonts w:ascii="Garamond" w:hAnsi="Garamond"/>
+          <w:sz w:val="20"/>
+          <w:szCs w:val="20"/>
+        </w:rPr>
+        <w:t xml:space="preserve"> in </w:t>
+      </w:r>
+      <w:proofErr w:type="spellStart"/>
+      <w:r>
+        <w:rPr>
+          <w:rFonts w:ascii="Garamond" w:hAnsi="Garamond"/>
+          <w:sz w:val="20"/>
+          <w:szCs w:val="20"/>
+        </w:rPr>
+        <w:t>SingleThreadedEventProcessor</w:t>
+      </w:r>
+      <w:proofErr w:type="spellEnd"/>
+      <w:r>
+        <w:rPr>
+          <w:rFonts w:ascii="Garamond" w:hAnsi="Garamond"/>
+          <w:sz w:val="20"/>
+          <w:szCs w:val="20"/>
+        </w:rPr>
+        <w:t>. Test.</w:t>
       </w:r>
     </w:p>
     <w:p>
@@ -1970,7 +2677,61 @@
           <w:sz w:val="20"/>
           <w:szCs w:val="20"/>
         </w:rPr>
-        <w:t>Refactor InputStreamInitiator, EventProcessor and OutputStreamTerminator thread internals – there is much common behavior – unify.</w:t>
+        <w:t xml:space="preserve">Refactor </w:t>
+      </w:r>
+      <w:proofErr w:type="spellStart"/>
+      <w:r>
+        <w:rPr>
+          <w:rFonts w:ascii="Garamond" w:hAnsi="Garamond"/>
+          <w:sz w:val="20"/>
+          <w:szCs w:val="20"/>
+        </w:rPr>
+        <w:t>InputStreamInitiator</w:t>
+      </w:r>
+      <w:proofErr w:type="spellEnd"/>
+      <w:r>
+        <w:rPr>
+          <w:rFonts w:ascii="Garamond" w:hAnsi="Garamond"/>
+          <w:sz w:val="20"/>
+          <w:szCs w:val="20"/>
+        </w:rPr>
+        <w:t xml:space="preserve">, </w:t>
+      </w:r>
+      <w:proofErr w:type="spellStart"/>
+      <w:r>
+        <w:rPr>
+          <w:rFonts w:ascii="Garamond" w:hAnsi="Garamond"/>
+          <w:sz w:val="20"/>
+          <w:szCs w:val="20"/>
+        </w:rPr>
+        <w:t>EventProcessor</w:t>
+      </w:r>
+      <w:proofErr w:type="spellEnd"/>
+      <w:r>
+        <w:rPr>
+          <w:rFonts w:ascii="Garamond" w:hAnsi="Garamond"/>
+          <w:sz w:val="20"/>
+          <w:szCs w:val="20"/>
+        </w:rPr>
+        <w:t xml:space="preserve"> and </w:t>
+      </w:r>
+      <w:proofErr w:type="spellStart"/>
+      <w:r>
+        <w:rPr>
+          <w:rFonts w:ascii="Garamond" w:hAnsi="Garamond"/>
+          <w:sz w:val="20"/>
+          <w:szCs w:val="20"/>
+        </w:rPr>
+        <w:t>OutputStreamTerminator</w:t>
+      </w:r>
+      <w:proofErr w:type="spellEnd"/>
+      <w:r>
+        <w:rPr>
+          <w:rFonts w:ascii="Garamond" w:hAnsi="Garamond"/>
+          <w:sz w:val="20"/>
+          <w:szCs w:val="20"/>
+        </w:rPr>
+        <w:t xml:space="preserve"> thread internals – there is much common behavior – unify.</w:t>
       </w:r>
     </w:p>
     <w:p>
@@ -1993,7 +2754,43 @@
           <w:sz w:val="20"/>
           <w:szCs w:val="20"/>
         </w:rPr>
-        <w:t>Currently I deal with EOSListener only in OutputStreamtTerminators – it should be generic</w:t>
+        <w:t xml:space="preserve">Currently I deal with </w:t>
+      </w:r>
+      <w:proofErr w:type="spellStart"/>
+      <w:r>
+        <w:rPr>
+          <w:rFonts w:ascii="Garamond" w:hAnsi="Garamond"/>
+          <w:sz w:val="20"/>
+          <w:szCs w:val="20"/>
+        </w:rPr>
+        <w:t>EOSListener</w:t>
+      </w:r>
+      <w:proofErr w:type="spellEnd"/>
+      <w:r>
+        <w:rPr>
+          <w:rFonts w:ascii="Garamond" w:hAnsi="Garamond"/>
+          <w:sz w:val="20"/>
+          <w:szCs w:val="20"/>
+        </w:rPr>
+        <w:t xml:space="preserve"> only in </w:t>
+      </w:r>
+      <w:proofErr w:type="spellStart"/>
+      <w:r>
+        <w:rPr>
+          <w:rFonts w:ascii="Garamond" w:hAnsi="Garamond"/>
+          <w:sz w:val="20"/>
+          <w:szCs w:val="20"/>
+        </w:rPr>
+        <w:t>OutputStreamtTerminators</w:t>
+      </w:r>
+      <w:proofErr w:type="spellEnd"/>
+      <w:r>
+        <w:rPr>
+          <w:rFonts w:ascii="Garamond" w:hAnsi="Garamond"/>
+          <w:sz w:val="20"/>
+          <w:szCs w:val="20"/>
+        </w:rPr>
+        <w:t xml:space="preserve"> – it should be generic</w:t>
       </w:r>
       <w:r>
         <w:rPr>

</xml_diff>

<commit_message>
moved ssh functionality in its own project
</commit_message>
<xml_diff>
--- a/doc/Events API (events-api) TODO.docx
+++ b/doc/Events API (events-api) TODO.docx
@@ -61,55 +61,7 @@
           <w:szCs w:val="20"/>
           <w:u w:val="none"/>
         </w:rPr>
-        <w:t xml:space="preserve">Make </w:t>
-      </w:r>
-      <w:proofErr w:type="spellStart"/>
-      <w:r>
-        <w:rPr>
-          <w:rStyle w:val="Hyperlink"/>
-          <w:rFonts w:ascii="Garamond" w:hAnsi="Garamond"/>
-          <w:color w:val="000000"/>
-          <w:sz w:val="20"/>
-          <w:szCs w:val="20"/>
-          <w:u w:val="none"/>
-        </w:rPr>
-        <w:t>PropertyFactory</w:t>
-      </w:r>
-      <w:proofErr w:type="spellEnd"/>
-      <w:r>
-        <w:rPr>
-          <w:rStyle w:val="Hyperlink"/>
-          <w:rFonts w:ascii="Garamond" w:hAnsi="Garamond"/>
-          <w:color w:val="000000"/>
-          <w:sz w:val="20"/>
-          <w:szCs w:val="20"/>
-          <w:u w:val="none"/>
-        </w:rPr>
-        <w:t xml:space="preserve"> a non-static, and allow it to be configured with patterns (time patterns, </w:t>
-      </w:r>
-      <w:proofErr w:type="spellStart"/>
-      <w:r>
-        <w:rPr>
-          <w:rStyle w:val="Hyperlink"/>
-          <w:rFonts w:ascii="Garamond" w:hAnsi="Garamond"/>
-          <w:color w:val="000000"/>
-          <w:sz w:val="20"/>
-          <w:szCs w:val="20"/>
-          <w:u w:val="none"/>
-        </w:rPr>
-        <w:t>etc</w:t>
-      </w:r>
-      <w:proofErr w:type="spellEnd"/>
-      <w:r>
-        <w:rPr>
-          <w:rStyle w:val="Hyperlink"/>
-          <w:rFonts w:ascii="Garamond" w:hAnsi="Garamond"/>
-          <w:color w:val="000000"/>
-          <w:sz w:val="20"/>
-          <w:szCs w:val="20"/>
-          <w:u w:val="none"/>
-        </w:rPr>
-        <w:t>).</w:t>
+        <w:t>Make PropertyFactory a non-static, and allow it to be configured with patterns (time patterns, etc).</w:t>
       </w:r>
       <w:r>
         <w:rPr>
@@ -141,164 +93,302 @@
           <w:u w:val="none"/>
         </w:rPr>
       </w:pPr>
+      <w:r>
+        <w:rPr>
+          <w:rStyle w:val="Hyperlink"/>
+          <w:rFonts w:ascii="Garamond" w:hAnsi="Garamond"/>
+          <w:b/>
+          <w:color w:val="000000"/>
+          <w:sz w:val="20"/>
+          <w:szCs w:val="20"/>
+          <w:u w:val="none"/>
+        </w:rPr>
+        <w:t xml:space="preserve">Query </w:t>
+      </w:r>
+      <w:r>
+        <w:rPr>
+          <w:rStyle w:val="Hyperlink"/>
+          <w:rFonts w:ascii="Garamond" w:hAnsi="Garamond"/>
+          <w:b/>
+          <w:color w:val="000000"/>
+          <w:sz w:val="20"/>
+          <w:szCs w:val="20"/>
+          <w:u w:val="none"/>
+        </w:rPr>
+        <w:t>I</w:t>
+      </w:r>
+      <w:r>
+        <w:rPr>
+          <w:rStyle w:val="Hyperlink"/>
+          <w:rFonts w:ascii="Garamond" w:hAnsi="Garamond"/>
+          <w:b/>
+          <w:color w:val="000000"/>
+          <w:sz w:val="20"/>
+          <w:szCs w:val="20"/>
+          <w:u w:val="none"/>
+        </w:rPr>
+        <w:t>mprovements</w:t>
+      </w:r>
+      <w:r>
+        <w:rPr>
+          <w:rStyle w:val="Hyperlink"/>
+          <w:rFonts w:ascii="Garamond" w:hAnsi="Garamond"/>
+          <w:b/>
+          <w:color w:val="000000"/>
+          <w:sz w:val="20"/>
+          <w:szCs w:val="20"/>
+          <w:u w:val="none"/>
+        </w:rPr>
+        <w:t>:</w:t>
+      </w:r>
+    </w:p>
+    <w:p>
+      <w:pPr>
+        <w:pStyle w:val="ListParagraph"/>
+        <w:numPr>
+          <w:ilvl w:val="1"/>
+          <w:numId w:val="3"/>
+        </w:numPr>
+        <w:spacing w:before="100" w:beforeAutospacing="1" w:after="24"/>
+        <w:rPr>
+          <w:rStyle w:val="Hyperlink"/>
+          <w:rFonts w:ascii="Garamond" w:hAnsi="Garamond"/>
+          <w:color w:val="000000"/>
+          <w:sz w:val="20"/>
+          <w:szCs w:val="20"/>
+          <w:u w:val="none"/>
+        </w:rPr>
+      </w:pPr>
+      <w:r>
+        <w:rPr>
+          <w:rStyle w:val="Hyperlink"/>
+          <w:rFonts w:ascii="Garamond" w:hAnsi="Garamond"/>
+          <w:color w:val="000000"/>
+          <w:sz w:val="20"/>
+          <w:szCs w:val="20"/>
+          <w:u w:val="none"/>
+        </w:rPr>
+        <w:t xml:space="preserve">Time bounds --from </w:t>
+      </w:r>
+      <w:r>
+        <w:rPr>
+          <w:rStyle w:val="Hyperlink"/>
+          <w:rFonts w:ascii="Garamond" w:hAnsi="Garamond"/>
+          <w:color w:val="000000"/>
+          <w:sz w:val="20"/>
+          <w:szCs w:val="20"/>
+          <w:u w:val="none"/>
+        </w:rPr>
+        <w:t>–</w:t>
+      </w:r>
+      <w:r>
+        <w:rPr>
+          <w:rStyle w:val="Hyperlink"/>
+          <w:rFonts w:ascii="Garamond" w:hAnsi="Garamond"/>
+          <w:color w:val="000000"/>
+          <w:sz w:val="20"/>
+          <w:szCs w:val="20"/>
+          <w:u w:val="none"/>
+        </w:rPr>
+        <w:t>to</w:t>
+      </w:r>
+      <w:r>
+        <w:rPr>
+          <w:rStyle w:val="Hyperlink"/>
+          <w:rFonts w:ascii="Garamond" w:hAnsi="Garamond"/>
+          <w:color w:val="000000"/>
+          <w:sz w:val="20"/>
+          <w:szCs w:val="20"/>
+          <w:u w:val="none"/>
+        </w:rPr>
+        <w:t>.</w:t>
+      </w:r>
+    </w:p>
+    <w:p>
+      <w:pPr>
+        <w:pStyle w:val="ListParagraph"/>
+        <w:numPr>
+          <w:ilvl w:val="1"/>
+          <w:numId w:val="3"/>
+        </w:numPr>
+        <w:spacing w:before="100" w:beforeAutospacing="1" w:after="24"/>
+        <w:rPr>
+          <w:rStyle w:val="Hyperlink"/>
+          <w:rFonts w:ascii="Garamond" w:hAnsi="Garamond"/>
+          <w:color w:val="000000"/>
+          <w:sz w:val="20"/>
+          <w:szCs w:val="20"/>
+          <w:u w:val="none"/>
+        </w:rPr>
+      </w:pPr>
+      <w:r>
+        <w:rPr>
+          <w:rStyle w:val="Hyperlink"/>
+          <w:rFonts w:ascii="Garamond" w:hAnsi="Garamond"/>
+          <w:color w:val="000000"/>
+          <w:sz w:val="20"/>
+          <w:szCs w:val="20"/>
+          <w:u w:val="none"/>
+        </w:rPr>
+        <w:t>Keep O'Reilly Regular Expressions fresh, so I can de-yellow.</w:t>
+      </w:r>
+      <w:r>
+        <w:rPr>
+          <w:rStyle w:val="Hyperlink"/>
+          <w:rFonts w:ascii="Garamond" w:hAnsi="Garamond"/>
+          <w:color w:val="000000"/>
+          <w:sz w:val="20"/>
+          <w:szCs w:val="20"/>
+          <w:u w:val="none"/>
+        </w:rPr>
+        <w:t xml:space="preserve"> – De-yellow and implement standard compliant regular expression query support.</w:t>
+      </w:r>
+    </w:p>
+    <w:p>
+      <w:pPr>
+        <w:pStyle w:val="ListParagraph"/>
+        <w:numPr>
+          <w:ilvl w:val="1"/>
+          <w:numId w:val="7"/>
+        </w:numPr>
+        <w:spacing w:before="100" w:beforeAutospacing="1" w:after="24"/>
+        <w:ind w:left="1080"/>
+        <w:rPr>
+          <w:rStyle w:val="Hyperlink"/>
+          <w:rFonts w:ascii="Garamond" w:hAnsi="Garamond"/>
+          <w:color w:val="000000"/>
+          <w:sz w:val="20"/>
+          <w:szCs w:val="20"/>
+          <w:u w:val="none"/>
+        </w:rPr>
+      </w:pPr>
+      <w:r>
+        <w:rPr>
+          <w:rStyle w:val="Hyperlink"/>
+          <w:rFonts w:ascii="Garamond" w:hAnsi="Garamond"/>
+          <w:color w:val="000000"/>
+          <w:sz w:val="20"/>
+          <w:szCs w:val="20"/>
+          <w:u w:val="none"/>
+        </w:rPr>
+        <w:t>Display the first event that matches the query and then immediately exit the runtime (--first [count])</w:t>
+      </w:r>
+    </w:p>
+    <w:p>
+      <w:pPr>
+        <w:pStyle w:val="ListParagraph"/>
+        <w:numPr>
+          <w:ilvl w:val="1"/>
+          <w:numId w:val="7"/>
+        </w:numPr>
+        <w:spacing w:before="100" w:beforeAutospacing="1" w:after="24"/>
+        <w:ind w:left="1080"/>
+        <w:rPr>
+          <w:rStyle w:val="Hyperlink"/>
+          <w:rFonts w:ascii="Garamond" w:hAnsi="Garamond"/>
+          <w:color w:val="000000"/>
+          <w:sz w:val="20"/>
+          <w:szCs w:val="20"/>
+          <w:u w:val="none"/>
+        </w:rPr>
+      </w:pPr>
+      <w:r>
+        <w:rPr>
+          <w:rStyle w:val="Hyperlink"/>
+          <w:rFonts w:ascii="Garamond" w:hAnsi="Garamond"/>
+          <w:color w:val="000000"/>
+          <w:sz w:val="20"/>
+          <w:szCs w:val="20"/>
+          <w:u w:val="none"/>
+        </w:rPr>
+        <w:t>Display the last query that matches the query (--last [count]): optimization for files – start from the bottom?</w:t>
+      </w:r>
+    </w:p>
+    <w:p>
+      <w:pPr>
+        <w:pStyle w:val="ListParagraph"/>
+        <w:numPr>
+          <w:ilvl w:val="1"/>
+          <w:numId w:val="7"/>
+        </w:numPr>
+        <w:spacing w:before="100" w:beforeAutospacing="1" w:after="24"/>
+        <w:ind w:left="1080"/>
+        <w:rPr>
+          <w:rStyle w:val="Hyperlink"/>
+          <w:rFonts w:ascii="Garamond" w:hAnsi="Garamond"/>
+          <w:b/>
+          <w:color w:val="000000"/>
+          <w:sz w:val="20"/>
+          <w:szCs w:val="20"/>
+          <w:u w:val="none"/>
+        </w:rPr>
+      </w:pPr>
+      <w:r>
+        <w:rPr>
+          <w:rStyle w:val="Hyperlink"/>
+          <w:rFonts w:ascii="Garamond" w:hAnsi="Garamond"/>
+          <w:color w:val="000000"/>
+          <w:sz w:val="20"/>
+          <w:szCs w:val="20"/>
+          <w:u w:val="none"/>
+        </w:rPr>
+        <w:t>Generic query language (and, or, parentheses). Look at what is already out there.</w:t>
+      </w:r>
+      <w:r>
+        <w:rPr>
+          <w:rStyle w:val="Hyperlink"/>
+          <w:rFonts w:ascii="Garamond" w:hAnsi="Garamond"/>
+          <w:b/>
+          <w:color w:val="000000"/>
+          <w:sz w:val="20"/>
+          <w:szCs w:val="20"/>
+          <w:u w:val="none"/>
+        </w:rPr>
+        <w:t xml:space="preserve"> </w:t>
+      </w:r>
+    </w:p>
+    <w:p>
+      <w:pPr>
+        <w:pStyle w:val="ListParagraph"/>
+        <w:numPr>
+          <w:ilvl w:val="1"/>
+          <w:numId w:val="7"/>
+        </w:numPr>
+        <w:spacing w:before="100" w:beforeAutospacing="1" w:after="24"/>
+        <w:ind w:left="1080"/>
+        <w:rPr>
+          <w:rStyle w:val="Hyperlink"/>
+          <w:rFonts w:ascii="Garamond" w:hAnsi="Garamond"/>
+          <w:color w:val="000000"/>
+          <w:sz w:val="20"/>
+          <w:szCs w:val="20"/>
+          <w:u w:val="none"/>
+        </w:rPr>
+      </w:pPr>
+      <w:r>
+        <w:rPr>
+          <w:rStyle w:val="Hyperlink"/>
+          <w:rFonts w:ascii="Garamond" w:hAnsi="Garamond"/>
+          <w:color w:val="000000"/>
+          <w:sz w:val="20"/>
+          <w:szCs w:val="20"/>
+          <w:u w:val="none"/>
+        </w:rPr>
+        <w:t>Should allow for null output queues. It’ll just discard events, but makes easy configuring stuff. Think /dev/null.</w:t>
+      </w:r>
+      <w:r>
+        <w:rPr>
+          <w:rStyle w:val="Hyperlink"/>
+          <w:rFonts w:ascii="Garamond" w:hAnsi="Garamond"/>
+          <w:color w:val="000000"/>
+          <w:sz w:val="20"/>
+          <w:szCs w:val="20"/>
+          <w:u w:val="none"/>
+        </w:rPr>
+        <w:br/>
+      </w:r>
       <w:bookmarkStart w:id="0" w:name="_GoBack"/>
       <w:bookmarkEnd w:id="0"/>
-      <w:r>
-        <w:rPr>
-          <w:rStyle w:val="Hyperlink"/>
-          <w:rFonts w:ascii="Garamond" w:hAnsi="Garamond"/>
-          <w:b/>
-          <w:color w:val="000000"/>
-          <w:sz w:val="20"/>
-          <w:szCs w:val="20"/>
-          <w:u w:val="none"/>
-        </w:rPr>
-        <w:t>Refactor to novaordis-</w:t>
-      </w:r>
-      <w:proofErr w:type="spellStart"/>
-      <w:r>
-        <w:rPr>
-          <w:rStyle w:val="Hyperlink"/>
-          <w:rFonts w:ascii="Garamond" w:hAnsi="Garamond"/>
-          <w:b/>
-          <w:color w:val="000000"/>
-          <w:sz w:val="20"/>
-          <w:szCs w:val="20"/>
-          <w:u w:val="none"/>
-        </w:rPr>
-        <w:t>jbos</w:t>
-      </w:r>
-      <w:r>
-        <w:rPr>
-          <w:rStyle w:val="Hyperlink"/>
-          <w:rFonts w:ascii="Garamond" w:hAnsi="Garamond"/>
-          <w:b/>
-          <w:color w:val="000000"/>
-          <w:sz w:val="20"/>
-          <w:szCs w:val="20"/>
-          <w:u w:val="none"/>
-        </w:rPr>
-        <w:t>s</w:t>
-      </w:r>
-      <w:proofErr w:type="spellEnd"/>
-      <w:r>
-        <w:rPr>
-          <w:rStyle w:val="Hyperlink"/>
-          <w:rFonts w:ascii="Garamond" w:hAnsi="Garamond"/>
-          <w:color w:val="000000"/>
-          <w:sz w:val="20"/>
-          <w:szCs w:val="20"/>
-          <w:u w:val="none"/>
-        </w:rPr>
-        <w:t xml:space="preserve">: JBoss-Related Heuristics. Move the JBoss-related heuristics (classpath, figuring out version, etc.) from </w:t>
-      </w:r>
-      <w:proofErr w:type="spellStart"/>
-      <w:r>
-        <w:rPr>
-          <w:rStyle w:val="Hyperlink"/>
-          <w:rFonts w:ascii="Garamond" w:hAnsi="Garamond"/>
-          <w:color w:val="000000"/>
-          <w:sz w:val="20"/>
-          <w:szCs w:val="20"/>
-          <w:u w:val="none"/>
-        </w:rPr>
-        <w:t>JmxMetricSourceDefinitionUtil</w:t>
-      </w:r>
-      <w:proofErr w:type="spellEnd"/>
-      <w:r>
-        <w:rPr>
-          <w:rStyle w:val="Hyperlink"/>
-          <w:rFonts w:ascii="Garamond" w:hAnsi="Garamond"/>
-          <w:color w:val="000000"/>
-          <w:sz w:val="20"/>
-          <w:szCs w:val="20"/>
-          <w:u w:val="none"/>
-        </w:rPr>
-        <w:t xml:space="preserve"> into a dedicated project: </w:t>
-      </w:r>
-      <w:proofErr w:type="spellStart"/>
-      <w:r>
-        <w:rPr>
-          <w:rStyle w:val="Hyperlink"/>
-          <w:rFonts w:ascii="Garamond" w:hAnsi="Garamond"/>
-          <w:color w:val="000000"/>
-          <w:sz w:val="20"/>
-          <w:szCs w:val="20"/>
-          <w:u w:val="none"/>
-        </w:rPr>
-        <w:t>jboss</w:t>
-      </w:r>
-      <w:proofErr w:type="spellEnd"/>
-      <w:r>
-        <w:rPr>
-          <w:rStyle w:val="Hyperlink"/>
-          <w:rFonts w:ascii="Garamond" w:hAnsi="Garamond"/>
-          <w:color w:val="000000"/>
-          <w:sz w:val="20"/>
-          <w:szCs w:val="20"/>
-          <w:u w:val="none"/>
-        </w:rPr>
-        <w:t>-cli and rename? novaordis-</w:t>
-      </w:r>
-      <w:proofErr w:type="spellStart"/>
-      <w:r>
-        <w:rPr>
-          <w:rStyle w:val="Hyperlink"/>
-          <w:rFonts w:ascii="Garamond" w:hAnsi="Garamond"/>
-          <w:color w:val="000000"/>
-          <w:sz w:val="20"/>
-          <w:szCs w:val="20"/>
-          <w:u w:val="none"/>
-        </w:rPr>
-        <w:t>util</w:t>
-      </w:r>
-      <w:proofErr w:type="spellEnd"/>
-      <w:r>
-        <w:rPr>
-          <w:rStyle w:val="Hyperlink"/>
-          <w:rFonts w:ascii="Garamond" w:hAnsi="Garamond"/>
-          <w:color w:val="000000"/>
-          <w:sz w:val="20"/>
-          <w:szCs w:val="20"/>
-          <w:u w:val="none"/>
-        </w:rPr>
-        <w:t>? novaordis-</w:t>
-      </w:r>
-      <w:proofErr w:type="spellStart"/>
-      <w:r>
-        <w:rPr>
-          <w:rStyle w:val="Hyperlink"/>
-          <w:rFonts w:ascii="Garamond" w:hAnsi="Garamond"/>
-          <w:color w:val="000000"/>
-          <w:sz w:val="20"/>
-          <w:szCs w:val="20"/>
-          <w:u w:val="none"/>
-        </w:rPr>
-        <w:t>jboss</w:t>
-      </w:r>
-      <w:proofErr w:type="spellEnd"/>
-      <w:r>
-        <w:rPr>
-          <w:rStyle w:val="Hyperlink"/>
-          <w:rFonts w:ascii="Garamond" w:hAnsi="Garamond"/>
-          <w:color w:val="000000"/>
-          <w:sz w:val="20"/>
-          <w:szCs w:val="20"/>
-          <w:u w:val="none"/>
-        </w:rPr>
-        <w:t>?</w:t>
-      </w:r>
-      <w:r>
-        <w:rPr>
-          <w:rStyle w:val="Hyperlink"/>
-          <w:rFonts w:ascii="Garamond" w:hAnsi="Garamond"/>
-          <w:color w:val="000000"/>
-          <w:sz w:val="20"/>
-          <w:szCs w:val="20"/>
-          <w:u w:val="none"/>
-        </w:rPr>
-        <w:br/>
-      </w:r>
     </w:p>
     <w:p>
       <w:pPr>
@@ -328,7 +418,7 @@
           <w:szCs w:val="20"/>
           <w:u w:val="none"/>
         </w:rPr>
-        <w:t>novaordis-ssh</w:t>
+        <w:t>Time and Timestamp</w:t>
       </w:r>
       <w:r>
         <w:rPr>
@@ -339,51 +429,12 @@
           <w:szCs w:val="20"/>
           <w:u w:val="none"/>
         </w:rPr>
-        <w:t xml:space="preserve">. Move </w:t>
-      </w:r>
-      <w:proofErr w:type="spellStart"/>
-      <w:r>
-        <w:rPr>
-          <w:rStyle w:val="Hyperlink"/>
-          <w:rFonts w:ascii="Garamond" w:hAnsi="Garamond"/>
-          <w:color w:val="000000"/>
-          <w:sz w:val="20"/>
-          <w:szCs w:val="20"/>
-          <w:u w:val="none"/>
-        </w:rPr>
-        <w:t>sshConnection</w:t>
-      </w:r>
-      <w:proofErr w:type="spellEnd"/>
-      <w:r>
-        <w:rPr>
-          <w:rStyle w:val="Hyperlink"/>
-          <w:rFonts w:ascii="Garamond" w:hAnsi="Garamond"/>
-          <w:color w:val="000000"/>
-          <w:sz w:val="20"/>
-          <w:szCs w:val="20"/>
-          <w:u w:val="none"/>
-        </w:rPr>
-        <w:t xml:space="preserve"> and all SSH stuff in its own project or utilities.</w:t>
-      </w:r>
-      <w:r>
-        <w:rPr>
-          <w:rStyle w:val="Hyperlink"/>
-          <w:rFonts w:ascii="Garamond" w:hAnsi="Garamond"/>
-          <w:color w:val="000000"/>
-          <w:sz w:val="20"/>
-          <w:szCs w:val="20"/>
-          <w:u w:val="none"/>
-        </w:rPr>
-        <w:br/>
+        <w:t xml:space="preserve"> – assess usage and refactor – simplify.</w:t>
       </w:r>
     </w:p>
     <w:p>
       <w:pPr>
         <w:pStyle w:val="ListParagraph"/>
-        <w:numPr>
-          <w:ilvl w:val="0"/>
-          <w:numId w:val="3"/>
-        </w:numPr>
         <w:spacing w:before="100" w:beforeAutospacing="1" w:after="24"/>
         <w:ind w:left="360"/>
         <w:rPr>
@@ -395,54 +446,6 @@
           <w:u w:val="none"/>
         </w:rPr>
       </w:pPr>
-      <w:r>
-        <w:rPr>
-          <w:rStyle w:val="Hyperlink"/>
-          <w:rFonts w:ascii="Garamond" w:hAnsi="Garamond"/>
-          <w:b/>
-          <w:color w:val="000000"/>
-          <w:sz w:val="20"/>
-          <w:szCs w:val="20"/>
-          <w:u w:val="none"/>
-        </w:rPr>
-        <w:t xml:space="preserve">Query </w:t>
-      </w:r>
-      <w:r>
-        <w:rPr>
-          <w:rStyle w:val="Hyperlink"/>
-          <w:rFonts w:ascii="Garamond" w:hAnsi="Garamond"/>
-          <w:b/>
-          <w:color w:val="000000"/>
-          <w:sz w:val="20"/>
-          <w:szCs w:val="20"/>
-          <w:u w:val="none"/>
-        </w:rPr>
-        <w:t>I</w:t>
-      </w:r>
-      <w:r>
-        <w:rPr>
-          <w:rStyle w:val="Hyperlink"/>
-          <w:rFonts w:ascii="Garamond" w:hAnsi="Garamond"/>
-          <w:b/>
-          <w:color w:val="000000"/>
-          <w:sz w:val="20"/>
-          <w:szCs w:val="20"/>
-          <w:u w:val="none"/>
-        </w:rPr>
-        <w:t>mprovements</w:t>
-      </w:r>
-      <w:r>
-        <w:rPr>
-          <w:rStyle w:val="Hyperlink"/>
-          <w:rFonts w:ascii="Garamond" w:hAnsi="Garamond"/>
-          <w:b/>
-          <w:color w:val="000000"/>
-          <w:sz w:val="20"/>
-          <w:szCs w:val="20"/>
-          <w:u w:val="none"/>
-        </w:rPr>
-        <w:t>:</w:t>
-      </w:r>
     </w:p>
     <w:p>
       <w:pPr>
@@ -465,176 +468,13 @@
         <w:rPr>
           <w:rStyle w:val="Hyperlink"/>
           <w:rFonts w:ascii="Garamond" w:hAnsi="Garamond"/>
-          <w:color w:val="000000"/>
-          <w:sz w:val="20"/>
-          <w:szCs w:val="20"/>
-          <w:u w:val="none"/>
-        </w:rPr>
-        <w:t xml:space="preserve">Time bounds --from </w:t>
-      </w:r>
-      <w:r>
-        <w:rPr>
-          <w:rStyle w:val="Hyperlink"/>
-          <w:rFonts w:ascii="Garamond" w:hAnsi="Garamond"/>
-          <w:color w:val="000000"/>
-          <w:sz w:val="20"/>
-          <w:szCs w:val="20"/>
-          <w:u w:val="none"/>
-        </w:rPr>
-        <w:t>–</w:t>
-      </w:r>
-      <w:r>
-        <w:rPr>
-          <w:rStyle w:val="Hyperlink"/>
-          <w:rFonts w:ascii="Garamond" w:hAnsi="Garamond"/>
-          <w:color w:val="000000"/>
-          <w:sz w:val="20"/>
-          <w:szCs w:val="20"/>
-          <w:u w:val="none"/>
-        </w:rPr>
-        <w:t>to</w:t>
-      </w:r>
-      <w:r>
-        <w:rPr>
-          <w:rStyle w:val="Hyperlink"/>
-          <w:rFonts w:ascii="Garamond" w:hAnsi="Garamond"/>
-          <w:color w:val="000000"/>
-          <w:sz w:val="20"/>
-          <w:szCs w:val="20"/>
-          <w:u w:val="none"/>
-        </w:rPr>
-        <w:t>.</w:t>
-      </w:r>
-    </w:p>
-    <w:p>
-      <w:pPr>
-        <w:pStyle w:val="ListParagraph"/>
-        <w:numPr>
-          <w:ilvl w:val="1"/>
-          <w:numId w:val="3"/>
-        </w:numPr>
-        <w:spacing w:before="100" w:beforeAutospacing="1" w:after="24"/>
-        <w:rPr>
-          <w:rStyle w:val="Hyperlink"/>
-          <w:rFonts w:ascii="Garamond" w:hAnsi="Garamond"/>
-          <w:color w:val="000000"/>
-          <w:sz w:val="20"/>
-          <w:szCs w:val="20"/>
-          <w:u w:val="none"/>
-        </w:rPr>
-      </w:pPr>
-      <w:r>
-        <w:rPr>
-          <w:rStyle w:val="Hyperlink"/>
-          <w:rFonts w:ascii="Garamond" w:hAnsi="Garamond"/>
-          <w:color w:val="000000"/>
-          <w:sz w:val="20"/>
-          <w:szCs w:val="20"/>
-          <w:u w:val="none"/>
-        </w:rPr>
-        <w:t>Keep O'Reilly Regular Expressions fresh, so I can de-yellow.</w:t>
-      </w:r>
-      <w:r>
-        <w:rPr>
-          <w:rStyle w:val="Hyperlink"/>
-          <w:rFonts w:ascii="Garamond" w:hAnsi="Garamond"/>
-          <w:color w:val="000000"/>
-          <w:sz w:val="20"/>
-          <w:szCs w:val="20"/>
-          <w:u w:val="none"/>
-        </w:rPr>
-        <w:t xml:space="preserve"> – De-yellow and implement standard compliant regular expression query support.</w:t>
-      </w:r>
-    </w:p>
-    <w:p>
-      <w:pPr>
-        <w:pStyle w:val="ListParagraph"/>
-        <w:numPr>
-          <w:ilvl w:val="1"/>
-          <w:numId w:val="7"/>
-        </w:numPr>
-        <w:spacing w:before="100" w:beforeAutospacing="1" w:after="24"/>
-        <w:ind w:left="1080"/>
-        <w:rPr>
-          <w:rStyle w:val="Hyperlink"/>
-          <w:rFonts w:ascii="Garamond" w:hAnsi="Garamond"/>
-          <w:color w:val="000000"/>
-          <w:sz w:val="20"/>
-          <w:szCs w:val="20"/>
-          <w:u w:val="none"/>
-        </w:rPr>
-      </w:pPr>
-      <w:r>
-        <w:rPr>
-          <w:rStyle w:val="Hyperlink"/>
-          <w:rFonts w:ascii="Garamond" w:hAnsi="Garamond"/>
-          <w:color w:val="000000"/>
-          <w:sz w:val="20"/>
-          <w:szCs w:val="20"/>
-          <w:u w:val="none"/>
-        </w:rPr>
-        <w:t>Display the first event that matches the query and then immediately exit the runtime (--first [count])</w:t>
-      </w:r>
-    </w:p>
-    <w:p>
-      <w:pPr>
-        <w:pStyle w:val="ListParagraph"/>
-        <w:numPr>
-          <w:ilvl w:val="1"/>
-          <w:numId w:val="7"/>
-        </w:numPr>
-        <w:spacing w:before="100" w:beforeAutospacing="1" w:after="24"/>
-        <w:ind w:left="1080"/>
-        <w:rPr>
-          <w:rStyle w:val="Hyperlink"/>
-          <w:rFonts w:ascii="Garamond" w:hAnsi="Garamond"/>
-          <w:color w:val="000000"/>
-          <w:sz w:val="20"/>
-          <w:szCs w:val="20"/>
-          <w:u w:val="none"/>
-        </w:rPr>
-      </w:pPr>
-      <w:r>
-        <w:rPr>
-          <w:rStyle w:val="Hyperlink"/>
-          <w:rFonts w:ascii="Garamond" w:hAnsi="Garamond"/>
-          <w:color w:val="000000"/>
-          <w:sz w:val="20"/>
-          <w:szCs w:val="20"/>
-          <w:u w:val="none"/>
-        </w:rPr>
-        <w:t>Display the last query that matches the query (--last [count]): optimization for files – start from the bottom?</w:t>
-      </w:r>
-    </w:p>
-    <w:p>
-      <w:pPr>
-        <w:pStyle w:val="ListParagraph"/>
-        <w:numPr>
-          <w:ilvl w:val="1"/>
-          <w:numId w:val="7"/>
-        </w:numPr>
-        <w:spacing w:before="100" w:beforeAutospacing="1" w:after="24"/>
-        <w:ind w:left="1080"/>
-        <w:rPr>
-          <w:rStyle w:val="Hyperlink"/>
-          <w:rFonts w:ascii="Garamond" w:hAnsi="Garamond"/>
           <w:b/>
           <w:color w:val="000000"/>
           <w:sz w:val="20"/>
           <w:szCs w:val="20"/>
           <w:u w:val="none"/>
         </w:rPr>
-      </w:pPr>
-      <w:r>
-        <w:rPr>
-          <w:rStyle w:val="Hyperlink"/>
-          <w:rFonts w:ascii="Garamond" w:hAnsi="Garamond"/>
-          <w:color w:val="000000"/>
-          <w:sz w:val="20"/>
-          <w:szCs w:val="20"/>
-          <w:u w:val="none"/>
-        </w:rPr>
-        <w:t>Generic query language (and, or, parentheses). Look at what is already out there.</w:t>
+        <w:t>TimestampProperty</w:t>
       </w:r>
       <w:r>
         <w:rPr>
@@ -646,18 +486,9 @@
           <w:szCs w:val="20"/>
           <w:u w:val="none"/>
         </w:rPr>
-        <w:t xml:space="preserve"> </w:t>
-      </w:r>
-    </w:p>
-    <w:p>
-      <w:pPr>
-        <w:pStyle w:val="ListParagraph"/>
-        <w:numPr>
-          <w:ilvl w:val="1"/>
-          <w:numId w:val="7"/>
-        </w:numPr>
-        <w:spacing w:before="100" w:beforeAutospacing="1" w:after="24"/>
-        <w:ind w:left="1080"/>
+        <w:t xml:space="preserve"> and Timestamp</w:t>
+      </w:r>
+      <w:r>
         <w:rPr>
           <w:rStyle w:val="Hyperlink"/>
           <w:rFonts w:ascii="Garamond" w:hAnsi="Garamond"/>
@@ -666,7 +497,8 @@
           <w:szCs w:val="20"/>
           <w:u w:val="none"/>
         </w:rPr>
-      </w:pPr>
+        <w:t xml:space="preserve"> – Have a TimeProperty that supports conversions from and to timestamps (time, date, etc), and the “timestamp” quality is given by a higher attribute that only exists in CSV. </w:t>
+      </w:r>
       <w:r>
         <w:rPr>
           <w:rStyle w:val="Hyperlink"/>
@@ -676,7 +508,7 @@
           <w:szCs w:val="20"/>
           <w:u w:val="none"/>
         </w:rPr>
-        <w:t>Should allow for null output queues. It’ll just discard events, but makes easy configuring stuff. Think /dev/null.</w:t>
+        <w:t xml:space="preserve">The value type of the TimeProperty is Long (and represents the UTC timestamp). </w:t>
       </w:r>
       <w:r>
         <w:rPr>
@@ -687,252 +519,7 @@
           <w:szCs w:val="20"/>
           <w:u w:val="none"/>
         </w:rPr>
-        <w:br/>
-      </w:r>
-    </w:p>
-    <w:p>
-      <w:pPr>
-        <w:pStyle w:val="ListParagraph"/>
-        <w:spacing w:before="100" w:beforeAutospacing="1" w:after="24"/>
-        <w:ind w:left="360"/>
-        <w:rPr>
-          <w:rStyle w:val="Hyperlink"/>
-          <w:rFonts w:ascii="Garamond" w:hAnsi="Garamond"/>
-          <w:color w:val="000000"/>
-          <w:sz w:val="20"/>
-          <w:szCs w:val="20"/>
-          <w:u w:val="none"/>
-        </w:rPr>
-      </w:pPr>
-    </w:p>
-    <w:p>
-      <w:pPr>
-        <w:pStyle w:val="ListParagraph"/>
-        <w:numPr>
-          <w:ilvl w:val="0"/>
-          <w:numId w:val="3"/>
-        </w:numPr>
-        <w:spacing w:before="100" w:beforeAutospacing="1" w:after="24"/>
-        <w:ind w:left="360"/>
-        <w:rPr>
-          <w:rStyle w:val="Hyperlink"/>
-          <w:rFonts w:ascii="Garamond" w:hAnsi="Garamond"/>
-          <w:color w:val="000000"/>
-          <w:sz w:val="20"/>
-          <w:szCs w:val="20"/>
-          <w:u w:val="none"/>
-        </w:rPr>
-      </w:pPr>
-      <w:r>
-        <w:rPr>
-          <w:rStyle w:val="Hyperlink"/>
-          <w:rFonts w:ascii="Garamond" w:hAnsi="Garamond"/>
-          <w:b/>
-          <w:color w:val="000000"/>
-          <w:sz w:val="20"/>
-          <w:szCs w:val="20"/>
-          <w:u w:val="none"/>
-        </w:rPr>
-        <w:t>Time and Timestamp</w:t>
-      </w:r>
-      <w:r>
-        <w:rPr>
-          <w:rStyle w:val="Hyperlink"/>
-          <w:rFonts w:ascii="Garamond" w:hAnsi="Garamond"/>
-          <w:color w:val="000000"/>
-          <w:sz w:val="20"/>
-          <w:szCs w:val="20"/>
-          <w:u w:val="none"/>
-        </w:rPr>
-        <w:t xml:space="preserve"> – assess usage and refactor – simplify.</w:t>
-      </w:r>
-    </w:p>
-    <w:p>
-      <w:pPr>
-        <w:pStyle w:val="ListParagraph"/>
-        <w:spacing w:before="100" w:beforeAutospacing="1" w:after="24"/>
-        <w:ind w:left="360"/>
-        <w:rPr>
-          <w:rStyle w:val="Hyperlink"/>
-          <w:rFonts w:ascii="Garamond" w:hAnsi="Garamond"/>
-          <w:color w:val="000000"/>
-          <w:sz w:val="20"/>
-          <w:szCs w:val="20"/>
-          <w:u w:val="none"/>
-        </w:rPr>
-      </w:pPr>
-    </w:p>
-    <w:p>
-      <w:pPr>
-        <w:pStyle w:val="ListParagraph"/>
-        <w:numPr>
-          <w:ilvl w:val="1"/>
-          <w:numId w:val="3"/>
-        </w:numPr>
-        <w:spacing w:before="100" w:beforeAutospacing="1" w:after="24"/>
-        <w:rPr>
-          <w:rStyle w:val="Hyperlink"/>
-          <w:rFonts w:ascii="Garamond" w:hAnsi="Garamond"/>
-          <w:color w:val="000000"/>
-          <w:sz w:val="20"/>
-          <w:szCs w:val="20"/>
-          <w:u w:val="none"/>
-        </w:rPr>
-      </w:pPr>
-      <w:proofErr w:type="spellStart"/>
-      <w:r>
-        <w:rPr>
-          <w:rStyle w:val="Hyperlink"/>
-          <w:rFonts w:ascii="Garamond" w:hAnsi="Garamond"/>
-          <w:b/>
-          <w:color w:val="000000"/>
-          <w:sz w:val="20"/>
-          <w:szCs w:val="20"/>
-          <w:u w:val="none"/>
-        </w:rPr>
-        <w:t>TimestampProperty</w:t>
-      </w:r>
-      <w:proofErr w:type="spellEnd"/>
-      <w:r>
-        <w:rPr>
-          <w:rStyle w:val="Hyperlink"/>
-          <w:rFonts w:ascii="Garamond" w:hAnsi="Garamond"/>
-          <w:b/>
-          <w:color w:val="000000"/>
-          <w:sz w:val="20"/>
-          <w:szCs w:val="20"/>
-          <w:u w:val="none"/>
-        </w:rPr>
-        <w:t xml:space="preserve"> and Timestamp</w:t>
-      </w:r>
-      <w:r>
-        <w:rPr>
-          <w:rStyle w:val="Hyperlink"/>
-          <w:rFonts w:ascii="Garamond" w:hAnsi="Garamond"/>
-          <w:color w:val="000000"/>
-          <w:sz w:val="20"/>
-          <w:szCs w:val="20"/>
-          <w:u w:val="none"/>
-        </w:rPr>
-        <w:t xml:space="preserve"> – Have a </w:t>
-      </w:r>
-      <w:proofErr w:type="spellStart"/>
-      <w:r>
-        <w:rPr>
-          <w:rStyle w:val="Hyperlink"/>
-          <w:rFonts w:ascii="Garamond" w:hAnsi="Garamond"/>
-          <w:color w:val="000000"/>
-          <w:sz w:val="20"/>
-          <w:szCs w:val="20"/>
-          <w:u w:val="none"/>
-        </w:rPr>
-        <w:t>TimeProperty</w:t>
-      </w:r>
-      <w:proofErr w:type="spellEnd"/>
-      <w:r>
-        <w:rPr>
-          <w:rStyle w:val="Hyperlink"/>
-          <w:rFonts w:ascii="Garamond" w:hAnsi="Garamond"/>
-          <w:color w:val="000000"/>
-          <w:sz w:val="20"/>
-          <w:szCs w:val="20"/>
-          <w:u w:val="none"/>
-        </w:rPr>
-        <w:t xml:space="preserve"> that supports conversions from and to timestamps (time, date, </w:t>
-      </w:r>
-      <w:proofErr w:type="spellStart"/>
-      <w:r>
-        <w:rPr>
-          <w:rStyle w:val="Hyperlink"/>
-          <w:rFonts w:ascii="Garamond" w:hAnsi="Garamond"/>
-          <w:color w:val="000000"/>
-          <w:sz w:val="20"/>
-          <w:szCs w:val="20"/>
-          <w:u w:val="none"/>
-        </w:rPr>
-        <w:t>etc</w:t>
-      </w:r>
-      <w:proofErr w:type="spellEnd"/>
-      <w:r>
-        <w:rPr>
-          <w:rStyle w:val="Hyperlink"/>
-          <w:rFonts w:ascii="Garamond" w:hAnsi="Garamond"/>
-          <w:color w:val="000000"/>
-          <w:sz w:val="20"/>
-          <w:szCs w:val="20"/>
-          <w:u w:val="none"/>
-        </w:rPr>
-        <w:t xml:space="preserve">), and the “timestamp” quality is given by a higher attribute that only exists in CSV. </w:t>
-      </w:r>
-      <w:r>
-        <w:rPr>
-          <w:rStyle w:val="Hyperlink"/>
-          <w:rFonts w:ascii="Garamond" w:hAnsi="Garamond"/>
-          <w:color w:val="000000"/>
-          <w:sz w:val="20"/>
-          <w:szCs w:val="20"/>
-          <w:u w:val="none"/>
-        </w:rPr>
-        <w:t xml:space="preserve">The value type of the </w:t>
-      </w:r>
-      <w:proofErr w:type="spellStart"/>
-      <w:r>
-        <w:rPr>
-          <w:rStyle w:val="Hyperlink"/>
-          <w:rFonts w:ascii="Garamond" w:hAnsi="Garamond"/>
-          <w:color w:val="000000"/>
-          <w:sz w:val="20"/>
-          <w:szCs w:val="20"/>
-          <w:u w:val="none"/>
-        </w:rPr>
-        <w:t>TimeProperty</w:t>
-      </w:r>
-      <w:proofErr w:type="spellEnd"/>
-      <w:r>
-        <w:rPr>
-          <w:rStyle w:val="Hyperlink"/>
-          <w:rFonts w:ascii="Garamond" w:hAnsi="Garamond"/>
-          <w:color w:val="000000"/>
-          <w:sz w:val="20"/>
-          <w:szCs w:val="20"/>
-          <w:u w:val="none"/>
-        </w:rPr>
-        <w:t xml:space="preserve"> is Long (and represents the UTC timestamp). </w:t>
-      </w:r>
-      <w:r>
-        <w:rPr>
-          <w:rStyle w:val="Hyperlink"/>
-          <w:rFonts w:ascii="Garamond" w:hAnsi="Garamond"/>
-          <w:color w:val="000000"/>
-          <w:sz w:val="20"/>
-          <w:szCs w:val="20"/>
-          <w:u w:val="none"/>
-        </w:rPr>
-        <w:t xml:space="preserve">The name of the </w:t>
-      </w:r>
-      <w:proofErr w:type="spellStart"/>
-      <w:r>
-        <w:rPr>
-          <w:rStyle w:val="Hyperlink"/>
-          <w:rFonts w:ascii="Garamond" w:hAnsi="Garamond"/>
-          <w:color w:val="000000"/>
-          <w:sz w:val="20"/>
-          <w:szCs w:val="20"/>
-          <w:u w:val="none"/>
-        </w:rPr>
-        <w:t>TimeProperty</w:t>
-      </w:r>
-      <w:proofErr w:type="spellEnd"/>
-      <w:r>
-        <w:rPr>
-          <w:rStyle w:val="Hyperlink"/>
-          <w:rFonts w:ascii="Garamond" w:hAnsi="Garamond"/>
-          <w:color w:val="000000"/>
-          <w:sz w:val="20"/>
-          <w:szCs w:val="20"/>
-          <w:u w:val="none"/>
-        </w:rPr>
-        <w:t xml:space="preserve"> can be anything, not only “timestamp”. “timestamp” is a CSV thing.</w:t>
+        <w:t>The name of the TimeProperty can be anything, not only “timestamp”. “timestamp” is a CSV thing.</w:t>
       </w:r>
       <w:r>
         <w:rPr>
@@ -1005,55 +592,7 @@
           <w:szCs w:val="20"/>
           <w:u w:val="none"/>
         </w:rPr>
-        <w:t xml:space="preserve">Do I want a </w:t>
-      </w:r>
-      <w:proofErr w:type="spellStart"/>
-      <w:r>
-        <w:rPr>
-          <w:rStyle w:val="Hyperlink"/>
-          <w:rFonts w:ascii="Garamond" w:hAnsi="Garamond"/>
-          <w:color w:val="000000"/>
-          <w:sz w:val="20"/>
-          <w:szCs w:val="20"/>
-          <w:u w:val="none"/>
-        </w:rPr>
-        <w:t>TimestampProperty</w:t>
-      </w:r>
-      <w:proofErr w:type="spellEnd"/>
-      <w:r>
-        <w:rPr>
-          <w:rStyle w:val="Hyperlink"/>
-          <w:rFonts w:ascii="Garamond" w:hAnsi="Garamond"/>
-          <w:color w:val="000000"/>
-          <w:sz w:val="20"/>
-          <w:szCs w:val="20"/>
-          <w:u w:val="none"/>
-        </w:rPr>
-        <w:t xml:space="preserve"> (moment in time) and a </w:t>
-      </w:r>
-      <w:proofErr w:type="spellStart"/>
-      <w:r>
-        <w:rPr>
-          <w:rStyle w:val="Hyperlink"/>
-          <w:rFonts w:ascii="Garamond" w:hAnsi="Garamond"/>
-          <w:color w:val="000000"/>
-          <w:sz w:val="20"/>
-          <w:szCs w:val="20"/>
-          <w:u w:val="none"/>
-        </w:rPr>
-        <w:t>TimeProperty</w:t>
-      </w:r>
-      <w:proofErr w:type="spellEnd"/>
-      <w:r>
-        <w:rPr>
-          <w:rStyle w:val="Hyperlink"/>
-          <w:rFonts w:ascii="Garamond" w:hAnsi="Garamond"/>
-          <w:color w:val="000000"/>
-          <w:sz w:val="20"/>
-          <w:szCs w:val="20"/>
-          <w:u w:val="none"/>
-        </w:rPr>
-        <w:t xml:space="preserve"> (elapsed time interval, sec, ms?)</w:t>
+        <w:t>Do I want a TimestampProperty (moment in time) and a TimeProperty (elapsed time interval, sec, ms?)</w:t>
       </w:r>
     </w:p>
     <w:p>
@@ -1074,8 +613,6 @@
           <w:u w:val="none"/>
         </w:rPr>
       </w:pPr>
-      <w:proofErr w:type="spellStart"/>
-      <w:proofErr w:type="gramStart"/>
       <w:r>
         <w:rPr>
           <w:rStyle w:val="Hyperlink"/>
@@ -1086,33 +623,7 @@
           <w:szCs w:val="20"/>
           <w:u w:val="none"/>
         </w:rPr>
-        <w:t>externalizeValue</w:t>
-      </w:r>
-      <w:proofErr w:type="spellEnd"/>
-      <w:r>
-        <w:rPr>
-          <w:rStyle w:val="Hyperlink"/>
-          <w:rFonts w:ascii="Garamond" w:hAnsi="Garamond"/>
-          <w:b/>
-          <w:color w:val="000000"/>
-          <w:sz w:val="20"/>
-          <w:szCs w:val="20"/>
-          <w:u w:val="none"/>
-        </w:rPr>
-        <w:t>(</w:t>
-      </w:r>
-      <w:proofErr w:type="gramEnd"/>
-      <w:r>
-        <w:rPr>
-          <w:rStyle w:val="Hyperlink"/>
-          <w:rFonts w:ascii="Garamond" w:hAnsi="Garamond"/>
-          <w:b/>
-          <w:color w:val="000000"/>
-          <w:sz w:val="20"/>
-          <w:szCs w:val="20"/>
-          <w:u w:val="none"/>
-        </w:rPr>
-        <w:t>)</w:t>
+        <w:t>externalizeValue()</w:t>
       </w:r>
       <w:r>
         <w:rPr>
@@ -1175,9 +686,8 @@
           <w:szCs w:val="20"/>
           <w:u w:val="none"/>
         </w:rPr>
-        <w:t xml:space="preserve">Convenience </w:t>
-      </w:r>
-      <w:proofErr w:type="spellStart"/>
+        <w:t>Convenience setStringProperty()</w:t>
+      </w:r>
       <w:r>
         <w:rPr>
           <w:rStyle w:val="Hyperlink"/>
@@ -1187,67 +697,7 @@
           <w:szCs w:val="20"/>
           <w:u w:val="none"/>
         </w:rPr>
-        <w:t>setStringProperty</w:t>
-      </w:r>
-      <w:proofErr w:type="spellEnd"/>
-      <w:r>
-        <w:rPr>
-          <w:rStyle w:val="Hyperlink"/>
-          <w:rFonts w:ascii="Garamond" w:hAnsi="Garamond"/>
-          <w:color w:val="000000"/>
-          <w:sz w:val="20"/>
-          <w:szCs w:val="20"/>
-          <w:u w:val="none"/>
-        </w:rPr>
-        <w:t>(</w:t>
-      </w:r>
-      <w:proofErr w:type="gramStart"/>
-      <w:r>
-        <w:rPr>
-          <w:rStyle w:val="Hyperlink"/>
-          <w:rFonts w:ascii="Garamond" w:hAnsi="Garamond"/>
-          <w:color w:val="000000"/>
-          <w:sz w:val="20"/>
-          <w:szCs w:val="20"/>
-          <w:u w:val="none"/>
-        </w:rPr>
-        <w:t>)</w:t>
-      </w:r>
-      <w:r>
-        <w:rPr>
-          <w:rStyle w:val="Hyperlink"/>
-          <w:rFonts w:ascii="Garamond" w:hAnsi="Garamond"/>
-          <w:color w:val="000000"/>
-          <w:sz w:val="20"/>
-          <w:szCs w:val="20"/>
-          <w:u w:val="none"/>
-        </w:rPr>
-        <w:t>.</w:t>
-      </w:r>
-      <w:proofErr w:type="spellStart"/>
-      <w:r>
-        <w:rPr>
-          <w:rStyle w:val="Hyperlink"/>
-          <w:rFonts w:ascii="Garamond" w:hAnsi="Garamond"/>
-          <w:color w:val="000000"/>
-          <w:sz w:val="20"/>
-          <w:szCs w:val="20"/>
-          <w:u w:val="none"/>
-        </w:rPr>
-        <w:t>removeStringProperty</w:t>
-      </w:r>
-      <w:proofErr w:type="spellEnd"/>
-      <w:proofErr w:type="gramEnd"/>
-      <w:r>
-        <w:rPr>
-          <w:rStyle w:val="Hyperlink"/>
-          <w:rFonts w:ascii="Garamond" w:hAnsi="Garamond"/>
-          <w:color w:val="000000"/>
-          <w:sz w:val="20"/>
-          <w:szCs w:val="20"/>
-          <w:u w:val="none"/>
-        </w:rPr>
-        <w:t>()/… consistent set of methods. S</w:t>
+        <w:t>.removeStringProperty()/… consistent set of methods. S</w:t>
       </w:r>
       <w:r>
         <w:rPr>
@@ -1298,31 +748,7 @@
           <w:szCs w:val="20"/>
           <w:u w:val="none"/>
         </w:rPr>
-        <w:t xml:space="preserve">Some of the convenience methods need </w:t>
-      </w:r>
-      <w:proofErr w:type="spellStart"/>
-      <w:r>
-        <w:rPr>
-          <w:rStyle w:val="Hyperlink"/>
-          <w:rFonts w:ascii="Garamond" w:hAnsi="Garamond"/>
-          <w:color w:val="000000"/>
-          <w:sz w:val="20"/>
-          <w:szCs w:val="20"/>
-          <w:u w:val="none"/>
-        </w:rPr>
-        <w:t>MeasureUnit</w:t>
-      </w:r>
-      <w:proofErr w:type="spellEnd"/>
-      <w:r>
-        <w:rPr>
-          <w:rStyle w:val="Hyperlink"/>
-          <w:rFonts w:ascii="Garamond" w:hAnsi="Garamond"/>
-          <w:color w:val="000000"/>
-          <w:sz w:val="20"/>
-          <w:szCs w:val="20"/>
-          <w:u w:val="none"/>
-        </w:rPr>
-        <w:t>, some not.</w:t>
+        <w:t>Some of the convenience methods need MeasureUnit, some not.</w:t>
       </w:r>
     </w:p>
     <w:p>
@@ -1382,7 +808,6 @@
           <w:u w:val="none"/>
         </w:rPr>
       </w:pPr>
-      <w:proofErr w:type="spellStart"/>
       <w:r>
         <w:rPr>
           <w:rStyle w:val="Hyperlink"/>
@@ -1393,44 +818,18 @@
           <w:szCs w:val="20"/>
           <w:u w:val="none"/>
         </w:rPr>
-        <w:t>GenericEvent</w:t>
-      </w:r>
-      <w:proofErr w:type="spellEnd"/>
+        <w:t xml:space="preserve">GenericEvent thread safety. </w:t>
+      </w:r>
       <w:r>
         <w:rPr>
           <w:rStyle w:val="Hyperlink"/>
           <w:rFonts w:ascii="Garamond" w:hAnsi="Garamond"/>
-          <w:b/>
           <w:color w:val="000000"/>
           <w:sz w:val="20"/>
           <w:szCs w:val="20"/>
           <w:u w:val="none"/>
         </w:rPr>
-        <w:t xml:space="preserve"> thread safety. </w:t>
-      </w:r>
-      <w:proofErr w:type="spellStart"/>
-      <w:r>
-        <w:rPr>
-          <w:rStyle w:val="Hyperlink"/>
-          <w:rFonts w:ascii="Garamond" w:hAnsi="Garamond"/>
-          <w:color w:val="000000"/>
-          <w:sz w:val="20"/>
-          <w:szCs w:val="20"/>
-          <w:u w:val="none"/>
-        </w:rPr>
-        <w:t>GenericEvent</w:t>
-      </w:r>
-      <w:proofErr w:type="spellEnd"/>
-      <w:r>
-        <w:rPr>
-          <w:rStyle w:val="Hyperlink"/>
-          <w:rFonts w:ascii="Garamond" w:hAnsi="Garamond"/>
-          <w:color w:val="000000"/>
-          <w:sz w:val="20"/>
-          <w:szCs w:val="20"/>
-          <w:u w:val="none"/>
-        </w:rPr>
-        <w:t xml:space="preserve"> implementation is not thread safe. Not sure whether I’ll ever need this, but keep this in mind.</w:t>
+        <w:t>GenericEvent implementation is not thread safe. Not sure whether I’ll ever need this, but keep this in mind.</w:t>
       </w:r>
       <w:r>
         <w:rPr>
@@ -1673,25 +1072,7 @@
           <w:sz w:val="20"/>
           <w:szCs w:val="20"/>
         </w:rPr>
-        <w:t>Break off an events-httpd-parser first time I need httpd log parsing. Follow the same pattern as for events-log4j-parser or events-</w:t>
-      </w:r>
-      <w:proofErr w:type="spellStart"/>
-      <w:r>
-        <w:rPr>
-          <w:rFonts w:ascii="Garamond" w:hAnsi="Garamond"/>
-          <w:sz w:val="20"/>
-          <w:szCs w:val="20"/>
-        </w:rPr>
-        <w:t>gc</w:t>
-      </w:r>
-      <w:proofErr w:type="spellEnd"/>
-      <w:r>
-        <w:rPr>
-          <w:rFonts w:ascii="Garamond" w:hAnsi="Garamond"/>
-          <w:sz w:val="20"/>
-          <w:szCs w:val="20"/>
-        </w:rPr>
-        <w:t>-parser.</w:t>
+        <w:t>Break off an events-httpd-parser first time I need httpd log parsing. Follow the same pattern as for events-log4j-parser or events-gc-parser.</w:t>
       </w:r>
     </w:p>
     <w:p>
@@ -1737,69 +1118,15 @@
           <w:sz w:val="20"/>
           <w:szCs w:val="20"/>
         </w:rPr>
-        <w:t xml:space="preserve">Currently we take the easy way out by wrapping a </w:t>
-      </w:r>
-      <w:proofErr w:type="spellStart"/>
-      <w:r>
-        <w:rPr>
-          <w:rFonts w:ascii="Garamond" w:hAnsi="Garamond"/>
-          <w:sz w:val="20"/>
-          <w:szCs w:val="20"/>
-        </w:rPr>
-        <w:t>HttpdLogLine</w:t>
-      </w:r>
-      <w:proofErr w:type="spellEnd"/>
-      <w:r>
-        <w:rPr>
-          <w:rFonts w:ascii="Garamond" w:hAnsi="Garamond"/>
-          <w:sz w:val="20"/>
-          <w:szCs w:val="20"/>
-        </w:rPr>
-        <w:t xml:space="preserve"> in an Event – do we</w:t>
-      </w:r>
-      <w:r>
-        <w:rPr>
-          <w:rFonts w:ascii="Garamond" w:hAnsi="Garamond"/>
-          <w:sz w:val="20"/>
-          <w:szCs w:val="20"/>
-        </w:rPr>
-        <w:t xml:space="preserve"> want to create a </w:t>
-      </w:r>
-      <w:proofErr w:type="spellStart"/>
-      <w:r>
-        <w:rPr>
-          <w:rFonts w:ascii="Garamond" w:hAnsi="Garamond"/>
-          <w:sz w:val="20"/>
-          <w:szCs w:val="20"/>
-        </w:rPr>
-        <w:t>HttpdLogEvent</w:t>
-      </w:r>
-      <w:proofErr w:type="spellEnd"/>
-      <w:r>
-        <w:rPr>
-          <w:rFonts w:ascii="Garamond" w:hAnsi="Garamond"/>
-          <w:sz w:val="20"/>
-          <w:szCs w:val="20"/>
-        </w:rPr>
-        <w:t xml:space="preserve">, by following the pattern introduced by </w:t>
-      </w:r>
-      <w:proofErr w:type="spellStart"/>
-      <w:r>
-        <w:rPr>
-          <w:rFonts w:ascii="Garamond" w:hAnsi="Garamond"/>
-          <w:sz w:val="20"/>
-          <w:szCs w:val="20"/>
-        </w:rPr>
-        <w:t>GCEvents</w:t>
-      </w:r>
-      <w:proofErr w:type="spellEnd"/>
-      <w:r>
-        <w:rPr>
-          <w:rFonts w:ascii="Garamond" w:hAnsi="Garamond"/>
-          <w:sz w:val="20"/>
-          <w:szCs w:val="20"/>
-        </w:rPr>
-        <w:t>?</w:t>
+        <w:t>Currently we take the easy way out by wrapping a HttpdLogLine in an Event – do we</w:t>
+      </w:r>
+      <w:r>
+        <w:rPr>
+          <w:rFonts w:ascii="Garamond" w:hAnsi="Garamond"/>
+          <w:sz w:val="20"/>
+          <w:szCs w:val="20"/>
+        </w:rPr>
+        <w:t xml:space="preserve"> want to create a HttpdLogEvent, by following the pattern introduced by GCEvents?</w:t>
       </w:r>
     </w:p>
     <w:p>
@@ -1822,7 +1149,6 @@
           <w:sz w:val="20"/>
           <w:szCs w:val="20"/>
         </w:rPr>
-        <w:lastRenderedPageBreak/>
         <w:t xml:space="preserve">httpd log parser: PID:"%P" generates PID:"12121" in the logs. Parse that natively. </w:t>
       </w:r>
     </w:p>
@@ -1880,81 +1206,16 @@
           <w:sz w:val="20"/>
           <w:szCs w:val="20"/>
         </w:rPr>
-        <w:t xml:space="preserve">07/25/16 </w:t>
-      </w:r>
-      <w:proofErr w:type="spellStart"/>
-      <w:r>
-        <w:rPr>
-          <w:rFonts w:ascii="Garamond" w:hAnsi="Garamond"/>
-          <w:sz w:val="20"/>
-          <w:szCs w:val="20"/>
-        </w:rPr>
-        <w:t>FirstRequestLineParser.identifyEnd</w:t>
-      </w:r>
-      <w:proofErr w:type="spellEnd"/>
-      <w:r>
-        <w:rPr>
-          <w:rFonts w:ascii="Garamond" w:hAnsi="Garamond"/>
-          <w:sz w:val="20"/>
-          <w:szCs w:val="20"/>
-        </w:rPr>
-        <w:t xml:space="preserve">() and </w:t>
-      </w:r>
-      <w:proofErr w:type="spellStart"/>
-      <w:r>
-        <w:rPr>
-          <w:rFonts w:ascii="Garamond" w:hAnsi="Garamond"/>
-          <w:sz w:val="20"/>
-          <w:szCs w:val="20"/>
-        </w:rPr>
-        <w:t>HttpdLogLine.parseFirstRequestLine</w:t>
-      </w:r>
-      <w:proofErr w:type="spellEnd"/>
-      <w:r>
-        <w:rPr>
-          <w:rFonts w:ascii="Garamond" w:hAnsi="Garamond"/>
-          <w:sz w:val="20"/>
-          <w:szCs w:val="20"/>
-        </w:rPr>
-        <w:t xml:space="preserve">() implementations should do the same thing, but they are doing different </w:t>
-      </w:r>
-      <w:proofErr w:type="spellStart"/>
-      <w:proofErr w:type="gramStart"/>
-      <w:r>
-        <w:rPr>
-          <w:rFonts w:ascii="Garamond" w:hAnsi="Garamond"/>
-          <w:sz w:val="20"/>
-          <w:szCs w:val="20"/>
-        </w:rPr>
-        <w:t>things:HttpdLogLine.parseFirstRequestLine</w:t>
-      </w:r>
-      <w:proofErr w:type="spellEnd"/>
-      <w:proofErr w:type="gramEnd"/>
-      <w:r>
-        <w:rPr>
-          <w:rFonts w:ascii="Garamond" w:hAnsi="Garamond"/>
-          <w:sz w:val="20"/>
-          <w:szCs w:val="20"/>
-        </w:rPr>
-        <w:t xml:space="preserve">() is more permissive and allows two or three elements ("GET /path" and "GET /path HTTP-version", while </w:t>
-      </w:r>
-      <w:proofErr w:type="spellStart"/>
-      <w:r>
-        <w:rPr>
-          <w:rFonts w:ascii="Garamond" w:hAnsi="Garamond"/>
-          <w:sz w:val="20"/>
-          <w:szCs w:val="20"/>
-        </w:rPr>
-        <w:t>FirstRequestLineParser.identifyEnd</w:t>
-      </w:r>
-      <w:proofErr w:type="spellEnd"/>
-      <w:r>
-        <w:rPr>
-          <w:rFonts w:ascii="Garamond" w:hAnsi="Garamond"/>
-          <w:sz w:val="20"/>
-          <w:szCs w:val="20"/>
-        </w:rPr>
-        <w:t>() assumes three elements. Unify the implementation.</w:t>
+        <w:t xml:space="preserve">07/25/16 FirstRequestLineParser.identifyEnd() and HttpdLogLine.parseFirstRequestLine() implementations should do the same thing, but they are doing different things:HttpdLogLine.parseFirstRequestLine() is more permissive and allows two or three elements ("GET /path" and "GET /path HTTP-version", while FirstRequestLineParser.identifyEnd() assumes three </w:t>
+      </w:r>
+      <w:r>
+        <w:rPr>
+          <w:rFonts w:ascii="Garamond" w:hAnsi="Garamond"/>
+          <w:sz w:val="20"/>
+          <w:szCs w:val="20"/>
+        </w:rPr>
+        <w:lastRenderedPageBreak/>
+        <w:t>elements. Unify the implementation.</w:t>
       </w:r>
       <w:r>
         <w:rPr>
@@ -2212,25 +1473,7 @@
           <w:sz w:val="20"/>
           <w:szCs w:val="20"/>
         </w:rPr>
-        <w:t xml:space="preserve">Start with enabling the </w:t>
-      </w:r>
-      <w:proofErr w:type="gramStart"/>
-      <w:r>
-        <w:rPr>
-          <w:rFonts w:ascii="Garamond" w:hAnsi="Garamond"/>
-          <w:sz w:val="20"/>
-          <w:szCs w:val="20"/>
-        </w:rPr>
-        <w:t>commented out</w:t>
-      </w:r>
-      <w:proofErr w:type="gramEnd"/>
-      <w:r>
-        <w:rPr>
-          <w:rFonts w:ascii="Garamond" w:hAnsi="Garamond"/>
-          <w:sz w:val="20"/>
-          <w:szCs w:val="20"/>
-        </w:rPr>
-        <w:t xml:space="preserve"> test "TODO N7aq32 RETURN HERE"</w:t>
+        <w:t>Start with enabling the commented out test "TODO N7aq32 RETURN HERE"</w:t>
       </w:r>
     </w:p>
     <w:p>
@@ -2373,59 +1616,13 @@
           <w:szCs w:val="20"/>
         </w:rPr>
       </w:pPr>
-      <w:proofErr w:type="spellStart"/>
-      <w:r>
-        <w:rPr>
-          <w:rFonts w:ascii="Garamond" w:hAnsi="Garamond"/>
-          <w:sz w:val="20"/>
-          <w:szCs w:val="20"/>
-        </w:rPr>
-        <w:t>EndOfStreamListeners</w:t>
-      </w:r>
-      <w:proofErr w:type="spellEnd"/>
-      <w:r>
-        <w:rPr>
-          <w:rFonts w:ascii="Garamond" w:hAnsi="Garamond"/>
-          <w:sz w:val="20"/>
-          <w:szCs w:val="20"/>
-        </w:rPr>
-        <w:t xml:space="preserve"> management in </w:t>
-      </w:r>
-      <w:proofErr w:type="spellStart"/>
-      <w:r>
-        <w:rPr>
-          <w:rFonts w:ascii="Garamond" w:hAnsi="Garamond"/>
-          <w:sz w:val="20"/>
-          <w:szCs w:val="20"/>
-        </w:rPr>
-        <w:t>ComponentBase</w:t>
-      </w:r>
-      <w:proofErr w:type="spellEnd"/>
-      <w:r>
-        <w:rPr>
-          <w:rFonts w:ascii="Garamond" w:hAnsi="Garamond"/>
-          <w:sz w:val="20"/>
-          <w:szCs w:val="20"/>
-        </w:rPr>
-        <w:t xml:space="preserve">. Analyze </w:t>
-      </w:r>
-      <w:proofErr w:type="spellStart"/>
-      <w:r>
-        <w:rPr>
-          <w:rFonts w:ascii="Garamond" w:hAnsi="Garamond"/>
-          <w:sz w:val="20"/>
-          <w:szCs w:val="20"/>
-        </w:rPr>
-        <w:t>EndOfStreamListener</w:t>
-      </w:r>
-      <w:proofErr w:type="spellEnd"/>
-      <w:r>
-        <w:rPr>
-          <w:rFonts w:ascii="Garamond" w:hAnsi="Garamond"/>
-          <w:sz w:val="20"/>
-          <w:szCs w:val="20"/>
-        </w:rPr>
-        <w:t xml:space="preserve"> usage and decide whether we need to add thread safety for the management functions</w:t>
+      <w:r>
+        <w:rPr>
+          <w:rFonts w:ascii="Garamond" w:hAnsi="Garamond"/>
+          <w:sz w:val="20"/>
+          <w:szCs w:val="20"/>
+        </w:rPr>
+        <w:t>EndOfStreamListeners management in ComponentBase. Analyze EndOfStreamListener usage and decide whether we need to add thread safety for the management functions</w:t>
       </w:r>
       <w:r>
         <w:rPr>
@@ -2456,18 +1653,8 @@
           <w:sz w:val="20"/>
           <w:szCs w:val="20"/>
         </w:rPr>
-        <w:t xml:space="preserve">Idea: use non-blocking IO in components and read from both a data channel and a control channel. The data channel is an adapter to an </w:t>
-      </w:r>
-      <w:proofErr w:type="spellStart"/>
-      <w:r>
-        <w:rPr>
-          <w:rFonts w:ascii="Garamond" w:hAnsi="Garamond"/>
-          <w:sz w:val="20"/>
-          <w:szCs w:val="20"/>
-        </w:rPr>
-        <w:t>InputStream</w:t>
-      </w:r>
-      <w:proofErr w:type="spellEnd"/>
+        <w:t>Idea: use non-blocking IO in components and read from both a data channel and a control channel. The data channel is an adapter to an InputStream</w:t>
+      </w:r>
       <w:r>
         <w:rPr>
           <w:rFonts w:ascii="Garamond" w:hAnsi="Garamond"/>
@@ -2497,25 +1684,7 @@
           <w:sz w:val="20"/>
           <w:szCs w:val="20"/>
         </w:rPr>
-        <w:t xml:space="preserve">How to handle exceptions in the logic’s </w:t>
-      </w:r>
-      <w:proofErr w:type="gramStart"/>
-      <w:r>
-        <w:rPr>
-          <w:rFonts w:ascii="Garamond" w:hAnsi="Garamond"/>
-          <w:sz w:val="20"/>
-          <w:szCs w:val="20"/>
-        </w:rPr>
-        <w:t>process(</w:t>
-      </w:r>
-      <w:proofErr w:type="gramEnd"/>
-      <w:r>
-        <w:rPr>
-          <w:rFonts w:ascii="Garamond" w:hAnsi="Garamond"/>
-          <w:sz w:val="20"/>
-          <w:szCs w:val="20"/>
-        </w:rPr>
-        <w:t>) High level view</w:t>
+        <w:t>How to handle exceptions in the logic’s process() High level view</w:t>
       </w:r>
       <w:r>
         <w:rPr>
@@ -2546,25 +1715,7 @@
           <w:sz w:val="20"/>
           <w:szCs w:val="20"/>
         </w:rPr>
-        <w:t xml:space="preserve">Need a </w:t>
-      </w:r>
-      <w:proofErr w:type="spellStart"/>
-      <w:r>
-        <w:rPr>
-          <w:rFonts w:ascii="Garamond" w:hAnsi="Garamond"/>
-          <w:sz w:val="20"/>
-          <w:szCs w:val="20"/>
-        </w:rPr>
-        <w:t>OutputStreamEvent</w:t>
-      </w:r>
-      <w:proofErr w:type="spellEnd"/>
-      <w:r>
-        <w:rPr>
-          <w:rFonts w:ascii="Garamond" w:hAnsi="Garamond"/>
-          <w:sz w:val="20"/>
-          <w:szCs w:val="20"/>
-        </w:rPr>
-        <w:t xml:space="preserve"> that gets written to the output stream</w:t>
+        <w:t>Need a OutputStreamEvent that gets written to the output stream</w:t>
       </w:r>
       <w:r>
         <w:rPr>
@@ -2595,43 +1746,7 @@
           <w:sz w:val="20"/>
           <w:szCs w:val="20"/>
         </w:rPr>
-        <w:t xml:space="preserve">Handle </w:t>
-      </w:r>
-      <w:proofErr w:type="spellStart"/>
-      <w:r>
-        <w:rPr>
-          <w:rFonts w:ascii="Garamond" w:hAnsi="Garamond"/>
-          <w:sz w:val="20"/>
-          <w:szCs w:val="20"/>
-        </w:rPr>
-        <w:t>EndOfStream</w:t>
-      </w:r>
-      <w:proofErr w:type="spellEnd"/>
-      <w:r>
-        <w:rPr>
-          <w:rFonts w:ascii="Garamond" w:hAnsi="Garamond"/>
-          <w:sz w:val="20"/>
-          <w:szCs w:val="20"/>
-        </w:rPr>
-        <w:t xml:space="preserve"> in </w:t>
-      </w:r>
-      <w:proofErr w:type="spellStart"/>
-      <w:r>
-        <w:rPr>
-          <w:rFonts w:ascii="Garamond" w:hAnsi="Garamond"/>
-          <w:sz w:val="20"/>
-          <w:szCs w:val="20"/>
-        </w:rPr>
-        <w:t>SingleThreadedEventProcessor</w:t>
-      </w:r>
-      <w:proofErr w:type="spellEnd"/>
-      <w:r>
-        <w:rPr>
-          <w:rFonts w:ascii="Garamond" w:hAnsi="Garamond"/>
-          <w:sz w:val="20"/>
-          <w:szCs w:val="20"/>
-        </w:rPr>
-        <w:t>. Test.</w:t>
+        <w:t>Handle EndOfStream in SingleThreadedEventProcessor. Test.</w:t>
       </w:r>
     </w:p>
     <w:p>
@@ -2677,61 +1792,7 @@
           <w:sz w:val="20"/>
           <w:szCs w:val="20"/>
         </w:rPr>
-        <w:t xml:space="preserve">Refactor </w:t>
-      </w:r>
-      <w:proofErr w:type="spellStart"/>
-      <w:r>
-        <w:rPr>
-          <w:rFonts w:ascii="Garamond" w:hAnsi="Garamond"/>
-          <w:sz w:val="20"/>
-          <w:szCs w:val="20"/>
-        </w:rPr>
-        <w:t>InputStreamInitiator</w:t>
-      </w:r>
-      <w:proofErr w:type="spellEnd"/>
-      <w:r>
-        <w:rPr>
-          <w:rFonts w:ascii="Garamond" w:hAnsi="Garamond"/>
-          <w:sz w:val="20"/>
-          <w:szCs w:val="20"/>
-        </w:rPr>
-        <w:t xml:space="preserve">, </w:t>
-      </w:r>
-      <w:proofErr w:type="spellStart"/>
-      <w:r>
-        <w:rPr>
-          <w:rFonts w:ascii="Garamond" w:hAnsi="Garamond"/>
-          <w:sz w:val="20"/>
-          <w:szCs w:val="20"/>
-        </w:rPr>
-        <w:t>EventProcessor</w:t>
-      </w:r>
-      <w:proofErr w:type="spellEnd"/>
-      <w:r>
-        <w:rPr>
-          <w:rFonts w:ascii="Garamond" w:hAnsi="Garamond"/>
-          <w:sz w:val="20"/>
-          <w:szCs w:val="20"/>
-        </w:rPr>
-        <w:t xml:space="preserve"> and </w:t>
-      </w:r>
-      <w:proofErr w:type="spellStart"/>
-      <w:r>
-        <w:rPr>
-          <w:rFonts w:ascii="Garamond" w:hAnsi="Garamond"/>
-          <w:sz w:val="20"/>
-          <w:szCs w:val="20"/>
-        </w:rPr>
-        <w:t>OutputStreamTerminator</w:t>
-      </w:r>
-      <w:proofErr w:type="spellEnd"/>
-      <w:r>
-        <w:rPr>
-          <w:rFonts w:ascii="Garamond" w:hAnsi="Garamond"/>
-          <w:sz w:val="20"/>
-          <w:szCs w:val="20"/>
-        </w:rPr>
-        <w:t xml:space="preserve"> thread internals – there is much common behavior – unify.</w:t>
+        <w:t>Refactor InputStreamInitiator, EventProcessor and OutputStreamTerminator thread internals – there is much common behavior – unify.</w:t>
       </w:r>
     </w:p>
     <w:p>
@@ -2754,43 +1815,7 @@
           <w:sz w:val="20"/>
           <w:szCs w:val="20"/>
         </w:rPr>
-        <w:t xml:space="preserve">Currently I deal with </w:t>
-      </w:r>
-      <w:proofErr w:type="spellStart"/>
-      <w:r>
-        <w:rPr>
-          <w:rFonts w:ascii="Garamond" w:hAnsi="Garamond"/>
-          <w:sz w:val="20"/>
-          <w:szCs w:val="20"/>
-        </w:rPr>
-        <w:t>EOSListener</w:t>
-      </w:r>
-      <w:proofErr w:type="spellEnd"/>
-      <w:r>
-        <w:rPr>
-          <w:rFonts w:ascii="Garamond" w:hAnsi="Garamond"/>
-          <w:sz w:val="20"/>
-          <w:szCs w:val="20"/>
-        </w:rPr>
-        <w:t xml:space="preserve"> only in </w:t>
-      </w:r>
-      <w:proofErr w:type="spellStart"/>
-      <w:r>
-        <w:rPr>
-          <w:rFonts w:ascii="Garamond" w:hAnsi="Garamond"/>
-          <w:sz w:val="20"/>
-          <w:szCs w:val="20"/>
-        </w:rPr>
-        <w:t>OutputStreamtTerminators</w:t>
-      </w:r>
-      <w:proofErr w:type="spellEnd"/>
-      <w:r>
-        <w:rPr>
-          <w:rFonts w:ascii="Garamond" w:hAnsi="Garamond"/>
-          <w:sz w:val="20"/>
-          <w:szCs w:val="20"/>
-        </w:rPr>
-        <w:t xml:space="preserve"> – it should be generic</w:t>
+        <w:t>Currently I deal with EOSListener only in OutputStreamtTerminators – it should be generic</w:t>
       </w:r>
       <w:r>
         <w:rPr>

</xml_diff>

<commit_message>
converted PropertyFactory from a static affair to an instance-based situation
</commit_message>
<xml_diff>
--- a/doc/Events API (events-api) TODO.docx
+++ b/doc/Events API (events-api) TODO.docx
@@ -5,6 +5,7 @@
     <w:p>
       <w:pPr>
         <w:pStyle w:val="Title"/>
+        <w:jc w:val="center"/>
         <w:rPr>
           <w:rFonts w:ascii="Garamond" w:hAnsi="Garamond"/>
         </w:rPr>
@@ -32,6 +33,50 @@
           <w:rFonts w:ascii="Garamond" w:hAnsi="Garamond"/>
         </w:rPr>
         <w:t>TODO</w:t>
+      </w:r>
+    </w:p>
+    <w:p>
+      <w:pPr>
+        <w:rPr>
+          <w:rFonts w:ascii="Garamond" w:hAnsi="Garamond"/>
+        </w:rPr>
+      </w:pPr>
+    </w:p>
+    <w:p>
+      <w:pPr>
+        <w:jc w:val="center"/>
+        <w:rPr>
+          <w:rFonts w:ascii="Garamond" w:hAnsi="Garamond"/>
+          <w:i/>
+          <w:sz w:val="20"/>
+        </w:rPr>
+      </w:pPr>
+      <w:r>
+        <w:rPr>
+          <w:rFonts w:ascii="Garamond" w:hAnsi="Garamond"/>
+          <w:i/>
+          <w:sz w:val="20"/>
+        </w:rPr>
+        <w:t xml:space="preserve">While working on events-api, keep </w:t>
+      </w:r>
+      <w:hyperlink r:id="rId5" w:history="1">
+        <w:r>
+          <w:rPr>
+            <w:rStyle w:val="Hyperlink"/>
+            <w:rFonts w:ascii="Garamond" w:hAnsi="Garamond"/>
+            <w:i/>
+            <w:sz w:val="20"/>
+          </w:rPr>
+          <w:t>https://kb.novaordis.com/index.php/Events-api_Concepts</w:t>
+        </w:r>
+      </w:hyperlink>
+      <w:r>
+        <w:rPr>
+          <w:rFonts w:ascii="Garamond" w:hAnsi="Garamond"/>
+          <w:i/>
+          <w:sz w:val="20"/>
+        </w:rPr>
+        <w:t xml:space="preserve"> updated</w:t>
       </w:r>
     </w:p>
     <w:p>
@@ -61,7 +106,55 @@
           <w:szCs w:val="20"/>
           <w:u w:val="none"/>
         </w:rPr>
-        <w:t>Make PropertyFactory a non-static, and allow it to be configured with patterns (time patterns, etc).</w:t>
+        <w:t xml:space="preserve">Make </w:t>
+      </w:r>
+      <w:proofErr w:type="spellStart"/>
+      <w:r>
+        <w:rPr>
+          <w:rStyle w:val="Hyperlink"/>
+          <w:rFonts w:ascii="Garamond" w:hAnsi="Garamond"/>
+          <w:color w:val="000000"/>
+          <w:sz w:val="20"/>
+          <w:szCs w:val="20"/>
+          <w:u w:val="none"/>
+        </w:rPr>
+        <w:t>PropertyFactory</w:t>
+      </w:r>
+      <w:proofErr w:type="spellEnd"/>
+      <w:r>
+        <w:rPr>
+          <w:rStyle w:val="Hyperlink"/>
+          <w:rFonts w:ascii="Garamond" w:hAnsi="Garamond"/>
+          <w:color w:val="000000"/>
+          <w:sz w:val="20"/>
+          <w:szCs w:val="20"/>
+          <w:u w:val="none"/>
+        </w:rPr>
+        <w:t xml:space="preserve"> a non-static, and allow it to be configured with patterns (time patterns, </w:t>
+      </w:r>
+      <w:proofErr w:type="spellStart"/>
+      <w:r>
+        <w:rPr>
+          <w:rStyle w:val="Hyperlink"/>
+          <w:rFonts w:ascii="Garamond" w:hAnsi="Garamond"/>
+          <w:color w:val="000000"/>
+          <w:sz w:val="20"/>
+          <w:szCs w:val="20"/>
+          <w:u w:val="none"/>
+        </w:rPr>
+        <w:t>etc</w:t>
+      </w:r>
+      <w:proofErr w:type="spellEnd"/>
+      <w:r>
+        <w:rPr>
+          <w:rStyle w:val="Hyperlink"/>
+          <w:rFonts w:ascii="Garamond" w:hAnsi="Garamond"/>
+          <w:color w:val="000000"/>
+          <w:sz w:val="20"/>
+          <w:szCs w:val="20"/>
+          <w:u w:val="none"/>
+        </w:rPr>
+        <w:t>).</w:t>
       </w:r>
       <w:r>
         <w:rPr>
@@ -103,43 +196,7 @@
           <w:szCs w:val="20"/>
           <w:u w:val="none"/>
         </w:rPr>
-        <w:t xml:space="preserve">Query </w:t>
-      </w:r>
-      <w:r>
-        <w:rPr>
-          <w:rStyle w:val="Hyperlink"/>
-          <w:rFonts w:ascii="Garamond" w:hAnsi="Garamond"/>
-          <w:b/>
-          <w:color w:val="000000"/>
-          <w:sz w:val="20"/>
-          <w:szCs w:val="20"/>
-          <w:u w:val="none"/>
-        </w:rPr>
-        <w:t>I</w:t>
-      </w:r>
-      <w:r>
-        <w:rPr>
-          <w:rStyle w:val="Hyperlink"/>
-          <w:rFonts w:ascii="Garamond" w:hAnsi="Garamond"/>
-          <w:b/>
-          <w:color w:val="000000"/>
-          <w:sz w:val="20"/>
-          <w:szCs w:val="20"/>
-          <w:u w:val="none"/>
-        </w:rPr>
-        <w:t>mprovements</w:t>
-      </w:r>
-      <w:r>
-        <w:rPr>
-          <w:rStyle w:val="Hyperlink"/>
-          <w:rFonts w:ascii="Garamond" w:hAnsi="Garamond"/>
-          <w:b/>
-          <w:color w:val="000000"/>
-          <w:sz w:val="20"/>
-          <w:szCs w:val="20"/>
-          <w:u w:val="none"/>
-        </w:rPr>
-        <w:t>:</w:t>
+        <w:t>Query Improvements:</w:t>
       </w:r>
     </w:p>
     <w:p>
@@ -168,40 +225,7 @@
           <w:szCs w:val="20"/>
           <w:u w:val="none"/>
         </w:rPr>
-        <w:t xml:space="preserve">Time bounds --from </w:t>
-      </w:r>
-      <w:r>
-        <w:rPr>
-          <w:rStyle w:val="Hyperlink"/>
-          <w:rFonts w:ascii="Garamond" w:hAnsi="Garamond"/>
-          <w:color w:val="000000"/>
-          <w:sz w:val="20"/>
-          <w:szCs w:val="20"/>
-          <w:u w:val="none"/>
-        </w:rPr>
-        <w:t>–</w:t>
-      </w:r>
-      <w:r>
-        <w:rPr>
-          <w:rStyle w:val="Hyperlink"/>
-          <w:rFonts w:ascii="Garamond" w:hAnsi="Garamond"/>
-          <w:color w:val="000000"/>
-          <w:sz w:val="20"/>
-          <w:szCs w:val="20"/>
-          <w:u w:val="none"/>
-        </w:rPr>
-        <w:t>to</w:t>
-      </w:r>
-      <w:r>
-        <w:rPr>
-          <w:rStyle w:val="Hyperlink"/>
-          <w:rFonts w:ascii="Garamond" w:hAnsi="Garamond"/>
-          <w:color w:val="000000"/>
-          <w:sz w:val="20"/>
-          <w:szCs w:val="20"/>
-          <w:u w:val="none"/>
-        </w:rPr>
-        <w:t>.</w:t>
+        <w:t>Time bounds --from –to.</w:t>
       </w:r>
     </w:p>
     <w:p>
@@ -230,18 +254,7 @@
           <w:szCs w:val="20"/>
           <w:u w:val="none"/>
         </w:rPr>
-        <w:t>Keep O'Reilly Regular Expressions fresh, so I can de-yellow.</w:t>
-      </w:r>
-      <w:r>
-        <w:rPr>
-          <w:rStyle w:val="Hyperlink"/>
-          <w:rFonts w:ascii="Garamond" w:hAnsi="Garamond"/>
-          <w:color w:val="000000"/>
-          <w:sz w:val="20"/>
-          <w:szCs w:val="20"/>
-          <w:u w:val="none"/>
-        </w:rPr>
-        <w:t xml:space="preserve"> – De-yellow and implement standard compliant regular expression query support.</w:t>
+        <w:t>Keep O'Reilly Regular Expressions fresh, so I can de-yellow. – De-yellow and implement standard compliant regular expression query support.</w:t>
       </w:r>
     </w:p>
     <w:p>
@@ -387,8 +400,6 @@
         </w:rPr>
         <w:br/>
       </w:r>
-      <w:bookmarkStart w:id="0" w:name="_GoBack"/>
-      <w:bookmarkEnd w:id="0"/>
     </w:p>
     <w:p>
       <w:pPr>
@@ -464,6 +475,7 @@
           <w:u w:val="none"/>
         </w:rPr>
       </w:pPr>
+      <w:proofErr w:type="spellStart"/>
       <w:r>
         <w:rPr>
           <w:rStyle w:val="Hyperlink"/>
@@ -476,6 +488,7 @@
         </w:rPr>
         <w:t>TimestampProperty</w:t>
       </w:r>
+      <w:proofErr w:type="spellEnd"/>
       <w:r>
         <w:rPr>
           <w:rStyle w:val="Hyperlink"/>
@@ -497,29 +510,125 @@
           <w:szCs w:val="20"/>
           <w:u w:val="none"/>
         </w:rPr>
-        <w:t xml:space="preserve"> – Have a TimeProperty that supports conversions from and to timestamps (time, date, etc), and the “timestamp” quality is given by a higher attribute that only exists in CSV. </w:t>
-      </w:r>
-      <w:r>
-        <w:rPr>
-          <w:rStyle w:val="Hyperlink"/>
-          <w:rFonts w:ascii="Garamond" w:hAnsi="Garamond"/>
-          <w:color w:val="000000"/>
-          <w:sz w:val="20"/>
-          <w:szCs w:val="20"/>
-          <w:u w:val="none"/>
-        </w:rPr>
-        <w:t xml:space="preserve">The value type of the TimeProperty is Long (and represents the UTC timestamp). </w:t>
-      </w:r>
-      <w:r>
-        <w:rPr>
-          <w:rStyle w:val="Hyperlink"/>
-          <w:rFonts w:ascii="Garamond" w:hAnsi="Garamond"/>
-          <w:color w:val="000000"/>
-          <w:sz w:val="20"/>
-          <w:szCs w:val="20"/>
-          <w:u w:val="none"/>
-        </w:rPr>
-        <w:t>The name of the TimeProperty can be anything, not only “timestamp”. “timestamp” is a CSV thing.</w:t>
+        <w:t xml:space="preserve"> – Have a </w:t>
+      </w:r>
+      <w:proofErr w:type="spellStart"/>
+      <w:r>
+        <w:rPr>
+          <w:rStyle w:val="Hyperlink"/>
+          <w:rFonts w:ascii="Garamond" w:hAnsi="Garamond"/>
+          <w:color w:val="000000"/>
+          <w:sz w:val="20"/>
+          <w:szCs w:val="20"/>
+          <w:u w:val="none"/>
+        </w:rPr>
+        <w:t>TimeProperty</w:t>
+      </w:r>
+      <w:proofErr w:type="spellEnd"/>
+      <w:r>
+        <w:rPr>
+          <w:rStyle w:val="Hyperlink"/>
+          <w:rFonts w:ascii="Garamond" w:hAnsi="Garamond"/>
+          <w:color w:val="000000"/>
+          <w:sz w:val="20"/>
+          <w:szCs w:val="20"/>
+          <w:u w:val="none"/>
+        </w:rPr>
+        <w:t xml:space="preserve"> that supports conversions from and to timestamps (time, date, </w:t>
+      </w:r>
+      <w:proofErr w:type="spellStart"/>
+      <w:r>
+        <w:rPr>
+          <w:rStyle w:val="Hyperlink"/>
+          <w:rFonts w:ascii="Garamond" w:hAnsi="Garamond"/>
+          <w:color w:val="000000"/>
+          <w:sz w:val="20"/>
+          <w:szCs w:val="20"/>
+          <w:u w:val="none"/>
+        </w:rPr>
+        <w:t>etc</w:t>
+      </w:r>
+      <w:proofErr w:type="spellEnd"/>
+      <w:r>
+        <w:rPr>
+          <w:rStyle w:val="Hyperlink"/>
+          <w:rFonts w:ascii="Garamond" w:hAnsi="Garamond"/>
+          <w:color w:val="000000"/>
+          <w:sz w:val="20"/>
+          <w:szCs w:val="20"/>
+          <w:u w:val="none"/>
+        </w:rPr>
+        <w:t xml:space="preserve">), and the “timestamp” quality is given by a higher attribute that only exists in CSV. </w:t>
+      </w:r>
+      <w:r>
+        <w:rPr>
+          <w:rStyle w:val="Hyperlink"/>
+          <w:rFonts w:ascii="Garamond" w:hAnsi="Garamond"/>
+          <w:color w:val="000000"/>
+          <w:sz w:val="20"/>
+          <w:szCs w:val="20"/>
+          <w:u w:val="none"/>
+        </w:rPr>
+        <w:t xml:space="preserve">The value type of the </w:t>
+      </w:r>
+      <w:proofErr w:type="spellStart"/>
+      <w:r>
+        <w:rPr>
+          <w:rStyle w:val="Hyperlink"/>
+          <w:rFonts w:ascii="Garamond" w:hAnsi="Garamond"/>
+          <w:color w:val="000000"/>
+          <w:sz w:val="20"/>
+          <w:szCs w:val="20"/>
+          <w:u w:val="none"/>
+        </w:rPr>
+        <w:t>TimeProperty</w:t>
+      </w:r>
+      <w:proofErr w:type="spellEnd"/>
+      <w:r>
+        <w:rPr>
+          <w:rStyle w:val="Hyperlink"/>
+          <w:rFonts w:ascii="Garamond" w:hAnsi="Garamond"/>
+          <w:color w:val="000000"/>
+          <w:sz w:val="20"/>
+          <w:szCs w:val="20"/>
+          <w:u w:val="none"/>
+        </w:rPr>
+        <w:t xml:space="preserve"> is Long (and represents the UTC timestamp). </w:t>
+      </w:r>
+      <w:r>
+        <w:rPr>
+          <w:rStyle w:val="Hyperlink"/>
+          <w:rFonts w:ascii="Garamond" w:hAnsi="Garamond"/>
+          <w:color w:val="000000"/>
+          <w:sz w:val="20"/>
+          <w:szCs w:val="20"/>
+          <w:u w:val="none"/>
+        </w:rPr>
+        <w:t xml:space="preserve">The name of the </w:t>
+      </w:r>
+      <w:proofErr w:type="spellStart"/>
+      <w:r>
+        <w:rPr>
+          <w:rStyle w:val="Hyperlink"/>
+          <w:rFonts w:ascii="Garamond" w:hAnsi="Garamond"/>
+          <w:color w:val="000000"/>
+          <w:sz w:val="20"/>
+          <w:szCs w:val="20"/>
+          <w:u w:val="none"/>
+        </w:rPr>
+        <w:t>TimeProperty</w:t>
+      </w:r>
+      <w:proofErr w:type="spellEnd"/>
+      <w:r>
+        <w:rPr>
+          <w:rStyle w:val="Hyperlink"/>
+          <w:rFonts w:ascii="Garamond" w:hAnsi="Garamond"/>
+          <w:color w:val="000000"/>
+          <w:sz w:val="20"/>
+          <w:szCs w:val="20"/>
+          <w:u w:val="none"/>
+        </w:rPr>
+        <w:t xml:space="preserve"> can be anything, not only “timestamp”. “timestamp” is a CSV thing.</w:t>
       </w:r>
       <w:r>
         <w:rPr>
@@ -532,7 +641,7 @@
         </w:rPr>
         <w:t xml:space="preserve"> Start with filling out </w:t>
       </w:r>
-      <w:hyperlink r:id="rId5" w:anchor="Property" w:history="1">
+      <w:hyperlink r:id="rId6" w:anchor="Property" w:history="1">
         <w:r>
           <w:rPr>
             <w:rStyle w:val="Hyperlink"/>
@@ -592,7 +701,66 @@
           <w:szCs w:val="20"/>
           <w:u w:val="none"/>
         </w:rPr>
-        <w:t>Do I want a TimestampProperty (moment in time) and a TimeProperty (elapsed time interval, sec, ms?)</w:t>
+        <w:t xml:space="preserve">Do I want a </w:t>
+      </w:r>
+      <w:proofErr w:type="spellStart"/>
+      <w:r>
+        <w:rPr>
+          <w:rStyle w:val="Hyperlink"/>
+          <w:rFonts w:ascii="Garamond" w:hAnsi="Garamond"/>
+          <w:color w:val="000000"/>
+          <w:sz w:val="20"/>
+          <w:szCs w:val="20"/>
+          <w:u w:val="none"/>
+        </w:rPr>
+        <w:t>TimestampProperty</w:t>
+      </w:r>
+      <w:proofErr w:type="spellEnd"/>
+      <w:r>
+        <w:rPr>
+          <w:rStyle w:val="Hyperlink"/>
+          <w:rFonts w:ascii="Garamond" w:hAnsi="Garamond"/>
+          <w:color w:val="000000"/>
+          <w:sz w:val="20"/>
+          <w:szCs w:val="20"/>
+          <w:u w:val="none"/>
+        </w:rPr>
+        <w:t xml:space="preserve"> (moment in time) and a </w:t>
+      </w:r>
+      <w:proofErr w:type="spellStart"/>
+      <w:r>
+        <w:rPr>
+          <w:rStyle w:val="Hyperlink"/>
+          <w:rFonts w:ascii="Garamond" w:hAnsi="Garamond"/>
+          <w:color w:val="000000"/>
+          <w:sz w:val="20"/>
+          <w:szCs w:val="20"/>
+          <w:u w:val="none"/>
+        </w:rPr>
+        <w:t>TimeProperty</w:t>
+      </w:r>
+      <w:proofErr w:type="spellEnd"/>
+      <w:r>
+        <w:rPr>
+          <w:rStyle w:val="Hyperlink"/>
+          <w:rFonts w:ascii="Garamond" w:hAnsi="Garamond"/>
+          <w:color w:val="000000"/>
+          <w:sz w:val="20"/>
+          <w:szCs w:val="20"/>
+          <w:u w:val="none"/>
+        </w:rPr>
+        <w:t xml:space="preserve"> (elapsed time interval, sec, ms?)</w:t>
+      </w:r>
+      <w:r>
+        <w:rPr>
+          <w:rStyle w:val="Hyperlink"/>
+          <w:rFonts w:ascii="Garamond" w:hAnsi="Garamond"/>
+          <w:color w:val="000000"/>
+          <w:sz w:val="20"/>
+          <w:szCs w:val="20"/>
+          <w:u w:val="none"/>
+        </w:rPr>
+        <w:br/>
       </w:r>
     </w:p>
     <w:p>
@@ -613,6 +781,8 @@
           <w:u w:val="none"/>
         </w:rPr>
       </w:pPr>
+      <w:proofErr w:type="spellStart"/>
+      <w:proofErr w:type="gramStart"/>
       <w:r>
         <w:rPr>
           <w:rStyle w:val="Hyperlink"/>
@@ -623,7 +793,33 @@
           <w:szCs w:val="20"/>
           <w:u w:val="none"/>
         </w:rPr>
-        <w:t>externalizeValue()</w:t>
+        <w:t>externalizeValue</w:t>
+      </w:r>
+      <w:proofErr w:type="spellEnd"/>
+      <w:r>
+        <w:rPr>
+          <w:rStyle w:val="Hyperlink"/>
+          <w:rFonts w:ascii="Garamond" w:hAnsi="Garamond"/>
+          <w:b/>
+          <w:color w:val="000000"/>
+          <w:sz w:val="20"/>
+          <w:szCs w:val="20"/>
+          <w:u w:val="none"/>
+        </w:rPr>
+        <w:t>(</w:t>
+      </w:r>
+      <w:proofErr w:type="gramEnd"/>
+      <w:r>
+        <w:rPr>
+          <w:rStyle w:val="Hyperlink"/>
+          <w:rFonts w:ascii="Garamond" w:hAnsi="Garamond"/>
+          <w:b/>
+          <w:color w:val="000000"/>
+          <w:sz w:val="20"/>
+          <w:szCs w:val="20"/>
+          <w:u w:val="none"/>
+        </w:rPr>
+        <w:t>)</w:t>
       </w:r>
       <w:r>
         <w:rPr>
@@ -639,7 +835,7 @@
       <w:r>
         <w:rPr>
           <w:rStyle w:val="Hyperlink"/>
-          <w:rFonts w:ascii="Garamond" w:hAnsi="Garamond"/>
+          <w:rFonts w:ascii="PMingLiU" w:eastAsia="PMingLiU" w:hAnsi="PMingLiU" w:cs="PMingLiU"/>
           <w:color w:val="000000"/>
           <w:sz w:val="20"/>
           <w:szCs w:val="20"/>
@@ -675,29 +871,104 @@
           <w:szCs w:val="20"/>
           <w:u w:val="none"/>
         </w:rPr>
-        <w:t xml:space="preserve">Event typed property convenience methods. </w:t>
-      </w:r>
-      <w:r>
-        <w:rPr>
-          <w:rStyle w:val="Hyperlink"/>
-          <w:rFonts w:ascii="Garamond" w:hAnsi="Garamond"/>
-          <w:color w:val="000000"/>
-          <w:sz w:val="20"/>
-          <w:szCs w:val="20"/>
-          <w:u w:val="none"/>
-        </w:rPr>
-        <w:t>Convenience setStringProperty()</w:t>
-      </w:r>
-      <w:r>
-        <w:rPr>
-          <w:rStyle w:val="Hyperlink"/>
-          <w:rFonts w:ascii="Garamond" w:hAnsi="Garamond"/>
-          <w:color w:val="000000"/>
-          <w:sz w:val="20"/>
-          <w:szCs w:val="20"/>
-          <w:u w:val="none"/>
-        </w:rPr>
-        <w:t>.removeStringProperty()/… consistent set of methods. S</w:t>
+        <w:t>Event typed prop</w:t>
+      </w:r>
+      <w:bookmarkStart w:id="0" w:name="_GoBack"/>
+      <w:bookmarkEnd w:id="0"/>
+      <w:r>
+        <w:rPr>
+          <w:rStyle w:val="Hyperlink"/>
+          <w:rFonts w:ascii="Garamond" w:hAnsi="Garamond"/>
+          <w:b/>
+          <w:color w:val="000000"/>
+          <w:sz w:val="20"/>
+          <w:szCs w:val="20"/>
+          <w:u w:val="none"/>
+        </w:rPr>
+        <w:t xml:space="preserve">erty convenience methods. </w:t>
+      </w:r>
+      <w:r>
+        <w:rPr>
+          <w:rStyle w:val="Hyperlink"/>
+          <w:rFonts w:ascii="Garamond" w:hAnsi="Garamond"/>
+          <w:color w:val="000000"/>
+          <w:sz w:val="20"/>
+          <w:szCs w:val="20"/>
+          <w:u w:val="none"/>
+        </w:rPr>
+        <w:t xml:space="preserve">Convenience </w:t>
+      </w:r>
+      <w:proofErr w:type="spellStart"/>
+      <w:r>
+        <w:rPr>
+          <w:rStyle w:val="Hyperlink"/>
+          <w:rFonts w:ascii="Garamond" w:hAnsi="Garamond"/>
+          <w:color w:val="000000"/>
+          <w:sz w:val="20"/>
+          <w:szCs w:val="20"/>
+          <w:u w:val="none"/>
+        </w:rPr>
+        <w:t>setStringProperty</w:t>
+      </w:r>
+      <w:proofErr w:type="spellEnd"/>
+      <w:r>
+        <w:rPr>
+          <w:rStyle w:val="Hyperlink"/>
+          <w:rFonts w:ascii="Garamond" w:hAnsi="Garamond"/>
+          <w:color w:val="000000"/>
+          <w:sz w:val="20"/>
+          <w:szCs w:val="20"/>
+          <w:u w:val="none"/>
+        </w:rPr>
+        <w:t>(</w:t>
+      </w:r>
+      <w:proofErr w:type="gramStart"/>
+      <w:r>
+        <w:rPr>
+          <w:rStyle w:val="Hyperlink"/>
+          <w:rFonts w:ascii="Garamond" w:hAnsi="Garamond"/>
+          <w:color w:val="000000"/>
+          <w:sz w:val="20"/>
+          <w:szCs w:val="20"/>
+          <w:u w:val="none"/>
+        </w:rPr>
+        <w:t>)</w:t>
+      </w:r>
+      <w:r>
+        <w:rPr>
+          <w:rStyle w:val="Hyperlink"/>
+          <w:rFonts w:ascii="Garamond" w:hAnsi="Garamond"/>
+          <w:color w:val="000000"/>
+          <w:sz w:val="20"/>
+          <w:szCs w:val="20"/>
+          <w:u w:val="none"/>
+        </w:rPr>
+        <w:t>.</w:t>
+      </w:r>
+      <w:proofErr w:type="spellStart"/>
+      <w:r>
+        <w:rPr>
+          <w:rStyle w:val="Hyperlink"/>
+          <w:rFonts w:ascii="Garamond" w:hAnsi="Garamond"/>
+          <w:color w:val="000000"/>
+          <w:sz w:val="20"/>
+          <w:szCs w:val="20"/>
+          <w:u w:val="none"/>
+        </w:rPr>
+        <w:t>removeStringProperty</w:t>
+      </w:r>
+      <w:proofErr w:type="spellEnd"/>
+      <w:proofErr w:type="gramEnd"/>
+      <w:r>
+        <w:rPr>
+          <w:rStyle w:val="Hyperlink"/>
+          <w:rFonts w:ascii="Garamond" w:hAnsi="Garamond"/>
+          <w:color w:val="000000"/>
+          <w:sz w:val="20"/>
+          <w:szCs w:val="20"/>
+          <w:u w:val="none"/>
+        </w:rPr>
+        <w:t>()/… consistent set of methods. S</w:t>
       </w:r>
       <w:r>
         <w:rPr>
@@ -748,7 +1019,31 @@
           <w:szCs w:val="20"/>
           <w:u w:val="none"/>
         </w:rPr>
-        <w:t>Some of the convenience methods need MeasureUnit, some not.</w:t>
+        <w:t xml:space="preserve">Some of the convenience methods need </w:t>
+      </w:r>
+      <w:proofErr w:type="spellStart"/>
+      <w:r>
+        <w:rPr>
+          <w:rStyle w:val="Hyperlink"/>
+          <w:rFonts w:ascii="Garamond" w:hAnsi="Garamond"/>
+          <w:color w:val="000000"/>
+          <w:sz w:val="20"/>
+          <w:szCs w:val="20"/>
+          <w:u w:val="none"/>
+        </w:rPr>
+        <w:t>MeasureUnit</w:t>
+      </w:r>
+      <w:proofErr w:type="spellEnd"/>
+      <w:r>
+        <w:rPr>
+          <w:rStyle w:val="Hyperlink"/>
+          <w:rFonts w:ascii="Garamond" w:hAnsi="Garamond"/>
+          <w:color w:val="000000"/>
+          <w:sz w:val="20"/>
+          <w:szCs w:val="20"/>
+          <w:u w:val="none"/>
+        </w:rPr>
+        <w:t>, some not.</w:t>
       </w:r>
     </w:p>
     <w:p>
@@ -808,6 +1103,7 @@
           <w:u w:val="none"/>
         </w:rPr>
       </w:pPr>
+      <w:proofErr w:type="spellStart"/>
       <w:r>
         <w:rPr>
           <w:rStyle w:val="Hyperlink"/>
@@ -818,30 +1114,61 @@
           <w:szCs w:val="20"/>
           <w:u w:val="none"/>
         </w:rPr>
-        <w:t xml:space="preserve">GenericEvent thread safety. </w:t>
-      </w:r>
-      <w:r>
-        <w:rPr>
-          <w:rStyle w:val="Hyperlink"/>
-          <w:rFonts w:ascii="Garamond" w:hAnsi="Garamond"/>
-          <w:color w:val="000000"/>
-          <w:sz w:val="20"/>
-          <w:szCs w:val="20"/>
-          <w:u w:val="none"/>
-        </w:rPr>
-        <w:t>GenericEvent implementation is not thread safe. Not sure whether I’ll ever need this, but keep this in mind.</w:t>
-      </w:r>
-      <w:r>
-        <w:rPr>
-          <w:rStyle w:val="Hyperlink"/>
-          <w:rFonts w:ascii="Garamond" w:hAnsi="Garamond"/>
-          <w:color w:val="000000"/>
-          <w:sz w:val="20"/>
-          <w:szCs w:val="20"/>
-          <w:u w:val="none"/>
-        </w:rPr>
-        <w:br/>
-      </w:r>
+        <w:t>GenericEvent</w:t>
+      </w:r>
+      <w:proofErr w:type="spellEnd"/>
+      <w:r>
+        <w:rPr>
+          <w:rStyle w:val="Hyperlink"/>
+          <w:rFonts w:ascii="Garamond" w:hAnsi="Garamond"/>
+          <w:b/>
+          <w:color w:val="000000"/>
+          <w:sz w:val="20"/>
+          <w:szCs w:val="20"/>
+          <w:u w:val="none"/>
+        </w:rPr>
+        <w:t xml:space="preserve"> thread safety. </w:t>
+      </w:r>
+      <w:proofErr w:type="spellStart"/>
+      <w:r>
+        <w:rPr>
+          <w:rStyle w:val="Hyperlink"/>
+          <w:rFonts w:ascii="Garamond" w:hAnsi="Garamond"/>
+          <w:color w:val="000000"/>
+          <w:sz w:val="20"/>
+          <w:szCs w:val="20"/>
+          <w:u w:val="none"/>
+        </w:rPr>
+        <w:t>GenericEvent</w:t>
+      </w:r>
+      <w:proofErr w:type="spellEnd"/>
+      <w:r>
+        <w:rPr>
+          <w:rStyle w:val="Hyperlink"/>
+          <w:rFonts w:ascii="Garamond" w:hAnsi="Garamond"/>
+          <w:color w:val="000000"/>
+          <w:sz w:val="20"/>
+          <w:szCs w:val="20"/>
+          <w:u w:val="none"/>
+        </w:rPr>
+        <w:t xml:space="preserve"> implementation is not thread safe. Not sure whether I’ll ever need this, but keep this in mind.</w:t>
+      </w:r>
+    </w:p>
+    <w:p>
+      <w:pPr>
+        <w:pStyle w:val="ListParagraph"/>
+        <w:spacing w:before="100" w:beforeAutospacing="1" w:after="24"/>
+        <w:ind w:left="360"/>
+        <w:rPr>
+          <w:rStyle w:val="Hyperlink"/>
+          <w:rFonts w:ascii="Garamond" w:hAnsi="Garamond"/>
+          <w:b/>
+          <w:color w:val="000000"/>
+          <w:sz w:val="20"/>
+          <w:szCs w:val="20"/>
+          <w:u w:val="none"/>
+        </w:rPr>
+      </w:pPr>
     </w:p>
     <w:p>
       <w:pPr>
@@ -871,97 +1198,6 @@
           <w:szCs w:val="20"/>
           <w:u w:val="none"/>
         </w:rPr>
-        <w:t xml:space="preserve">NOKB events-api Concepts. </w:t>
-      </w:r>
-      <w:r>
-        <w:rPr>
-          <w:rStyle w:val="Hyperlink"/>
-          <w:rFonts w:ascii="Garamond" w:hAnsi="Garamond"/>
-          <w:color w:val="000000"/>
-          <w:sz w:val="20"/>
-          <w:szCs w:val="20"/>
-          <w:u w:val="none"/>
-        </w:rPr>
-        <w:t xml:space="preserve">Keep </w:t>
-      </w:r>
-      <w:hyperlink r:id="rId6" w:history="1">
-        <w:r>
-          <w:rPr>
-            <w:rStyle w:val="Hyperlink"/>
-            <w:rFonts w:ascii="Garamond" w:hAnsi="Garamond"/>
-            <w:sz w:val="20"/>
-            <w:szCs w:val="20"/>
-          </w:rPr>
-          <w:t>https://kb.novaordis.com/index.php/Events-api_Concepts</w:t>
-        </w:r>
-      </w:hyperlink>
-      <w:r>
-        <w:rPr>
-          <w:rStyle w:val="Hyperlink"/>
-          <w:rFonts w:ascii="Garamond" w:hAnsi="Garamond"/>
-          <w:color w:val="000000"/>
-          <w:sz w:val="20"/>
-          <w:szCs w:val="20"/>
-          <w:u w:val="none"/>
-        </w:rPr>
-        <w:t xml:space="preserve"> </w:t>
-      </w:r>
-      <w:r>
-        <w:rPr>
-          <w:rStyle w:val="Hyperlink"/>
-          <w:rFonts w:ascii="Garamond" w:hAnsi="Garamond"/>
-          <w:color w:val="000000"/>
-          <w:sz w:val="20"/>
-          <w:szCs w:val="20"/>
-          <w:u w:val="none"/>
-        </w:rPr>
-        <w:t>up to date.</w:t>
-      </w:r>
-    </w:p>
-    <w:p>
-      <w:pPr>
-        <w:pStyle w:val="ListParagraph"/>
-        <w:spacing w:before="100" w:beforeAutospacing="1" w:after="24"/>
-        <w:ind w:left="360"/>
-        <w:rPr>
-          <w:rStyle w:val="Hyperlink"/>
-          <w:rFonts w:ascii="Garamond" w:hAnsi="Garamond"/>
-          <w:b/>
-          <w:color w:val="000000"/>
-          <w:sz w:val="20"/>
-          <w:szCs w:val="20"/>
-          <w:u w:val="none"/>
-        </w:rPr>
-      </w:pPr>
-    </w:p>
-    <w:p>
-      <w:pPr>
-        <w:pStyle w:val="ListParagraph"/>
-        <w:numPr>
-          <w:ilvl w:val="0"/>
-          <w:numId w:val="7"/>
-        </w:numPr>
-        <w:spacing w:before="100" w:beforeAutospacing="1" w:after="24"/>
-        <w:ind w:left="360"/>
-        <w:rPr>
-          <w:rStyle w:val="Hyperlink"/>
-          <w:rFonts w:ascii="Garamond" w:hAnsi="Garamond"/>
-          <w:color w:val="000000"/>
-          <w:sz w:val="20"/>
-          <w:szCs w:val="20"/>
-          <w:u w:val="none"/>
-        </w:rPr>
-      </w:pPr>
-      <w:r>
-        <w:rPr>
-          <w:rStyle w:val="Hyperlink"/>
-          <w:rFonts w:ascii="Garamond" w:hAnsi="Garamond"/>
-          <w:b/>
-          <w:color w:val="000000"/>
-          <w:sz w:val="20"/>
-          <w:szCs w:val="20"/>
-          <w:u w:val="none"/>
-        </w:rPr>
         <w:t xml:space="preserve">ShutdownEvent. </w:t>
       </w:r>
       <w:r>
@@ -973,40 +1209,7 @@
           <w:szCs w:val="20"/>
           <w:u w:val="none"/>
         </w:rPr>
-        <w:t>Analyze the usage of EndOfStreamEvent and ShutdownEvent and decide if</w:t>
-      </w:r>
-      <w:r>
-        <w:rPr>
-          <w:rStyle w:val="Hyperlink"/>
-          <w:rFonts w:ascii="Garamond" w:hAnsi="Garamond"/>
-          <w:color w:val="000000"/>
-          <w:sz w:val="20"/>
-          <w:szCs w:val="20"/>
-          <w:u w:val="none"/>
-        </w:rPr>
-        <w:t xml:space="preserve"> </w:t>
-      </w:r>
-      <w:r>
-        <w:rPr>
-          <w:rStyle w:val="Hyperlink"/>
-          <w:rFonts w:ascii="Garamond" w:hAnsi="Garamond"/>
-          <w:color w:val="000000"/>
-          <w:sz w:val="20"/>
-          <w:szCs w:val="20"/>
-          <w:u w:val="none"/>
-        </w:rPr>
-        <w:t>a ShutdownEvent is needed</w:t>
-      </w:r>
-      <w:r>
-        <w:rPr>
-          <w:rStyle w:val="Hyperlink"/>
-          <w:rFonts w:ascii="Garamond" w:hAnsi="Garamond"/>
-          <w:color w:val="000000"/>
-          <w:sz w:val="20"/>
-          <w:szCs w:val="20"/>
-          <w:u w:val="none"/>
-        </w:rPr>
-        <w:t>. If it is not needed, eliminate it. If it is needed, define behavior and add appropriate tests at appropriate levels.</w:t>
+        <w:t>Analyze the usage of EndOfStreamEvent and ShutdownEvent and decide if a ShutdownEvent is needed. If it is not needed, eliminate it. If it is needed, define behavior and add appropriate tests at appropriate levels.</w:t>
       </w:r>
       <w:r>
         <w:rPr>
@@ -1072,7 +1275,15 @@
           <w:sz w:val="20"/>
           <w:szCs w:val="20"/>
         </w:rPr>
-        <w:t>Break off an events-httpd-parser first time I need httpd log parsing. Follow the same pattern as for events-log4j-parser or events-gc-parser.</w:t>
+        <w:t>Convert events-core-deprecated into events-httpd</w:t>
+      </w:r>
+      <w:r>
+        <w:rPr>
+          <w:rFonts w:ascii="Garamond" w:hAnsi="Garamond"/>
+          <w:sz w:val="20"/>
+          <w:szCs w:val="20"/>
+        </w:rPr>
+        <w:t>. Keep the history.</w:t>
       </w:r>
     </w:p>
     <w:p>
@@ -1095,7 +1306,25 @@
           <w:sz w:val="20"/>
           <w:szCs w:val="20"/>
         </w:rPr>
-        <w:t>Migrate code and tests from events-core.</w:t>
+        <w:t>Break off an events-httpd-parser first time I need httpd log parsing. Follow the same pattern as for events-log4j-parser or events-</w:t>
+      </w:r>
+      <w:proofErr w:type="spellStart"/>
+      <w:r>
+        <w:rPr>
+          <w:rFonts w:ascii="Garamond" w:hAnsi="Garamond"/>
+          <w:sz w:val="20"/>
+          <w:szCs w:val="20"/>
+        </w:rPr>
+        <w:t>gc</w:t>
+      </w:r>
+      <w:proofErr w:type="spellEnd"/>
+      <w:r>
+        <w:rPr>
+          <w:rFonts w:ascii="Garamond" w:hAnsi="Garamond"/>
+          <w:sz w:val="20"/>
+          <w:szCs w:val="20"/>
+        </w:rPr>
+        <w:t>-parser.</w:t>
       </w:r>
     </w:p>
     <w:p>
@@ -1118,15 +1347,7 @@
           <w:sz w:val="20"/>
           <w:szCs w:val="20"/>
         </w:rPr>
-        <w:t>Currently we take the easy way out by wrapping a HttpdLogLine in an Event – do we</w:t>
-      </w:r>
-      <w:r>
-        <w:rPr>
-          <w:rFonts w:ascii="Garamond" w:hAnsi="Garamond"/>
-          <w:sz w:val="20"/>
-          <w:szCs w:val="20"/>
-        </w:rPr>
-        <w:t xml:space="preserve"> want to create a HttpdLogEvent, by following the pattern introduced by GCEvents?</w:t>
+        <w:t>Migrate code and tests from events-core.</w:t>
       </w:r>
     </w:p>
     <w:p>
@@ -1149,7 +1370,61 @@
           <w:sz w:val="20"/>
           <w:szCs w:val="20"/>
         </w:rPr>
-        <w:t xml:space="preserve">httpd log parser: PID:"%P" generates PID:"12121" in the logs. Parse that natively. </w:t>
+        <w:t xml:space="preserve">Currently we take the easy way out by wrapping a </w:t>
+      </w:r>
+      <w:proofErr w:type="spellStart"/>
+      <w:r>
+        <w:rPr>
+          <w:rFonts w:ascii="Garamond" w:hAnsi="Garamond"/>
+          <w:sz w:val="20"/>
+          <w:szCs w:val="20"/>
+        </w:rPr>
+        <w:t>HttpdLogLine</w:t>
+      </w:r>
+      <w:proofErr w:type="spellEnd"/>
+      <w:r>
+        <w:rPr>
+          <w:rFonts w:ascii="Garamond" w:hAnsi="Garamond"/>
+          <w:sz w:val="20"/>
+          <w:szCs w:val="20"/>
+        </w:rPr>
+        <w:t xml:space="preserve"> in an Event – do we want to create a </w:t>
+      </w:r>
+      <w:proofErr w:type="spellStart"/>
+      <w:r>
+        <w:rPr>
+          <w:rFonts w:ascii="Garamond" w:hAnsi="Garamond"/>
+          <w:sz w:val="20"/>
+          <w:szCs w:val="20"/>
+        </w:rPr>
+        <w:t>HttpdLogEvent</w:t>
+      </w:r>
+      <w:proofErr w:type="spellEnd"/>
+      <w:r>
+        <w:rPr>
+          <w:rFonts w:ascii="Garamond" w:hAnsi="Garamond"/>
+          <w:sz w:val="20"/>
+          <w:szCs w:val="20"/>
+        </w:rPr>
+        <w:t xml:space="preserve">, by following the pattern introduced by </w:t>
+      </w:r>
+      <w:proofErr w:type="spellStart"/>
+      <w:r>
+        <w:rPr>
+          <w:rFonts w:ascii="Garamond" w:hAnsi="Garamond"/>
+          <w:sz w:val="20"/>
+          <w:szCs w:val="20"/>
+        </w:rPr>
+        <w:t>GCEvents</w:t>
+      </w:r>
+      <w:proofErr w:type="spellEnd"/>
+      <w:r>
+        <w:rPr>
+          <w:rFonts w:ascii="Garamond" w:hAnsi="Garamond"/>
+          <w:sz w:val="20"/>
+          <w:szCs w:val="20"/>
+        </w:rPr>
+        <w:t>?</w:t>
       </w:r>
     </w:p>
     <w:p>
@@ -1172,15 +1447,7 @@
           <w:sz w:val="20"/>
           <w:szCs w:val="20"/>
         </w:rPr>
-        <w:t xml:space="preserve">Implement </w:t>
-      </w:r>
-      <w:r>
-        <w:rPr>
-          <w:rFonts w:ascii="Garamond" w:hAnsi="Garamond"/>
-          <w:sz w:val="20"/>
-          <w:szCs w:val="20"/>
-        </w:rPr>
-        <w:t>the possibility to do a partial parsing of a httpd log line, by specifying only the first (interesting) tokens, and ignoring the rest.</w:t>
+        <w:t xml:space="preserve">httpd log parser: PID:"%P" generates PID:"12121" in the logs. Parse that natively. </w:t>
       </w:r>
     </w:p>
     <w:p>
@@ -1192,6 +1459,29 @@
         </w:numPr>
         <w:ind w:left="1080"/>
         <w:rPr>
+          <w:rFonts w:ascii="Garamond" w:hAnsi="Garamond"/>
+          <w:sz w:val="20"/>
+          <w:szCs w:val="20"/>
+        </w:rPr>
+      </w:pPr>
+      <w:r>
+        <w:rPr>
+          <w:rFonts w:ascii="Garamond" w:hAnsi="Garamond"/>
+          <w:sz w:val="20"/>
+          <w:szCs w:val="20"/>
+        </w:rPr>
+        <w:t>Implement the possibility to do a partial parsing of a httpd log line, by specifying only the first (interesting) tokens, and ignoring the rest.</w:t>
+      </w:r>
+    </w:p>
+    <w:p>
+      <w:pPr>
+        <w:pStyle w:val="ListParagraph"/>
+        <w:numPr>
+          <w:ilvl w:val="1"/>
+          <w:numId w:val="7"/>
+        </w:numPr>
+        <w:ind w:left="1080"/>
+        <w:rPr>
           <w:rStyle w:val="Hyperlink"/>
           <w:rFonts w:ascii="Garamond" w:hAnsi="Garamond"/>
           <w:color w:val="auto"/>
@@ -1206,8 +1496,46 @@
           <w:sz w:val="20"/>
           <w:szCs w:val="20"/>
         </w:rPr>
-        <w:t xml:space="preserve">07/25/16 FirstRequestLineParser.identifyEnd() and HttpdLogLine.parseFirstRequestLine() implementations should do the same thing, but they are doing different things:HttpdLogLine.parseFirstRequestLine() is more permissive and allows two or three elements ("GET /path" and "GET /path HTTP-version", while FirstRequestLineParser.identifyEnd() assumes three </w:t>
-      </w:r>
+        <w:t xml:space="preserve">07/25/16 </w:t>
+      </w:r>
+      <w:proofErr w:type="spellStart"/>
+      <w:r>
+        <w:rPr>
+          <w:rFonts w:ascii="Garamond" w:hAnsi="Garamond"/>
+          <w:sz w:val="20"/>
+          <w:szCs w:val="20"/>
+        </w:rPr>
+        <w:t>FirstRequestLineParser.identifyEnd</w:t>
+      </w:r>
+      <w:proofErr w:type="spellEnd"/>
+      <w:r>
+        <w:rPr>
+          <w:rFonts w:ascii="Garamond" w:hAnsi="Garamond"/>
+          <w:sz w:val="20"/>
+          <w:szCs w:val="20"/>
+        </w:rPr>
+        <w:t xml:space="preserve">() and </w:t>
+      </w:r>
+      <w:proofErr w:type="spellStart"/>
+      <w:r>
+        <w:rPr>
+          <w:rFonts w:ascii="Garamond" w:hAnsi="Garamond"/>
+          <w:sz w:val="20"/>
+          <w:szCs w:val="20"/>
+        </w:rPr>
+        <w:t>HttpdLogLine.parseFirstRequestLine</w:t>
+      </w:r>
+      <w:proofErr w:type="spellEnd"/>
+      <w:r>
+        <w:rPr>
+          <w:rFonts w:ascii="Garamond" w:hAnsi="Garamond"/>
+          <w:sz w:val="20"/>
+          <w:szCs w:val="20"/>
+        </w:rPr>
+        <w:t xml:space="preserve">() implementations should do the same thing, but they are doing different </w:t>
+      </w:r>
+      <w:proofErr w:type="spellStart"/>
+      <w:proofErr w:type="gramStart"/>
       <w:r>
         <w:rPr>
           <w:rFonts w:ascii="Garamond" w:hAnsi="Garamond"/>
@@ -1215,7 +1543,35 @@
           <w:szCs w:val="20"/>
         </w:rPr>
         <w:lastRenderedPageBreak/>
-        <w:t>elements. Unify the implementation.</w:t>
+        <w:t>things:HttpdLogLine.parseFirstRequestLine</w:t>
+      </w:r>
+      <w:proofErr w:type="spellEnd"/>
+      <w:proofErr w:type="gramEnd"/>
+      <w:r>
+        <w:rPr>
+          <w:rFonts w:ascii="Garamond" w:hAnsi="Garamond"/>
+          <w:sz w:val="20"/>
+          <w:szCs w:val="20"/>
+        </w:rPr>
+        <w:t xml:space="preserve">() is more permissive and allows two or three elements ("GET /path" and "GET /path HTTP-version", while </w:t>
+      </w:r>
+      <w:proofErr w:type="spellStart"/>
+      <w:r>
+        <w:rPr>
+          <w:rFonts w:ascii="Garamond" w:hAnsi="Garamond"/>
+          <w:sz w:val="20"/>
+          <w:szCs w:val="20"/>
+        </w:rPr>
+        <w:t>FirstRequestLineParser.identifyEnd</w:t>
+      </w:r>
+      <w:proofErr w:type="spellEnd"/>
+      <w:r>
+        <w:rPr>
+          <w:rFonts w:ascii="Garamond" w:hAnsi="Garamond"/>
+          <w:sz w:val="20"/>
+          <w:szCs w:val="20"/>
+        </w:rPr>
+        <w:t>() assumes three elements. Unify the implementation.</w:t>
       </w:r>
       <w:r>
         <w:rPr>
@@ -1473,7 +1829,25 @@
           <w:sz w:val="20"/>
           <w:szCs w:val="20"/>
         </w:rPr>
-        <w:t>Start with enabling the commented out test "TODO N7aq32 RETURN HERE"</w:t>
+        <w:t xml:space="preserve">Start with enabling the </w:t>
+      </w:r>
+      <w:proofErr w:type="gramStart"/>
+      <w:r>
+        <w:rPr>
+          <w:rFonts w:ascii="Garamond" w:hAnsi="Garamond"/>
+          <w:sz w:val="20"/>
+          <w:szCs w:val="20"/>
+        </w:rPr>
+        <w:t>commented out</w:t>
+      </w:r>
+      <w:proofErr w:type="gramEnd"/>
+      <w:r>
+        <w:rPr>
+          <w:rFonts w:ascii="Garamond" w:hAnsi="Garamond"/>
+          <w:sz w:val="20"/>
+          <w:szCs w:val="20"/>
+        </w:rPr>
+        <w:t xml:space="preserve"> test "TODO N7aq32 RETURN HERE"</w:t>
       </w:r>
     </w:p>
     <w:p>
@@ -1496,15 +1870,7 @@
           <w:sz w:val="20"/>
           <w:szCs w:val="20"/>
         </w:rPr>
-        <w:t>Header values for business scenario CSV: TODO k342t - figure out how to handle the fact that are multiple scenario types, each of them with a different number of requests</w:t>
-      </w:r>
-      <w:r>
-        <w:rPr>
-          <w:rFonts w:ascii="Garamond" w:hAnsi="Garamond"/>
-          <w:sz w:val="20"/>
-          <w:szCs w:val="20"/>
-        </w:rPr>
-        <w:t>.</w:t>
+        <w:t>Header values for business scenario CSV: TODO k342t - figure out how to handle the fact that are multiple scenario types, each of them with a different number of requests.</w:t>
       </w:r>
     </w:p>
     <w:p>
@@ -1616,13 +1982,59 @@
           <w:szCs w:val="20"/>
         </w:rPr>
       </w:pPr>
-      <w:r>
-        <w:rPr>
-          <w:rFonts w:ascii="Garamond" w:hAnsi="Garamond"/>
-          <w:sz w:val="20"/>
-          <w:szCs w:val="20"/>
-        </w:rPr>
-        <w:t>EndOfStreamListeners management in ComponentBase. Analyze EndOfStreamListener usage and decide whether we need to add thread safety for the management functions</w:t>
+      <w:proofErr w:type="spellStart"/>
+      <w:r>
+        <w:rPr>
+          <w:rFonts w:ascii="Garamond" w:hAnsi="Garamond"/>
+          <w:sz w:val="20"/>
+          <w:szCs w:val="20"/>
+        </w:rPr>
+        <w:t>EndOfStreamListeners</w:t>
+      </w:r>
+      <w:proofErr w:type="spellEnd"/>
+      <w:r>
+        <w:rPr>
+          <w:rFonts w:ascii="Garamond" w:hAnsi="Garamond"/>
+          <w:sz w:val="20"/>
+          <w:szCs w:val="20"/>
+        </w:rPr>
+        <w:t xml:space="preserve"> management in </w:t>
+      </w:r>
+      <w:proofErr w:type="spellStart"/>
+      <w:r>
+        <w:rPr>
+          <w:rFonts w:ascii="Garamond" w:hAnsi="Garamond"/>
+          <w:sz w:val="20"/>
+          <w:szCs w:val="20"/>
+        </w:rPr>
+        <w:t>ComponentBase</w:t>
+      </w:r>
+      <w:proofErr w:type="spellEnd"/>
+      <w:r>
+        <w:rPr>
+          <w:rFonts w:ascii="Garamond" w:hAnsi="Garamond"/>
+          <w:sz w:val="20"/>
+          <w:szCs w:val="20"/>
+        </w:rPr>
+        <w:t xml:space="preserve">. Analyze </w:t>
+      </w:r>
+      <w:proofErr w:type="spellStart"/>
+      <w:r>
+        <w:rPr>
+          <w:rFonts w:ascii="Garamond" w:hAnsi="Garamond"/>
+          <w:sz w:val="20"/>
+          <w:szCs w:val="20"/>
+        </w:rPr>
+        <w:t>EndOfStreamListener</w:t>
+      </w:r>
+      <w:proofErr w:type="spellEnd"/>
+      <w:r>
+        <w:rPr>
+          <w:rFonts w:ascii="Garamond" w:hAnsi="Garamond"/>
+          <w:sz w:val="20"/>
+          <w:szCs w:val="20"/>
+        </w:rPr>
+        <w:t xml:space="preserve"> usage and decide whether we need to add thread safety for the management functions</w:t>
       </w:r>
       <w:r>
         <w:rPr>
@@ -1653,8 +2065,18 @@
           <w:sz w:val="20"/>
           <w:szCs w:val="20"/>
         </w:rPr>
-        <w:t>Idea: use non-blocking IO in components and read from both a data channel and a control channel. The data channel is an adapter to an InputStream</w:t>
-      </w:r>
+        <w:t xml:space="preserve">Idea: use non-blocking IO in components and read from both a data channel and a control channel. The data channel is an adapter to an </w:t>
+      </w:r>
+      <w:proofErr w:type="spellStart"/>
+      <w:r>
+        <w:rPr>
+          <w:rFonts w:ascii="Garamond" w:hAnsi="Garamond"/>
+          <w:sz w:val="20"/>
+          <w:szCs w:val="20"/>
+        </w:rPr>
+        <w:t>InputStream</w:t>
+      </w:r>
+      <w:proofErr w:type="spellEnd"/>
       <w:r>
         <w:rPr>
           <w:rFonts w:ascii="Garamond" w:hAnsi="Garamond"/>
@@ -1684,15 +2106,25 @@
           <w:sz w:val="20"/>
           <w:szCs w:val="20"/>
         </w:rPr>
-        <w:t>How to handle exceptions in the logic’s process() High level view</w:t>
-      </w:r>
-      <w:r>
-        <w:rPr>
-          <w:rFonts w:ascii="Garamond" w:hAnsi="Garamond"/>
-          <w:sz w:val="20"/>
-          <w:szCs w:val="20"/>
-        </w:rPr>
-        <w:t>.</w:t>
+        <w:t xml:space="preserve">How to handle exceptions in the logic’s </w:t>
+      </w:r>
+      <w:proofErr w:type="gramStart"/>
+      <w:r>
+        <w:rPr>
+          <w:rFonts w:ascii="Garamond" w:hAnsi="Garamond"/>
+          <w:sz w:val="20"/>
+          <w:szCs w:val="20"/>
+        </w:rPr>
+        <w:t>process(</w:t>
+      </w:r>
+      <w:proofErr w:type="gramEnd"/>
+      <w:r>
+        <w:rPr>
+          <w:rFonts w:ascii="Garamond" w:hAnsi="Garamond"/>
+          <w:sz w:val="20"/>
+          <w:szCs w:val="20"/>
+        </w:rPr>
+        <w:t>) High level view.</w:t>
       </w:r>
     </w:p>
     <w:p>
@@ -1715,15 +2147,25 @@
           <w:sz w:val="20"/>
           <w:szCs w:val="20"/>
         </w:rPr>
-        <w:t>Need a OutputStreamEvent that gets written to the output stream</w:t>
-      </w:r>
-      <w:r>
-        <w:rPr>
-          <w:rFonts w:ascii="Garamond" w:hAnsi="Garamond"/>
-          <w:sz w:val="20"/>
-          <w:szCs w:val="20"/>
-        </w:rPr>
-        <w:t>.</w:t>
+        <w:t xml:space="preserve">Need a </w:t>
+      </w:r>
+      <w:proofErr w:type="spellStart"/>
+      <w:r>
+        <w:rPr>
+          <w:rFonts w:ascii="Garamond" w:hAnsi="Garamond"/>
+          <w:sz w:val="20"/>
+          <w:szCs w:val="20"/>
+        </w:rPr>
+        <w:t>OutputStreamEvent</w:t>
+      </w:r>
+      <w:proofErr w:type="spellEnd"/>
+      <w:r>
+        <w:rPr>
+          <w:rFonts w:ascii="Garamond" w:hAnsi="Garamond"/>
+          <w:sz w:val="20"/>
+          <w:szCs w:val="20"/>
+        </w:rPr>
+        <w:t xml:space="preserve"> that gets written to the output stream.</w:t>
       </w:r>
     </w:p>
     <w:p>
@@ -1746,7 +2188,43 @@
           <w:sz w:val="20"/>
           <w:szCs w:val="20"/>
         </w:rPr>
-        <w:t>Handle EndOfStream in SingleThreadedEventProcessor. Test.</w:t>
+        <w:t xml:space="preserve">Handle </w:t>
+      </w:r>
+      <w:proofErr w:type="spellStart"/>
+      <w:r>
+        <w:rPr>
+          <w:rFonts w:ascii="Garamond" w:hAnsi="Garamond"/>
+          <w:sz w:val="20"/>
+          <w:szCs w:val="20"/>
+        </w:rPr>
+        <w:t>EndOfStream</w:t>
+      </w:r>
+      <w:proofErr w:type="spellEnd"/>
+      <w:r>
+        <w:rPr>
+          <w:rFonts w:ascii="Garamond" w:hAnsi="Garamond"/>
+          <w:sz w:val="20"/>
+          <w:szCs w:val="20"/>
+        </w:rPr>
+        <w:t xml:space="preserve"> in </w:t>
+      </w:r>
+      <w:proofErr w:type="spellStart"/>
+      <w:r>
+        <w:rPr>
+          <w:rFonts w:ascii="Garamond" w:hAnsi="Garamond"/>
+          <w:sz w:val="20"/>
+          <w:szCs w:val="20"/>
+        </w:rPr>
+        <w:t>SingleThreadedEventProcessor</w:t>
+      </w:r>
+      <w:proofErr w:type="spellEnd"/>
+      <w:r>
+        <w:rPr>
+          <w:rFonts w:ascii="Garamond" w:hAnsi="Garamond"/>
+          <w:sz w:val="20"/>
+          <w:szCs w:val="20"/>
+        </w:rPr>
+        <w:t>. Test.</w:t>
       </w:r>
     </w:p>
     <w:p>
@@ -1792,7 +2270,61 @@
           <w:sz w:val="20"/>
           <w:szCs w:val="20"/>
         </w:rPr>
-        <w:t>Refactor InputStreamInitiator, EventProcessor and OutputStreamTerminator thread internals – there is much common behavior – unify.</w:t>
+        <w:t xml:space="preserve">Refactor </w:t>
+      </w:r>
+      <w:proofErr w:type="spellStart"/>
+      <w:r>
+        <w:rPr>
+          <w:rFonts w:ascii="Garamond" w:hAnsi="Garamond"/>
+          <w:sz w:val="20"/>
+          <w:szCs w:val="20"/>
+        </w:rPr>
+        <w:t>InputStreamInitiator</w:t>
+      </w:r>
+      <w:proofErr w:type="spellEnd"/>
+      <w:r>
+        <w:rPr>
+          <w:rFonts w:ascii="Garamond" w:hAnsi="Garamond"/>
+          <w:sz w:val="20"/>
+          <w:szCs w:val="20"/>
+        </w:rPr>
+        <w:t xml:space="preserve">, </w:t>
+      </w:r>
+      <w:proofErr w:type="spellStart"/>
+      <w:r>
+        <w:rPr>
+          <w:rFonts w:ascii="Garamond" w:hAnsi="Garamond"/>
+          <w:sz w:val="20"/>
+          <w:szCs w:val="20"/>
+        </w:rPr>
+        <w:t>EventProcessor</w:t>
+      </w:r>
+      <w:proofErr w:type="spellEnd"/>
+      <w:r>
+        <w:rPr>
+          <w:rFonts w:ascii="Garamond" w:hAnsi="Garamond"/>
+          <w:sz w:val="20"/>
+          <w:szCs w:val="20"/>
+        </w:rPr>
+        <w:t xml:space="preserve"> and </w:t>
+      </w:r>
+      <w:proofErr w:type="spellStart"/>
+      <w:r>
+        <w:rPr>
+          <w:rFonts w:ascii="Garamond" w:hAnsi="Garamond"/>
+          <w:sz w:val="20"/>
+          <w:szCs w:val="20"/>
+        </w:rPr>
+        <w:t>OutputStreamTerminator</w:t>
+      </w:r>
+      <w:proofErr w:type="spellEnd"/>
+      <w:r>
+        <w:rPr>
+          <w:rFonts w:ascii="Garamond" w:hAnsi="Garamond"/>
+          <w:sz w:val="20"/>
+          <w:szCs w:val="20"/>
+        </w:rPr>
+        <w:t xml:space="preserve"> thread internals – there is much common behavior – unify.</w:t>
       </w:r>
     </w:p>
     <w:p>
@@ -1815,15 +2347,43 @@
           <w:sz w:val="20"/>
           <w:szCs w:val="20"/>
         </w:rPr>
-        <w:t>Currently I deal with EOSListener only in OutputStreamtTerminators – it should be generic</w:t>
-      </w:r>
-      <w:r>
-        <w:rPr>
-          <w:rFonts w:ascii="Garamond" w:hAnsi="Garamond"/>
-          <w:sz w:val="20"/>
-          <w:szCs w:val="20"/>
-        </w:rPr>
-        <w:t>.</w:t>
+        <w:t xml:space="preserve">Currently I deal with </w:t>
+      </w:r>
+      <w:proofErr w:type="spellStart"/>
+      <w:r>
+        <w:rPr>
+          <w:rFonts w:ascii="Garamond" w:hAnsi="Garamond"/>
+          <w:sz w:val="20"/>
+          <w:szCs w:val="20"/>
+        </w:rPr>
+        <w:t>EOSListener</w:t>
+      </w:r>
+      <w:proofErr w:type="spellEnd"/>
+      <w:r>
+        <w:rPr>
+          <w:rFonts w:ascii="Garamond" w:hAnsi="Garamond"/>
+          <w:sz w:val="20"/>
+          <w:szCs w:val="20"/>
+        </w:rPr>
+        <w:t xml:space="preserve"> only in </w:t>
+      </w:r>
+      <w:proofErr w:type="spellStart"/>
+      <w:r>
+        <w:rPr>
+          <w:rFonts w:ascii="Garamond" w:hAnsi="Garamond"/>
+          <w:sz w:val="20"/>
+          <w:szCs w:val="20"/>
+        </w:rPr>
+        <w:t>OutputStreamtTerminators</w:t>
+      </w:r>
+      <w:proofErr w:type="spellEnd"/>
+      <w:r>
+        <w:rPr>
+          <w:rFonts w:ascii="Garamond" w:hAnsi="Garamond"/>
+          <w:sz w:val="20"/>
+          <w:szCs w:val="20"/>
+        </w:rPr>
+        <w:t xml:space="preserve"> – it should be generic.</w:t>
       </w:r>
     </w:p>
     <w:p>
@@ -1902,16 +2462,7 @@
           <w:sz w:val="20"/>
           <w:szCs w:val="20"/>
         </w:rPr>
-        <w:t>Dynatrace</w:t>
-      </w:r>
-      <w:r>
-        <w:rPr>
-          <w:rFonts w:ascii="Garamond" w:hAnsi="Garamond"/>
-          <w:b/>
-          <w:sz w:val="20"/>
-          <w:szCs w:val="20"/>
-        </w:rPr>
-        <w:t xml:space="preserve">. </w:t>
+        <w:t xml:space="preserve">Dynatrace. </w:t>
       </w:r>
       <w:r>
         <w:rPr>

</xml_diff>

<commit_message>
KeywordQuery - case sensitive matching support
</commit_message>
<xml_diff>
--- a/doc/Events API (events-api) TODO.docx
+++ b/doc/Events API (events-api) TODO.docx
@@ -101,95 +101,6 @@
         <w:rPr>
           <w:rStyle w:val="Hyperlink"/>
           <w:rFonts w:ascii="Garamond" w:hAnsi="Garamond"/>
-          <w:color w:val="000000"/>
-          <w:sz w:val="20"/>
-          <w:szCs w:val="20"/>
-          <w:u w:val="none"/>
-        </w:rPr>
-        <w:t xml:space="preserve">Make </w:t>
-      </w:r>
-      <w:proofErr w:type="spellStart"/>
-      <w:r>
-        <w:rPr>
-          <w:rStyle w:val="Hyperlink"/>
-          <w:rFonts w:ascii="Garamond" w:hAnsi="Garamond"/>
-          <w:color w:val="000000"/>
-          <w:sz w:val="20"/>
-          <w:szCs w:val="20"/>
-          <w:u w:val="none"/>
-        </w:rPr>
-        <w:t>PropertyFactory</w:t>
-      </w:r>
-      <w:proofErr w:type="spellEnd"/>
-      <w:r>
-        <w:rPr>
-          <w:rStyle w:val="Hyperlink"/>
-          <w:rFonts w:ascii="Garamond" w:hAnsi="Garamond"/>
-          <w:color w:val="000000"/>
-          <w:sz w:val="20"/>
-          <w:szCs w:val="20"/>
-          <w:u w:val="none"/>
-        </w:rPr>
-        <w:t xml:space="preserve"> a non-static, and allow it to be configured with patterns (time patterns, </w:t>
-      </w:r>
-      <w:proofErr w:type="spellStart"/>
-      <w:r>
-        <w:rPr>
-          <w:rStyle w:val="Hyperlink"/>
-          <w:rFonts w:ascii="Garamond" w:hAnsi="Garamond"/>
-          <w:color w:val="000000"/>
-          <w:sz w:val="20"/>
-          <w:szCs w:val="20"/>
-          <w:u w:val="none"/>
-        </w:rPr>
-        <w:t>etc</w:t>
-      </w:r>
-      <w:proofErr w:type="spellEnd"/>
-      <w:r>
-        <w:rPr>
-          <w:rStyle w:val="Hyperlink"/>
-          <w:rFonts w:ascii="Garamond" w:hAnsi="Garamond"/>
-          <w:color w:val="000000"/>
-          <w:sz w:val="20"/>
-          <w:szCs w:val="20"/>
-          <w:u w:val="none"/>
-        </w:rPr>
-        <w:t>).</w:t>
-      </w:r>
-      <w:r>
-        <w:rPr>
-          <w:rStyle w:val="Hyperlink"/>
-          <w:rFonts w:ascii="Garamond" w:hAnsi="Garamond"/>
-          <w:color w:val="000000"/>
-          <w:sz w:val="20"/>
-          <w:szCs w:val="20"/>
-          <w:u w:val="none"/>
-        </w:rPr>
-        <w:br/>
-      </w:r>
-    </w:p>
-    <w:p>
-      <w:pPr>
-        <w:pStyle w:val="ListParagraph"/>
-        <w:numPr>
-          <w:ilvl w:val="0"/>
-          <w:numId w:val="3"/>
-        </w:numPr>
-        <w:spacing w:before="100" w:beforeAutospacing="1" w:after="24"/>
-        <w:ind w:left="360"/>
-        <w:rPr>
-          <w:rStyle w:val="Hyperlink"/>
-          <w:rFonts w:ascii="Garamond" w:hAnsi="Garamond"/>
-          <w:color w:val="000000"/>
-          <w:sz w:val="20"/>
-          <w:szCs w:val="20"/>
-          <w:u w:val="none"/>
-        </w:rPr>
-      </w:pPr>
-      <w:r>
-        <w:rPr>
-          <w:rStyle w:val="Hyperlink"/>
-          <w:rFonts w:ascii="Garamond" w:hAnsi="Garamond"/>
           <w:b/>
           <w:color w:val="000000"/>
           <w:sz w:val="20"/>
@@ -389,6 +300,96 @@
         </w:rPr>
         <w:t>Should allow for null output queues. It’ll just discard events, but makes easy configuring stuff. Think /dev/null.</w:t>
       </w:r>
+      <w:r>
+        <w:rPr>
+          <w:rStyle w:val="Hyperlink"/>
+          <w:rFonts w:ascii="Garamond" w:hAnsi="Garamond"/>
+          <w:color w:val="000000"/>
+          <w:sz w:val="20"/>
+          <w:szCs w:val="20"/>
+          <w:u w:val="none"/>
+        </w:rPr>
+        <w:br/>
+      </w:r>
+    </w:p>
+    <w:p>
+      <w:pPr>
+        <w:pStyle w:val="ListParagraph"/>
+        <w:numPr>
+          <w:ilvl w:val="0"/>
+          <w:numId w:val="7"/>
+        </w:numPr>
+        <w:spacing w:before="100" w:beforeAutospacing="1" w:after="24"/>
+        <w:rPr>
+          <w:rStyle w:val="Hyperlink"/>
+          <w:rFonts w:ascii="Garamond" w:hAnsi="Garamond"/>
+          <w:color w:val="000000"/>
+          <w:sz w:val="20"/>
+          <w:szCs w:val="20"/>
+          <w:u w:val="none"/>
+        </w:rPr>
+      </w:pPr>
+      <w:proofErr w:type="spellStart"/>
+      <w:r>
+        <w:rPr>
+          <w:rStyle w:val="Hyperlink"/>
+          <w:rFonts w:ascii="Garamond" w:hAnsi="Garamond"/>
+          <w:color w:val="000000"/>
+          <w:sz w:val="20"/>
+          <w:szCs w:val="20"/>
+          <w:u w:val="none"/>
+        </w:rPr>
+        <w:t>PropertyFactory</w:t>
+      </w:r>
+      <w:proofErr w:type="spellEnd"/>
+      <w:r>
+        <w:rPr>
+          <w:rStyle w:val="Hyperlink"/>
+          <w:rFonts w:ascii="Garamond" w:hAnsi="Garamond"/>
+          <w:color w:val="000000"/>
+          <w:sz w:val="20"/>
+          <w:szCs w:val="20"/>
+          <w:u w:val="none"/>
+        </w:rPr>
+        <w:t xml:space="preserve"> is now non-static, it may allow the most painless way to be configured with patterns (time patterns, </w:t>
+      </w:r>
+      <w:proofErr w:type="spellStart"/>
+      <w:r>
+        <w:rPr>
+          <w:rStyle w:val="Hyperlink"/>
+          <w:rFonts w:ascii="Garamond" w:hAnsi="Garamond"/>
+          <w:color w:val="000000"/>
+          <w:sz w:val="20"/>
+          <w:szCs w:val="20"/>
+          <w:u w:val="none"/>
+        </w:rPr>
+        <w:t>etc</w:t>
+      </w:r>
+      <w:proofErr w:type="spellEnd"/>
+      <w:r>
+        <w:rPr>
+          <w:rStyle w:val="Hyperlink"/>
+          <w:rFonts w:ascii="Garamond" w:hAnsi="Garamond"/>
+          <w:color w:val="000000"/>
+          <w:sz w:val="20"/>
+          <w:szCs w:val="20"/>
+          <w:u w:val="none"/>
+        </w:rPr>
+        <w:t>).</w:t>
+      </w:r>
+      <w:r>
+        <w:rPr>
+          <w:rStyle w:val="Hyperlink"/>
+          <w:rFonts w:ascii="Garamond" w:hAnsi="Garamond"/>
+          <w:color w:val="000000"/>
+          <w:sz w:val="20"/>
+          <w:szCs w:val="20"/>
+          <w:u w:val="none"/>
+        </w:rPr>
+        <w:br/>
+      </w:r>
+      <w:bookmarkStart w:id="0" w:name="_GoBack"/>
+      <w:bookmarkEnd w:id="0"/>
       <w:r>
         <w:rPr>
           <w:rStyle w:val="Hyperlink"/>
@@ -871,21 +872,7 @@
           <w:szCs w:val="20"/>
           <w:u w:val="none"/>
         </w:rPr>
-        <w:t>Event typed prop</w:t>
-      </w:r>
-      <w:bookmarkStart w:id="0" w:name="_GoBack"/>
-      <w:bookmarkEnd w:id="0"/>
-      <w:r>
-        <w:rPr>
-          <w:rStyle w:val="Hyperlink"/>
-          <w:rFonts w:ascii="Garamond" w:hAnsi="Garamond"/>
-          <w:b/>
-          <w:color w:val="000000"/>
-          <w:sz w:val="20"/>
-          <w:szCs w:val="20"/>
-          <w:u w:val="none"/>
-        </w:rPr>
-        <w:t xml:space="preserve">erty convenience methods. </w:t>
+        <w:t xml:space="preserve">Event typed property convenience methods. </w:t>
       </w:r>
       <w:r>
         <w:rPr>
@@ -1496,6 +1483,7 @@
           <w:sz w:val="20"/>
           <w:szCs w:val="20"/>
         </w:rPr>
+        <w:lastRenderedPageBreak/>
         <w:t xml:space="preserve">07/25/16 </w:t>
       </w:r>
       <w:proofErr w:type="spellStart"/>
@@ -1542,7 +1530,6 @@
           <w:sz w:val="20"/>
           <w:szCs w:val="20"/>
         </w:rPr>
-        <w:lastRenderedPageBreak/>
         <w:t>things:HttpdLogLine.parseFirstRequestLine</w:t>
       </w:r>
       <w:proofErr w:type="spellEnd"/>

</xml_diff>

<commit_message>
TODOs and commented out tests
</commit_message>
<xml_diff>
--- a/doc/Events API (events-api) TODO.docx
+++ b/doc/Events API (events-api) TODO.docx
@@ -108,9 +108,17 @@
           <w:szCs w:val="20"/>
           <w:u w:val="none"/>
         </w:rPr>
-        <w:t>Event API</w:t>
-      </w:r>
-      <w:r>
+        <w:t>TODO B8Pny4 Mixed Queries</w:t>
+      </w:r>
+    </w:p>
+    <w:p>
+      <w:pPr>
+        <w:pStyle w:val="ListParagraph"/>
+        <w:numPr>
+          <w:ilvl w:val="1"/>
+          <w:numId w:val="3"/>
+        </w:numPr>
+        <w:spacing w:before="100" w:beforeAutospacing="1" w:after="24"/>
         <w:rPr>
           <w:rStyle w:val="Hyperlink"/>
           <w:rFonts w:ascii="Garamond" w:hAnsi="Garamond"/>
@@ -120,6 +128,288 @@
           <w:szCs w:val="20"/>
           <w:u w:val="none"/>
         </w:rPr>
+      </w:pPr>
+      <w:r>
+        <w:rPr>
+          <w:rStyle w:val="Hyperlink"/>
+          <w:rFonts w:ascii="Garamond" w:hAnsi="Garamond"/>
+          <w:color w:val="000000"/>
+          <w:sz w:val="20"/>
+          <w:szCs w:val="20"/>
+          <w:u w:val="none"/>
+        </w:rPr>
+        <w:t xml:space="preserve">Fully implement the selects(Event) logic when the mixed query contains various combinations of keyword, time and field queries. </w:t>
+      </w:r>
+    </w:p>
+    <w:p>
+      <w:pPr>
+        <w:pStyle w:val="ListParagraph"/>
+        <w:numPr>
+          <w:ilvl w:val="1"/>
+          <w:numId w:val="3"/>
+        </w:numPr>
+        <w:spacing w:before="100" w:beforeAutospacing="1" w:after="24"/>
+        <w:rPr>
+          <w:rStyle w:val="Hyperlink"/>
+          <w:rFonts w:ascii="Garamond" w:hAnsi="Garamond"/>
+          <w:b/>
+          <w:color w:val="000000"/>
+          <w:sz w:val="20"/>
+          <w:szCs w:val="20"/>
+          <w:u w:val="none"/>
+        </w:rPr>
+      </w:pPr>
+      <w:r>
+        <w:rPr>
+          <w:rStyle w:val="Hyperlink"/>
+          <w:rFonts w:ascii="Garamond" w:hAnsi="Garamond"/>
+          <w:color w:val="000000"/>
+          <w:sz w:val="20"/>
+          <w:szCs w:val="20"/>
+          <w:u w:val="none"/>
+        </w:rPr>
+        <w:t>Consider order</w:t>
+      </w:r>
+      <w:r>
+        <w:rPr>
+          <w:rStyle w:val="Hyperlink"/>
+          <w:rFonts w:ascii="Garamond" w:hAnsi="Garamond"/>
+          <w:color w:val="000000"/>
+          <w:sz w:val="20"/>
+          <w:szCs w:val="20"/>
+          <w:u w:val="none"/>
+        </w:rPr>
+        <w:t xml:space="preserve"> in which the individual queries were added</w:t>
+      </w:r>
+      <w:r>
+        <w:rPr>
+          <w:rStyle w:val="Hyperlink"/>
+          <w:rFonts w:ascii="Garamond" w:hAnsi="Garamond"/>
+          <w:color w:val="000000"/>
+          <w:sz w:val="20"/>
+          <w:szCs w:val="20"/>
+          <w:u w:val="none"/>
+        </w:rPr>
+        <w:t>?</w:t>
+      </w:r>
+      <w:r>
+        <w:rPr>
+          <w:rStyle w:val="Hyperlink"/>
+          <w:rFonts w:ascii="Garamond" w:hAnsi="Garamond"/>
+          <w:color w:val="000000"/>
+          <w:sz w:val="20"/>
+          <w:szCs w:val="20"/>
+          <w:u w:val="none"/>
+        </w:rPr>
+        <w:t xml:space="preserve"> We already maintain it as “</w:t>
+      </w:r>
+      <w:r>
+        <w:rPr>
+          <w:rStyle w:val="Hyperlink"/>
+          <w:rFonts w:ascii="Garamond" w:hAnsi="Garamond"/>
+          <w:color w:val="000000"/>
+          <w:sz w:val="20"/>
+          <w:szCs w:val="20"/>
+          <w:u w:val="none"/>
+        </w:rPr>
+        <w:t>queryInitializationOrder</w:t>
+      </w:r>
+      <w:r>
+        <w:rPr>
+          <w:rStyle w:val="Hyperlink"/>
+          <w:rFonts w:ascii="Garamond" w:hAnsi="Garamond"/>
+          <w:color w:val="000000"/>
+          <w:sz w:val="20"/>
+          <w:szCs w:val="20"/>
+          <w:u w:val="none"/>
+        </w:rPr>
+        <w:t>”.</w:t>
+      </w:r>
+    </w:p>
+    <w:p>
+      <w:pPr>
+        <w:pStyle w:val="ListParagraph"/>
+        <w:numPr>
+          <w:ilvl w:val="1"/>
+          <w:numId w:val="3"/>
+        </w:numPr>
+        <w:spacing w:before="100" w:beforeAutospacing="1" w:after="24"/>
+        <w:rPr>
+          <w:rStyle w:val="Hyperlink"/>
+          <w:rFonts w:ascii="Garamond" w:hAnsi="Garamond"/>
+          <w:b/>
+          <w:color w:val="000000"/>
+          <w:sz w:val="20"/>
+          <w:szCs w:val="20"/>
+          <w:u w:val="none"/>
+        </w:rPr>
+      </w:pPr>
+      <w:r>
+        <w:rPr>
+          <w:rStyle w:val="Hyperlink"/>
+          <w:rFonts w:ascii="Garamond" w:hAnsi="Garamond"/>
+          <w:color w:val="000000"/>
+          <w:sz w:val="20"/>
+          <w:szCs w:val="20"/>
+          <w:u w:val="none"/>
+        </w:rPr>
+        <w:t>Consider logical operators?</w:t>
+      </w:r>
+      <w:r>
+        <w:rPr>
+          <w:rStyle w:val="Hyperlink"/>
+          <w:rFonts w:ascii="Garamond" w:hAnsi="Garamond"/>
+          <w:color w:val="000000"/>
+          <w:sz w:val="20"/>
+          <w:szCs w:val="20"/>
+          <w:u w:val="none"/>
+        </w:rPr>
+        <w:t xml:space="preserve"> AND, OR, NOT between individual queries?</w:t>
+      </w:r>
+    </w:p>
+    <w:p>
+      <w:pPr>
+        <w:pStyle w:val="ListParagraph"/>
+        <w:numPr>
+          <w:ilvl w:val="1"/>
+          <w:numId w:val="3"/>
+        </w:numPr>
+        <w:spacing w:before="100" w:beforeAutospacing="1" w:after="24"/>
+        <w:rPr>
+          <w:rStyle w:val="Hyperlink"/>
+          <w:rFonts w:ascii="Garamond" w:hAnsi="Garamond"/>
+          <w:color w:val="000000"/>
+          <w:sz w:val="20"/>
+          <w:szCs w:val="20"/>
+          <w:u w:val="none"/>
+        </w:rPr>
+      </w:pPr>
+      <w:r>
+        <w:rPr>
+          <w:rStyle w:val="Hyperlink"/>
+          <w:rFonts w:ascii="Garamond" w:hAnsi="Garamond"/>
+          <w:color w:val="000000"/>
+          <w:sz w:val="20"/>
+          <w:szCs w:val="20"/>
+          <w:u w:val="none"/>
+        </w:rPr>
+        <w:t>Tests: MixedQueryTest.selects_*() that fail and are temporarily commented out.</w:t>
+      </w:r>
+    </w:p>
+    <w:p>
+      <w:pPr>
+        <w:pStyle w:val="ListParagraph"/>
+        <w:numPr>
+          <w:ilvl w:val="1"/>
+          <w:numId w:val="3"/>
+        </w:numPr>
+        <w:spacing w:before="100" w:beforeAutospacing="1" w:after="24"/>
+        <w:rPr>
+          <w:rStyle w:val="Hyperlink"/>
+          <w:rFonts w:ascii="Garamond" w:hAnsi="Garamond"/>
+          <w:color w:val="000000"/>
+          <w:sz w:val="20"/>
+          <w:szCs w:val="20"/>
+          <w:u w:val="none"/>
+        </w:rPr>
+      </w:pPr>
+      <w:r>
+        <w:rPr>
+          <w:rStyle w:val="Hyperlink"/>
+          <w:rFonts w:ascii="Garamond" w:hAnsi="Garamond"/>
+          <w:color w:val="000000"/>
+          <w:sz w:val="20"/>
+          <w:szCs w:val="20"/>
+          <w:u w:val="none"/>
+        </w:rPr>
+        <w:t>Once this is implemented, go to this:</w:t>
+      </w:r>
+      <w:r>
+        <w:rPr>
+          <w:rStyle w:val="Hyperlink"/>
+          <w:rFonts w:ascii="Garamond" w:hAnsi="Garamond"/>
+          <w:color w:val="000000"/>
+          <w:sz w:val="20"/>
+          <w:szCs w:val="20"/>
+          <w:u w:val="none"/>
+        </w:rPr>
+        <w:br/>
+      </w:r>
+    </w:p>
+    <w:p>
+      <w:pPr>
+        <w:pStyle w:val="ListParagraph"/>
+        <w:numPr>
+          <w:ilvl w:val="2"/>
+          <w:numId w:val="3"/>
+        </w:numPr>
+        <w:spacing w:before="100" w:beforeAutospacing="1" w:after="24"/>
+        <w:rPr>
+          <w:rStyle w:val="Hyperlink"/>
+          <w:rFonts w:ascii="Garamond" w:hAnsi="Garamond"/>
+          <w:color w:val="000000"/>
+          <w:sz w:val="20"/>
+          <w:szCs w:val="20"/>
+          <w:u w:val="none"/>
+        </w:rPr>
+      </w:pPr>
+      <w:r>
+        <w:rPr>
+          <w:rStyle w:val="Hyperlink"/>
+          <w:rFonts w:ascii="Garamond" w:hAnsi="Garamond"/>
+          <w:b/>
+          <w:color w:val="000000"/>
+          <w:sz w:val="20"/>
+          <w:szCs w:val="20"/>
+          <w:u w:val="none"/>
+        </w:rPr>
+        <w:t>TODO Time Queries Ce3RTy</w:t>
+      </w:r>
+      <w:r>
+        <w:rPr>
+          <w:rStyle w:val="Hyperlink"/>
+          <w:rFonts w:ascii="Garamond" w:hAnsi="Garamond"/>
+          <w:color w:val="000000"/>
+          <w:sz w:val="20"/>
+          <w:szCs w:val="20"/>
+          <w:u w:val="none"/>
+        </w:rPr>
+        <w:t xml:space="preserve">. </w:t>
+      </w:r>
+      <w:r>
+        <w:rPr>
+          <w:rStyle w:val="Hyperlink"/>
+          <w:rFonts w:ascii="Garamond" w:hAnsi="Garamond"/>
+          <w:color w:val="000000"/>
+          <w:sz w:val="20"/>
+          <w:szCs w:val="20"/>
+          <w:u w:val="none"/>
+        </w:rPr>
+        <w:t>For the time being I am using from:&lt;timestamp&gt; to:&lt;timestamp&gt; form. This is the simplest, and consistent with other types of query, but it will conflict with fields named “from” and “to”. Think of a way to resolve the conflict: more semantics? Identity the fact that there’s a field with this name and … or identify tim</w:t>
+      </w:r>
+      <w:r>
+        <w:rPr>
+          <w:rStyle w:val="Hyperlink"/>
+          <w:rFonts w:ascii="Garamond" w:hAnsi="Garamond"/>
+          <w:color w:val="000000"/>
+          <w:sz w:val="20"/>
+          <w:szCs w:val="20"/>
+          <w:u w:val="none"/>
+        </w:rPr>
+        <w:t>estamps after the keywords and infer the query type? This has the disadvantage that “from: ‘38/01/16 12:00:00’” will be interpreted as a field query and nothing will match, silently.</w:t>
+      </w:r>
+      <w:r>
+        <w:rPr>
+          <w:rStyle w:val="Hyperlink"/>
+          <w:rFonts w:ascii="Garamond" w:hAnsi="Garamond"/>
+          <w:color w:val="000000"/>
+          <w:sz w:val="20"/>
+          <w:szCs w:val="20"/>
+          <w:u w:val="none"/>
+        </w:rPr>
+        <w:t xml:space="preserve"> QueryTest.</w:t>
+      </w:r>
+      <w:r>
         <w:t xml:space="preserve"> </w:t>
       </w:r>
       <w:r>
@@ -131,30 +421,18 @@
           <w:szCs w:val="20"/>
           <w:u w:val="none"/>
         </w:rPr>
-        <w:t>Document, add tests and behavior for set&lt;Type&gt;Property(</w:t>
-      </w:r>
-      <w:r>
-        <w:rPr>
-          <w:rStyle w:val="Hyperlink"/>
-          <w:rFonts w:ascii="Garamond" w:hAnsi="Garamond"/>
-          <w:b/>
-          <w:color w:val="000000"/>
-          <w:sz w:val="20"/>
-          <w:szCs w:val="20"/>
-          <w:u w:val="none"/>
-        </w:rPr>
-        <w:t>null</w:t>
-      </w:r>
-      <w:r>
-        <w:rPr>
-          <w:rStyle w:val="Hyperlink"/>
-          <w:rFonts w:ascii="Garamond" w:hAnsi="Garamond"/>
-          <w:color w:val="000000"/>
-          <w:sz w:val="20"/>
-          <w:szCs w:val="20"/>
-          <w:u w:val="none"/>
-        </w:rPr>
-        <w:t>), that makes clear what happens when setting null for all setters on the Event API.</w:t>
+        <w:t>timedEventContainsAFieldNamedFrom</w:t>
+      </w:r>
+      <w:r>
+        <w:rPr>
+          <w:rStyle w:val="Hyperlink"/>
+          <w:rFonts w:ascii="Garamond" w:hAnsi="Garamond"/>
+          <w:color w:val="000000"/>
+          <w:sz w:val="20"/>
+          <w:szCs w:val="20"/>
+          <w:u w:val="none"/>
+        </w:rPr>
+        <w:t>() is currently commented out, but intended to test this behavior when implemented.</w:t>
       </w:r>
       <w:r>
         <w:rPr>
@@ -169,6 +447,95 @@
       </w:r>
       <w:bookmarkStart w:id="0" w:name="_GoBack"/>
       <w:bookmarkEnd w:id="0"/>
+    </w:p>
+    <w:p>
+      <w:pPr>
+        <w:pStyle w:val="ListParagraph"/>
+        <w:numPr>
+          <w:ilvl w:val="0"/>
+          <w:numId w:val="3"/>
+        </w:numPr>
+        <w:spacing w:before="100" w:beforeAutospacing="1" w:after="24"/>
+        <w:ind w:left="360"/>
+        <w:rPr>
+          <w:rStyle w:val="Hyperlink"/>
+          <w:rFonts w:ascii="Garamond" w:hAnsi="Garamond"/>
+          <w:b/>
+          <w:color w:val="000000"/>
+          <w:sz w:val="20"/>
+          <w:szCs w:val="20"/>
+          <w:u w:val="none"/>
+        </w:rPr>
+      </w:pPr>
+      <w:r>
+        <w:rPr>
+          <w:rStyle w:val="Hyperlink"/>
+          <w:rFonts w:ascii="Garamond" w:hAnsi="Garamond"/>
+          <w:b/>
+          <w:color w:val="000000"/>
+          <w:sz w:val="20"/>
+          <w:szCs w:val="20"/>
+          <w:u w:val="none"/>
+        </w:rPr>
+        <w:t>Event API</w:t>
+      </w:r>
+      <w:r>
+        <w:rPr>
+          <w:rStyle w:val="Hyperlink"/>
+          <w:rFonts w:ascii="Garamond" w:hAnsi="Garamond"/>
+          <w:b/>
+          <w:color w:val="000000"/>
+          <w:sz w:val="20"/>
+          <w:szCs w:val="20"/>
+          <w:u w:val="none"/>
+        </w:rPr>
+        <w:t xml:space="preserve"> </w:t>
+      </w:r>
+      <w:r>
+        <w:rPr>
+          <w:rStyle w:val="Hyperlink"/>
+          <w:rFonts w:ascii="Garamond" w:hAnsi="Garamond"/>
+          <w:color w:val="000000"/>
+          <w:sz w:val="20"/>
+          <w:szCs w:val="20"/>
+          <w:u w:val="none"/>
+        </w:rPr>
+        <w:t>Document, add tests and behavior for set&lt;Type&gt;Property(</w:t>
+      </w:r>
+      <w:r>
+        <w:rPr>
+          <w:rStyle w:val="Hyperlink"/>
+          <w:rFonts w:ascii="Garamond" w:hAnsi="Garamond"/>
+          <w:b/>
+          <w:color w:val="000000"/>
+          <w:sz w:val="20"/>
+          <w:szCs w:val="20"/>
+          <w:u w:val="none"/>
+        </w:rPr>
+        <w:t>null</w:t>
+      </w:r>
+      <w:r>
+        <w:rPr>
+          <w:rStyle w:val="Hyperlink"/>
+          <w:rFonts w:ascii="Garamond" w:hAnsi="Garamond"/>
+          <w:color w:val="000000"/>
+          <w:sz w:val="20"/>
+          <w:szCs w:val="20"/>
+          <w:u w:val="none"/>
+        </w:rPr>
+        <w:t>), that makes clear what happens when setting null for all setters on the Event API.</w:t>
+      </w:r>
+      <w:r>
+        <w:rPr>
+          <w:rStyle w:val="Hyperlink"/>
+          <w:rFonts w:ascii="Garamond" w:hAnsi="Garamond"/>
+          <w:color w:val="000000"/>
+          <w:sz w:val="20"/>
+          <w:szCs w:val="20"/>
+          <w:u w:val="none"/>
+        </w:rPr>
+        <w:br/>
+      </w:r>
     </w:p>
     <w:p>
       <w:pPr>
@@ -750,6 +1117,7 @@
           <w:szCs w:val="20"/>
           <w:u w:val="none"/>
         </w:rPr>
+        <w:lastRenderedPageBreak/>
         <w:t xml:space="preserve">Event typed property convenience methods. </w:t>
       </w:r>
       <w:r>
@@ -1128,7 +1496,6 @@
           <w:sz w:val="20"/>
           <w:szCs w:val="20"/>
         </w:rPr>
-        <w:lastRenderedPageBreak/>
         <w:t xml:space="preserve">httpd log parser: PID:"%P" generates PID:"12121" in the logs. Parse that natively. </w:t>
       </w:r>
     </w:p>

</xml_diff>

<commit_message>
fixed SimpleDateFormat thread safety problem in one instance
</commit_message>
<xml_diff>
--- a/doc/Events API (events-api) TODO.docx
+++ b/doc/Events API (events-api) TODO.docx
@@ -91,14 +91,163 @@
         <w:rPr>
           <w:rStyle w:val="Hyperlink"/>
           <w:rFonts w:ascii="Garamond" w:hAnsi="Garamond"/>
+          <w:color w:val="000000"/>
+          <w:sz w:val="20"/>
+          <w:szCs w:val="20"/>
+          <w:u w:val="none"/>
+        </w:rPr>
+      </w:pPr>
+      <w:bookmarkStart w:id="0" w:name="_GoBack"/>
+      <w:r>
+        <w:rPr>
+          <w:rStyle w:val="Hyperlink"/>
+          <w:rFonts w:ascii="Garamond" w:hAnsi="Garamond"/>
           <w:b/>
           <w:color w:val="000000"/>
           <w:sz w:val="20"/>
           <w:szCs w:val="20"/>
           <w:u w:val="none"/>
         </w:rPr>
-      </w:pPr>
-      <w:r>
+        <w:t xml:space="preserve">Format instances thread safety. </w:t>
+      </w:r>
+      <w:r>
+        <w:rPr>
+          <w:rStyle w:val="Hyperlink"/>
+          <w:rFonts w:ascii="Garamond" w:hAnsi="Garamond"/>
+          <w:color w:val="000000"/>
+          <w:sz w:val="20"/>
+          <w:szCs w:val="20"/>
+          <w:u w:val="none"/>
+        </w:rPr>
+        <w:t xml:space="preserve">Remove public static final </w:t>
+      </w:r>
+      <w:proofErr w:type="spellStart"/>
+      <w:r>
+        <w:rPr>
+          <w:rStyle w:val="Hyperlink"/>
+          <w:rFonts w:ascii="Garamond" w:hAnsi="Garamond"/>
+          <w:color w:val="000000"/>
+          <w:sz w:val="20"/>
+          <w:szCs w:val="20"/>
+          <w:u w:val="none"/>
+        </w:rPr>
+        <w:t>SimpleDateFormat</w:t>
+      </w:r>
+      <w:proofErr w:type="spellEnd"/>
+      <w:r>
+        <w:rPr>
+          <w:rStyle w:val="Hyperlink"/>
+          <w:rFonts w:ascii="Garamond" w:hAnsi="Garamond"/>
+          <w:color w:val="000000"/>
+          <w:sz w:val="20"/>
+          <w:szCs w:val="20"/>
+          <w:u w:val="none"/>
+        </w:rPr>
+        <w:t xml:space="preserve"> and other Formats everywhere, and replace them with static method that create the instances on demand. We need to do this because Format instances are not thread safe.</w:t>
+      </w:r>
+      <w:r>
+        <w:rPr>
+          <w:rStyle w:val="Hyperlink"/>
+          <w:rFonts w:ascii="Garamond" w:hAnsi="Garamond"/>
+          <w:color w:val="000000"/>
+          <w:sz w:val="20"/>
+          <w:szCs w:val="20"/>
+          <w:u w:val="none"/>
+        </w:rPr>
+        <w:t xml:space="preserve"> </w:t>
+      </w:r>
+      <w:r>
+        <w:rPr>
+          <w:rStyle w:val="Hyperlink"/>
+          <w:rFonts w:ascii="Garamond" w:hAnsi="Garamond"/>
+          <w:color w:val="000000"/>
+          <w:sz w:val="20"/>
+          <w:szCs w:val="20"/>
+          <w:u w:val="none"/>
+        </w:rPr>
+        <w:t xml:space="preserve">See </w:t>
+      </w:r>
+      <w:proofErr w:type="spellStart"/>
+      <w:proofErr w:type="gramStart"/>
+      <w:r>
+        <w:rPr>
+          <w:rStyle w:val="Hyperlink"/>
+          <w:rFonts w:ascii="Garamond" w:hAnsi="Garamond"/>
+          <w:color w:val="000000"/>
+          <w:sz w:val="20"/>
+          <w:szCs w:val="20"/>
+          <w:u w:val="none"/>
+        </w:rPr>
+        <w:t>io.novaordis.events.api.event</w:t>
+      </w:r>
+      <w:proofErr w:type="gramEnd"/>
+      <w:r>
+        <w:rPr>
+          <w:rStyle w:val="Hyperlink"/>
+          <w:rFonts w:ascii="Garamond" w:hAnsi="Garamond"/>
+          <w:color w:val="000000"/>
+          <w:sz w:val="20"/>
+          <w:szCs w:val="20"/>
+          <w:u w:val="none"/>
+        </w:rPr>
+        <w:t>.DateProperty</w:t>
+      </w:r>
+      <w:proofErr w:type="spellEnd"/>
+      <w:r>
+        <w:rPr>
+          <w:rStyle w:val="Hyperlink"/>
+          <w:rFonts w:ascii="Garamond" w:hAnsi="Garamond"/>
+          <w:color w:val="000000"/>
+          <w:sz w:val="20"/>
+          <w:szCs w:val="20"/>
+          <w:u w:val="none"/>
+        </w:rPr>
+        <w:t xml:space="preserve">. </w:t>
+      </w:r>
+      <w:proofErr w:type="spellStart"/>
+      <w:proofErr w:type="gramStart"/>
+      <w:r>
+        <w:rPr>
+          <w:rStyle w:val="Hyperlink"/>
+          <w:rFonts w:ascii="Garamond" w:hAnsi="Garamond"/>
+          <w:color w:val="000000"/>
+          <w:sz w:val="20"/>
+          <w:szCs w:val="20"/>
+          <w:u w:val="none"/>
+        </w:rPr>
+        <w:t>getDefaultDateFormat</w:t>
+      </w:r>
+      <w:proofErr w:type="spellEnd"/>
+      <w:r>
+        <w:rPr>
+          <w:rStyle w:val="Hyperlink"/>
+          <w:rFonts w:ascii="Garamond" w:hAnsi="Garamond"/>
+          <w:color w:val="000000"/>
+          <w:sz w:val="20"/>
+          <w:szCs w:val="20"/>
+          <w:u w:val="none"/>
+        </w:rPr>
+        <w:t>(</w:t>
+      </w:r>
+      <w:proofErr w:type="gramEnd"/>
+      <w:r>
+        <w:rPr>
+          <w:rStyle w:val="Hyperlink"/>
+          <w:rFonts w:ascii="Garamond" w:hAnsi="Garamond"/>
+          <w:color w:val="000000"/>
+          <w:sz w:val="20"/>
+          <w:szCs w:val="20"/>
+          <w:u w:val="none"/>
+        </w:rPr>
+        <w:t>) as example.</w:t>
+      </w:r>
+    </w:p>
+    <w:bookmarkEnd w:id="0"/>
+    <w:p>
+      <w:pPr>
+        <w:pStyle w:val="ListParagraph"/>
+        <w:spacing w:before="100" w:beforeAutospacing="1" w:after="24"/>
+        <w:ind w:left="360"/>
         <w:rPr>
           <w:rStyle w:val="Hyperlink"/>
           <w:rFonts w:ascii="Garamond" w:hAnsi="Garamond"/>
@@ -108,345 +257,7 @@
           <w:szCs w:val="20"/>
           <w:u w:val="none"/>
         </w:rPr>
-        <w:t>TODO B8Pny4 Mixed Queries</w:t>
-      </w:r>
-    </w:p>
-    <w:p>
-      <w:pPr>
-        <w:pStyle w:val="ListParagraph"/>
-        <w:numPr>
-          <w:ilvl w:val="1"/>
-          <w:numId w:val="3"/>
-        </w:numPr>
-        <w:spacing w:before="100" w:beforeAutospacing="1" w:after="24"/>
-        <w:rPr>
-          <w:rStyle w:val="Hyperlink"/>
-          <w:rFonts w:ascii="Garamond" w:hAnsi="Garamond"/>
-          <w:b/>
-          <w:color w:val="000000"/>
-          <w:sz w:val="20"/>
-          <w:szCs w:val="20"/>
-          <w:u w:val="none"/>
-        </w:rPr>
-      </w:pPr>
-      <w:r>
-        <w:rPr>
-          <w:rStyle w:val="Hyperlink"/>
-          <w:rFonts w:ascii="Garamond" w:hAnsi="Garamond"/>
-          <w:color w:val="000000"/>
-          <w:sz w:val="20"/>
-          <w:szCs w:val="20"/>
-          <w:u w:val="none"/>
-        </w:rPr>
-        <w:t xml:space="preserve">Fully implement the selects(Event) logic when the mixed query contains various combinations of keyword, time and field queries. </w:t>
-      </w:r>
-    </w:p>
-    <w:p>
-      <w:pPr>
-        <w:pStyle w:val="ListParagraph"/>
-        <w:numPr>
-          <w:ilvl w:val="1"/>
-          <w:numId w:val="3"/>
-        </w:numPr>
-        <w:spacing w:before="100" w:beforeAutospacing="1" w:after="24"/>
-        <w:rPr>
-          <w:rStyle w:val="Hyperlink"/>
-          <w:rFonts w:ascii="Garamond" w:hAnsi="Garamond"/>
-          <w:b/>
-          <w:color w:val="000000"/>
-          <w:sz w:val="20"/>
-          <w:szCs w:val="20"/>
-          <w:u w:val="none"/>
-        </w:rPr>
-      </w:pPr>
-      <w:r>
-        <w:rPr>
-          <w:rStyle w:val="Hyperlink"/>
-          <w:rFonts w:ascii="Garamond" w:hAnsi="Garamond"/>
-          <w:color w:val="000000"/>
-          <w:sz w:val="20"/>
-          <w:szCs w:val="20"/>
-          <w:u w:val="none"/>
-        </w:rPr>
-        <w:t>Consider order</w:t>
-      </w:r>
-      <w:r>
-        <w:rPr>
-          <w:rStyle w:val="Hyperlink"/>
-          <w:rFonts w:ascii="Garamond" w:hAnsi="Garamond"/>
-          <w:color w:val="000000"/>
-          <w:sz w:val="20"/>
-          <w:szCs w:val="20"/>
-          <w:u w:val="none"/>
-        </w:rPr>
-        <w:t xml:space="preserve"> in which the individual queries were added</w:t>
-      </w:r>
-      <w:r>
-        <w:rPr>
-          <w:rStyle w:val="Hyperlink"/>
-          <w:rFonts w:ascii="Garamond" w:hAnsi="Garamond"/>
-          <w:color w:val="000000"/>
-          <w:sz w:val="20"/>
-          <w:szCs w:val="20"/>
-          <w:u w:val="none"/>
-        </w:rPr>
-        <w:t>?</w:t>
-      </w:r>
-      <w:r>
-        <w:rPr>
-          <w:rStyle w:val="Hyperlink"/>
-          <w:rFonts w:ascii="Garamond" w:hAnsi="Garamond"/>
-          <w:color w:val="000000"/>
-          <w:sz w:val="20"/>
-          <w:szCs w:val="20"/>
-          <w:u w:val="none"/>
-        </w:rPr>
-        <w:t xml:space="preserve"> We already maintain it as “</w:t>
-      </w:r>
-      <w:r>
-        <w:rPr>
-          <w:rStyle w:val="Hyperlink"/>
-          <w:rFonts w:ascii="Garamond" w:hAnsi="Garamond"/>
-          <w:color w:val="000000"/>
-          <w:sz w:val="20"/>
-          <w:szCs w:val="20"/>
-          <w:u w:val="none"/>
-        </w:rPr>
-        <w:t>queryInitializationOrder</w:t>
-      </w:r>
-      <w:r>
-        <w:rPr>
-          <w:rStyle w:val="Hyperlink"/>
-          <w:rFonts w:ascii="Garamond" w:hAnsi="Garamond"/>
-          <w:color w:val="000000"/>
-          <w:sz w:val="20"/>
-          <w:szCs w:val="20"/>
-          <w:u w:val="none"/>
-        </w:rPr>
-        <w:t>”.</w:t>
-      </w:r>
-    </w:p>
-    <w:p>
-      <w:pPr>
-        <w:pStyle w:val="ListParagraph"/>
-        <w:numPr>
-          <w:ilvl w:val="1"/>
-          <w:numId w:val="3"/>
-        </w:numPr>
-        <w:spacing w:before="100" w:beforeAutospacing="1" w:after="24"/>
-        <w:rPr>
-          <w:rStyle w:val="Hyperlink"/>
-          <w:rFonts w:ascii="Garamond" w:hAnsi="Garamond"/>
-          <w:b/>
-          <w:color w:val="000000"/>
-          <w:sz w:val="20"/>
-          <w:szCs w:val="20"/>
-          <w:u w:val="none"/>
-        </w:rPr>
-      </w:pPr>
-      <w:r>
-        <w:rPr>
-          <w:rStyle w:val="Hyperlink"/>
-          <w:rFonts w:ascii="Garamond" w:hAnsi="Garamond"/>
-          <w:color w:val="000000"/>
-          <w:sz w:val="20"/>
-          <w:szCs w:val="20"/>
-          <w:u w:val="none"/>
-        </w:rPr>
-        <w:t>Consider logical operators?</w:t>
-      </w:r>
-      <w:r>
-        <w:rPr>
-          <w:rStyle w:val="Hyperlink"/>
-          <w:rFonts w:ascii="Garamond" w:hAnsi="Garamond"/>
-          <w:color w:val="000000"/>
-          <w:sz w:val="20"/>
-          <w:szCs w:val="20"/>
-          <w:u w:val="none"/>
-        </w:rPr>
-        <w:t xml:space="preserve"> AND, OR, NOT between individual queries?</w:t>
-      </w:r>
-    </w:p>
-    <w:p>
-      <w:pPr>
-        <w:pStyle w:val="ListParagraph"/>
-        <w:numPr>
-          <w:ilvl w:val="1"/>
-          <w:numId w:val="3"/>
-        </w:numPr>
-        <w:spacing w:before="100" w:beforeAutospacing="1" w:after="24"/>
-        <w:rPr>
-          <w:rStyle w:val="Hyperlink"/>
-          <w:rFonts w:ascii="Garamond" w:hAnsi="Garamond"/>
-          <w:color w:val="000000"/>
-          <w:sz w:val="20"/>
-          <w:szCs w:val="20"/>
-          <w:u w:val="none"/>
-        </w:rPr>
-      </w:pPr>
-      <w:r>
-        <w:rPr>
-          <w:rStyle w:val="Hyperlink"/>
-          <w:rFonts w:ascii="Garamond" w:hAnsi="Garamond"/>
-          <w:color w:val="000000"/>
-          <w:sz w:val="20"/>
-          <w:szCs w:val="20"/>
-          <w:u w:val="none"/>
-        </w:rPr>
-        <w:t>Tests: MixedQueryTest.selects_*() that fail and are temporarily commented out.</w:t>
-      </w:r>
-    </w:p>
-    <w:p>
-      <w:pPr>
-        <w:pStyle w:val="ListParagraph"/>
-        <w:numPr>
-          <w:ilvl w:val="1"/>
-          <w:numId w:val="3"/>
-        </w:numPr>
-        <w:spacing w:before="100" w:beforeAutospacing="1" w:after="24"/>
-        <w:rPr>
-          <w:rStyle w:val="Hyperlink"/>
-          <w:rFonts w:ascii="Garamond" w:hAnsi="Garamond"/>
-          <w:color w:val="000000"/>
-          <w:sz w:val="20"/>
-          <w:szCs w:val="20"/>
-          <w:u w:val="none"/>
-        </w:rPr>
-      </w:pPr>
-      <w:r>
-        <w:rPr>
-          <w:rStyle w:val="Hyperlink"/>
-          <w:rFonts w:ascii="Garamond" w:hAnsi="Garamond"/>
-          <w:color w:val="000000"/>
-          <w:sz w:val="20"/>
-          <w:szCs w:val="20"/>
-          <w:u w:val="none"/>
-        </w:rPr>
-        <w:t>Once this is implemented, go to this:</w:t>
-      </w:r>
-      <w:r>
-        <w:rPr>
-          <w:rStyle w:val="Hyperlink"/>
-          <w:rFonts w:ascii="Garamond" w:hAnsi="Garamond"/>
-          <w:color w:val="000000"/>
-          <w:sz w:val="20"/>
-          <w:szCs w:val="20"/>
-          <w:u w:val="none"/>
-        </w:rPr>
-        <w:br/>
-      </w:r>
-    </w:p>
-    <w:p>
-      <w:pPr>
-        <w:pStyle w:val="ListParagraph"/>
-        <w:numPr>
-          <w:ilvl w:val="2"/>
-          <w:numId w:val="3"/>
-        </w:numPr>
-        <w:spacing w:before="100" w:beforeAutospacing="1" w:after="24"/>
-        <w:rPr>
-          <w:rStyle w:val="Hyperlink"/>
-          <w:rFonts w:ascii="Garamond" w:hAnsi="Garamond"/>
-          <w:color w:val="000000"/>
-          <w:sz w:val="20"/>
-          <w:szCs w:val="20"/>
-          <w:u w:val="none"/>
-        </w:rPr>
-      </w:pPr>
-      <w:r>
-        <w:rPr>
-          <w:rStyle w:val="Hyperlink"/>
-          <w:rFonts w:ascii="Garamond" w:hAnsi="Garamond"/>
-          <w:b/>
-          <w:color w:val="000000"/>
-          <w:sz w:val="20"/>
-          <w:szCs w:val="20"/>
-          <w:u w:val="none"/>
-        </w:rPr>
-        <w:t>TODO Time Queries Ce3RTy</w:t>
-      </w:r>
-      <w:r>
-        <w:rPr>
-          <w:rStyle w:val="Hyperlink"/>
-          <w:rFonts w:ascii="Garamond" w:hAnsi="Garamond"/>
-          <w:color w:val="000000"/>
-          <w:sz w:val="20"/>
-          <w:szCs w:val="20"/>
-          <w:u w:val="none"/>
-        </w:rPr>
-        <w:t xml:space="preserve">. </w:t>
-      </w:r>
-      <w:r>
-        <w:rPr>
-          <w:rStyle w:val="Hyperlink"/>
-          <w:rFonts w:ascii="Garamond" w:hAnsi="Garamond"/>
-          <w:color w:val="000000"/>
-          <w:sz w:val="20"/>
-          <w:szCs w:val="20"/>
-          <w:u w:val="none"/>
-        </w:rPr>
-        <w:t>For the time being I am using from:&lt;timestamp&gt; to:&lt;timestamp&gt; form. This is the simplest, and consistent with other types of query, but it will conflict with fields named “from” and “to”. Think of a way to resolve the conflict: more semantics? Identity the fact that there’s a field with this name and … or identify tim</w:t>
-      </w:r>
-      <w:r>
-        <w:rPr>
-          <w:rStyle w:val="Hyperlink"/>
-          <w:rFonts w:ascii="Garamond" w:hAnsi="Garamond"/>
-          <w:color w:val="000000"/>
-          <w:sz w:val="20"/>
-          <w:szCs w:val="20"/>
-          <w:u w:val="none"/>
-        </w:rPr>
-        <w:t>estamps after the keywords and infer the query type? This has the disadvantage that “from: ‘38/01/16 12:00:00’” will be interpreted as a field query and nothing will match, silently.</w:t>
-      </w:r>
-      <w:r>
-        <w:rPr>
-          <w:rStyle w:val="Hyperlink"/>
-          <w:rFonts w:ascii="Garamond" w:hAnsi="Garamond"/>
-          <w:color w:val="000000"/>
-          <w:sz w:val="20"/>
-          <w:szCs w:val="20"/>
-          <w:u w:val="none"/>
-        </w:rPr>
-        <w:t xml:space="preserve"> QueryTest.</w:t>
-      </w:r>
-      <w:r>
-        <w:t xml:space="preserve"> </w:t>
-      </w:r>
-      <w:r>
-        <w:rPr>
-          <w:rStyle w:val="Hyperlink"/>
-          <w:rFonts w:ascii="Garamond" w:hAnsi="Garamond"/>
-          <w:color w:val="000000"/>
-          <w:sz w:val="20"/>
-          <w:szCs w:val="20"/>
-          <w:u w:val="none"/>
-        </w:rPr>
-        <w:t>timedEventContainsAFieldNamedFrom</w:t>
-      </w:r>
-      <w:r>
-        <w:rPr>
-          <w:rStyle w:val="Hyperlink"/>
-          <w:rFonts w:ascii="Garamond" w:hAnsi="Garamond"/>
-          <w:color w:val="000000"/>
-          <w:sz w:val="20"/>
-          <w:szCs w:val="20"/>
-          <w:u w:val="none"/>
-        </w:rPr>
-        <w:t>() is currently commented out, but intended to test this behavior when implemented.</w:t>
-      </w:r>
-      <w:r>
-        <w:rPr>
-          <w:rStyle w:val="Hyperlink"/>
-          <w:rFonts w:ascii="Garamond" w:hAnsi="Garamond"/>
-          <w:color w:val="000000"/>
-          <w:sz w:val="20"/>
-          <w:szCs w:val="20"/>
-          <w:u w:val="none"/>
-        </w:rPr>
-        <w:br/>
-      </w:r>
-      <w:bookmarkStart w:id="0" w:name="_GoBack"/>
-      <w:bookmarkEnd w:id="0"/>
+      </w:pPr>
     </w:p>
     <w:p>
       <w:pPr>
@@ -467,6 +278,7 @@
           <w:u w:val="none"/>
         </w:rPr>
       </w:pPr>
+      <w:proofErr w:type="spellStart"/>
       <w:r>
         <w:rPr>
           <w:rStyle w:val="Hyperlink"/>
@@ -477,8 +289,9 @@
           <w:szCs w:val="20"/>
           <w:u w:val="none"/>
         </w:rPr>
-        <w:t>Event API</w:t>
-      </w:r>
+        <w:t>TimeQuery</w:t>
+      </w:r>
+      <w:proofErr w:type="spellEnd"/>
       <w:r>
         <w:rPr>
           <w:rStyle w:val="Hyperlink"/>
@@ -489,52 +302,80 @@
           <w:szCs w:val="20"/>
           <w:u w:val="none"/>
         </w:rPr>
+        <w:t xml:space="preserve"> (and in general, any Query) and Early Parsing. </w:t>
+      </w:r>
+      <w:r>
+        <w:rPr>
+          <w:rStyle w:val="Hyperlink"/>
+          <w:rFonts w:ascii="Garamond" w:hAnsi="Garamond"/>
+          <w:color w:val="000000"/>
+          <w:sz w:val="20"/>
+          <w:szCs w:val="20"/>
+          <w:u w:val="none"/>
+        </w:rPr>
+        <w:t xml:space="preserve">Consider passing the Query to </w:t>
+      </w:r>
+      <w:proofErr w:type="spellStart"/>
+      <w:r>
+        <w:rPr>
+          <w:rStyle w:val="Hyperlink"/>
+          <w:rFonts w:ascii="Garamond" w:hAnsi="Garamond"/>
+          <w:color w:val="000000"/>
+          <w:sz w:val="20"/>
+          <w:szCs w:val="20"/>
+          <w:u w:val="none"/>
+        </w:rPr>
+        <w:t>Parser.parse</w:t>
+      </w:r>
+      <w:proofErr w:type="spellEnd"/>
+      <w:r>
+        <w:rPr>
+          <w:rStyle w:val="Hyperlink"/>
+          <w:rFonts w:ascii="Garamond" w:hAnsi="Garamond"/>
+          <w:color w:val="000000"/>
+          <w:sz w:val="20"/>
+          <w:szCs w:val="20"/>
+          <w:u w:val="none"/>
+        </w:rPr>
+        <w:t>(String line) so we have access to it at parse time. This would allow us to implement optimizations where we skip the full parsing if we decide that the event won’t match the query during early parsing. This may be worth for complex and expensive to parse events.</w:t>
+      </w:r>
+      <w:r>
+        <w:rPr>
+          <w:rStyle w:val="Hyperlink"/>
+          <w:rFonts w:ascii="Garamond" w:hAnsi="Garamond"/>
+          <w:color w:val="000000"/>
+          <w:sz w:val="20"/>
+          <w:szCs w:val="20"/>
+          <w:u w:val="none"/>
+        </w:rPr>
+        <w:t xml:space="preserve"> May be efficient especially for time queries, where the time stamp is right at the beginning of the CSV lines, for example.</w:t>
+      </w:r>
+    </w:p>
+    <w:p>
+      <w:pPr>
+        <w:pStyle w:val="ListParagraph"/>
+        <w:spacing w:before="100" w:beforeAutospacing="1" w:after="24"/>
+        <w:ind w:left="360"/>
+        <w:rPr>
+          <w:rStyle w:val="Hyperlink"/>
+          <w:rFonts w:ascii="Garamond" w:hAnsi="Garamond"/>
+          <w:b/>
+          <w:color w:val="000000"/>
+          <w:sz w:val="20"/>
+          <w:szCs w:val="20"/>
+          <w:u w:val="none"/>
+        </w:rPr>
+      </w:pPr>
+      <w:r>
+        <w:rPr>
+          <w:rStyle w:val="Hyperlink"/>
+          <w:rFonts w:ascii="Garamond" w:hAnsi="Garamond"/>
+          <w:color w:val="000000"/>
+          <w:sz w:val="20"/>
+          <w:szCs w:val="20"/>
+          <w:u w:val="none"/>
+        </w:rPr>
         <w:t xml:space="preserve"> </w:t>
-      </w:r>
-      <w:r>
-        <w:rPr>
-          <w:rStyle w:val="Hyperlink"/>
-          <w:rFonts w:ascii="Garamond" w:hAnsi="Garamond"/>
-          <w:color w:val="000000"/>
-          <w:sz w:val="20"/>
-          <w:szCs w:val="20"/>
-          <w:u w:val="none"/>
-        </w:rPr>
-        <w:t>Document, add tests and behavior for set&lt;Type&gt;Property(</w:t>
-      </w:r>
-      <w:r>
-        <w:rPr>
-          <w:rStyle w:val="Hyperlink"/>
-          <w:rFonts w:ascii="Garamond" w:hAnsi="Garamond"/>
-          <w:b/>
-          <w:color w:val="000000"/>
-          <w:sz w:val="20"/>
-          <w:szCs w:val="20"/>
-          <w:u w:val="none"/>
-        </w:rPr>
-        <w:t>null</w:t>
-      </w:r>
-      <w:r>
-        <w:rPr>
-          <w:rStyle w:val="Hyperlink"/>
-          <w:rFonts w:ascii="Garamond" w:hAnsi="Garamond"/>
-          <w:color w:val="000000"/>
-          <w:sz w:val="20"/>
-          <w:szCs w:val="20"/>
-          <w:u w:val="none"/>
-        </w:rPr>
-        <w:t>), that makes clear what happens when setting null for all setters on the Event API.</w:t>
-      </w:r>
-      <w:r>
-        <w:rPr>
-          <w:rStyle w:val="Hyperlink"/>
-          <w:rFonts w:ascii="Garamond" w:hAnsi="Garamond"/>
-          <w:color w:val="000000"/>
-          <w:sz w:val="20"/>
-          <w:szCs w:val="20"/>
-          <w:u w:val="none"/>
-        </w:rPr>
-        <w:br/>
       </w:r>
     </w:p>
     <w:p>
@@ -549,6 +390,527 @@
         <w:rPr>
           <w:rStyle w:val="Hyperlink"/>
           <w:rFonts w:ascii="Garamond" w:hAnsi="Garamond"/>
+          <w:b/>
+          <w:color w:val="000000"/>
+          <w:sz w:val="20"/>
+          <w:szCs w:val="20"/>
+          <w:u w:val="none"/>
+        </w:rPr>
+      </w:pPr>
+      <w:r>
+        <w:rPr>
+          <w:rStyle w:val="Hyperlink"/>
+          <w:rFonts w:ascii="Garamond" w:hAnsi="Garamond"/>
+          <w:b/>
+          <w:color w:val="000000"/>
+          <w:sz w:val="20"/>
+          <w:szCs w:val="20"/>
+          <w:u w:val="none"/>
+        </w:rPr>
+        <w:t>TODO B8Pny4 Mixed Queries</w:t>
+      </w:r>
+    </w:p>
+    <w:p>
+      <w:pPr>
+        <w:pStyle w:val="ListParagraph"/>
+        <w:numPr>
+          <w:ilvl w:val="1"/>
+          <w:numId w:val="3"/>
+        </w:numPr>
+        <w:spacing w:before="100" w:beforeAutospacing="1" w:after="24"/>
+        <w:rPr>
+          <w:rStyle w:val="Hyperlink"/>
+          <w:rFonts w:ascii="Garamond" w:hAnsi="Garamond"/>
+          <w:b/>
+          <w:color w:val="000000"/>
+          <w:sz w:val="20"/>
+          <w:szCs w:val="20"/>
+          <w:u w:val="none"/>
+        </w:rPr>
+      </w:pPr>
+      <w:r>
+        <w:rPr>
+          <w:rStyle w:val="Hyperlink"/>
+          <w:rFonts w:ascii="Garamond" w:hAnsi="Garamond"/>
+          <w:color w:val="000000"/>
+          <w:sz w:val="20"/>
+          <w:szCs w:val="20"/>
+          <w:u w:val="none"/>
+        </w:rPr>
+        <w:t xml:space="preserve">Fully implement the selects(Event) logic when the mixed query contains various combinations of keyword, time and field queries. </w:t>
+      </w:r>
+    </w:p>
+    <w:p>
+      <w:pPr>
+        <w:pStyle w:val="ListParagraph"/>
+        <w:numPr>
+          <w:ilvl w:val="1"/>
+          <w:numId w:val="3"/>
+        </w:numPr>
+        <w:spacing w:before="100" w:beforeAutospacing="1" w:after="24"/>
+        <w:rPr>
+          <w:rStyle w:val="Hyperlink"/>
+          <w:rFonts w:ascii="Garamond" w:hAnsi="Garamond"/>
+          <w:b/>
+          <w:color w:val="000000"/>
+          <w:sz w:val="20"/>
+          <w:szCs w:val="20"/>
+          <w:u w:val="none"/>
+        </w:rPr>
+      </w:pPr>
+      <w:r>
+        <w:rPr>
+          <w:rStyle w:val="Hyperlink"/>
+          <w:rFonts w:ascii="Garamond" w:hAnsi="Garamond"/>
+          <w:color w:val="000000"/>
+          <w:sz w:val="20"/>
+          <w:szCs w:val="20"/>
+          <w:u w:val="none"/>
+        </w:rPr>
+        <w:t>Consider order</w:t>
+      </w:r>
+      <w:r>
+        <w:rPr>
+          <w:rStyle w:val="Hyperlink"/>
+          <w:rFonts w:ascii="Garamond" w:hAnsi="Garamond"/>
+          <w:color w:val="000000"/>
+          <w:sz w:val="20"/>
+          <w:szCs w:val="20"/>
+          <w:u w:val="none"/>
+        </w:rPr>
+        <w:t xml:space="preserve"> in which the individual queries were added</w:t>
+      </w:r>
+      <w:r>
+        <w:rPr>
+          <w:rStyle w:val="Hyperlink"/>
+          <w:rFonts w:ascii="Garamond" w:hAnsi="Garamond"/>
+          <w:color w:val="000000"/>
+          <w:sz w:val="20"/>
+          <w:szCs w:val="20"/>
+          <w:u w:val="none"/>
+        </w:rPr>
+        <w:t>?</w:t>
+      </w:r>
+      <w:r>
+        <w:rPr>
+          <w:rStyle w:val="Hyperlink"/>
+          <w:rFonts w:ascii="Garamond" w:hAnsi="Garamond"/>
+          <w:color w:val="000000"/>
+          <w:sz w:val="20"/>
+          <w:szCs w:val="20"/>
+          <w:u w:val="none"/>
+        </w:rPr>
+        <w:t xml:space="preserve"> We already maintain it as “</w:t>
+      </w:r>
+      <w:proofErr w:type="spellStart"/>
+      <w:r>
+        <w:rPr>
+          <w:rStyle w:val="Hyperlink"/>
+          <w:rFonts w:ascii="Garamond" w:hAnsi="Garamond"/>
+          <w:color w:val="000000"/>
+          <w:sz w:val="20"/>
+          <w:szCs w:val="20"/>
+          <w:u w:val="none"/>
+        </w:rPr>
+        <w:t>queryInitializationOrder</w:t>
+      </w:r>
+      <w:proofErr w:type="spellEnd"/>
+      <w:r>
+        <w:rPr>
+          <w:rStyle w:val="Hyperlink"/>
+          <w:rFonts w:ascii="Garamond" w:hAnsi="Garamond"/>
+          <w:color w:val="000000"/>
+          <w:sz w:val="20"/>
+          <w:szCs w:val="20"/>
+          <w:u w:val="none"/>
+        </w:rPr>
+        <w:t>”.</w:t>
+      </w:r>
+    </w:p>
+    <w:p>
+      <w:pPr>
+        <w:pStyle w:val="ListParagraph"/>
+        <w:numPr>
+          <w:ilvl w:val="1"/>
+          <w:numId w:val="3"/>
+        </w:numPr>
+        <w:spacing w:before="100" w:beforeAutospacing="1" w:after="24"/>
+        <w:rPr>
+          <w:rStyle w:val="Hyperlink"/>
+          <w:rFonts w:ascii="Garamond" w:hAnsi="Garamond"/>
+          <w:b/>
+          <w:color w:val="000000"/>
+          <w:sz w:val="20"/>
+          <w:szCs w:val="20"/>
+          <w:u w:val="none"/>
+        </w:rPr>
+      </w:pPr>
+      <w:r>
+        <w:rPr>
+          <w:rStyle w:val="Hyperlink"/>
+          <w:rFonts w:ascii="Garamond" w:hAnsi="Garamond"/>
+          <w:color w:val="000000"/>
+          <w:sz w:val="20"/>
+          <w:szCs w:val="20"/>
+          <w:u w:val="none"/>
+        </w:rPr>
+        <w:t>Consider logical operators?</w:t>
+      </w:r>
+      <w:r>
+        <w:rPr>
+          <w:rStyle w:val="Hyperlink"/>
+          <w:rFonts w:ascii="Garamond" w:hAnsi="Garamond"/>
+          <w:color w:val="000000"/>
+          <w:sz w:val="20"/>
+          <w:szCs w:val="20"/>
+          <w:u w:val="none"/>
+        </w:rPr>
+        <w:t xml:space="preserve"> AND, OR, NOT between individual queries?</w:t>
+      </w:r>
+    </w:p>
+    <w:p>
+      <w:pPr>
+        <w:pStyle w:val="ListParagraph"/>
+        <w:numPr>
+          <w:ilvl w:val="1"/>
+          <w:numId w:val="3"/>
+        </w:numPr>
+        <w:spacing w:before="100" w:beforeAutospacing="1" w:after="24"/>
+        <w:rPr>
+          <w:rStyle w:val="Hyperlink"/>
+          <w:rFonts w:ascii="Garamond" w:hAnsi="Garamond"/>
+          <w:color w:val="000000"/>
+          <w:sz w:val="20"/>
+          <w:szCs w:val="20"/>
+          <w:u w:val="none"/>
+        </w:rPr>
+      </w:pPr>
+      <w:r>
+        <w:rPr>
+          <w:rStyle w:val="Hyperlink"/>
+          <w:rFonts w:ascii="Garamond" w:hAnsi="Garamond"/>
+          <w:color w:val="000000"/>
+          <w:sz w:val="20"/>
+          <w:szCs w:val="20"/>
+          <w:u w:val="none"/>
+        </w:rPr>
+        <w:t xml:space="preserve">Tests: </w:t>
+      </w:r>
+      <w:proofErr w:type="spellStart"/>
+      <w:r>
+        <w:rPr>
+          <w:rStyle w:val="Hyperlink"/>
+          <w:rFonts w:ascii="Garamond" w:hAnsi="Garamond"/>
+          <w:color w:val="000000"/>
+          <w:sz w:val="20"/>
+          <w:szCs w:val="20"/>
+          <w:u w:val="none"/>
+        </w:rPr>
+        <w:t>MixedQueryTest.selects</w:t>
+      </w:r>
+      <w:proofErr w:type="spellEnd"/>
+      <w:r>
+        <w:rPr>
+          <w:rStyle w:val="Hyperlink"/>
+          <w:rFonts w:ascii="Garamond" w:hAnsi="Garamond"/>
+          <w:color w:val="000000"/>
+          <w:sz w:val="20"/>
+          <w:szCs w:val="20"/>
+          <w:u w:val="none"/>
+        </w:rPr>
+        <w:t>_*() that fail and are temporarily commented out.</w:t>
+      </w:r>
+    </w:p>
+    <w:p>
+      <w:pPr>
+        <w:pStyle w:val="ListParagraph"/>
+        <w:numPr>
+          <w:ilvl w:val="1"/>
+          <w:numId w:val="3"/>
+        </w:numPr>
+        <w:spacing w:before="100" w:beforeAutospacing="1" w:after="24"/>
+        <w:rPr>
+          <w:rStyle w:val="Hyperlink"/>
+          <w:rFonts w:ascii="Garamond" w:hAnsi="Garamond"/>
+          <w:color w:val="000000"/>
+          <w:sz w:val="20"/>
+          <w:szCs w:val="20"/>
+          <w:u w:val="none"/>
+        </w:rPr>
+      </w:pPr>
+      <w:r>
+        <w:rPr>
+          <w:rStyle w:val="Hyperlink"/>
+          <w:rFonts w:ascii="Garamond" w:hAnsi="Garamond"/>
+          <w:color w:val="000000"/>
+          <w:sz w:val="20"/>
+          <w:szCs w:val="20"/>
+          <w:u w:val="none"/>
+        </w:rPr>
+        <w:t>Once this is implemented, go to this:</w:t>
+      </w:r>
+      <w:r>
+        <w:rPr>
+          <w:rStyle w:val="Hyperlink"/>
+          <w:rFonts w:ascii="Garamond" w:hAnsi="Garamond"/>
+          <w:color w:val="000000"/>
+          <w:sz w:val="20"/>
+          <w:szCs w:val="20"/>
+          <w:u w:val="none"/>
+        </w:rPr>
+        <w:br/>
+      </w:r>
+    </w:p>
+    <w:p>
+      <w:pPr>
+        <w:pStyle w:val="ListParagraph"/>
+        <w:numPr>
+          <w:ilvl w:val="2"/>
+          <w:numId w:val="3"/>
+        </w:numPr>
+        <w:spacing w:before="100" w:beforeAutospacing="1" w:after="24"/>
+        <w:rPr>
+          <w:rStyle w:val="Hyperlink"/>
+          <w:rFonts w:ascii="Garamond" w:hAnsi="Garamond"/>
+          <w:color w:val="000000"/>
+          <w:sz w:val="20"/>
+          <w:szCs w:val="20"/>
+          <w:u w:val="none"/>
+        </w:rPr>
+      </w:pPr>
+      <w:r>
+        <w:rPr>
+          <w:rStyle w:val="Hyperlink"/>
+          <w:rFonts w:ascii="Garamond" w:hAnsi="Garamond"/>
+          <w:b/>
+          <w:color w:val="000000"/>
+          <w:sz w:val="20"/>
+          <w:szCs w:val="20"/>
+          <w:u w:val="none"/>
+        </w:rPr>
+        <w:t>TODO Time Queries Ce3RTy</w:t>
+      </w:r>
+      <w:r>
+        <w:rPr>
+          <w:rStyle w:val="Hyperlink"/>
+          <w:rFonts w:ascii="Garamond" w:hAnsi="Garamond"/>
+          <w:color w:val="000000"/>
+          <w:sz w:val="20"/>
+          <w:szCs w:val="20"/>
+          <w:u w:val="none"/>
+        </w:rPr>
+        <w:t xml:space="preserve">. </w:t>
+      </w:r>
+      <w:r>
+        <w:rPr>
+          <w:rStyle w:val="Hyperlink"/>
+          <w:rFonts w:ascii="Garamond" w:hAnsi="Garamond"/>
+          <w:color w:val="000000"/>
+          <w:sz w:val="20"/>
+          <w:szCs w:val="20"/>
+          <w:u w:val="none"/>
+        </w:rPr>
+        <w:t>For the time being I am using from:&lt;timestamp&gt; to:&lt;timestamp&gt; form. This is the simplest, and consistent with other types of query, but it will conflict with fields named “from” and “to”. Think of a way to resolve the conflict: more semantics? Identity the fact that there’s a field with this name and … or identify tim</w:t>
+      </w:r>
+      <w:r>
+        <w:rPr>
+          <w:rStyle w:val="Hyperlink"/>
+          <w:rFonts w:ascii="Garamond" w:hAnsi="Garamond"/>
+          <w:color w:val="000000"/>
+          <w:sz w:val="20"/>
+          <w:szCs w:val="20"/>
+          <w:u w:val="none"/>
+        </w:rPr>
+        <w:t>estamps after the keywords and infer the query type? This has the disadvantage that “from: ‘38/01/16 12:00:00’” will be interpreted as a field query and nothing will match, silently.</w:t>
+      </w:r>
+      <w:r>
+        <w:rPr>
+          <w:rStyle w:val="Hyperlink"/>
+          <w:rFonts w:ascii="Garamond" w:hAnsi="Garamond"/>
+          <w:color w:val="000000"/>
+          <w:sz w:val="20"/>
+          <w:szCs w:val="20"/>
+          <w:u w:val="none"/>
+        </w:rPr>
+        <w:t xml:space="preserve"> </w:t>
+      </w:r>
+      <w:proofErr w:type="spellStart"/>
+      <w:r>
+        <w:rPr>
+          <w:rStyle w:val="Hyperlink"/>
+          <w:rFonts w:ascii="Garamond" w:hAnsi="Garamond"/>
+          <w:color w:val="000000"/>
+          <w:sz w:val="20"/>
+          <w:szCs w:val="20"/>
+          <w:u w:val="none"/>
+        </w:rPr>
+        <w:t>QueryTest</w:t>
+      </w:r>
+      <w:proofErr w:type="spellEnd"/>
+      <w:r>
+        <w:rPr>
+          <w:rStyle w:val="Hyperlink"/>
+          <w:rFonts w:ascii="Garamond" w:hAnsi="Garamond"/>
+          <w:color w:val="000000"/>
+          <w:sz w:val="20"/>
+          <w:szCs w:val="20"/>
+          <w:u w:val="none"/>
+        </w:rPr>
+        <w:t>.</w:t>
+      </w:r>
+      <w:r>
+        <w:t xml:space="preserve"> </w:t>
+      </w:r>
+      <w:proofErr w:type="spellStart"/>
+      <w:proofErr w:type="gramStart"/>
+      <w:r>
+        <w:rPr>
+          <w:rStyle w:val="Hyperlink"/>
+          <w:rFonts w:ascii="Garamond" w:hAnsi="Garamond"/>
+          <w:color w:val="000000"/>
+          <w:sz w:val="20"/>
+          <w:szCs w:val="20"/>
+          <w:u w:val="none"/>
+        </w:rPr>
+        <w:t>timedEventContainsAFieldNamedFrom</w:t>
+      </w:r>
+      <w:proofErr w:type="spellEnd"/>
+      <w:r>
+        <w:rPr>
+          <w:rStyle w:val="Hyperlink"/>
+          <w:rFonts w:ascii="Garamond" w:hAnsi="Garamond"/>
+          <w:color w:val="000000"/>
+          <w:sz w:val="20"/>
+          <w:szCs w:val="20"/>
+          <w:u w:val="none"/>
+        </w:rPr>
+        <w:t>(</w:t>
+      </w:r>
+      <w:proofErr w:type="gramEnd"/>
+      <w:r>
+        <w:rPr>
+          <w:rStyle w:val="Hyperlink"/>
+          <w:rFonts w:ascii="Garamond" w:hAnsi="Garamond"/>
+          <w:color w:val="000000"/>
+          <w:sz w:val="20"/>
+          <w:szCs w:val="20"/>
+          <w:u w:val="none"/>
+        </w:rPr>
+        <w:t>) is currently commented out, but intended to test this behavior when implemented.</w:t>
+      </w:r>
+      <w:r>
+        <w:rPr>
+          <w:rStyle w:val="Hyperlink"/>
+          <w:rFonts w:ascii="Garamond" w:hAnsi="Garamond"/>
+          <w:color w:val="000000"/>
+          <w:sz w:val="20"/>
+          <w:szCs w:val="20"/>
+          <w:u w:val="none"/>
+        </w:rPr>
+        <w:br/>
+      </w:r>
+    </w:p>
+    <w:p>
+      <w:pPr>
+        <w:pStyle w:val="ListParagraph"/>
+        <w:numPr>
+          <w:ilvl w:val="0"/>
+          <w:numId w:val="3"/>
+        </w:numPr>
+        <w:spacing w:before="100" w:beforeAutospacing="1" w:after="24"/>
+        <w:ind w:left="360"/>
+        <w:rPr>
+          <w:rStyle w:val="Hyperlink"/>
+          <w:rFonts w:ascii="Garamond" w:hAnsi="Garamond"/>
+          <w:b/>
+          <w:color w:val="000000"/>
+          <w:sz w:val="20"/>
+          <w:szCs w:val="20"/>
+          <w:u w:val="none"/>
+        </w:rPr>
+      </w:pPr>
+      <w:r>
+        <w:rPr>
+          <w:rStyle w:val="Hyperlink"/>
+          <w:rFonts w:ascii="Garamond" w:hAnsi="Garamond"/>
+          <w:b/>
+          <w:color w:val="000000"/>
+          <w:sz w:val="20"/>
+          <w:szCs w:val="20"/>
+          <w:u w:val="none"/>
+        </w:rPr>
+        <w:t>Event API</w:t>
+      </w:r>
+      <w:r>
+        <w:rPr>
+          <w:rStyle w:val="Hyperlink"/>
+          <w:rFonts w:ascii="Garamond" w:hAnsi="Garamond"/>
+          <w:b/>
+          <w:color w:val="000000"/>
+          <w:sz w:val="20"/>
+          <w:szCs w:val="20"/>
+          <w:u w:val="none"/>
+        </w:rPr>
+        <w:t xml:space="preserve"> </w:t>
+      </w:r>
+      <w:r>
+        <w:rPr>
+          <w:rStyle w:val="Hyperlink"/>
+          <w:rFonts w:ascii="Garamond" w:hAnsi="Garamond"/>
+          <w:color w:val="000000"/>
+          <w:sz w:val="20"/>
+          <w:szCs w:val="20"/>
+          <w:u w:val="none"/>
+        </w:rPr>
+        <w:t>Document, add tests and behavior for set&lt;Type&gt;Property(</w:t>
+      </w:r>
+      <w:r>
+        <w:rPr>
+          <w:rStyle w:val="Hyperlink"/>
+          <w:rFonts w:ascii="Garamond" w:hAnsi="Garamond"/>
+          <w:b/>
+          <w:color w:val="000000"/>
+          <w:sz w:val="20"/>
+          <w:szCs w:val="20"/>
+          <w:u w:val="none"/>
+        </w:rPr>
+        <w:t>null</w:t>
+      </w:r>
+      <w:r>
+        <w:rPr>
+          <w:rStyle w:val="Hyperlink"/>
+          <w:rFonts w:ascii="Garamond" w:hAnsi="Garamond"/>
+          <w:color w:val="000000"/>
+          <w:sz w:val="20"/>
+          <w:szCs w:val="20"/>
+          <w:u w:val="none"/>
+        </w:rPr>
+        <w:t>), that makes clear what happens when setting null for all setters on the Event API.</w:t>
+      </w:r>
+      <w:r>
+        <w:rPr>
+          <w:rStyle w:val="Hyperlink"/>
+          <w:rFonts w:ascii="Garamond" w:hAnsi="Garamond"/>
+          <w:color w:val="000000"/>
+          <w:sz w:val="20"/>
+          <w:szCs w:val="20"/>
+          <w:u w:val="none"/>
+        </w:rPr>
+        <w:br/>
+      </w:r>
+    </w:p>
+    <w:p>
+      <w:pPr>
+        <w:pStyle w:val="ListParagraph"/>
+        <w:numPr>
+          <w:ilvl w:val="0"/>
+          <w:numId w:val="3"/>
+        </w:numPr>
+        <w:spacing w:before="100" w:beforeAutospacing="1" w:after="24"/>
+        <w:ind w:left="360"/>
+        <w:rPr>
+          <w:rStyle w:val="Hyperlink"/>
+          <w:rFonts w:ascii="Garamond" w:hAnsi="Garamond"/>
           <w:color w:val="000000"/>
           <w:sz w:val="20"/>
           <w:szCs w:val="20"/>
@@ -787,16 +1149,53 @@
           <w:u w:val="none"/>
         </w:rPr>
       </w:pPr>
-      <w:r>
-        <w:rPr>
-          <w:rStyle w:val="Hyperlink"/>
-          <w:rFonts w:ascii="Garamond" w:hAnsi="Garamond"/>
-          <w:color w:val="000000"/>
-          <w:sz w:val="20"/>
-          <w:szCs w:val="20"/>
-          <w:u w:val="none"/>
-        </w:rPr>
-        <w:t>PropertyFactory is now non-static, it may allow the most painless way to be configured with patterns (time patterns, etc).</w:t>
+      <w:proofErr w:type="spellStart"/>
+      <w:r>
+        <w:rPr>
+          <w:rStyle w:val="Hyperlink"/>
+          <w:rFonts w:ascii="Garamond" w:hAnsi="Garamond"/>
+          <w:color w:val="000000"/>
+          <w:sz w:val="20"/>
+          <w:szCs w:val="20"/>
+          <w:u w:val="none"/>
+        </w:rPr>
+        <w:t>PropertyFactory</w:t>
+      </w:r>
+      <w:proofErr w:type="spellEnd"/>
+      <w:r>
+        <w:rPr>
+          <w:rStyle w:val="Hyperlink"/>
+          <w:rFonts w:ascii="Garamond" w:hAnsi="Garamond"/>
+          <w:color w:val="000000"/>
+          <w:sz w:val="20"/>
+          <w:szCs w:val="20"/>
+          <w:u w:val="none"/>
+        </w:rPr>
+        <w:t xml:space="preserve"> is now non-static, it may allow the most painless way to be configured with patterns (time patterns, </w:t>
+      </w:r>
+      <w:proofErr w:type="spellStart"/>
+      <w:r>
+        <w:rPr>
+          <w:rStyle w:val="Hyperlink"/>
+          <w:rFonts w:ascii="Garamond" w:hAnsi="Garamond"/>
+          <w:color w:val="000000"/>
+          <w:sz w:val="20"/>
+          <w:szCs w:val="20"/>
+          <w:u w:val="none"/>
+        </w:rPr>
+        <w:t>etc</w:t>
+      </w:r>
+      <w:proofErr w:type="spellEnd"/>
+      <w:r>
+        <w:rPr>
+          <w:rStyle w:val="Hyperlink"/>
+          <w:rFonts w:ascii="Garamond" w:hAnsi="Garamond"/>
+          <w:color w:val="000000"/>
+          <w:sz w:val="20"/>
+          <w:szCs w:val="20"/>
+          <w:u w:val="none"/>
+        </w:rPr>
+        <w:t>).</w:t>
       </w:r>
       <w:r>
         <w:rPr>
@@ -895,6 +1294,7 @@
           <w:u w:val="none"/>
         </w:rPr>
       </w:pPr>
+      <w:proofErr w:type="spellStart"/>
       <w:r>
         <w:rPr>
           <w:rStyle w:val="Hyperlink"/>
@@ -907,6 +1307,7 @@
         </w:rPr>
         <w:t>TimestampProperty</w:t>
       </w:r>
+      <w:proofErr w:type="spellEnd"/>
       <w:r>
         <w:rPr>
           <w:rStyle w:val="Hyperlink"/>
@@ -928,29 +1329,137 @@
           <w:szCs w:val="20"/>
           <w:u w:val="none"/>
         </w:rPr>
-        <w:t xml:space="preserve"> – Have a TimeProperty that supports conversions from and to timestamps (time, date, etc), and the “timestamp” quality is given by a higher attribute that only exists in CSV. </w:t>
-      </w:r>
-      <w:r>
-        <w:rPr>
-          <w:rStyle w:val="Hyperlink"/>
-          <w:rFonts w:ascii="Garamond" w:hAnsi="Garamond"/>
-          <w:color w:val="000000"/>
-          <w:sz w:val="20"/>
-          <w:szCs w:val="20"/>
-          <w:u w:val="none"/>
-        </w:rPr>
-        <w:t xml:space="preserve">The value type of the TimeProperty is Long (and represents the UTC timestamp). </w:t>
-      </w:r>
-      <w:r>
-        <w:rPr>
-          <w:rStyle w:val="Hyperlink"/>
-          <w:rFonts w:ascii="Garamond" w:hAnsi="Garamond"/>
-          <w:color w:val="000000"/>
-          <w:sz w:val="20"/>
-          <w:szCs w:val="20"/>
-          <w:u w:val="none"/>
-        </w:rPr>
-        <w:t>The name of the TimeProperty can be anything, not only “timestamp”. “timestamp” is a CSV thing.</w:t>
+        <w:t xml:space="preserve"> – Have a </w:t>
+      </w:r>
+      <w:proofErr w:type="spellStart"/>
+      <w:r>
+        <w:rPr>
+          <w:rStyle w:val="Hyperlink"/>
+          <w:rFonts w:ascii="Garamond" w:hAnsi="Garamond"/>
+          <w:color w:val="000000"/>
+          <w:sz w:val="20"/>
+          <w:szCs w:val="20"/>
+          <w:u w:val="none"/>
+        </w:rPr>
+        <w:t>TimeProperty</w:t>
+      </w:r>
+      <w:proofErr w:type="spellEnd"/>
+      <w:r>
+        <w:rPr>
+          <w:rStyle w:val="Hyperlink"/>
+          <w:rFonts w:ascii="Garamond" w:hAnsi="Garamond"/>
+          <w:color w:val="000000"/>
+          <w:sz w:val="20"/>
+          <w:szCs w:val="20"/>
+          <w:u w:val="none"/>
+        </w:rPr>
+        <w:t xml:space="preserve"> that supports conversions from and to timestamps (time, date, </w:t>
+      </w:r>
+      <w:proofErr w:type="spellStart"/>
+      <w:r>
+        <w:rPr>
+          <w:rStyle w:val="Hyperlink"/>
+          <w:rFonts w:ascii="Garamond" w:hAnsi="Garamond"/>
+          <w:color w:val="000000"/>
+          <w:sz w:val="20"/>
+          <w:szCs w:val="20"/>
+          <w:u w:val="none"/>
+        </w:rPr>
+        <w:t>etc</w:t>
+      </w:r>
+      <w:proofErr w:type="spellEnd"/>
+      <w:r>
+        <w:rPr>
+          <w:rStyle w:val="Hyperlink"/>
+          <w:rFonts w:ascii="Garamond" w:hAnsi="Garamond"/>
+          <w:color w:val="000000"/>
+          <w:sz w:val="20"/>
+          <w:szCs w:val="20"/>
+          <w:u w:val="none"/>
+        </w:rPr>
+        <w:t xml:space="preserve">), and the “timestamp” quality is given by a higher attribute that only </w:t>
+      </w:r>
+      <w:r>
+        <w:rPr>
+          <w:rStyle w:val="Hyperlink"/>
+          <w:rFonts w:ascii="Garamond" w:hAnsi="Garamond"/>
+          <w:color w:val="000000"/>
+          <w:sz w:val="20"/>
+          <w:szCs w:val="20"/>
+          <w:u w:val="none"/>
+        </w:rPr>
+        <w:lastRenderedPageBreak/>
+        <w:t xml:space="preserve">exists in CSV. </w:t>
+      </w:r>
+      <w:r>
+        <w:rPr>
+          <w:rStyle w:val="Hyperlink"/>
+          <w:rFonts w:ascii="Garamond" w:hAnsi="Garamond"/>
+          <w:color w:val="000000"/>
+          <w:sz w:val="20"/>
+          <w:szCs w:val="20"/>
+          <w:u w:val="none"/>
+        </w:rPr>
+        <w:t xml:space="preserve">The value type of the </w:t>
+      </w:r>
+      <w:proofErr w:type="spellStart"/>
+      <w:r>
+        <w:rPr>
+          <w:rStyle w:val="Hyperlink"/>
+          <w:rFonts w:ascii="Garamond" w:hAnsi="Garamond"/>
+          <w:color w:val="000000"/>
+          <w:sz w:val="20"/>
+          <w:szCs w:val="20"/>
+          <w:u w:val="none"/>
+        </w:rPr>
+        <w:t>TimeProperty</w:t>
+      </w:r>
+      <w:proofErr w:type="spellEnd"/>
+      <w:r>
+        <w:rPr>
+          <w:rStyle w:val="Hyperlink"/>
+          <w:rFonts w:ascii="Garamond" w:hAnsi="Garamond"/>
+          <w:color w:val="000000"/>
+          <w:sz w:val="20"/>
+          <w:szCs w:val="20"/>
+          <w:u w:val="none"/>
+        </w:rPr>
+        <w:t xml:space="preserve"> is Long (and represents the UTC timestamp). </w:t>
+      </w:r>
+      <w:r>
+        <w:rPr>
+          <w:rStyle w:val="Hyperlink"/>
+          <w:rFonts w:ascii="Garamond" w:hAnsi="Garamond"/>
+          <w:color w:val="000000"/>
+          <w:sz w:val="20"/>
+          <w:szCs w:val="20"/>
+          <w:u w:val="none"/>
+        </w:rPr>
+        <w:t xml:space="preserve">The name of the </w:t>
+      </w:r>
+      <w:proofErr w:type="spellStart"/>
+      <w:r>
+        <w:rPr>
+          <w:rStyle w:val="Hyperlink"/>
+          <w:rFonts w:ascii="Garamond" w:hAnsi="Garamond"/>
+          <w:color w:val="000000"/>
+          <w:sz w:val="20"/>
+          <w:szCs w:val="20"/>
+          <w:u w:val="none"/>
+        </w:rPr>
+        <w:t>TimeProperty</w:t>
+      </w:r>
+      <w:proofErr w:type="spellEnd"/>
+      <w:r>
+        <w:rPr>
+          <w:rStyle w:val="Hyperlink"/>
+          <w:rFonts w:ascii="Garamond" w:hAnsi="Garamond"/>
+          <w:color w:val="000000"/>
+          <w:sz w:val="20"/>
+          <w:szCs w:val="20"/>
+          <w:u w:val="none"/>
+        </w:rPr>
+        <w:t xml:space="preserve"> can be anything, not only “timestamp”. “timestamp” is a CSV thing.</w:t>
       </w:r>
       <w:r>
         <w:rPr>
@@ -1023,7 +1532,55 @@
           <w:szCs w:val="20"/>
           <w:u w:val="none"/>
         </w:rPr>
-        <w:t>Do I want a TimestampProperty (moment in time) and a TimeProperty (elapsed time interval, sec, ms?)</w:t>
+        <w:t xml:space="preserve">Do I want a </w:t>
+      </w:r>
+      <w:proofErr w:type="spellStart"/>
+      <w:r>
+        <w:rPr>
+          <w:rStyle w:val="Hyperlink"/>
+          <w:rFonts w:ascii="Garamond" w:hAnsi="Garamond"/>
+          <w:color w:val="000000"/>
+          <w:sz w:val="20"/>
+          <w:szCs w:val="20"/>
+          <w:u w:val="none"/>
+        </w:rPr>
+        <w:t>TimestampProperty</w:t>
+      </w:r>
+      <w:proofErr w:type="spellEnd"/>
+      <w:r>
+        <w:rPr>
+          <w:rStyle w:val="Hyperlink"/>
+          <w:rFonts w:ascii="Garamond" w:hAnsi="Garamond"/>
+          <w:color w:val="000000"/>
+          <w:sz w:val="20"/>
+          <w:szCs w:val="20"/>
+          <w:u w:val="none"/>
+        </w:rPr>
+        <w:t xml:space="preserve"> (moment in time) and a </w:t>
+      </w:r>
+      <w:proofErr w:type="spellStart"/>
+      <w:r>
+        <w:rPr>
+          <w:rStyle w:val="Hyperlink"/>
+          <w:rFonts w:ascii="Garamond" w:hAnsi="Garamond"/>
+          <w:color w:val="000000"/>
+          <w:sz w:val="20"/>
+          <w:szCs w:val="20"/>
+          <w:u w:val="none"/>
+        </w:rPr>
+        <w:t>TimeProperty</w:t>
+      </w:r>
+      <w:proofErr w:type="spellEnd"/>
+      <w:r>
+        <w:rPr>
+          <w:rStyle w:val="Hyperlink"/>
+          <w:rFonts w:ascii="Garamond" w:hAnsi="Garamond"/>
+          <w:color w:val="000000"/>
+          <w:sz w:val="20"/>
+          <w:szCs w:val="20"/>
+          <w:u w:val="none"/>
+        </w:rPr>
+        <w:t xml:space="preserve"> (elapsed time interval, sec, ms?)</w:t>
       </w:r>
       <w:r>
         <w:rPr>
@@ -1055,6 +1612,8 @@
           <w:u w:val="none"/>
         </w:rPr>
       </w:pPr>
+      <w:proofErr w:type="spellStart"/>
+      <w:proofErr w:type="gramStart"/>
       <w:r>
         <w:rPr>
           <w:rStyle w:val="Hyperlink"/>
@@ -1065,7 +1624,33 @@
           <w:szCs w:val="20"/>
           <w:u w:val="none"/>
         </w:rPr>
-        <w:t>externalizeValue()</w:t>
+        <w:t>externalizeValue</w:t>
+      </w:r>
+      <w:proofErr w:type="spellEnd"/>
+      <w:r>
+        <w:rPr>
+          <w:rStyle w:val="Hyperlink"/>
+          <w:rFonts w:ascii="Garamond" w:hAnsi="Garamond"/>
+          <w:b/>
+          <w:color w:val="000000"/>
+          <w:sz w:val="20"/>
+          <w:szCs w:val="20"/>
+          <w:u w:val="none"/>
+        </w:rPr>
+        <w:t>(</w:t>
+      </w:r>
+      <w:proofErr w:type="gramEnd"/>
+      <w:r>
+        <w:rPr>
+          <w:rStyle w:val="Hyperlink"/>
+          <w:rFonts w:ascii="Garamond" w:hAnsi="Garamond"/>
+          <w:b/>
+          <w:color w:val="000000"/>
+          <w:sz w:val="20"/>
+          <w:szCs w:val="20"/>
+          <w:u w:val="none"/>
+        </w:rPr>
+        <w:t>)</w:t>
       </w:r>
       <w:r>
         <w:rPr>
@@ -1117,7 +1702,6 @@
           <w:szCs w:val="20"/>
           <w:u w:val="none"/>
         </w:rPr>
-        <w:lastRenderedPageBreak/>
         <w:t xml:space="preserve">Event typed property convenience methods. </w:t>
       </w:r>
       <w:r>
@@ -1129,18 +1713,79 @@
           <w:szCs w:val="20"/>
           <w:u w:val="none"/>
         </w:rPr>
-        <w:t>Convenience setStringProperty()</w:t>
-      </w:r>
-      <w:r>
-        <w:rPr>
-          <w:rStyle w:val="Hyperlink"/>
-          <w:rFonts w:ascii="Garamond" w:hAnsi="Garamond"/>
-          <w:color w:val="000000"/>
-          <w:sz w:val="20"/>
-          <w:szCs w:val="20"/>
-          <w:u w:val="none"/>
-        </w:rPr>
-        <w:t>.removeStringProperty()/… consistent set of methods. S</w:t>
+        <w:t xml:space="preserve">Convenience </w:t>
+      </w:r>
+      <w:proofErr w:type="spellStart"/>
+      <w:r>
+        <w:rPr>
+          <w:rStyle w:val="Hyperlink"/>
+          <w:rFonts w:ascii="Garamond" w:hAnsi="Garamond"/>
+          <w:color w:val="000000"/>
+          <w:sz w:val="20"/>
+          <w:szCs w:val="20"/>
+          <w:u w:val="none"/>
+        </w:rPr>
+        <w:t>setStringProperty</w:t>
+      </w:r>
+      <w:proofErr w:type="spellEnd"/>
+      <w:r>
+        <w:rPr>
+          <w:rStyle w:val="Hyperlink"/>
+          <w:rFonts w:ascii="Garamond" w:hAnsi="Garamond"/>
+          <w:color w:val="000000"/>
+          <w:sz w:val="20"/>
+          <w:szCs w:val="20"/>
+          <w:u w:val="none"/>
+        </w:rPr>
+        <w:t>(</w:t>
+      </w:r>
+      <w:proofErr w:type="gramStart"/>
+      <w:r>
+        <w:rPr>
+          <w:rStyle w:val="Hyperlink"/>
+          <w:rFonts w:ascii="Garamond" w:hAnsi="Garamond"/>
+          <w:color w:val="000000"/>
+          <w:sz w:val="20"/>
+          <w:szCs w:val="20"/>
+          <w:u w:val="none"/>
+        </w:rPr>
+        <w:t>)</w:t>
+      </w:r>
+      <w:r>
+        <w:rPr>
+          <w:rStyle w:val="Hyperlink"/>
+          <w:rFonts w:ascii="Garamond" w:hAnsi="Garamond"/>
+          <w:color w:val="000000"/>
+          <w:sz w:val="20"/>
+          <w:szCs w:val="20"/>
+          <w:u w:val="none"/>
+        </w:rPr>
+        <w:t>.</w:t>
+      </w:r>
+      <w:proofErr w:type="spellStart"/>
+      <w:r>
+        <w:rPr>
+          <w:rStyle w:val="Hyperlink"/>
+          <w:rFonts w:ascii="Garamond" w:hAnsi="Garamond"/>
+          <w:color w:val="000000"/>
+          <w:sz w:val="20"/>
+          <w:szCs w:val="20"/>
+          <w:u w:val="none"/>
+        </w:rPr>
+        <w:t>removeStringProperty</w:t>
+      </w:r>
+      <w:proofErr w:type="spellEnd"/>
+      <w:proofErr w:type="gramEnd"/>
+      <w:r>
+        <w:rPr>
+          <w:rStyle w:val="Hyperlink"/>
+          <w:rFonts w:ascii="Garamond" w:hAnsi="Garamond"/>
+          <w:color w:val="000000"/>
+          <w:sz w:val="20"/>
+          <w:szCs w:val="20"/>
+          <w:u w:val="none"/>
+        </w:rPr>
+        <w:t>()/… consistent set of methods. S</w:t>
       </w:r>
       <w:r>
         <w:rPr>
@@ -1191,7 +1836,31 @@
           <w:szCs w:val="20"/>
           <w:u w:val="none"/>
         </w:rPr>
-        <w:t>Some of the convenience methods need MeasureUnit, some not.</w:t>
+        <w:t xml:space="preserve">Some of the convenience methods need </w:t>
+      </w:r>
+      <w:proofErr w:type="spellStart"/>
+      <w:r>
+        <w:rPr>
+          <w:rStyle w:val="Hyperlink"/>
+          <w:rFonts w:ascii="Garamond" w:hAnsi="Garamond"/>
+          <w:color w:val="000000"/>
+          <w:sz w:val="20"/>
+          <w:szCs w:val="20"/>
+          <w:u w:val="none"/>
+        </w:rPr>
+        <w:t>MeasureUnit</w:t>
+      </w:r>
+      <w:proofErr w:type="spellEnd"/>
+      <w:r>
+        <w:rPr>
+          <w:rStyle w:val="Hyperlink"/>
+          <w:rFonts w:ascii="Garamond" w:hAnsi="Garamond"/>
+          <w:color w:val="000000"/>
+          <w:sz w:val="20"/>
+          <w:szCs w:val="20"/>
+          <w:u w:val="none"/>
+        </w:rPr>
+        <w:t>, some not.</w:t>
       </w:r>
     </w:p>
     <w:p>
@@ -1251,6 +1920,7 @@
           <w:u w:val="none"/>
         </w:rPr>
       </w:pPr>
+      <w:proofErr w:type="spellStart"/>
       <w:r>
         <w:rPr>
           <w:rStyle w:val="Hyperlink"/>
@@ -1261,18 +1931,44 @@
           <w:szCs w:val="20"/>
           <w:u w:val="none"/>
         </w:rPr>
-        <w:t xml:space="preserve">GenericEvent thread safety. </w:t>
-      </w:r>
-      <w:r>
-        <w:rPr>
-          <w:rStyle w:val="Hyperlink"/>
-          <w:rFonts w:ascii="Garamond" w:hAnsi="Garamond"/>
-          <w:color w:val="000000"/>
-          <w:sz w:val="20"/>
-          <w:szCs w:val="20"/>
-          <w:u w:val="none"/>
-        </w:rPr>
-        <w:t>GenericEvent implementation is not thread safe. Not sure whether I’ll ever need this, but keep this in mind.</w:t>
+        <w:t>GenericEvent</w:t>
+      </w:r>
+      <w:proofErr w:type="spellEnd"/>
+      <w:r>
+        <w:rPr>
+          <w:rStyle w:val="Hyperlink"/>
+          <w:rFonts w:ascii="Garamond" w:hAnsi="Garamond"/>
+          <w:b/>
+          <w:color w:val="000000"/>
+          <w:sz w:val="20"/>
+          <w:szCs w:val="20"/>
+          <w:u w:val="none"/>
+        </w:rPr>
+        <w:t xml:space="preserve"> thread safety. </w:t>
+      </w:r>
+      <w:proofErr w:type="spellStart"/>
+      <w:r>
+        <w:rPr>
+          <w:rStyle w:val="Hyperlink"/>
+          <w:rFonts w:ascii="Garamond" w:hAnsi="Garamond"/>
+          <w:color w:val="000000"/>
+          <w:sz w:val="20"/>
+          <w:szCs w:val="20"/>
+          <w:u w:val="none"/>
+        </w:rPr>
+        <w:t>GenericEvent</w:t>
+      </w:r>
+      <w:proofErr w:type="spellEnd"/>
+      <w:r>
+        <w:rPr>
+          <w:rStyle w:val="Hyperlink"/>
+          <w:rFonts w:ascii="Garamond" w:hAnsi="Garamond"/>
+          <w:color w:val="000000"/>
+          <w:sz w:val="20"/>
+          <w:szCs w:val="20"/>
+          <w:u w:val="none"/>
+        </w:rPr>
+        <w:t xml:space="preserve"> implementation is not thread safe. Not sure whether I’ll ever need this, but keep this in mind.</w:t>
       </w:r>
     </w:p>
     <w:p>
@@ -1427,7 +2123,25 @@
           <w:sz w:val="20"/>
           <w:szCs w:val="20"/>
         </w:rPr>
-        <w:t>Break off an events-httpd-parser first time I need httpd log parsing. Follow the same pattern as for events-log4j-parser or events-gc-parser.</w:t>
+        <w:t>Break off an events-httpd-parser first time I need httpd log parsing. Follow the same pattern as for events-log4j-parser or events-</w:t>
+      </w:r>
+      <w:proofErr w:type="spellStart"/>
+      <w:r>
+        <w:rPr>
+          <w:rFonts w:ascii="Garamond" w:hAnsi="Garamond"/>
+          <w:sz w:val="20"/>
+          <w:szCs w:val="20"/>
+        </w:rPr>
+        <w:t>gc</w:t>
+      </w:r>
+      <w:proofErr w:type="spellEnd"/>
+      <w:r>
+        <w:rPr>
+          <w:rFonts w:ascii="Garamond" w:hAnsi="Garamond"/>
+          <w:sz w:val="20"/>
+          <w:szCs w:val="20"/>
+        </w:rPr>
+        <w:t>-parser.</w:t>
       </w:r>
     </w:p>
     <w:p>
@@ -1473,7 +2187,61 @@
           <w:sz w:val="20"/>
           <w:szCs w:val="20"/>
         </w:rPr>
-        <w:t>Currently we take the easy way out by wrapping a HttpdLogLine in an Event – do we want to create a HttpdLogEvent, by following the pattern introduced by GCEvents?</w:t>
+        <w:t xml:space="preserve">Currently we take the easy way out by wrapping a </w:t>
+      </w:r>
+      <w:proofErr w:type="spellStart"/>
+      <w:r>
+        <w:rPr>
+          <w:rFonts w:ascii="Garamond" w:hAnsi="Garamond"/>
+          <w:sz w:val="20"/>
+          <w:szCs w:val="20"/>
+        </w:rPr>
+        <w:t>HttpdLogLine</w:t>
+      </w:r>
+      <w:proofErr w:type="spellEnd"/>
+      <w:r>
+        <w:rPr>
+          <w:rFonts w:ascii="Garamond" w:hAnsi="Garamond"/>
+          <w:sz w:val="20"/>
+          <w:szCs w:val="20"/>
+        </w:rPr>
+        <w:t xml:space="preserve"> in an Event – do we want to create a </w:t>
+      </w:r>
+      <w:proofErr w:type="spellStart"/>
+      <w:r>
+        <w:rPr>
+          <w:rFonts w:ascii="Garamond" w:hAnsi="Garamond"/>
+          <w:sz w:val="20"/>
+          <w:szCs w:val="20"/>
+        </w:rPr>
+        <w:t>HttpdLogEvent</w:t>
+      </w:r>
+      <w:proofErr w:type="spellEnd"/>
+      <w:r>
+        <w:rPr>
+          <w:rFonts w:ascii="Garamond" w:hAnsi="Garamond"/>
+          <w:sz w:val="20"/>
+          <w:szCs w:val="20"/>
+        </w:rPr>
+        <w:t xml:space="preserve">, by following the pattern introduced by </w:t>
+      </w:r>
+      <w:proofErr w:type="spellStart"/>
+      <w:r>
+        <w:rPr>
+          <w:rFonts w:ascii="Garamond" w:hAnsi="Garamond"/>
+          <w:sz w:val="20"/>
+          <w:szCs w:val="20"/>
+        </w:rPr>
+        <w:t>GCEvents</w:t>
+      </w:r>
+      <w:proofErr w:type="spellEnd"/>
+      <w:r>
+        <w:rPr>
+          <w:rFonts w:ascii="Garamond" w:hAnsi="Garamond"/>
+          <w:sz w:val="20"/>
+          <w:szCs w:val="20"/>
+        </w:rPr>
+        <w:t>?</w:t>
       </w:r>
     </w:p>
     <w:p>
@@ -1545,7 +2313,81 @@
           <w:sz w:val="20"/>
           <w:szCs w:val="20"/>
         </w:rPr>
-        <w:t>07/25/16 FirstRequestLineParser.identifyEnd() and HttpdLogLine.parseFirstRequestLine() implementations should do the same thing, but they are doing different things:HttpdLogLine.parseFirstRequestLine() is more permissive and allows two or three elements ("GET /path" and "GET /path HTTP-version", while FirstRequestLineParser.identifyEnd() assumes three elements. Unify the implementation.</w:t>
+        <w:t xml:space="preserve">07/25/16 </w:t>
+      </w:r>
+      <w:proofErr w:type="spellStart"/>
+      <w:r>
+        <w:rPr>
+          <w:rFonts w:ascii="Garamond" w:hAnsi="Garamond"/>
+          <w:sz w:val="20"/>
+          <w:szCs w:val="20"/>
+        </w:rPr>
+        <w:t>FirstRequestLineParser.identifyEnd</w:t>
+      </w:r>
+      <w:proofErr w:type="spellEnd"/>
+      <w:r>
+        <w:rPr>
+          <w:rFonts w:ascii="Garamond" w:hAnsi="Garamond"/>
+          <w:sz w:val="20"/>
+          <w:szCs w:val="20"/>
+        </w:rPr>
+        <w:t xml:space="preserve">() and </w:t>
+      </w:r>
+      <w:proofErr w:type="spellStart"/>
+      <w:r>
+        <w:rPr>
+          <w:rFonts w:ascii="Garamond" w:hAnsi="Garamond"/>
+          <w:sz w:val="20"/>
+          <w:szCs w:val="20"/>
+        </w:rPr>
+        <w:t>HttpdLogLine.parseFirstRequestLine</w:t>
+      </w:r>
+      <w:proofErr w:type="spellEnd"/>
+      <w:r>
+        <w:rPr>
+          <w:rFonts w:ascii="Garamond" w:hAnsi="Garamond"/>
+          <w:sz w:val="20"/>
+          <w:szCs w:val="20"/>
+        </w:rPr>
+        <w:t xml:space="preserve">() implementations should do the same thing, but they are doing different </w:t>
+      </w:r>
+      <w:proofErr w:type="spellStart"/>
+      <w:proofErr w:type="gramStart"/>
+      <w:r>
+        <w:rPr>
+          <w:rFonts w:ascii="Garamond" w:hAnsi="Garamond"/>
+          <w:sz w:val="20"/>
+          <w:szCs w:val="20"/>
+        </w:rPr>
+        <w:t>things:HttpdLogLine.parseFirstRequestLine</w:t>
+      </w:r>
+      <w:proofErr w:type="spellEnd"/>
+      <w:proofErr w:type="gramEnd"/>
+      <w:r>
+        <w:rPr>
+          <w:rFonts w:ascii="Garamond" w:hAnsi="Garamond"/>
+          <w:sz w:val="20"/>
+          <w:szCs w:val="20"/>
+        </w:rPr>
+        <w:t xml:space="preserve">() is more permissive and allows two or three elements ("GET /path" and "GET /path HTTP-version", while </w:t>
+      </w:r>
+      <w:proofErr w:type="spellStart"/>
+      <w:r>
+        <w:rPr>
+          <w:rFonts w:ascii="Garamond" w:hAnsi="Garamond"/>
+          <w:sz w:val="20"/>
+          <w:szCs w:val="20"/>
+        </w:rPr>
+        <w:t>FirstRequestLineParser.identifyEnd</w:t>
+      </w:r>
+      <w:proofErr w:type="spellEnd"/>
+      <w:r>
+        <w:rPr>
+          <w:rFonts w:ascii="Garamond" w:hAnsi="Garamond"/>
+          <w:sz w:val="20"/>
+          <w:szCs w:val="20"/>
+        </w:rPr>
+        <w:t>() assumes three elements. Unify the implementation.</w:t>
       </w:r>
       <w:r>
         <w:rPr>
@@ -1803,7 +2645,25 @@
           <w:sz w:val="20"/>
           <w:szCs w:val="20"/>
         </w:rPr>
-        <w:t>Start with enabling the commented out test "TODO N7aq32 RETURN HERE"</w:t>
+        <w:t xml:space="preserve">Start with enabling the </w:t>
+      </w:r>
+      <w:proofErr w:type="gramStart"/>
+      <w:r>
+        <w:rPr>
+          <w:rFonts w:ascii="Garamond" w:hAnsi="Garamond"/>
+          <w:sz w:val="20"/>
+          <w:szCs w:val="20"/>
+        </w:rPr>
+        <w:t>commented out</w:t>
+      </w:r>
+      <w:proofErr w:type="gramEnd"/>
+      <w:r>
+        <w:rPr>
+          <w:rFonts w:ascii="Garamond" w:hAnsi="Garamond"/>
+          <w:sz w:val="20"/>
+          <w:szCs w:val="20"/>
+        </w:rPr>
+        <w:t xml:space="preserve"> test "TODO N7aq32 RETURN HERE"</w:t>
       </w:r>
     </w:p>
     <w:p>
@@ -1938,13 +2798,59 @@
           <w:szCs w:val="20"/>
         </w:rPr>
       </w:pPr>
-      <w:r>
-        <w:rPr>
-          <w:rFonts w:ascii="Garamond" w:hAnsi="Garamond"/>
-          <w:sz w:val="20"/>
-          <w:szCs w:val="20"/>
-        </w:rPr>
-        <w:t>EndOfStreamListeners management in ComponentBase. Analyze EndOfStreamListener usage and decide whether we need to add thread safety for the management functions</w:t>
+      <w:proofErr w:type="spellStart"/>
+      <w:r>
+        <w:rPr>
+          <w:rFonts w:ascii="Garamond" w:hAnsi="Garamond"/>
+          <w:sz w:val="20"/>
+          <w:szCs w:val="20"/>
+        </w:rPr>
+        <w:t>EndOfStreamListeners</w:t>
+      </w:r>
+      <w:proofErr w:type="spellEnd"/>
+      <w:r>
+        <w:rPr>
+          <w:rFonts w:ascii="Garamond" w:hAnsi="Garamond"/>
+          <w:sz w:val="20"/>
+          <w:szCs w:val="20"/>
+        </w:rPr>
+        <w:t xml:space="preserve"> management in </w:t>
+      </w:r>
+      <w:proofErr w:type="spellStart"/>
+      <w:r>
+        <w:rPr>
+          <w:rFonts w:ascii="Garamond" w:hAnsi="Garamond"/>
+          <w:sz w:val="20"/>
+          <w:szCs w:val="20"/>
+        </w:rPr>
+        <w:t>ComponentBase</w:t>
+      </w:r>
+      <w:proofErr w:type="spellEnd"/>
+      <w:r>
+        <w:rPr>
+          <w:rFonts w:ascii="Garamond" w:hAnsi="Garamond"/>
+          <w:sz w:val="20"/>
+          <w:szCs w:val="20"/>
+        </w:rPr>
+        <w:t xml:space="preserve">. Analyze </w:t>
+      </w:r>
+      <w:proofErr w:type="spellStart"/>
+      <w:r>
+        <w:rPr>
+          <w:rFonts w:ascii="Garamond" w:hAnsi="Garamond"/>
+          <w:sz w:val="20"/>
+          <w:szCs w:val="20"/>
+        </w:rPr>
+        <w:t>EndOfStreamListener</w:t>
+      </w:r>
+      <w:proofErr w:type="spellEnd"/>
+      <w:r>
+        <w:rPr>
+          <w:rFonts w:ascii="Garamond" w:hAnsi="Garamond"/>
+          <w:sz w:val="20"/>
+          <w:szCs w:val="20"/>
+        </w:rPr>
+        <w:t xml:space="preserve"> usage and decide whether we need to add thread safety for the management functions</w:t>
       </w:r>
       <w:r>
         <w:rPr>
@@ -1975,7 +2881,25 @@
           <w:sz w:val="20"/>
           <w:szCs w:val="20"/>
         </w:rPr>
-        <w:t>Idea: use non-blocking IO in components and read from both a data channel and a control channel. The data channel is an adapter to an InputStream.</w:t>
+        <w:t xml:space="preserve">Idea: use non-blocking IO in components and read from both a data channel and a control channel. The data channel is an adapter to an </w:t>
+      </w:r>
+      <w:proofErr w:type="spellStart"/>
+      <w:r>
+        <w:rPr>
+          <w:rFonts w:ascii="Garamond" w:hAnsi="Garamond"/>
+          <w:sz w:val="20"/>
+          <w:szCs w:val="20"/>
+        </w:rPr>
+        <w:t>InputStream</w:t>
+      </w:r>
+      <w:proofErr w:type="spellEnd"/>
+      <w:r>
+        <w:rPr>
+          <w:rFonts w:ascii="Garamond" w:hAnsi="Garamond"/>
+          <w:sz w:val="20"/>
+          <w:szCs w:val="20"/>
+        </w:rPr>
+        <w:t>.</w:t>
       </w:r>
     </w:p>
     <w:p>
@@ -1998,7 +2922,25 @@
           <w:sz w:val="20"/>
           <w:szCs w:val="20"/>
         </w:rPr>
-        <w:t>How to handle exceptions in the logic’s process() High level view.</w:t>
+        <w:t xml:space="preserve">How to handle exceptions in the logic’s </w:t>
+      </w:r>
+      <w:proofErr w:type="gramStart"/>
+      <w:r>
+        <w:rPr>
+          <w:rFonts w:ascii="Garamond" w:hAnsi="Garamond"/>
+          <w:sz w:val="20"/>
+          <w:szCs w:val="20"/>
+        </w:rPr>
+        <w:t>process(</w:t>
+      </w:r>
+      <w:proofErr w:type="gramEnd"/>
+      <w:r>
+        <w:rPr>
+          <w:rFonts w:ascii="Garamond" w:hAnsi="Garamond"/>
+          <w:sz w:val="20"/>
+          <w:szCs w:val="20"/>
+        </w:rPr>
+        <w:t>) High level view.</w:t>
       </w:r>
     </w:p>
     <w:p>
@@ -2021,7 +2963,25 @@
           <w:sz w:val="20"/>
           <w:szCs w:val="20"/>
         </w:rPr>
-        <w:t>Need a OutputStreamEvent that gets written to the output stream.</w:t>
+        <w:t xml:space="preserve">Need a </w:t>
+      </w:r>
+      <w:proofErr w:type="spellStart"/>
+      <w:r>
+        <w:rPr>
+          <w:rFonts w:ascii="Garamond" w:hAnsi="Garamond"/>
+          <w:sz w:val="20"/>
+          <w:szCs w:val="20"/>
+        </w:rPr>
+        <w:t>OutputStreamEvent</w:t>
+      </w:r>
+      <w:proofErr w:type="spellEnd"/>
+      <w:r>
+        <w:rPr>
+          <w:rFonts w:ascii="Garamond" w:hAnsi="Garamond"/>
+          <w:sz w:val="20"/>
+          <w:szCs w:val="20"/>
+        </w:rPr>
+        <w:t xml:space="preserve"> that gets written to the output stream.</w:t>
       </w:r>
     </w:p>
     <w:p>
@@ -2044,7 +3004,43 @@
           <w:sz w:val="20"/>
           <w:szCs w:val="20"/>
         </w:rPr>
-        <w:t>Handle EndOfStream in SingleThreadedEventProcessor. Test.</w:t>
+        <w:t xml:space="preserve">Handle </w:t>
+      </w:r>
+      <w:proofErr w:type="spellStart"/>
+      <w:r>
+        <w:rPr>
+          <w:rFonts w:ascii="Garamond" w:hAnsi="Garamond"/>
+          <w:sz w:val="20"/>
+          <w:szCs w:val="20"/>
+        </w:rPr>
+        <w:t>EndOfStream</w:t>
+      </w:r>
+      <w:proofErr w:type="spellEnd"/>
+      <w:r>
+        <w:rPr>
+          <w:rFonts w:ascii="Garamond" w:hAnsi="Garamond"/>
+          <w:sz w:val="20"/>
+          <w:szCs w:val="20"/>
+        </w:rPr>
+        <w:t xml:space="preserve"> in </w:t>
+      </w:r>
+      <w:proofErr w:type="spellStart"/>
+      <w:r>
+        <w:rPr>
+          <w:rFonts w:ascii="Garamond" w:hAnsi="Garamond"/>
+          <w:sz w:val="20"/>
+          <w:szCs w:val="20"/>
+        </w:rPr>
+        <w:t>SingleThreadedEventProcessor</w:t>
+      </w:r>
+      <w:proofErr w:type="spellEnd"/>
+      <w:r>
+        <w:rPr>
+          <w:rFonts w:ascii="Garamond" w:hAnsi="Garamond"/>
+          <w:sz w:val="20"/>
+          <w:szCs w:val="20"/>
+        </w:rPr>
+        <w:t>. Test.</w:t>
       </w:r>
     </w:p>
     <w:p>
@@ -2090,7 +3086,61 @@
           <w:sz w:val="20"/>
           <w:szCs w:val="20"/>
         </w:rPr>
-        <w:t>Refactor InputStreamInitiator, EventProcessor and OutputStreamTerminator thread internals – there is much common behavior – unify.</w:t>
+        <w:t xml:space="preserve">Refactor </w:t>
+      </w:r>
+      <w:proofErr w:type="spellStart"/>
+      <w:r>
+        <w:rPr>
+          <w:rFonts w:ascii="Garamond" w:hAnsi="Garamond"/>
+          <w:sz w:val="20"/>
+          <w:szCs w:val="20"/>
+        </w:rPr>
+        <w:t>InputStreamInitiator</w:t>
+      </w:r>
+      <w:proofErr w:type="spellEnd"/>
+      <w:r>
+        <w:rPr>
+          <w:rFonts w:ascii="Garamond" w:hAnsi="Garamond"/>
+          <w:sz w:val="20"/>
+          <w:szCs w:val="20"/>
+        </w:rPr>
+        <w:t xml:space="preserve">, </w:t>
+      </w:r>
+      <w:proofErr w:type="spellStart"/>
+      <w:r>
+        <w:rPr>
+          <w:rFonts w:ascii="Garamond" w:hAnsi="Garamond"/>
+          <w:sz w:val="20"/>
+          <w:szCs w:val="20"/>
+        </w:rPr>
+        <w:t>EventProcessor</w:t>
+      </w:r>
+      <w:proofErr w:type="spellEnd"/>
+      <w:r>
+        <w:rPr>
+          <w:rFonts w:ascii="Garamond" w:hAnsi="Garamond"/>
+          <w:sz w:val="20"/>
+          <w:szCs w:val="20"/>
+        </w:rPr>
+        <w:t xml:space="preserve"> and </w:t>
+      </w:r>
+      <w:proofErr w:type="spellStart"/>
+      <w:r>
+        <w:rPr>
+          <w:rFonts w:ascii="Garamond" w:hAnsi="Garamond"/>
+          <w:sz w:val="20"/>
+          <w:szCs w:val="20"/>
+        </w:rPr>
+        <w:t>OutputStreamTerminator</w:t>
+      </w:r>
+      <w:proofErr w:type="spellEnd"/>
+      <w:r>
+        <w:rPr>
+          <w:rFonts w:ascii="Garamond" w:hAnsi="Garamond"/>
+          <w:sz w:val="20"/>
+          <w:szCs w:val="20"/>
+        </w:rPr>
+        <w:t xml:space="preserve"> thread internals – there is much common behavior – unify.</w:t>
       </w:r>
     </w:p>
     <w:p>
@@ -2113,7 +3163,43 @@
           <w:sz w:val="20"/>
           <w:szCs w:val="20"/>
         </w:rPr>
-        <w:t>Currently I deal with EOSListener only in OutputStreamtTerminators – it should be generic.</w:t>
+        <w:t xml:space="preserve">Currently I deal with </w:t>
+      </w:r>
+      <w:proofErr w:type="spellStart"/>
+      <w:r>
+        <w:rPr>
+          <w:rFonts w:ascii="Garamond" w:hAnsi="Garamond"/>
+          <w:sz w:val="20"/>
+          <w:szCs w:val="20"/>
+        </w:rPr>
+        <w:t>EOSListener</w:t>
+      </w:r>
+      <w:proofErr w:type="spellEnd"/>
+      <w:r>
+        <w:rPr>
+          <w:rFonts w:ascii="Garamond" w:hAnsi="Garamond"/>
+          <w:sz w:val="20"/>
+          <w:szCs w:val="20"/>
+        </w:rPr>
+        <w:t xml:space="preserve"> only in </w:t>
+      </w:r>
+      <w:proofErr w:type="spellStart"/>
+      <w:r>
+        <w:rPr>
+          <w:rFonts w:ascii="Garamond" w:hAnsi="Garamond"/>
+          <w:sz w:val="20"/>
+          <w:szCs w:val="20"/>
+        </w:rPr>
+        <w:t>OutputStreamtTerminators</w:t>
+      </w:r>
+      <w:proofErr w:type="spellEnd"/>
+      <w:r>
+        <w:rPr>
+          <w:rFonts w:ascii="Garamond" w:hAnsi="Garamond"/>
+          <w:sz w:val="20"/>
+          <w:szCs w:val="20"/>
+        </w:rPr>
+        <w:t xml:space="preserve"> – it should be generic.</w:t>
       </w:r>
     </w:p>
     <w:p>

</xml_diff>